<commit_message>
hardveres technologia majdnem befejezve
</commit_message>
<xml_diff>
--- a/Szakdolgozat.docx
+++ b/Szakdolgozat.docx
@@ -4,382 +4,9 @@
   <w:body>
     <w:p>
       <w:pPr>
-        <w:pStyle w:val="tmutatcm"/>
-      </w:pPr>
-      <w:r>
-        <w:t>Általános információk</w:t>
-      </w:r>
-    </w:p>
-    <w:p>
-      <w:pPr>
-        <w:pStyle w:val="tmutat"/>
-      </w:pPr>
-      <w:r>
-        <w:t>A</w:t>
-      </w:r>
-      <w:r>
-        <w:t xml:space="preserve"> diplomaterv szerkezete</w:t>
-      </w:r>
-      <w:r>
-        <w:t>:</w:t>
-      </w:r>
-    </w:p>
-    <w:p>
-      <w:pPr>
-        <w:pStyle w:val="tmutat"/>
-        <w:numPr>
-          <w:ilvl w:val="0"/>
-          <w:numId w:val="8"/>
-        </w:numPr>
-        <w:ind w:left="714" w:hanging="357"/>
-        <w:contextualSpacing/>
-      </w:pPr>
-      <w:r>
-        <w:t>Diplomaterv feladatkiírás</w:t>
-      </w:r>
-    </w:p>
-    <w:p>
-      <w:pPr>
-        <w:pStyle w:val="tmutat"/>
-        <w:numPr>
-          <w:ilvl w:val="0"/>
-          <w:numId w:val="8"/>
-        </w:numPr>
-        <w:ind w:left="714" w:hanging="357"/>
-        <w:contextualSpacing/>
-      </w:pPr>
-      <w:r>
-        <w:t>Címoldal</w:t>
-      </w:r>
-    </w:p>
-    <w:p>
-      <w:pPr>
-        <w:pStyle w:val="tmutat"/>
-        <w:numPr>
-          <w:ilvl w:val="0"/>
-          <w:numId w:val="8"/>
-        </w:numPr>
-        <w:ind w:left="714" w:hanging="357"/>
-        <w:contextualSpacing/>
-      </w:pPr>
-      <w:r>
-        <w:t>Tartalomjegyzék</w:t>
-      </w:r>
-    </w:p>
-    <w:p>
-      <w:pPr>
-        <w:pStyle w:val="tmutat"/>
-        <w:numPr>
-          <w:ilvl w:val="0"/>
-          <w:numId w:val="8"/>
-        </w:numPr>
-        <w:ind w:left="714" w:hanging="357"/>
-        <w:contextualSpacing/>
-      </w:pPr>
-      <w:r>
-        <w:t>A diplomatervező nyilatkozata az önálló munkáról</w:t>
-      </w:r>
-      <w:r>
-        <w:t xml:space="preserve"> és az elektronikus adatok kezeléséről</w:t>
-      </w:r>
-    </w:p>
-    <w:p>
-      <w:pPr>
-        <w:pStyle w:val="tmutat"/>
-        <w:numPr>
-          <w:ilvl w:val="0"/>
-          <w:numId w:val="8"/>
-        </w:numPr>
-        <w:ind w:left="714" w:hanging="357"/>
-        <w:contextualSpacing/>
-      </w:pPr>
-      <w:r>
-        <w:t>T</w:t>
-      </w:r>
-      <w:r>
-        <w:t>artalmi összefoglaló magyarul és angolul</w:t>
-      </w:r>
-    </w:p>
-    <w:p>
-      <w:pPr>
-        <w:pStyle w:val="tmutat"/>
-        <w:numPr>
-          <w:ilvl w:val="0"/>
-          <w:numId w:val="8"/>
-        </w:numPr>
-        <w:ind w:left="714" w:hanging="357"/>
-        <w:contextualSpacing/>
-      </w:pPr>
-      <w:r>
-        <w:t>Bevezetés: a feladat értelmezése, a tervezés célja, a feladat indokoltsága, a diplomaterv felépítésének rövid összefoglalása</w:t>
-      </w:r>
-    </w:p>
-    <w:p>
-      <w:pPr>
-        <w:pStyle w:val="tmutat"/>
-        <w:numPr>
-          <w:ilvl w:val="0"/>
-          <w:numId w:val="8"/>
-        </w:numPr>
-        <w:ind w:left="714" w:hanging="357"/>
-        <w:contextualSpacing/>
-      </w:pPr>
-      <w:r>
-        <w:t>A feladatkiírás pontosítása és részletes elemzése</w:t>
-      </w:r>
-    </w:p>
-    <w:p>
-      <w:pPr>
-        <w:pStyle w:val="tmutat"/>
-        <w:numPr>
-          <w:ilvl w:val="0"/>
-          <w:numId w:val="8"/>
-        </w:numPr>
-        <w:ind w:left="714" w:hanging="357"/>
-        <w:contextualSpacing/>
-      </w:pPr>
-      <w:r>
-        <w:t>Előzmények (irodalomkutatás, hasonló alkotások), az ezekből levonható következtetések</w:t>
-      </w:r>
-    </w:p>
-    <w:p>
-      <w:pPr>
-        <w:pStyle w:val="tmutat"/>
-        <w:numPr>
-          <w:ilvl w:val="0"/>
-          <w:numId w:val="8"/>
-        </w:numPr>
-        <w:ind w:left="714" w:hanging="357"/>
-        <w:contextualSpacing/>
-      </w:pPr>
-      <w:r>
-        <w:t>A tervezés részletes leírása, a döntési lehetőségek értékelése és a választott megoldások indoklása</w:t>
-      </w:r>
-    </w:p>
-    <w:p>
-      <w:pPr>
-        <w:pStyle w:val="tmutat"/>
-        <w:numPr>
-          <w:ilvl w:val="0"/>
-          <w:numId w:val="8"/>
-        </w:numPr>
-        <w:ind w:left="714" w:hanging="357"/>
-        <w:contextualSpacing/>
-      </w:pPr>
-      <w:r>
-        <w:t>A megtervezett műszaki alkotás értékelése, kritikai elemzése, továbbfejlesztési lehetőségek</w:t>
-      </w:r>
-    </w:p>
-    <w:p>
-      <w:pPr>
-        <w:pStyle w:val="tmutat"/>
-        <w:numPr>
-          <w:ilvl w:val="0"/>
-          <w:numId w:val="8"/>
-        </w:numPr>
-        <w:ind w:left="714" w:hanging="357"/>
-        <w:contextualSpacing/>
-      </w:pPr>
-      <w:r>
-        <w:t>Esetleges köszönetnyilvánítások</w:t>
-      </w:r>
-    </w:p>
-    <w:p>
-      <w:pPr>
-        <w:pStyle w:val="tmutat"/>
-        <w:numPr>
-          <w:ilvl w:val="0"/>
-          <w:numId w:val="8"/>
-        </w:numPr>
-        <w:ind w:left="714" w:hanging="357"/>
-        <w:contextualSpacing/>
-      </w:pPr>
-      <w:r>
-        <w:t>Részletesés pontos irodalomjegyzék</w:t>
-      </w:r>
-    </w:p>
-    <w:p>
-      <w:pPr>
-        <w:pStyle w:val="tmutat"/>
-        <w:numPr>
-          <w:ilvl w:val="0"/>
-          <w:numId w:val="8"/>
-        </w:numPr>
-        <w:ind w:left="714" w:hanging="357"/>
-      </w:pPr>
-      <w:r>
-        <w:t>Függelék(ek)</w:t>
-      </w:r>
-    </w:p>
-    <w:p>
-      <w:pPr>
-        <w:pStyle w:val="tmutat"/>
-      </w:pPr>
-      <w:r>
-        <w:t xml:space="preserve">Felhasználható a </w:t>
-      </w:r>
-      <w:r>
-        <w:t>következő oldaltól kezdődő</w:t>
-      </w:r>
-      <w:r>
-        <w:t xml:space="preserve"> </w:t>
-      </w:r>
-      <w:r>
-        <w:rPr>
-          <w:rStyle w:val="tmutatkiemels"/>
-        </w:rPr>
-        <w:t>Diplomaterv sablon</w:t>
-      </w:r>
-      <w:r>
-        <w:t xml:space="preserve"> dokumentum tartalma. Ügyeljen a konzulens nevét és a beadás évét jelölő szövegdobozokra, mert azokra külön ki kell adni a frissítést.</w:t>
-      </w:r>
-      <w:r>
-        <w:t xml:space="preserve"> A mezők tartalma a sablonban a dokumentum adatlapja alapján automatikusan kerül kitöltésre.</w:t>
-      </w:r>
-    </w:p>
-    <w:p>
-      <w:pPr>
-        <w:pStyle w:val="tmutat"/>
-      </w:pPr>
-      <w:r>
-        <w:t>A diplomaterv szabványos méretű A4-es lapokra kerüljön. Az oldalak tükörmargóval készüljenek (mindenhol 2.5cm, baloldalon 1cm-es kötéssel). Az alapértelmezett betűkészlet a 12 pontos Times New Roman, másfeles sorközzel.</w:t>
-      </w:r>
-    </w:p>
-    <w:p>
-      <w:pPr>
-        <w:pStyle w:val="tmutat"/>
-      </w:pPr>
-      <w:r>
-        <w:t>Minden oldalon - az első négy szerkezeti elem kivételével - szerepelnie kell az oldalszámnak.</w:t>
-      </w:r>
-    </w:p>
-    <w:p>
-      <w:pPr>
-        <w:pStyle w:val="tmutat"/>
-      </w:pPr>
-      <w:r>
-        <w:t>A fejezeteket decimális beosztással kell ellátni. Az ábrákat a megfelelő helyre be kell illeszteni, fejezetenként decimális számmal és kifejező címmel kell ellátni. A fejezeteket decimális aláosztással számozzuk, maximálisan 3 aláosztás mélységben (pl. 2.3.4.1.). Az ábrákat, táblázatokat és képleteket célszerű fejezetenként külön számozni (pl. 2.4. ábra, 4.2 táblázat vagy képletnél (3.2)). A fejezetcímeket igazítsuk balra, a normál szövegnél viszont használjunk sorkiegyenlítést. Az ábrákat, táblázatokat és a hozzájuk tartozó címet igazítsuk középre. A cím a jelölt rész alatt helyezkedjen el.</w:t>
-      </w:r>
-    </w:p>
-    <w:p>
-      <w:pPr>
-        <w:pStyle w:val="tmutat"/>
-      </w:pPr>
-      <w:r>
-        <w:t>A képeket lehetőleg rajzoló programmal készítsék el</w:t>
-      </w:r>
-      <w:r>
-        <w:t>, az egyenleteket egyenlet-szerkesztő segítségével írják le</w:t>
-      </w:r>
-      <w:r>
-        <w:t>.</w:t>
-      </w:r>
-    </w:p>
-    <w:p>
-      <w:pPr>
-        <w:pStyle w:val="tmutat"/>
-      </w:pPr>
-      <w:r>
-        <w:t>Az irodalomjegyzék szövegközi hivatkozása történhet a Harvard-rendszerben (a szerző és az évszám megadásával) vagy sorszámozva. A teljes lista névsor szerinti sorrendben a szöveg végén szerepeljen (sorszámozott irodalmi hivatkozások esetén hivatkozási sorrendben). A szakirodalmi források címeit azonban mindig az eredeti nyelven kell megadni, esetleg zárójelben a fordítással. A listában szereplő valamennyi publikációra hivatkozni kell a szövegben. Minden publikáció a szerzők után a következő adatok szerepelnek: folyóirat cikkeknél a pontos cím, a folyóirat címe, évfolyam, szám, oldalszám tól-ig. A folyóirat címeket csak akkor rövidítsük, ha azok nagyon közismertek vagy nagyon hosszúak. Internet hivatkozások megadásakor fontos, hogy az elérési út előtt megadjuk az oldal tulajdonosát és tartalmát (mivel a link egy idő után akár elérhetetlenné is válhat), valamint az elérés időpontját.</w:t>
-      </w:r>
-    </w:p>
-    <w:p>
-      <w:pPr>
-        <w:pStyle w:val="tmutat"/>
-        <w:rPr>
-          <w:rStyle w:val="tmutatfontos"/>
-        </w:rPr>
-      </w:pPr>
-      <w:r>
-        <w:rPr>
-          <w:rStyle w:val="tmutatfontos"/>
-        </w:rPr>
-        <w:t>Fontos:</w:t>
-      </w:r>
-    </w:p>
-    <w:p>
-      <w:pPr>
-        <w:pStyle w:val="tmutat"/>
-        <w:numPr>
-          <w:ilvl w:val="0"/>
-          <w:numId w:val="10"/>
-        </w:numPr>
-      </w:pPr>
-      <w:r>
-        <w:t xml:space="preserve">a szakdolgozat készítő/diplomatervező nyilatkozata (a </w:t>
-      </w:r>
-      <w:r>
-        <w:t>jelen sablonban</w:t>
-      </w:r>
-      <w:r>
-        <w:t xml:space="preserve"> szereplő szövegtartalommal) </w:t>
-      </w:r>
-      <w:r>
-        <w:t xml:space="preserve">kötelező </w:t>
-      </w:r>
-      <w:r>
-        <w:t>előírás</w:t>
-      </w:r>
-      <w:r>
-        <w:t xml:space="preserve"> Karunkon</w:t>
-      </w:r>
-      <w:r>
-        <w:t>,</w:t>
-      </w:r>
-      <w:r>
-        <w:t xml:space="preserve"> ennek hiányában a </w:t>
-      </w:r>
-      <w:r>
-        <w:t>szakdolgozat/</w:t>
-      </w:r>
-      <w:r>
-        <w:t xml:space="preserve">diplomaterv </w:t>
-      </w:r>
-      <w:r>
-        <w:t>nem bírálható és nem védhető</w:t>
-      </w:r>
-      <w:r>
-        <w:t>!</w:t>
-      </w:r>
-    </w:p>
-    <w:p>
-      <w:pPr>
-        <w:pStyle w:val="tmutat"/>
-        <w:numPr>
-          <w:ilvl w:val="0"/>
-          <w:numId w:val="12"/>
-        </w:numPr>
-      </w:pPr>
-      <w:r>
-        <w:t>mind a dolgozat, mind a melléklet</w:t>
-      </w:r>
-      <w:r>
-        <w:t xml:space="preserve"> maximálisan 15 MB méretű lehet</w:t>
-      </w:r>
-      <w:r>
-        <w:t>!</w:t>
-      </w:r>
-    </w:p>
-    <w:p>
-      <w:pPr>
-        <w:pStyle w:val="tmutat"/>
-      </w:pPr>
-      <w:r>
-        <w:t xml:space="preserve">Jó munkát, sikeres szakdolgozat készítést ill. </w:t>
-      </w:r>
-      <w:r>
-        <w:t>diplomatervezést</w:t>
-      </w:r>
-      <w:r>
-        <w:t xml:space="preserve"> kívánunk!</w:t>
-      </w:r>
-    </w:p>
-    <w:p>
-      <w:pPr>
         <w:pStyle w:val="Nyilatkozatcm"/>
       </w:pPr>
       <w:r>
-        <w:lastRenderedPageBreak/>
         <w:t>FELADATKIÍRÁS</w:t>
       </w:r>
     </w:p>
@@ -400,7 +27,15 @@
         <w:t xml:space="preserve">a </w:t>
       </w:r>
       <w:r>
-        <w:t>tanszéki adminisztrációban lehet átvenni, és a tanszéki pecséttel ellátott, a tanszékvezető által aláírt lapot kell belefűzni a leadott munkába, vagy a tanszékvezető által elektronikusan jóváhagyott feladatkiírás</w:t>
+        <w:t xml:space="preserve">tanszéki </w:t>
+      </w:r>
+      <w:proofErr w:type="gramStart"/>
+      <w:r>
+        <w:t>adminisztrációban</w:t>
+      </w:r>
+      <w:proofErr w:type="gramEnd"/>
+      <w:r>
+        <w:t xml:space="preserve"> lehet átvenni, és a tanszéki pecséttel ellátott, a tanszékvezető által aláírt lapot kell belefűzni a leadott munkába, vagy a tanszékvezető által elektronikusan jóváhagyott feladatkiírás</w:t>
       </w:r>
       <w:r>
         <w:t xml:space="preserve">t kell a Diplomaterv Portálról </w:t>
@@ -475,6 +110,7 @@
     <w:p>
       <w:pPr>
         <w:pStyle w:val="Cmlapegyetem"/>
+        <w:spacing w:line="360" w:lineRule="auto"/>
       </w:pPr>
       <w:r>
         <w:t>Budapesti Műszaki és Gazdaságtudományi Egyetem</w:t>
@@ -483,6 +119,7 @@
     <w:p>
       <w:pPr>
         <w:pStyle w:val="Cmlapkarstanszk"/>
+        <w:spacing w:line="360" w:lineRule="auto"/>
       </w:pPr>
       <w:r>
         <w:t>Villamosmérnöki és Informatikai Kar</w:t>
@@ -491,6 +128,7 @@
     <w:p>
       <w:pPr>
         <w:pStyle w:val="Cmlapkarstanszk"/>
+        <w:spacing w:line="360" w:lineRule="auto"/>
       </w:pPr>
       <w:fldSimple w:instr=" DOCPROPERTY  Company  \* MERGEFORMAT ">
         <w:r>
@@ -508,6 +146,7 @@
     <w:p>
       <w:pPr>
         <w:pStyle w:val="Cmlapszerz"/>
+        <w:spacing w:line="360" w:lineRule="auto"/>
       </w:pPr>
       <w:r>
         <w:t>Stahorszki Péter Bence</w:t>
@@ -516,6 +155,7 @@
     <w:p>
       <w:pPr>
         <w:pStyle w:val="Cm"/>
+        <w:spacing w:line="360" w:lineRule="auto"/>
       </w:pPr>
       <w:r>
         <w:t>Otthoni növénygondozási rendszer tervezése</w:t>
@@ -592,12 +232,14 @@
                                 <w:smallCaps/>
                               </w:rPr>
                             </w:pPr>
+                            <w:proofErr w:type="gramStart"/>
                             <w:r>
                               <w:rPr>
                                 <w:smallCaps/>
                               </w:rPr>
                               <w:t>Konzulens</w:t>
                             </w:r>
+                            <w:proofErr w:type="gramEnd"/>
                           </w:p>
                           <w:p>
                             <w:pPr>
@@ -673,12 +315,14 @@
                           <w:smallCaps/>
                         </w:rPr>
                       </w:pPr>
+                      <w:proofErr w:type="gramStart"/>
                       <w:r>
                         <w:rPr>
                           <w:smallCaps/>
                         </w:rPr>
                         <w:t>Konzulens</w:t>
                       </w:r>
+                      <w:proofErr w:type="gramEnd"/>
                     </w:p>
                     <w:p>
                       <w:pPr>
@@ -1555,30 +1199,35 @@
       <w:r>
         <w:t xml:space="preserve">Alulírott </w:t>
       </w:r>
+      <w:proofErr w:type="spellStart"/>
       <w:r>
         <w:rPr>
           <w:b/>
           <w:bCs/>
         </w:rPr>
-        <w:t>Stahorszki Péter Bence</w:t>
-      </w:r>
-      <w:r>
-        <w:t xml:space="preserve">, szigorló hallgató kijelentem, hogy ezt a </w:t>
-      </w:r>
-      <w:r>
-        <w:t xml:space="preserve">szakdolgozatot/ </w:t>
-      </w:r>
-      <w:r>
-        <w:t xml:space="preserve">diplomatervet </w:t>
-      </w:r>
+        <w:t>Stahorszki</w:t>
+      </w:r>
+      <w:proofErr w:type="spellEnd"/>
       <w:r>
         <w:rPr>
-          <w:color w:val="0000FF"/>
+          <w:b/>
+          <w:bCs/>
         </w:rPr>
-        <w:t>(nem kívánt törlendő)</w:t>
-      </w:r>
-      <w:r>
-        <w:t xml:space="preserve"> </w:t>
+        <w:t xml:space="preserve"> Péter Bence</w:t>
+      </w:r>
+      <w:r>
+        <w:t xml:space="preserve">, </w:t>
+      </w:r>
+      <w:proofErr w:type="gramStart"/>
+      <w:r>
+        <w:t>szigorló hallgató</w:t>
+      </w:r>
+      <w:proofErr w:type="gramEnd"/>
+      <w:r>
+        <w:t xml:space="preserve"> kijelentem, hogy ezt a </w:t>
+      </w:r>
+      <w:r>
+        <w:t xml:space="preserve">szakdolgozatot </w:t>
       </w:r>
       <w:r>
         <w:t>meg nem engedett segítség nélkül, saját magam készítettem, csak a megadott forrásokat (szakirodalom, eszközök stb.) használtam fel. Minden olyan részt, melyet szó szerint, vagy azonos értelemben</w:t>
@@ -1595,13 +1244,37 @@
         <w:pStyle w:val="Nyilatkozatszveg"/>
       </w:pPr>
       <w:r>
-        <w:t xml:space="preserve">Hozzájárulok, hogy a jelen munkám alapadatait (szerző(k), cím, angol és magyar nyelvű tartalmi kivonat, készítés éve, konzulens(ek) neve) a BME VIK nyilvánosan hozzáférhető elektronikus formában, a munka teljes szövegét pedig az egyetem belső hálózatán keresztül (vagy </w:t>
+        <w:t xml:space="preserve">Hozzájárulok, hogy a jelen munkám alapadatait (szerző(k), cím, angol és magyar nyelvű tartalmi kivonat, készítés éve, </w:t>
+      </w:r>
+      <w:proofErr w:type="gramStart"/>
+      <w:r>
+        <w:t>konzulens</w:t>
+      </w:r>
+      <w:proofErr w:type="gramEnd"/>
+      <w:r>
+        <w:t>(</w:t>
+      </w:r>
+      <w:proofErr w:type="spellStart"/>
+      <w:r>
+        <w:t>ek</w:t>
+      </w:r>
+      <w:proofErr w:type="spellEnd"/>
+      <w:r>
+        <w:t xml:space="preserve">) neve) a BME VIK nyilvánosan hozzáférhető elektronikus formában, a munka teljes szövegét pedig az egyetem belső hálózatán keresztül (vagy </w:t>
       </w:r>
       <w:r>
         <w:t>hitelesített</w:t>
       </w:r>
       <w:r>
-        <w:t xml:space="preserve"> felhasználók számára) közzétegye. Kijelentem, hogy a benyújtott munka és annak elektronikus verziója megegyezik.</w:t>
+        <w:t xml:space="preserve"> felhasználók számára) </w:t>
+      </w:r>
+      <w:proofErr w:type="spellStart"/>
+      <w:r>
+        <w:t>közzétegye</w:t>
+      </w:r>
+      <w:proofErr w:type="spellEnd"/>
+      <w:r>
+        <w:t>. Kijelentem, hogy a benyújtott munka és annak elektronikus verziója megegyezik.</w:t>
       </w:r>
       <w:r>
         <w:t xml:space="preserve"> Dékáni engedéllyel titkosított diplomatervek esetén a dolgozat szövege csak 3 év </w:t>
@@ -1642,6 +1315,7 @@
     <w:p>
       <w:pPr>
         <w:pStyle w:val="Nyilatkozatalrs"/>
+        <w:spacing w:line="360" w:lineRule="auto"/>
       </w:pPr>
       <w:r>
         <w:tab/>
@@ -1656,6 +1330,7 @@
     <w:p>
       <w:pPr>
         <w:pStyle w:val="Nyilatkozatalrs"/>
+        <w:spacing w:line="360" w:lineRule="auto"/>
       </w:pPr>
       <w:r>
         <w:tab/>
@@ -1727,11 +1402,13 @@
         <w:pStyle w:val="Fejezetcimszmozsnlkl"/>
       </w:pPr>
       <w:bookmarkStart w:id="1" w:name="_Toc332798844"/>
+      <w:proofErr w:type="spellStart"/>
       <w:r>
         <w:lastRenderedPageBreak/>
         <w:t>Abstract</w:t>
       </w:r>
       <w:bookmarkEnd w:id="1"/>
+      <w:proofErr w:type="spellEnd"/>
     </w:p>
     <w:p>
       <w:r>
@@ -1847,7 +1524,15 @@
         <w:t xml:space="preserve">rek életébe a számítástechnika. </w:t>
       </w:r>
       <w:r>
-        <w:t>Ahogy egyre több mindenre képesek, kényelmesebb a használatuk, az embereknek is megnövekedett az ilyen irányú igényük. Először a számítógép terjedt el a háztartásokban, amit leginkább szórakozásra használtunk, közben az járműgyártásába is beivódott, ahol rengeteg olyan kényelmi és biztonsági funkciót valósítottak meg vele, amik nélkül ma már igazán el se lehetne adni autót.</w:t>
+        <w:t xml:space="preserve">Ahogy egyre több mindenre képesek, kényelmesebb a használatuk, az embereknek is megnövekedett az ilyen irányú igényük. Először a számítógép terjedt el a háztartásokban, amit leginkább szórakozásra használtunk, közben az járműgyártásába is beivódott, ahol rengeteg olyan kényelmi és biztonsági </w:t>
+      </w:r>
+      <w:proofErr w:type="gramStart"/>
+      <w:r>
+        <w:t>funkciót</w:t>
+      </w:r>
+      <w:proofErr w:type="gramEnd"/>
+      <w:r>
+        <w:t xml:space="preserve"> valósítottak meg vele, amik nélkül ma már igazán el se lehetne adni autót.</w:t>
       </w:r>
       <w:r>
         <w:t xml:space="preserve"> </w:t>
@@ -1874,7 +1559,35 @@
         <w:rPr>
           <w:b/>
         </w:rPr>
-        <w:t>Internet of Things (IoT)</w:t>
+        <w:t xml:space="preserve">Internet of </w:t>
+      </w:r>
+      <w:proofErr w:type="spellStart"/>
+      <w:r>
+        <w:rPr>
+          <w:b/>
+        </w:rPr>
+        <w:t>Things</w:t>
+      </w:r>
+      <w:proofErr w:type="spellEnd"/>
+      <w:r>
+        <w:rPr>
+          <w:b/>
+        </w:rPr>
+        <w:t xml:space="preserve"> (</w:t>
+      </w:r>
+      <w:proofErr w:type="spellStart"/>
+      <w:r>
+        <w:rPr>
+          <w:b/>
+        </w:rPr>
+        <w:t>IoT</w:t>
+      </w:r>
+      <w:proofErr w:type="spellEnd"/>
+      <w:r>
+        <w:rPr>
+          <w:b/>
+        </w:rPr>
+        <w:t>)</w:t>
       </w:r>
       <w:r>
         <w:t>,</w:t>
@@ -1891,7 +1604,23 @@
     </w:p>
     <w:p>
       <w:r>
-        <w:t xml:space="preserve">Az IoT azon eszközök összessége, amelyek a bennük megtalálható szoftverek, szenzorok, elektronikák segítségével képesek adatokat gyűjteni, amelyeket a hálózaton keresztül képesek továbbítani. Az IoT technológia lehetővé teszi a világunk </w:t>
+        <w:t xml:space="preserve">Az </w:t>
+      </w:r>
+      <w:proofErr w:type="spellStart"/>
+      <w:r>
+        <w:t>IoT</w:t>
+      </w:r>
+      <w:proofErr w:type="spellEnd"/>
+      <w:r>
+        <w:t xml:space="preserve"> azon eszközök összessége, amelyek a bennük megtalálható szoftverek, szenzorok, elektronikák segítségével képesek adatokat gyűjteni, amelyeket a hálózaton keresztül képesek továbbítani. Az </w:t>
+      </w:r>
+      <w:proofErr w:type="spellStart"/>
+      <w:r>
+        <w:t>IoT</w:t>
+      </w:r>
+      <w:proofErr w:type="spellEnd"/>
+      <w:r>
+        <w:t xml:space="preserve"> technológia lehetővé teszi a világunk </w:t>
       </w:r>
       <w:r>
         <w:t>leképzését számítógépes rendszerbe, ezáltal rengeteg folyamat esetén csökkenthető az emberi beavatkozásnak a szükségessége, ezáltal az esetleges hibák száma is redukál</w:t>
@@ -1905,7 +1634,15 @@
     </w:p>
     <w:p>
       <w:r>
-        <w:t>Az IoT egy nagyon érdekes területe az okosotthon, amelynek az otthoni folyamatok automatizálásáról szól, legyen szó szűkebb értelemben a fűtés, világítás,</w:t>
+        <w:t xml:space="preserve">Az </w:t>
+      </w:r>
+      <w:proofErr w:type="spellStart"/>
+      <w:r>
+        <w:t>IoT</w:t>
+      </w:r>
+      <w:proofErr w:type="spellEnd"/>
+      <w:r>
+        <w:t xml:space="preserve"> egy nagyon érdekes területe az okosotthon, amelynek az otthoni folyamatok automatizálásáról szól, legyen szó szűkebb értelemben a fűtés, világítás,</w:t>
       </w:r>
       <w:r>
         <w:t xml:space="preserve"> takarító-robot, </w:t>
@@ -1934,119 +1671,349 @@
     </w:p>
     <w:p>
       <w:r>
-        <w:t>Egy olyan rendszer tervezését, és építését választottam feladatul, ami képes lehet több növény egyidejű gondozására, emberi beavatkozás nélkül, emellett a növény állapotát rendszeresen elmenti, és egy webes felületen is megjeleníti. Természetesen akkor is működnie kell, amikor nincs internetes kapcsolat.</w:t>
+        <w:t xml:space="preserve">Egy olyan rendszer tervezését, és építését választottam feladatul, ami képes lehet több növény egyidejű gondozására, emberi beavatkozás nélkül, emellett a növény </w:t>
+      </w:r>
+      <w:r>
+        <w:t xml:space="preserve">környezetének </w:t>
+      </w:r>
+      <w:r>
+        <w:t>állapotát rendszeresen elmenti, és egy webes felületen is megjeleníti. Természetesen akkor is működnie kell, amikor nincs internetes kapcsolat.</w:t>
       </w:r>
     </w:p>
     <w:p/>
     <w:p>
       <w:pPr>
+        <w:pStyle w:val="Cmsor1"/>
+      </w:pPr>
+      <w:r>
+        <w:lastRenderedPageBreak/>
+        <w:t>Irodalomkutatás</w:t>
+      </w:r>
+    </w:p>
+    <w:p>
+      <w:r>
+        <w:t>Az interneten számos hasonló megoldásról lehet olvasni, nem egy ilyen termék megvásárolható</w:t>
+      </w:r>
+      <w:r>
+        <w:t>,</w:t>
+      </w:r>
+      <w:r>
+        <w:t xml:space="preserve"> de vannak </w:t>
+      </w:r>
+      <w:r>
+        <w:t>nyilvános forráskódok is, amik segítségével az érdeklődő hobby kertész könnyebben elindulhat az automatizálás útján.</w:t>
+      </w:r>
+      <w:r>
+        <w:t xml:space="preserve"> Néhány terméket a közösségi </w:t>
+      </w:r>
+      <w:proofErr w:type="gramStart"/>
+      <w:r>
+        <w:t>finanszírozás</w:t>
+      </w:r>
+      <w:proofErr w:type="gramEnd"/>
+      <w:r>
+        <w:t xml:space="preserve"> útján akarták piacra dobni, a pénzt sikerült is megszerezni hozzá – szóval a vásárlói igény meg van - viszont </w:t>
+      </w:r>
+      <w:r>
+        <w:t>ezek közül sok kudarcba fulladt</w:t>
+      </w:r>
+      <w:r>
+        <w:t xml:space="preserve">. </w:t>
+      </w:r>
+      <w:r>
+        <w:t xml:space="preserve"> </w:t>
+      </w:r>
+      <w:r>
+        <w:t xml:space="preserve">Ezekről rendszerekről </w:t>
+      </w:r>
+      <w:r>
+        <w:t xml:space="preserve">olvashatunk </w:t>
+      </w:r>
+      <w:r>
+        <w:t>az következő oldalakon.</w:t>
+      </w:r>
+    </w:p>
+    <w:p>
+      <w:pPr>
         <w:pStyle w:val="Cmsor2"/>
-        <w:numPr>
-          <w:ilvl w:val="0"/>
-          <w:numId w:val="0"/>
-        </w:numPr>
-      </w:pPr>
-      <w:bookmarkStart w:id="4" w:name="_Toc332797398"/>
-      <w:bookmarkStart w:id="5" w:name="_Toc332798846"/>
-      <w:r>
-        <w:t>Formázási tudnivalók</w:t>
-      </w:r>
-      <w:bookmarkEnd w:id="4"/>
-      <w:bookmarkEnd w:id="5"/>
-    </w:p>
-    <w:p>
-      <w:r>
-        <w:t xml:space="preserve">A dokumentum folyószövegéhez használjuk a </w:t>
-      </w:r>
+      </w:pPr>
+      <w:r>
+        <w:t xml:space="preserve">Létező </w:t>
+      </w:r>
+      <w:r>
+        <w:t>megoldások</w:t>
+      </w:r>
+    </w:p>
+    <w:p>
+      <w:pPr>
+        <w:pStyle w:val="Cmsor3"/>
+      </w:pPr>
+      <w:proofErr w:type="spellStart"/>
+      <w:r>
+        <w:t>Edyn</w:t>
+      </w:r>
+      <w:proofErr w:type="spellEnd"/>
+    </w:p>
+    <w:p>
+      <w:pPr>
+        <w:keepNext/>
+        <w:ind w:firstLine="0"/>
+      </w:pPr>
+      <w:r>
+        <w:tab/>
+        <w:t xml:space="preserve">Az </w:t>
+      </w:r>
+      <w:proofErr w:type="spellStart"/>
+      <w:r>
+        <w:t>Edyn</w:t>
+      </w:r>
+      <w:proofErr w:type="spellEnd"/>
+      <w:r>
+        <w:t xml:space="preserve"> egy moduláris rendszer, kerti alkalmazáshoz. Három részből áll, a </w:t>
+      </w:r>
+      <w:proofErr w:type="spellStart"/>
       <w:r>
         <w:rPr>
-          <w:rStyle w:val="Kiemels2"/>
+          <w:b/>
         </w:rPr>
-        <w:t>Normál</w:t>
-      </w:r>
-      <w:r>
-        <w:t xml:space="preserve"> (angol Word esetén Normal) stílust.</w:t>
-      </w:r>
-    </w:p>
-    <w:p>
-      <w:pPr>
-        <w:pStyle w:val="Cmsor3"/>
-      </w:pPr>
-      <w:bookmarkStart w:id="6" w:name="_Toc332797399"/>
-      <w:bookmarkStart w:id="7" w:name="_Toc332798847"/>
+        <w:t>Garden</w:t>
+      </w:r>
+      <w:proofErr w:type="spellEnd"/>
+      <w:r>
+        <w:rPr>
+          <w:b/>
+        </w:rPr>
+        <w:t xml:space="preserve"> </w:t>
+      </w:r>
+      <w:proofErr w:type="spellStart"/>
+      <w:r>
+        <w:rPr>
+          <w:b/>
+        </w:rPr>
+        <w:t>Sensorból</w:t>
+      </w:r>
+      <w:proofErr w:type="spellEnd"/>
+      <w:r>
+        <w:t xml:space="preserve">, ami egy összetett egység, képes a fény, talajnedvesség, páratartalom és a talaj tápanyagtartalmának mérésére. Beépített </w:t>
+      </w:r>
+      <w:proofErr w:type="spellStart"/>
+      <w:r>
+        <w:t>wifi</w:t>
+      </w:r>
+      <w:proofErr w:type="spellEnd"/>
+      <w:r>
+        <w:t xml:space="preserve"> modullal rendelkezik, ennek segítségével tud kapcsolatot tartani a rendszer többi részével. A </w:t>
+      </w:r>
+      <w:proofErr w:type="spellStart"/>
+      <w:r>
+        <w:rPr>
+          <w:b/>
+        </w:rPr>
+        <w:t>Water</w:t>
+      </w:r>
+      <w:proofErr w:type="spellEnd"/>
+      <w:r>
+        <w:rPr>
+          <w:b/>
+        </w:rPr>
+        <w:t xml:space="preserve"> </w:t>
+      </w:r>
+      <w:proofErr w:type="spellStart"/>
+      <w:r>
+        <w:rPr>
+          <w:b/>
+        </w:rPr>
+        <w:t>Valve</w:t>
+      </w:r>
+      <w:proofErr w:type="spellEnd"/>
+      <w:r>
+        <w:t xml:space="preserve"> egy okos szelep, amit rá kell kötni a vízhálózatra, és a </w:t>
+      </w:r>
+      <w:proofErr w:type="spellStart"/>
+      <w:r>
+        <w:rPr>
+          <w:b/>
+        </w:rPr>
+        <w:t>Garden</w:t>
+      </w:r>
+      <w:proofErr w:type="spellEnd"/>
+      <w:r>
+        <w:rPr>
+          <w:b/>
+        </w:rPr>
+        <w:t xml:space="preserve"> </w:t>
+      </w:r>
+      <w:proofErr w:type="spellStart"/>
+      <w:r>
+        <w:rPr>
+          <w:b/>
+        </w:rPr>
+        <w:t>Sensor</w:t>
+      </w:r>
+      <w:proofErr w:type="spellEnd"/>
+      <w:r>
+        <w:t xml:space="preserve">, valamint az időjárási adataira alapozva megállapítja, hogy mennyi vizet juttasson </w:t>
+      </w:r>
+      <w:r>
+        <w:t>a növényhez. A kert áll</w:t>
+      </w:r>
+      <w:r>
+        <w:t xml:space="preserve">apotát egy telefonos alkalmazáson keresztül </w:t>
+      </w:r>
+      <w:r>
+        <w:t xml:space="preserve">lehet figyelmen követni, </w:t>
+      </w:r>
+      <w:r>
+        <w:t xml:space="preserve">egy felhasználó </w:t>
+      </w:r>
+      <w:r>
+        <w:t xml:space="preserve">5000 különböző fajtájú növényből válogathat </w:t>
+      </w:r>
+      <w:r>
+        <w:t>magának. Ezen</w:t>
+      </w:r>
+      <w:r>
+        <w:t xml:space="preserve"> </w:t>
+      </w:r>
+      <w:r>
+        <w:t xml:space="preserve">a </w:t>
+      </w:r>
+      <w:r>
+        <w:t>felületen</w:t>
+      </w:r>
+      <w:r>
+        <w:t xml:space="preserve"> megjelennek a helyszín időjárási adatai, valamint megtekinthetők a fény és nedvességi viszonyok változása napi, heti, havi és évi lebontásban</w:t>
+      </w:r>
+      <w:r>
+        <w:t>.</w:t>
+      </w:r>
+      <w:r>
+        <w:t xml:space="preserve"> </w:t>
+      </w:r>
+      <w:r>
+        <w:t xml:space="preserve"> Az adatbázisban található </w:t>
+      </w:r>
+      <w:proofErr w:type="gramStart"/>
+      <w:r>
+        <w:t>információk</w:t>
+      </w:r>
+      <w:proofErr w:type="gramEnd"/>
+      <w:r>
+        <w:t xml:space="preserve">, és a szenzorból nyert adatok alapján a rendszer megpróbálja belőni, hogy az adott növények nagyjából milyen fejlődési stádiumban van. Ha fontos változás lép fel a kert, vagy egy növény állapotában, a felhasználó erről értesítést kap, ami vonatkozhat az esetleges kedvezőtlen körülményekre, vagy arról, hogy új milyen új növekedési fázisba lépett a növény. </w:t>
+      </w:r>
+      <w:r>
+        <w:t>A rendszer arra is fel van készítve arra az esetre is, ha elveszítené az internetkapcsolatot. Folyamatosan tölti be előre a következő napok időjárási előrejelzések alapján a várhatóan szükséges öntözések időzítését.</w:t>
+      </w:r>
+      <w:r>
+        <w:t xml:space="preserve"> Működéséhez nem kell külső tápellátás, a beépített napelemnek és akkumulátornak köszönhetően </w:t>
+      </w:r>
+      <w:proofErr w:type="gramStart"/>
+      <w:r>
+        <w:t>ideális</w:t>
+      </w:r>
+      <w:proofErr w:type="gramEnd"/>
+      <w:r>
+        <w:t xml:space="preserve"> körülmények között akár teljesen töltés nélkül is képes operálni. </w:t>
+      </w:r>
+      <w:r>
+        <w:t>Egy szenzorhoz több növényt is be lehet regisztrálni</w:t>
+      </w:r>
+      <w:r>
+        <w:t xml:space="preserve">, </w:t>
+      </w:r>
+      <w:r>
+        <w:t xml:space="preserve">és </w:t>
+      </w:r>
+      <w:r>
+        <w:t>25m</w:t>
+      </w:r>
+      <w:r>
+        <w:rPr>
+          <w:vertAlign w:val="superscript"/>
+        </w:rPr>
+        <w:t>2</w:t>
+      </w:r>
+      <w:r>
+        <w:rPr>
+          <w:vertAlign w:val="superscript"/>
+        </w:rPr>
+        <w:t xml:space="preserve"> </w:t>
+      </w:r>
+      <w:r>
+        <w:t>nagyjából az a terület, amit</w:t>
+      </w:r>
+      <w:r>
+        <w:t xml:space="preserve"> egy egységgel</w:t>
+      </w:r>
+      <w:r>
+        <w:t xml:space="preserve"> le </w:t>
+      </w:r>
+      <w:r>
+        <w:t>lehet fedni. É</w:t>
+      </w:r>
+      <w:r>
+        <w:t xml:space="preserve">rtelemszerűen, ha a kertünkbe többféle fényviszonnyal rendelkező terület van, vagy </w:t>
+      </w:r>
       <w:r>
         <w:lastRenderedPageBreak/>
-        <w:t>Címsorok</w:t>
-      </w:r>
-      <w:bookmarkEnd w:id="6"/>
-      <w:bookmarkEnd w:id="7"/>
-    </w:p>
-    <w:p>
-      <w:r>
-        <w:t xml:space="preserve">A fejezetcímek esetén a </w:t>
-      </w:r>
-      <w:r>
-        <w:rPr>
-          <w:rStyle w:val="Kiemels2"/>
-        </w:rPr>
-        <w:t>Címsor 1-4</w:t>
-      </w:r>
-      <w:r>
-        <w:t xml:space="preserve"> (Heading 1-4) stílusokat használjuk.</w:t>
-      </w:r>
-    </w:p>
-    <w:p>
-      <w:pPr>
-        <w:pStyle w:val="Cmsor3"/>
-      </w:pPr>
-      <w:bookmarkStart w:id="8" w:name="_Toc332797400"/>
-      <w:bookmarkStart w:id="9" w:name="_Toc332798848"/>
-      <w:r>
-        <w:t>Képek</w:t>
-      </w:r>
-      <w:bookmarkEnd w:id="8"/>
-      <w:bookmarkEnd w:id="9"/>
-    </w:p>
-    <w:p>
-      <w:r>
-        <w:t xml:space="preserve">A képhez használjuk a </w:t>
-      </w:r>
-      <w:r>
-        <w:rPr>
-          <w:rStyle w:val="Kiemels2"/>
-        </w:rPr>
-        <w:t>Kép</w:t>
-      </w:r>
-      <w:r>
-        <w:t xml:space="preserve"> stílust.</w:t>
-      </w:r>
-    </w:p>
-    <w:p>
-      <w:r>
-        <w:t xml:space="preserve">Képaláírást a képen jobb gombbal kattintva a </w:t>
-      </w:r>
-      <w:r>
-        <w:rPr>
-          <w:rStyle w:val="Kiemels"/>
-        </w:rPr>
-        <w:t>Képaláírás beszúrása…</w:t>
-      </w:r>
-      <w:r>
-        <w:t xml:space="preserve"> opcióval adhatunk hozzá, így az automatikusan </w:t>
-      </w:r>
-      <w:r>
-        <w:rPr>
-          <w:rStyle w:val="Kiemels2"/>
-        </w:rPr>
-        <w:t>Képaláírás</w:t>
-      </w:r>
-      <w:r>
-        <w:t xml:space="preserve"> (Caption) stílusú lesz.</w:t>
-      </w:r>
-    </w:p>
-    <w:p>
-      <w:pPr>
-        <w:pStyle w:val="Kp"/>
+        <w:t xml:space="preserve">esetleg másfajta vízigényű növényeket szeretnénk egyszerre nevelni, akkor több szenzorra van szükség, és ha ezekhez szeretnénk külön öntözést, akkor annyi helyre kell venni egyet-egyet a szelepből is. Ez elég költséges lehet, tekintve hogy a </w:t>
+      </w:r>
+      <w:proofErr w:type="spellStart"/>
+      <w:r>
+        <w:t>Garden</w:t>
+      </w:r>
+      <w:proofErr w:type="spellEnd"/>
+      <w:r>
+        <w:t xml:space="preserve"> </w:t>
+      </w:r>
+      <w:proofErr w:type="spellStart"/>
+      <w:r>
+        <w:t>Sensor</w:t>
+      </w:r>
+      <w:proofErr w:type="spellEnd"/>
+      <w:r>
+        <w:t xml:space="preserve"> fogyasztói ára $100 dollár, a </w:t>
+      </w:r>
+      <w:proofErr w:type="spellStart"/>
+      <w:r>
+        <w:t>Water</w:t>
+      </w:r>
+      <w:proofErr w:type="spellEnd"/>
+      <w:r>
+        <w:t xml:space="preserve"> </w:t>
+      </w:r>
+      <w:proofErr w:type="spellStart"/>
+      <w:r>
+        <w:t>Valve</w:t>
+      </w:r>
+      <w:proofErr w:type="spellEnd"/>
+      <w:r>
+        <w:t>-ért pedig $60 dollárt kell otthagyni</w:t>
+      </w:r>
+      <w:r>
+        <w:t xml:space="preserve">a a vásárlónak. </w:t>
+      </w:r>
+      <w:r>
+        <w:t xml:space="preserve">Ez nem kevés pénz, viszont ezért egy elég összetett és jól átgondolt megoldást szállítanak. Ami szerintem még hiányzik ahhoz, hogy teljes legyen a rendszer, az a kiegészítő világítás arra az esetre, ha nem lenne elegendő a természetes fény, valamint az alkalmazás oldalán olvasott vélemények alapján a növényi adatbázis növelésére is szükség lenne. </w:t>
+      </w:r>
+      <w:r>
+        <w:t>/*</w:t>
+      </w:r>
+      <w:r>
+        <w:t>Mindent összevetve egy nagyon elegáns megoldás.</w:t>
+      </w:r>
+      <w:r>
+        <w:t xml:space="preserve"> </w:t>
+      </w:r>
+      <w:r>
+        <w:t>*/</w:t>
+      </w:r>
+    </w:p>
+    <w:p>
+      <w:pPr>
+        <w:keepNext/>
+        <w:ind w:firstLine="0"/>
+        <w:jc w:val="center"/>
       </w:pPr>
       <w:r>
         <w:rPr>
@@ -2054,519 +2021,7 @@
           <w:lang w:eastAsia="hu-HU"/>
         </w:rPr>
         <w:drawing>
-          <wp:inline distT="0" distB="0" distL="0" distR="0">
-            <wp:extent cx="4779010" cy="466090"/>
-            <wp:effectExtent l="0" t="0" r="0" b="0"/>
-            <wp:docPr id="2" name="Kép 1"/>
-            <wp:cNvGraphicFramePr>
-              <a:graphicFrameLocks xmlns:a="http://schemas.openxmlformats.org/drawingml/2006/main" noChangeAspect="1"/>
-            </wp:cNvGraphicFramePr>
-            <a:graphic xmlns:a="http://schemas.openxmlformats.org/drawingml/2006/main">
-              <a:graphicData uri="http://schemas.openxmlformats.org/drawingml/2006/picture">
-                <pic:pic xmlns:pic="http://schemas.openxmlformats.org/drawingml/2006/picture">
-                  <pic:nvPicPr>
-                    <pic:cNvPr id="0" name="Kép 1"/>
-                    <pic:cNvPicPr>
-                      <a:picLocks noChangeAspect="1" noChangeArrowheads="1"/>
-                    </pic:cNvPicPr>
-                  </pic:nvPicPr>
-                  <pic:blipFill>
-                    <a:blip r:embed="rId10">
-                      <a:extLst>
-                        <a:ext uri="{28A0092B-C50C-407E-A947-70E740481C1C}">
-                          <a14:useLocalDpi xmlns:a14="http://schemas.microsoft.com/office/drawing/2010/main" val="0"/>
-                        </a:ext>
-                      </a:extLst>
-                    </a:blip>
-                    <a:srcRect/>
-                    <a:stretch>
-                      <a:fillRect/>
-                    </a:stretch>
-                  </pic:blipFill>
-                  <pic:spPr bwMode="auto">
-                    <a:xfrm>
-                      <a:off x="0" y="0"/>
-                      <a:ext cx="4779010" cy="466090"/>
-                    </a:xfrm>
-                    <a:prstGeom prst="rect">
-                      <a:avLst/>
-                    </a:prstGeom>
-                    <a:noFill/>
-                    <a:ln>
-                      <a:noFill/>
-                    </a:ln>
-                  </pic:spPr>
-                </pic:pic>
-              </a:graphicData>
-            </a:graphic>
-          </wp:inline>
-        </w:drawing>
-      </w:r>
-    </w:p>
-    <w:p>
-      <w:pPr>
-        <w:pStyle w:val="Kpalrs"/>
-      </w:pPr>
-      <w:fldSimple w:instr=" STYLEREF 1 \s ">
-        <w:r>
-          <w:rPr>
-            <w:noProof/>
-          </w:rPr>
-          <w:t>1</w:t>
-        </w:r>
-      </w:fldSimple>
-      <w:r>
-        <w:t>.</w:t>
-      </w:r>
-      <w:fldSimple w:instr=" SEQ ábra \* ARABIC \s 1 ">
-        <w:r>
-          <w:rPr>
-            <w:noProof/>
-          </w:rPr>
-          <w:t>1</w:t>
-        </w:r>
-      </w:fldSimple>
-      <w:r>
-        <w:t>. ábra: Példa képaláírásra</w:t>
-      </w:r>
-    </w:p>
-    <w:p>
-      <w:pPr>
-        <w:pStyle w:val="Cmsor3"/>
-      </w:pPr>
-      <w:bookmarkStart w:id="10" w:name="_Toc332797401"/>
-      <w:bookmarkStart w:id="11" w:name="_Toc332798849"/>
-      <w:r>
-        <w:t>Kódrészletek</w:t>
-      </w:r>
-      <w:bookmarkEnd w:id="10"/>
-      <w:bookmarkEnd w:id="11"/>
-    </w:p>
-    <w:p>
-      <w:r>
-        <w:t xml:space="preserve">Kódrészletek beillesztése esetén használjuk a </w:t>
-      </w:r>
-      <w:r>
-        <w:rPr>
-          <w:rStyle w:val="Kiemels2"/>
-        </w:rPr>
-        <w:t>Kód</w:t>
-      </w:r>
-      <w:r>
-        <w:t xml:space="preserve"> stílust.</w:t>
-      </w:r>
-    </w:p>
-    <w:p>
-      <w:pPr>
-        <w:pStyle w:val="Kd"/>
-      </w:pPr>
-      <w:r>
-        <w:t>using System;</w:t>
-      </w:r>
-    </w:p>
-    <w:p>
-      <w:pPr>
-        <w:pStyle w:val="Kd"/>
-      </w:pPr>
-      <w:r>
-        <w:t>namespace MyApp</w:t>
-      </w:r>
-    </w:p>
-    <w:p>
-      <w:pPr>
-        <w:pStyle w:val="Kd"/>
-      </w:pPr>
-      <w:r>
-        <w:t>{</w:t>
-      </w:r>
-    </w:p>
-    <w:p>
-      <w:pPr>
-        <w:pStyle w:val="Kd"/>
-      </w:pPr>
-      <w:r>
-        <w:tab/>
-        <w:t>class Program</w:t>
-      </w:r>
-    </w:p>
-    <w:p>
-      <w:pPr>
-        <w:pStyle w:val="Kd"/>
-      </w:pPr>
-      <w:r>
-        <w:tab/>
-        <w:t>{</w:t>
-      </w:r>
-    </w:p>
-    <w:p>
-      <w:pPr>
-        <w:pStyle w:val="Kd"/>
-      </w:pPr>
-      <w:r>
-        <w:tab/>
-      </w:r>
-      <w:r>
-        <w:tab/>
-      </w:r>
-      <w:r>
-        <w:t>static void Main( string[] args )</w:t>
-      </w:r>
-    </w:p>
-    <w:p>
-      <w:pPr>
-        <w:pStyle w:val="Kd"/>
-      </w:pPr>
-      <w:r>
-        <w:tab/>
-      </w:r>
-      <w:r>
-        <w:tab/>
-        <w:t>{</w:t>
-      </w:r>
-    </w:p>
-    <w:p>
-      <w:pPr>
-        <w:pStyle w:val="Kd"/>
-      </w:pPr>
-      <w:r>
-        <w:tab/>
-      </w:r>
-      <w:r>
-        <w:tab/>
-      </w:r>
-      <w:r>
-        <w:tab/>
-        <w:t>Console.WriteLine( "Szia Világ!" );</w:t>
-      </w:r>
-    </w:p>
-    <w:p>
-      <w:pPr>
-        <w:pStyle w:val="Kd"/>
-      </w:pPr>
-      <w:r>
-        <w:tab/>
-      </w:r>
-      <w:r>
-        <w:tab/>
-        <w:t>}</w:t>
-      </w:r>
-    </w:p>
-    <w:p>
-      <w:pPr>
-        <w:pStyle w:val="Kd"/>
-      </w:pPr>
-      <w:r>
-        <w:tab/>
-        <w:t>}</w:t>
-      </w:r>
-    </w:p>
-    <w:p>
-      <w:pPr>
-        <w:pStyle w:val="Kd"/>
-      </w:pPr>
-      <w:r>
-        <w:t>}</w:t>
-      </w:r>
-    </w:p>
-    <w:p>
-      <w:pPr>
-        <w:pStyle w:val="Cmsor3"/>
-      </w:pPr>
-      <w:bookmarkStart w:id="12" w:name="_Toc332797402"/>
-      <w:bookmarkStart w:id="13" w:name="_Toc332798850"/>
-      <w:r>
-        <w:t>Irodalomjegyzék</w:t>
-      </w:r>
-      <w:bookmarkEnd w:id="12"/>
-      <w:bookmarkEnd w:id="13"/>
-    </w:p>
-    <w:p>
-      <w:r>
-        <w:t xml:space="preserve">Az Irodalomjegyzékben szereplő hivatkozásokat </w:t>
-      </w:r>
-      <w:r>
-        <w:rPr>
-          <w:rStyle w:val="Kiemels2"/>
-        </w:rPr>
-        <w:t xml:space="preserve">Irodalomjegyzék </w:t>
-      </w:r>
-      <w:r>
-        <w:rPr>
-          <w:rStyle w:val="Kiemels2"/>
-        </w:rPr>
-        <w:t>sor</w:t>
-      </w:r>
-      <w:r>
-        <w:t xml:space="preserve"> stílussal formázzuk, a címüket pedig </w:t>
-      </w:r>
-      <w:r>
-        <w:rPr>
-          <w:rStyle w:val="Kiemels2"/>
-        </w:rPr>
-        <w:t xml:space="preserve">Irodalomjegyzék forrás </w:t>
-      </w:r>
-      <w:r>
-        <w:t>stílussal emeljük ki.</w:t>
-      </w:r>
-    </w:p>
-    <w:p>
-      <w:r>
-        <w:t xml:space="preserve">A szövegbe a hivatkozásokat a </w:t>
-      </w:r>
-      <w:r>
-        <w:rPr>
-          <w:rStyle w:val="Kiemels"/>
-        </w:rPr>
-        <w:t>Kereszthivatkozás beszúrása</w:t>
-      </w:r>
-      <w:r>
-        <w:t xml:space="preserve"> (Insert cross-reference) funkcióval helyezzük el (példa egy így beszúrt hivatkozásra: </w:t>
-      </w:r>
-      <w:r>
-        <w:fldChar w:fldCharType="begin"/>
-      </w:r>
-      <w:r>
-        <w:instrText xml:space="preserve"> REF _Ref332797594 \r \h </w:instrText>
-      </w:r>
-      <w:r>
-        <w:fldChar w:fldCharType="separate"/>
-      </w:r>
-      <w:r>
-        <w:t>[1]</w:t>
-      </w:r>
-      <w:r>
-        <w:fldChar w:fldCharType="end"/>
-      </w:r>
-      <w:r>
-        <w:t>), így azok automatikusan frissülnek a hivatkozások átrendezésekor.</w:t>
-      </w:r>
-    </w:p>
-    <w:p>
-      <w:pPr>
-        <w:pStyle w:val="Cmsor1"/>
-      </w:pPr>
-      <w:r>
-        <w:lastRenderedPageBreak/>
-        <w:t>Irodalomkutatás</w:t>
-      </w:r>
-    </w:p>
-    <w:p>
-      <w:r>
-        <w:t>bevezető az irodalomkutatáshoz</w:t>
-      </w:r>
-    </w:p>
-    <w:p>
-      <w:r>
-        <w:t>talált megoldások felsorolása, kis leírás mindegyikhez</w:t>
-      </w:r>
-    </w:p>
-    <w:p>
-      <w:r>
-        <w:t xml:space="preserve"> </w:t>
-      </w:r>
-      <w:r>
-        <w:t>milyen hardvereket lehetne használni esetleg</w:t>
-      </w:r>
-    </w:p>
-    <w:p>
-      <w:r>
-        <w:t>Az interneten számos hasonló megoldásról lehet olvasni, nem egy ilyen termék megvásárolható</w:t>
-      </w:r>
-      <w:r>
-        <w:t>,</w:t>
-      </w:r>
-      <w:r>
-        <w:t xml:space="preserve"> de vannak </w:t>
-      </w:r>
-      <w:r>
-        <w:t>nyilvános forráskódok is, amik segítségével az érdeklődő hobby kertész könnyebben elindulhat az automatizálás útján.</w:t>
-      </w:r>
-      <w:r>
-        <w:t xml:space="preserve"> Néhány terméket a közösségi finanszírozás útján akarták piacra dobni, a pénzt sikerült is megszerezni hozzá – szóval a vásárlói igény meg van - viszont ezek kudarcba fulladt vállalkozások. </w:t>
-      </w:r>
-      <w:r>
-        <w:t xml:space="preserve"> </w:t>
-      </w:r>
-      <w:r>
-        <w:t xml:space="preserve">Ezekről rendszerekről </w:t>
-      </w:r>
-      <w:r>
-        <w:t xml:space="preserve">olvashatunk </w:t>
-      </w:r>
-      <w:r>
-        <w:t>az következő oldalakon.</w:t>
-      </w:r>
-    </w:p>
-    <w:p/>
-    <w:p>
-      <w:pPr>
-        <w:ind w:firstLine="0"/>
-      </w:pPr>
-      <w:hyperlink r:id="rId11" w:history="1">
-        <w:r>
-          <w:rPr>
-            <w:rStyle w:val="Hiperhivatkozs"/>
-          </w:rPr>
-          <w:t>https://www.edyn.com/</w:t>
-        </w:r>
-      </w:hyperlink>
-    </w:p>
-    <w:p>
-      <w:pPr>
-        <w:keepNext/>
-        <w:ind w:firstLine="0"/>
-      </w:pPr>
-      <w:r>
-        <w:tab/>
-        <w:t xml:space="preserve">Az Edyn egy moduláris rendszer, kerti alkalmazáshoz. Három részből áll, a </w:t>
-      </w:r>
-      <w:r>
-        <w:rPr>
-          <w:b/>
-        </w:rPr>
-        <w:t>Garden Sensorból</w:t>
-      </w:r>
-      <w:r>
-        <w:t xml:space="preserve">, ami egy összetett egység, képes a fény, talajnedvesség, páratartalom és a talaj tápanyagtartalmának mérésére. Beépített wifi modullal rendelkezik, ennek segítségével tud kapcsolatot tartani a rendszer többi részével. A </w:t>
-      </w:r>
-      <w:r>
-        <w:rPr>
-          <w:b/>
-        </w:rPr>
-        <w:t>Water Valve</w:t>
-      </w:r>
-      <w:r>
-        <w:t xml:space="preserve"> egy okos szelep, amit rá kell kötni a vízhálózatra, és a </w:t>
-      </w:r>
-      <w:r>
-        <w:rPr>
-          <w:b/>
-        </w:rPr>
-        <w:t>Garden Sensor</w:t>
-      </w:r>
-      <w:r>
-        <w:t xml:space="preserve">, valamint az időjárási adataira alapozva megállapítja, hogy mennyi vizet juttasson </w:t>
-      </w:r>
-      <w:r>
-        <w:t>a növényhez. A kert áll</w:t>
-      </w:r>
-      <w:r>
-        <w:t xml:space="preserve">apotát egy telefonos alkalmazáson keresztül </w:t>
-      </w:r>
-      <w:r>
-        <w:t xml:space="preserve">lehet figyelmen követni, </w:t>
-      </w:r>
-      <w:r>
-        <w:t xml:space="preserve">egy felhasználó </w:t>
-      </w:r>
-      <w:r>
-        <w:t xml:space="preserve">5000 különböző fajtájú növényből válogathat </w:t>
-      </w:r>
-      <w:r>
-        <w:t>magának. Ezen</w:t>
-      </w:r>
-      <w:r>
-        <w:t xml:space="preserve"> </w:t>
-      </w:r>
-      <w:r>
-        <w:t xml:space="preserve">a </w:t>
-      </w:r>
-      <w:r>
-        <w:t>felületen</w:t>
-      </w:r>
-      <w:r>
-        <w:t xml:space="preserve"> megjelennek a helyszín időjárási adatai, valamint megtekinthetők a fény és nedvességi viszonyok változása napi, heti, havi és évi lebontásban</w:t>
-      </w:r>
-      <w:r>
-        <w:t>.</w:t>
-      </w:r>
-      <w:r>
-        <w:t xml:space="preserve"> </w:t>
-      </w:r>
-      <w:r>
-        <w:t xml:space="preserve"> Az adatbázisban található információk, és a szenzorból nyert adatok alapján a rendszer megpróbálja belőni, hogy az adott növények nagyjából milyen fejlődési stádiumban van. Ha fontos változás lép fel a kert, vagy egy növény állapotában, a felhasználó erről értesítést kap, ami vonatkozhat az esetleges kedvezőtlen körülményekre, vagy arról, hogy új milyen új növekedési fázisba lépett a növény. </w:t>
-      </w:r>
-      <w:r>
-        <w:t>A rendszer arra is fel van készítve arra az esetre is, ha elveszítené az internetkapcsolatot. Folyamatosan tölti be előre a következő napok időjárási előrejelzések alapján a várhatóan szükséges öntözések időzítését.</w:t>
-      </w:r>
-      <w:r>
-        <w:t xml:space="preserve"> Működéséhez nem kell külső tápellátás, a beépített napelemnek és akkumulátornak köszönhetően ideális körülmények </w:t>
-      </w:r>
-      <w:r>
-        <w:lastRenderedPageBreak/>
-        <w:t xml:space="preserve">között akár teljesen töltés nélkül is képes operálni. </w:t>
-      </w:r>
-      <w:r>
-        <w:t>Egy szenzorhoz több növényt is be lehet regisztrálni</w:t>
-      </w:r>
-      <w:r>
-        <w:t xml:space="preserve">, </w:t>
-      </w:r>
-      <w:r>
-        <w:t xml:space="preserve">és </w:t>
-      </w:r>
-      <w:r>
-        <w:t>25m</w:t>
-      </w:r>
-      <w:r>
-        <w:rPr>
-          <w:vertAlign w:val="superscript"/>
-        </w:rPr>
-        <w:t>2</w:t>
-      </w:r>
-      <w:r>
-        <w:rPr>
-          <w:vertAlign w:val="superscript"/>
-        </w:rPr>
-        <w:t xml:space="preserve"> </w:t>
-      </w:r>
-      <w:r>
-        <w:t>nagyjából az a terület, amit</w:t>
-      </w:r>
-      <w:r>
-        <w:t xml:space="preserve"> egy egységgel</w:t>
-      </w:r>
-      <w:r>
-        <w:t xml:space="preserve"> le </w:t>
-      </w:r>
-      <w:r>
-        <w:t>lehet fedni. É</w:t>
-      </w:r>
-      <w:r>
-        <w:t>rtelemszerűen, ha a kertünkbe többféle fényviszonnyal rendelkező terület van, vagy esetleg másfajta vízigényű növényeket szeretnénk egyszerre nevelni, akkor több szenzorra van szükség, és ha ezekhez szeretnénk külön öntözést, akkor annyi helyre kell venni egyet-egyet a szelepből is. Ez elég költséges lehet, tekintve hogy a Garden Sensor fogyasztói ára $100 dollár, a Water Valve-ért pedig $60 dollárt kell otthagyni</w:t>
-      </w:r>
-      <w:r>
-        <w:t xml:space="preserve">a a vásárlónak. </w:t>
-      </w:r>
-      <w:r>
-        <w:t>Ez nem kevés pénz, viszont ezért egy elég összetett és jól átgondolt megoldást szállítanak. Ami szerintem még hiányzik ahhoz, hogy teljes legyen a rendszer, az a kiegészítő világítás arra az esetre, ha nem lenne elegendő a természetes fény, valamint az alkalmazás oldalán olvasott vélemények alapján a növényi adatbázis növelésére is szükség lenne. Mindent összevetve egy nagyon elegáns megoldás.</w:t>
-      </w:r>
-      <w:r>
-        <w:t xml:space="preserve"> </w:t>
-      </w:r>
-    </w:p>
-    <w:p>
-      <w:pPr>
-        <w:keepNext/>
-        <w:ind w:firstLine="0"/>
-      </w:pPr>
-      <w:r>
-        <w:t>Garden Sensor:</w:t>
-      </w:r>
-    </w:p>
-    <w:p>
-      <w:pPr>
-        <w:keepNext/>
-        <w:ind w:firstLine="0"/>
-        <w:jc w:val="center"/>
-      </w:pPr>
-      <w:r>
-        <w:rPr>
-          <w:noProof/>
-          <w:lang w:eastAsia="hu-HU"/>
-        </w:rPr>
-        <w:drawing>
-          <wp:inline distT="0" distB="0" distL="0" distR="0">
+          <wp:inline distT="0" distB="0" distL="0" distR="0" wp14:anchorId="4BB8FC68" wp14:editId="12B806A3">
             <wp:extent cx="2941320" cy="2277110"/>
             <wp:effectExtent l="0" t="0" r="0" b="0"/>
             <wp:docPr id="3" name="Kép 3" descr="Edyn-Garden-Sensor-3"/>
@@ -2583,7 +2038,7 @@
                     </pic:cNvPicPr>
                   </pic:nvPicPr>
                   <pic:blipFill>
-                    <a:blip r:embed="rId12" cstate="print">
+                    <a:blip r:embed="rId10" cstate="print">
                       <a:extLst>
                         <a:ext uri="{28A0092B-C50C-407E-A947-70E740481C1C}">
                           <a14:useLocalDpi xmlns:a14="http://schemas.microsoft.com/office/drawing/2010/main" val="0"/>
@@ -2617,11 +2072,44 @@
     </w:p>
     <w:p>
       <w:pPr>
-        <w:keepNext/>
-        <w:ind w:firstLine="0"/>
-      </w:pPr>
-      <w:r>
-        <w:t xml:space="preserve">Water Valve: </w:t>
+        <w:pStyle w:val="Kpalrs"/>
+      </w:pPr>
+      <w:r>
+        <w:fldChar w:fldCharType="begin"/>
+      </w:r>
+      <w:r>
+        <w:instrText xml:space="preserve"> SEQ Garden_Sensor \* ARABIC </w:instrText>
+      </w:r>
+      <w:r>
+        <w:fldChar w:fldCharType="separate"/>
+      </w:r>
+      <w:r>
+        <w:rPr>
+          <w:noProof/>
+        </w:rPr>
+        <w:t>1</w:t>
+      </w:r>
+      <w:r>
+        <w:fldChar w:fldCharType="end"/>
+      </w:r>
+      <w:r>
+        <w:t xml:space="preserve">. </w:t>
+      </w:r>
+      <w:proofErr w:type="spellStart"/>
+      <w:r>
+        <w:t>Garden</w:t>
+      </w:r>
+      <w:proofErr w:type="spellEnd"/>
+      <w:r>
+        <w:t xml:space="preserve"> </w:t>
+      </w:r>
+      <w:proofErr w:type="spellStart"/>
+      <w:r>
+        <w:t>Sensor</w:t>
+      </w:r>
+      <w:proofErr w:type="spellEnd"/>
+      <w:r>
+        <w:t xml:space="preserve"> </w:t>
       </w:r>
     </w:p>
     <w:p>
@@ -2636,7 +2124,7 @@
           <w:lang w:eastAsia="hu-HU"/>
         </w:rPr>
         <w:drawing>
-          <wp:inline distT="0" distB="0" distL="0" distR="0">
+          <wp:inline distT="0" distB="0" distL="0" distR="0" wp14:anchorId="7DCD7FF7" wp14:editId="4FB32F40">
             <wp:extent cx="2191385" cy="1587500"/>
             <wp:effectExtent l="0" t="0" r="0" b="0"/>
             <wp:docPr id="4" name="Kép 4" descr="edyn_web_slideshow_2_portrait"/>
@@ -2653,7 +2141,7 @@
                     </pic:cNvPicPr>
                   </pic:nvPicPr>
                   <pic:blipFill>
-                    <a:blip r:embed="rId13" cstate="print">
+                    <a:blip r:embed="rId11" cstate="print">
                       <a:extLst>
                         <a:ext uri="{28A0092B-C50C-407E-A947-70E740481C1C}">
                           <a14:useLocalDpi xmlns:a14="http://schemas.microsoft.com/office/drawing/2010/main" val="0"/>
@@ -2687,34 +2175,84 @@
     </w:p>
     <w:p>
       <w:pPr>
+        <w:pStyle w:val="Kpalrs"/>
+      </w:pPr>
+      <w:r>
+        <w:fldChar w:fldCharType="begin"/>
+      </w:r>
+      <w:r>
+        <w:instrText xml:space="preserve"> SEQ Water_Valve \* ARABIC </w:instrText>
+      </w:r>
+      <w:r>
+        <w:fldChar w:fldCharType="separate"/>
+      </w:r>
+      <w:r>
+        <w:rPr>
+          <w:noProof/>
+        </w:rPr>
+        <w:t>1</w:t>
+      </w:r>
+      <w:r>
+        <w:fldChar w:fldCharType="end"/>
+      </w:r>
+      <w:r>
+        <w:t xml:space="preserve">. </w:t>
+      </w:r>
+      <w:proofErr w:type="spellStart"/>
+      <w:r>
+        <w:t>Water</w:t>
+      </w:r>
+      <w:proofErr w:type="spellEnd"/>
+      <w:r>
+        <w:t xml:space="preserve"> </w:t>
+      </w:r>
+      <w:proofErr w:type="spellStart"/>
+      <w:r>
+        <w:t>Valve</w:t>
+      </w:r>
+      <w:proofErr w:type="spellEnd"/>
+    </w:p>
+    <w:p>
+      <w:pPr>
         <w:ind w:firstLine="0"/>
       </w:pPr>
     </w:p>
     <w:p>
       <w:pPr>
+        <w:spacing w:after="0" w:line="240" w:lineRule="auto"/>
         <w:ind w:firstLine="0"/>
-      </w:pPr>
-    </w:p>
-    <w:p>
-      <w:pPr>
-        <w:ind w:firstLine="0"/>
-      </w:pPr>
-      <w:hyperlink r:id="rId14" w:history="1">
-        <w:r>
-          <w:rPr>
-            <w:rStyle w:val="Hiperhivatkozs"/>
-          </w:rPr>
-          <w:t>http://greeniq.co/</w:t>
-        </w:r>
-      </w:hyperlink>
-    </w:p>
-    <w:p>
-      <w:r>
-        <w:t>A G</w:t>
+        <w:jc w:val="left"/>
+      </w:pPr>
+      <w:r>
+        <w:br w:type="page"/>
+      </w:r>
+    </w:p>
+    <w:p>
+      <w:pPr>
+        <w:pStyle w:val="Cmsor3"/>
+      </w:pPr>
+      <w:proofErr w:type="spellStart"/>
+      <w:r>
+        <w:lastRenderedPageBreak/>
+        <w:t>G</w:t>
       </w:r>
       <w:r>
         <w:t>reenIQ</w:t>
       </w:r>
+      <w:proofErr w:type="spellEnd"/>
+    </w:p>
+    <w:p>
+      <w:r>
+        <w:t xml:space="preserve">A </w:t>
+      </w:r>
+      <w:proofErr w:type="spellStart"/>
+      <w:r>
+        <w:t>G</w:t>
+      </w:r>
+      <w:r>
+        <w:t>reenIQ</w:t>
+      </w:r>
+      <w:proofErr w:type="spellEnd"/>
       <w:r>
         <w:t xml:space="preserve"> más irányból közelíti meg a kert automatizálását. Nem annyira a különböző növények specifikus igényeit veszi figyelembe, hanem a vízfelhasználás optimális szinten tartását. Célja az, hogy átvegye a szerepét a régi fajta beépített öntöző berendezéseknek, amik a felhasználók által lettek beprogramozva, valószínűleg nem elég hatékonyra. Egy az egyben kiváltja a már meglévő vezérlőt, és ha már a kert be van építve öntözőrendszerrel, nincs is szükség másra</w:t>
       </w:r>
@@ -2728,7 +2266,15 @@
         <w:t>.</w:t>
       </w:r>
       <w:r>
-        <w:t xml:space="preserve"> Wi-Fin kapcsolódik az inter</w:t>
+        <w:t xml:space="preserve"> </w:t>
+      </w:r>
+      <w:proofErr w:type="spellStart"/>
+      <w:r>
+        <w:t>Wi</w:t>
+      </w:r>
+      <w:proofErr w:type="spellEnd"/>
+      <w:r>
+        <w:t>-Fin kapcsolódik az inter</w:t>
       </w:r>
       <w:r>
         <w:t xml:space="preserve">netre, és nem rendelkezik beépített akkumulátorral, így </w:t>
@@ -2737,15 +2283,42 @@
         <w:t xml:space="preserve">áramkimaradás esetén értelemszerűen szünetel a működés. </w:t>
       </w:r>
       <w:r>
-        <w:t xml:space="preserve">Több öntözési zónát képes kezelni, valamint az internetről letöltött adatok alapján vezérelheti a kerti világítást is.  </w:t>
-      </w:r>
-    </w:p>
-    <w:p>
-      <w:r>
-        <w:t>Az Dolgok internete koncepciót magas szinten valósítja meg.</w:t>
-      </w:r>
-      <w:r>
-        <w:t xml:space="preserve"> Létezik kliense a nagyobb platformokra.</w:t>
+        <w:t xml:space="preserve">Több öntözési </w:t>
+      </w:r>
+      <w:proofErr w:type="gramStart"/>
+      <w:r>
+        <w:t>zónát</w:t>
+      </w:r>
+      <w:proofErr w:type="gramEnd"/>
+      <w:r>
+        <w:t xml:space="preserve"> képes kezelni, valamint az internetről letöltött adatok alapján vezérelheti a kerti világítást is.  </w:t>
+      </w:r>
+    </w:p>
+    <w:p>
+      <w:r>
+        <w:t>A</w:t>
+      </w:r>
+      <w:r>
+        <w:t xml:space="preserve"> Dolgok internete </w:t>
+      </w:r>
+      <w:proofErr w:type="gramStart"/>
+      <w:r>
+        <w:t>koncepciót</w:t>
+      </w:r>
+      <w:proofErr w:type="gramEnd"/>
+      <w:r>
+        <w:t xml:space="preserve"> magas szinten valósítja meg.</w:t>
+      </w:r>
+      <w:r>
+        <w:t xml:space="preserve"> Létezik </w:t>
+      </w:r>
+      <w:proofErr w:type="gramStart"/>
+      <w:r>
+        <w:t>kliense</w:t>
+      </w:r>
+      <w:proofErr w:type="gramEnd"/>
+      <w:r>
+        <w:t xml:space="preserve"> a nagyobb platformokra.</w:t>
       </w:r>
       <w:r>
         <w:t xml:space="preserve"> Nem csak egyszerű szenzorok (talajnedvesség, vízfolyás érzékelő)</w:t>
@@ -2763,7 +2336,15 @@
         <w:t xml:space="preserve">saját </w:t>
       </w:r>
       <w:r>
-        <w:t xml:space="preserve">időjárás állomás adatait is képes lekérdezni. Ezeken felül irányítható Amazon Echo, és Google Home segítségével is, ehhez az </w:t>
+        <w:t xml:space="preserve">időjárás állomás adatait is képes lekérdezni. Ezeken felül irányítható Amazon </w:t>
+      </w:r>
+      <w:proofErr w:type="spellStart"/>
+      <w:r>
+        <w:t>Echo</w:t>
+      </w:r>
+      <w:proofErr w:type="spellEnd"/>
+      <w:r>
+        <w:t xml:space="preserve">, és Google Home segítségével is, ehhez az </w:t>
       </w:r>
       <w:r>
         <w:rPr>
@@ -2775,74 +2356,159 @@
         <w:t xml:space="preserve"> technológiát használja. Ez</w:t>
       </w:r>
       <w:r>
-        <w:t xml:space="preserve"> a </w:t>
-      </w:r>
+        <w:t xml:space="preserve"> </w:t>
+      </w:r>
+      <w:proofErr w:type="gramStart"/>
+      <w:r>
+        <w:t>a</w:t>
+      </w:r>
+      <w:proofErr w:type="gramEnd"/>
+      <w:r>
+        <w:t xml:space="preserve"> </w:t>
+      </w:r>
+      <w:proofErr w:type="spellStart"/>
       <w:r>
         <w:rPr>
           <w:b/>
         </w:rPr>
-        <w:t>If This</w:t>
-      </w:r>
+        <w:t>If</w:t>
+      </w:r>
+      <w:proofErr w:type="spellEnd"/>
       <w:r>
         <w:rPr>
           <w:b/>
         </w:rPr>
-        <w:t xml:space="preserve"> Than That</w:t>
-      </w:r>
-      <w:r>
-        <w:t xml:space="preserve"> rövidítése</w:t>
-      </w:r>
-      <w:r>
-        <w:t xml:space="preserve">, ami egy web-alapú technológia, ha valami (this) </w:t>
-      </w:r>
-      <w:r>
-        <w:t>történik, akkor végrehajtja az u</w:t>
-      </w:r>
-      <w:r>
-        <w:t xml:space="preserve">tasítást (that). </w:t>
-      </w:r>
-      <w:r>
-        <w:t xml:space="preserve">Összekapcsolható okosotthon vezérlő alkalmazásokkal, mint a </w:t>
-      </w:r>
+        <w:t xml:space="preserve"> </w:t>
+      </w:r>
+      <w:proofErr w:type="spellStart"/>
       <w:r>
         <w:rPr>
           <w:b/>
         </w:rPr>
-        <w:t xml:space="preserve">Gideon </w:t>
+        <w:t>This</w:t>
+      </w:r>
+      <w:proofErr w:type="spellEnd"/>
+      <w:r>
+        <w:rPr>
+          <w:b/>
+        </w:rPr>
+        <w:t xml:space="preserve"> Than </w:t>
+      </w:r>
+      <w:proofErr w:type="spellStart"/>
+      <w:r>
+        <w:rPr>
+          <w:b/>
+        </w:rPr>
+        <w:t>That</w:t>
+      </w:r>
+      <w:proofErr w:type="spellEnd"/>
+      <w:r>
+        <w:t xml:space="preserve"> rövidítése</w:t>
+      </w:r>
+      <w:r>
+        <w:t>, ami egy web-alapú technológia, ha valami (</w:t>
+      </w:r>
+      <w:proofErr w:type="spellStart"/>
+      <w:r>
+        <w:t>this</w:t>
+      </w:r>
+      <w:proofErr w:type="spellEnd"/>
+      <w:r>
+        <w:t xml:space="preserve">) </w:t>
+      </w:r>
+      <w:r>
+        <w:t>történik, akkor végrehajtja az u</w:t>
+      </w:r>
+      <w:r>
+        <w:t>tasítást (</w:t>
+      </w:r>
+      <w:proofErr w:type="spellStart"/>
+      <w:r>
+        <w:t>that</w:t>
+      </w:r>
+      <w:proofErr w:type="spellEnd"/>
+      <w:r>
+        <w:t>)/*, erről később bővebben*/.</w:t>
+      </w:r>
+      <w:r>
+        <w:t xml:space="preserve"> </w:t>
+      </w:r>
+      <w:r>
+        <w:t xml:space="preserve">Összekapcsolható okosotthon vezérlő alkalmazásokkal, mint a </w:t>
+      </w:r>
+      <w:proofErr w:type="spellStart"/>
+      <w:r>
+        <w:rPr>
+          <w:b/>
+        </w:rPr>
+        <w:t>Gideon</w:t>
+      </w:r>
+      <w:proofErr w:type="spellEnd"/>
+      <w:r>
+        <w:rPr>
+          <w:b/>
+        </w:rPr>
+        <w:t xml:space="preserve"> </w:t>
       </w:r>
       <w:r>
         <w:t xml:space="preserve">vagy a </w:t>
       </w:r>
+      <w:proofErr w:type="spellStart"/>
       <w:r>
         <w:rPr>
           <w:b/>
         </w:rPr>
         <w:t>Muzzley</w:t>
       </w:r>
-      <w:r>
-        <w:t>, amik célja az, hogy a legtöbb okosotthon rendszernek nyújtsanak egy összpontosított felületet, ezzel könnyítve a felhasználó dolgát. Azon felül, hogy a kerti öntözést sokkal kényelmesebbé teszi, biztonsági funkciót is betölthet a GreenIQ</w:t>
-      </w:r>
+      <w:proofErr w:type="spellEnd"/>
+      <w:r>
+        <w:t xml:space="preserve">, amik célja az, hogy a legtöbb okosotthon rendszernek nyújtsanak egy összpontosított felületet, ezzel könnyítve a felhasználó dolgát. Azon felül, hogy a kerti öntözést sokkal kényelmesebbé teszi, biztonsági </w:t>
+      </w:r>
+      <w:proofErr w:type="gramStart"/>
+      <w:r>
+        <w:t>funkciót</w:t>
+      </w:r>
+      <w:proofErr w:type="gramEnd"/>
+      <w:r>
+        <w:t xml:space="preserve"> is betölthet a </w:t>
+      </w:r>
+      <w:proofErr w:type="spellStart"/>
+      <w:r>
+        <w:t>GreenIQ</w:t>
+      </w:r>
+      <w:proofErr w:type="spellEnd"/>
       <w:r>
         <w:t>. Ha a</w:t>
       </w:r>
       <w:r>
         <w:t xml:space="preserve"> </w:t>
       </w:r>
+      <w:proofErr w:type="spellStart"/>
       <w:r>
         <w:rPr>
           <w:b/>
         </w:rPr>
         <w:t>Nest</w:t>
       </w:r>
+      <w:proofErr w:type="spellEnd"/>
       <w:r>
         <w:t xml:space="preserve"> otthonfigyelő rendszer füst </w:t>
       </w:r>
       <w:r>
-        <w:t xml:space="preserve">érzékelője túl magas értéket mér, beindít egy öntözési ciklust az összes zónában, ezáltal nedvesen tartja a ház környékét, ezáltal segítve a tűz esetleges terjedésének a megakadályozását. </w:t>
-      </w:r>
-    </w:p>
-    <w:p>
-      <w:pPr>
+        <w:t xml:space="preserve">érzékelője túl magas értéket mér, beindít egy öntözési ciklust az összes </w:t>
+      </w:r>
+      <w:proofErr w:type="gramStart"/>
+      <w:r>
+        <w:t>zónában</w:t>
+      </w:r>
+      <w:proofErr w:type="gramEnd"/>
+      <w:r>
+        <w:t xml:space="preserve">, ezáltal nedvesen tartja a ház környékét, ezáltal segítve a tűz esetleges terjedésének a megakadályozását. </w:t>
+      </w:r>
+    </w:p>
+    <w:p>
+      <w:pPr>
+        <w:keepNext/>
         <w:jc w:val="center"/>
       </w:pPr>
       <w:r>
@@ -2851,9 +2517,9 @@
           <w:lang w:eastAsia="hu-HU"/>
         </w:rPr>
         <w:drawing>
-          <wp:inline distT="0" distB="0" distL="0" distR="0">
-            <wp:extent cx="3554095" cy="2087880"/>
-            <wp:effectExtent l="0" t="0" r="0" b="0"/>
+          <wp:inline distT="0" distB="0" distL="0" distR="0" wp14:anchorId="5C448529" wp14:editId="4BB555CD">
+            <wp:extent cx="2750317" cy="1615695"/>
+            <wp:effectExtent l="0" t="0" r="0" b="3810"/>
             <wp:docPr id="5" name="Kép 5" descr="Screen-Shot-2016-04-26-at-16"/>
             <wp:cNvGraphicFramePr>
               <a:graphicFrameLocks xmlns:a="http://schemas.openxmlformats.org/drawingml/2006/main" noChangeAspect="1"/>
@@ -2868,7 +2534,7 @@
                     </pic:cNvPicPr>
                   </pic:nvPicPr>
                   <pic:blipFill>
-                    <a:blip r:embed="rId15">
+                    <a:blip r:embed="rId12" cstate="print">
                       <a:extLst>
                         <a:ext uri="{28A0092B-C50C-407E-A947-70E740481C1C}">
                           <a14:useLocalDpi xmlns:a14="http://schemas.microsoft.com/office/drawing/2010/main" val="0"/>
@@ -2883,7 +2549,7 @@
                   <pic:spPr bwMode="auto">
                     <a:xfrm>
                       <a:off x="0" y="0"/>
-                      <a:ext cx="3554095" cy="2087880"/>
+                      <a:ext cx="2771554" cy="1628171"/>
                     </a:xfrm>
                     <a:prstGeom prst="rect">
                       <a:avLst/>
@@ -2902,87 +2568,1281 @@
     </w:p>
     <w:p>
       <w:pPr>
+        <w:pStyle w:val="Kpalrs"/>
+      </w:pPr>
+      <w:r>
+        <w:fldChar w:fldCharType="begin"/>
+      </w:r>
+      <w:r>
+        <w:instrText xml:space="preserve"> SEQ GreenIQ \* ARABIC </w:instrText>
+      </w:r>
+      <w:r>
+        <w:fldChar w:fldCharType="separate"/>
+      </w:r>
+      <w:r>
+        <w:rPr>
+          <w:noProof/>
+        </w:rPr>
+        <w:t>1</w:t>
+      </w:r>
+      <w:r>
+        <w:fldChar w:fldCharType="end"/>
+      </w:r>
+      <w:r>
+        <w:t xml:space="preserve">. </w:t>
+      </w:r>
+      <w:proofErr w:type="spellStart"/>
+      <w:r>
+        <w:t>GreenIQ</w:t>
+      </w:r>
+      <w:proofErr w:type="spellEnd"/>
+    </w:p>
+    <w:p>
+      <w:pPr>
+        <w:pStyle w:val="Cmsor3"/>
+      </w:pPr>
+      <w:proofErr w:type="spellStart"/>
+      <w:r>
+        <w:lastRenderedPageBreak/>
+        <w:t>PlantLink</w:t>
+      </w:r>
+      <w:proofErr w:type="spellEnd"/>
+    </w:p>
+    <w:p>
+      <w:r>
+        <w:t xml:space="preserve">A </w:t>
+      </w:r>
+      <w:proofErr w:type="spellStart"/>
+      <w:r>
+        <w:t>PlantLink</w:t>
+      </w:r>
+      <w:proofErr w:type="spellEnd"/>
+      <w:r>
+        <w:t xml:space="preserve"> kínálja a legkisebb funkcionalitást, cseréb</w:t>
+      </w:r>
+      <w:r>
+        <w:t xml:space="preserve">e a </w:t>
+      </w:r>
+      <w:r>
+        <w:t xml:space="preserve">kedvezőbb árért, </w:t>
+      </w:r>
+      <w:r>
+        <w:t>és a használat egyszerűségéért. Két részből áll, a központi egységből és a szenzorból.</w:t>
+      </w:r>
+      <w:r>
+        <w:t xml:space="preserve"> A központi egységre az otthoni </w:t>
+      </w:r>
+      <w:proofErr w:type="spellStart"/>
+      <w:r>
+        <w:t>routerre</w:t>
+      </w:r>
+      <w:proofErr w:type="spellEnd"/>
+      <w:r>
+        <w:t xml:space="preserve"> csatlakozik egy </w:t>
+      </w:r>
+      <w:proofErr w:type="spellStart"/>
+      <w:r>
+        <w:t>ethernet</w:t>
+      </w:r>
+      <w:proofErr w:type="spellEnd"/>
+      <w:r>
+        <w:t xml:space="preserve"> kábellel, hozzá pedig 64 szenzor csatlakozhat egyszerre, ezek az alacsony frekvenciás jelnek köszönhetően elég távol, akár 100 mét</w:t>
+      </w:r>
+      <w:r>
+        <w:t>erre is lehetnek az állomástól</w:t>
+      </w:r>
+      <w:r>
+        <w:t xml:space="preserve">. Egy szenzor felkonfigurálásához szükség van a talaj és növény típusára. </w:t>
+      </w:r>
+      <w:r>
+        <w:t>Egyedül a talajnedvesség mérésére képes, ez alapján tesz ajánlást az öntözések időpontjára, viszont mennyiségére nem</w:t>
+      </w:r>
+      <w:r>
+        <w:t xml:space="preserve">, ezért inkább tapasztaltabb kertészek számára lehet </w:t>
+      </w:r>
+      <w:proofErr w:type="gramStart"/>
+      <w:r>
+        <w:t>ideális</w:t>
+      </w:r>
+      <w:proofErr w:type="gramEnd"/>
+      <w:r>
+        <w:t>.</w:t>
+      </w:r>
+      <w:r>
+        <w:t xml:space="preserve"> A kezdő csomag $79-be kerül, ami tartalmaz egy állomást és egy szenzort, ezen felül minden újabb szenzor plusz $35. </w:t>
+      </w:r>
+    </w:p>
+    <w:p>
+      <w:pPr>
+        <w:jc w:val="center"/>
+      </w:pPr>
+      <w:r>
+        <w:rPr>
+          <w:noProof/>
+          <w:lang w:eastAsia="hu-HU"/>
+        </w:rPr>
+        <w:drawing>
+          <wp:inline distT="0" distB="0" distL="0" distR="0">
+            <wp:extent cx="2863969" cy="1909487"/>
+            <wp:effectExtent l="0" t="0" r="0" b="0"/>
+            <wp:docPr id="8" name="Kép 8" descr="https://inhabitat.com/wp-content/blogs.dir/1/files/2014/04/PlantLink.jpg"/>
+            <wp:cNvGraphicFramePr>
+              <a:graphicFrameLocks xmlns:a="http://schemas.openxmlformats.org/drawingml/2006/main" noChangeAspect="1"/>
+            </wp:cNvGraphicFramePr>
+            <a:graphic xmlns:a="http://schemas.openxmlformats.org/drawingml/2006/main">
+              <a:graphicData uri="http://schemas.openxmlformats.org/drawingml/2006/picture">
+                <pic:pic xmlns:pic="http://schemas.openxmlformats.org/drawingml/2006/picture">
+                  <pic:nvPicPr>
+                    <pic:cNvPr id="0" name="Picture 12" descr="https://inhabitat.com/wp-content/blogs.dir/1/files/2014/04/PlantLink.jpg"/>
+                    <pic:cNvPicPr>
+                      <a:picLocks noChangeAspect="1" noChangeArrowheads="1"/>
+                    </pic:cNvPicPr>
+                  </pic:nvPicPr>
+                  <pic:blipFill>
+                    <a:blip r:embed="rId13" cstate="print">
+                      <a:extLst>
+                        <a:ext uri="{28A0092B-C50C-407E-A947-70E740481C1C}">
+                          <a14:useLocalDpi xmlns:a14="http://schemas.microsoft.com/office/drawing/2010/main" val="0"/>
+                        </a:ext>
+                      </a:extLst>
+                    </a:blip>
+                    <a:srcRect/>
+                    <a:stretch>
+                      <a:fillRect/>
+                    </a:stretch>
+                  </pic:blipFill>
+                  <pic:spPr bwMode="auto">
+                    <a:xfrm>
+                      <a:off x="0" y="0"/>
+                      <a:ext cx="2873987" cy="1916167"/>
+                    </a:xfrm>
+                    <a:prstGeom prst="rect">
+                      <a:avLst/>
+                    </a:prstGeom>
+                    <a:noFill/>
+                    <a:ln>
+                      <a:noFill/>
+                    </a:ln>
+                  </pic:spPr>
+                </pic:pic>
+              </a:graphicData>
+            </a:graphic>
+          </wp:inline>
+        </w:drawing>
+      </w:r>
+    </w:p>
+    <w:p>
+      <w:pPr>
+        <w:pStyle w:val="Cmsor3"/>
+      </w:pPr>
+      <w:proofErr w:type="spellStart"/>
+      <w:r>
+        <w:t>Grove</w:t>
+      </w:r>
+      <w:proofErr w:type="spellEnd"/>
+      <w:r>
+        <w:t xml:space="preserve"> </w:t>
+      </w:r>
+      <w:proofErr w:type="spellStart"/>
+      <w:r>
+        <w:t>Smart</w:t>
+      </w:r>
+      <w:proofErr w:type="spellEnd"/>
+      <w:r>
+        <w:t xml:space="preserve"> </w:t>
+      </w:r>
+      <w:proofErr w:type="spellStart"/>
+      <w:r>
+        <w:t>Plant</w:t>
+      </w:r>
+      <w:proofErr w:type="spellEnd"/>
+      <w:r>
+        <w:t xml:space="preserve"> </w:t>
+      </w:r>
+      <w:proofErr w:type="spellStart"/>
+      <w:r>
+        <w:t>Care</w:t>
+      </w:r>
+      <w:proofErr w:type="spellEnd"/>
+      <w:r>
+        <w:t xml:space="preserve"> Kit</w:t>
+      </w:r>
+    </w:p>
+    <w:p>
+      <w:r>
+        <w:t xml:space="preserve">A következő példa inkább azoknak szól, akik szívesen barkácsolnak. A </w:t>
+      </w:r>
+      <w:proofErr w:type="spellStart"/>
+      <w:r>
+        <w:t>Grove</w:t>
+      </w:r>
+      <w:proofErr w:type="spellEnd"/>
+      <w:r>
+        <w:t xml:space="preserve"> </w:t>
+      </w:r>
+      <w:proofErr w:type="spellStart"/>
+      <w:r>
+        <w:t>Smart</w:t>
+      </w:r>
+      <w:proofErr w:type="spellEnd"/>
+      <w:r>
+        <w:t xml:space="preserve"> </w:t>
+      </w:r>
+      <w:proofErr w:type="spellStart"/>
+      <w:r>
+        <w:t>Plant</w:t>
+      </w:r>
+      <w:proofErr w:type="spellEnd"/>
+      <w:r>
+        <w:t xml:space="preserve"> </w:t>
+      </w:r>
+      <w:proofErr w:type="spellStart"/>
+      <w:r>
+        <w:t>Care</w:t>
+      </w:r>
+      <w:proofErr w:type="spellEnd"/>
+      <w:r>
+        <w:t xml:space="preserve"> Kit egy kevés részből álló készlet, amit a meglévő </w:t>
+      </w:r>
+      <w:proofErr w:type="spellStart"/>
+      <w:r>
+        <w:t>Arduino</w:t>
+      </w:r>
+      <w:proofErr w:type="spellEnd"/>
+      <w:r>
+        <w:t xml:space="preserve"> </w:t>
+      </w:r>
+      <w:proofErr w:type="spellStart"/>
+      <w:r>
+        <w:t>mikrokontrollerünkhöz</w:t>
+      </w:r>
+      <w:proofErr w:type="spellEnd"/>
+      <w:r>
+        <w:t xml:space="preserve"> vásárolhatunk meg. </w:t>
+      </w:r>
+      <w:r>
+        <w:t xml:space="preserve">Célja csupán annyi, hogy a beágyazott rendszerekkel és </w:t>
+      </w:r>
+      <w:proofErr w:type="spellStart"/>
+      <w:r>
+        <w:t>Arduinoval</w:t>
+      </w:r>
+      <w:proofErr w:type="spellEnd"/>
+      <w:r>
+        <w:t xml:space="preserve"> ismerkedő embereknek egy </w:t>
+      </w:r>
+    </w:p>
+    <w:p>
+      <w:pPr>
+        <w:jc w:val="center"/>
+      </w:pPr>
+      <w:r>
+        <w:rPr>
+          <w:noProof/>
+          <w:lang w:eastAsia="hu-HU"/>
+        </w:rPr>
+        <w:drawing>
+          <wp:inline distT="0" distB="0" distL="0" distR="0">
+            <wp:extent cx="2898475" cy="2174753"/>
+            <wp:effectExtent l="0" t="0" r="0" b="0"/>
+            <wp:docPr id="9" name="Kép 9" descr="https://statics3.seeedstudio.com/product/110060130%204_03.jpg"/>
+            <wp:cNvGraphicFramePr>
+              <a:graphicFrameLocks xmlns:a="http://schemas.openxmlformats.org/drawingml/2006/main" noChangeAspect="1"/>
+            </wp:cNvGraphicFramePr>
+            <a:graphic xmlns:a="http://schemas.openxmlformats.org/drawingml/2006/main">
+              <a:graphicData uri="http://schemas.openxmlformats.org/drawingml/2006/picture">
+                <pic:pic xmlns:pic="http://schemas.openxmlformats.org/drawingml/2006/picture">
+                  <pic:nvPicPr>
+                    <pic:cNvPr id="0" name="Picture 14" descr="https://statics3.seeedstudio.com/product/110060130%204_03.jpg"/>
+                    <pic:cNvPicPr>
+                      <a:picLocks noChangeAspect="1" noChangeArrowheads="1"/>
+                    </pic:cNvPicPr>
+                  </pic:nvPicPr>
+                  <pic:blipFill>
+                    <a:blip r:embed="rId14">
+                      <a:extLst>
+                        <a:ext uri="{28A0092B-C50C-407E-A947-70E740481C1C}">
+                          <a14:useLocalDpi xmlns:a14="http://schemas.microsoft.com/office/drawing/2010/main" val="0"/>
+                        </a:ext>
+                      </a:extLst>
+                    </a:blip>
+                    <a:srcRect/>
+                    <a:stretch>
+                      <a:fillRect/>
+                    </a:stretch>
+                  </pic:blipFill>
+                  <pic:spPr bwMode="auto">
+                    <a:xfrm>
+                      <a:off x="0" y="0"/>
+                      <a:ext cx="2909609" cy="2183107"/>
+                    </a:xfrm>
+                    <a:prstGeom prst="rect">
+                      <a:avLst/>
+                    </a:prstGeom>
+                    <a:noFill/>
+                    <a:ln>
+                      <a:noFill/>
+                    </a:ln>
+                  </pic:spPr>
+                </pic:pic>
+              </a:graphicData>
+            </a:graphic>
+          </wp:inline>
+        </w:drawing>
+      </w:r>
+    </w:p>
+    <w:p>
+      <w:pPr>
         <w:ind w:firstLine="0"/>
       </w:pPr>
+      <w:hyperlink r:id="rId15" w:history="1">
+        <w:r>
+          <w:rPr>
+            <w:rStyle w:val="Hiperhivatkozs"/>
+          </w:rPr>
+          <w:t>https://www</w:t>
+        </w:r>
+        <w:r>
+          <w:rPr>
+            <w:rStyle w:val="Hiperhivatkozs"/>
+          </w:rPr>
+          <w:t>.</w:t>
+        </w:r>
+        <w:r>
+          <w:rPr>
+            <w:rStyle w:val="Hiperhivatkozs"/>
+          </w:rPr>
+          <w:t>seeedstudio.com/Grove-Smart-Plant-Care-Kit-for-Arduino-p-2528.html</w:t>
+        </w:r>
+      </w:hyperlink>
+    </w:p>
+    <w:p>
+      <w:pPr>
+        <w:pStyle w:val="Cmsor3"/>
+      </w:pPr>
+      <w:proofErr w:type="spellStart"/>
+      <w:r>
+        <w:t>GardenBot</w:t>
+      </w:r>
+      <w:proofErr w:type="spellEnd"/>
+    </w:p>
+    <w:p>
+      <w:pPr>
+        <w:ind w:left="720" w:hanging="720"/>
+      </w:pPr>
+    </w:p>
+    <w:p>
+      <w:pPr>
+        <w:ind w:left="720" w:hanging="720"/>
+      </w:pPr>
       <w:hyperlink r:id="rId16" w:history="1">
         <w:r>
           <w:rPr>
             <w:rStyle w:val="Hiperhivatkozs"/>
           </w:rPr>
-          <w:t>http://myplantlink.</w:t>
+          <w:t>http://gar</w:t>
         </w:r>
         <w:r>
           <w:rPr>
             <w:rStyle w:val="Hiperhivatkozs"/>
           </w:rPr>
-          <w:t>c</w:t>
+          <w:t>d</w:t>
         </w:r>
         <w:r>
           <w:rPr>
             <w:rStyle w:val="Hiperhivatkozs"/>
           </w:rPr>
-          <w:t>om/</w:t>
+          <w:t>enbot.org/about/</w:t>
         </w:r>
       </w:hyperlink>
     </w:p>
     <w:p>
       <w:pPr>
-        <w:ind w:firstLine="0"/>
-      </w:pPr>
-    </w:p>
-    <w:p>
-      <w:pPr>
-        <w:ind w:firstLine="0"/>
+        <w:ind w:left="720" w:hanging="720"/>
+      </w:pPr>
+    </w:p>
+    <w:p>
+      <w:pPr>
+        <w:ind w:left="720" w:hanging="720"/>
       </w:pPr>
       <w:hyperlink r:id="rId17" w:history="1">
         <w:r>
           <w:rPr>
             <w:rStyle w:val="Hiperhivatkozs"/>
           </w:rPr>
-          <w:t>https://www.seeedstudio.com/Grove-Smart-Plant-Care-Kit-for-Arduino-</w:t>
-        </w:r>
-        <w:bookmarkStart w:id="14" w:name="_GoBack"/>
-        <w:bookmarkEnd w:id="14"/>
+          <w:t>https://www.youtube.com/watch?v=O_Q1W</w:t>
+        </w:r>
         <w:r>
           <w:rPr>
             <w:rStyle w:val="Hiperhivatkozs"/>
           </w:rPr>
-          <w:t>p-2528.html</w:t>
+          <w:t>K</w:t>
+        </w:r>
+        <w:r>
+          <w:rPr>
+            <w:rStyle w:val="Hiperhivatkozs"/>
+          </w:rPr>
+          <w:t>CtWiA</w:t>
         </w:r>
       </w:hyperlink>
     </w:p>
     <w:p>
       <w:pPr>
-        <w:ind w:left="720" w:hanging="720"/>
-      </w:pPr>
-      <w:hyperlink r:id="rId18" w:history="1">
-        <w:r>
-          <w:rPr>
-            <w:rStyle w:val="Hiperhivatkozs"/>
-          </w:rPr>
-          <w:t>https://www.youtube.com/watch?v=O_Q1W</w:t>
-        </w:r>
-        <w:r>
-          <w:rPr>
-            <w:rStyle w:val="Hiperhivatkozs"/>
-          </w:rPr>
-          <w:t>K</w:t>
-        </w:r>
-        <w:r>
-          <w:rPr>
-            <w:rStyle w:val="Hiperhivatkozs"/>
-          </w:rPr>
-          <w:t>CtWiA</w:t>
-        </w:r>
-      </w:hyperlink>
-    </w:p>
-    <w:p>
-      <w:pPr>
-        <w:ind w:left="720" w:hanging="720"/>
-      </w:pPr>
-      <w:r>
-        <w:t>http://gardenbot.org/about/</w:t>
-      </w:r>
+        <w:pStyle w:val="Cmsor2"/>
+      </w:pPr>
+      <w:r>
+        <w:t xml:space="preserve">Hardver </w:t>
+      </w:r>
+      <w:r>
+        <w:t>Technológiák</w:t>
+      </w:r>
+    </w:p>
+    <w:p>
+      <w:r>
+        <w:t xml:space="preserve">A fentebb felsorolt termékek már olyan célhardvert használtak, amit kifejezetten ezekre az alkalmazásokra fejlesztett a gyártó. </w:t>
+      </w:r>
+      <w:r>
+        <w:t>Ha nagy mennyiségű termelés a cél, ennek a specifikus hardvernek a megalkotása fontos, mivel azzal, hogy csak a legkisebb szükséges halmazra redukálja a képességeit, nagyban csökkenti az előállítási költséget. Egy egységen a</w:t>
+      </w:r>
+      <w:r>
+        <w:t xml:space="preserve"> fél</w:t>
+      </w:r>
+      <w:r>
+        <w:t xml:space="preserve">dollárnyi költség megtakarítása elsőre nem tűnik </w:t>
+      </w:r>
+      <w:r>
+        <w:t xml:space="preserve">olyan </w:t>
+      </w:r>
+      <w:r>
+        <w:t xml:space="preserve">soknak, viszont ha ebből sikerül eladni mondjuk egy millió darabot, akkor máris fél millió dollárt spórolt a gyártó, amit sok fontos dologra költhet, fejlesztésre, terjeszkedésre, </w:t>
+      </w:r>
+      <w:proofErr w:type="gramStart"/>
+      <w:r>
+        <w:t>reklámra</w:t>
+      </w:r>
+      <w:proofErr w:type="gramEnd"/>
+      <w:r>
+        <w:t>.</w:t>
+      </w:r>
+    </w:p>
+    <w:p>
+      <w:r>
+        <w:t xml:space="preserve">Számomra és a többi </w:t>
+      </w:r>
+      <w:proofErr w:type="spellStart"/>
+      <w:r>
+        <w:t>hobbista</w:t>
+      </w:r>
+      <w:proofErr w:type="spellEnd"/>
+      <w:r>
+        <w:t xml:space="preserve"> építgetni szerető emberek számára más szempontok a</w:t>
+      </w:r>
+      <w:r>
+        <w:t xml:space="preserve">z érdekesek. Fontos általában, hogy az irányító egység sokoldalú legyen, mivel </w:t>
+      </w:r>
+      <w:r>
+        <w:t xml:space="preserve">a projekteknél sok a </w:t>
+      </w:r>
+      <w:r>
+        <w:t xml:space="preserve">próbálkozás, sokszor ki kell próbálni különböző megoldásokat. Emiatt, a </w:t>
+      </w:r>
+      <w:r>
+        <w:t xml:space="preserve">hobbiépítők egyik legjobb barátai a nem régen megjelent kicsi, egyetlen áramköri lapra integrált számítógépek. Rendelkeznek processzorral, memóriával, </w:t>
+      </w:r>
+      <w:r>
+        <w:t>háttértárral</w:t>
+      </w:r>
+      <w:r>
+        <w:t xml:space="preserve">, </w:t>
+      </w:r>
+      <w:r>
+        <w:t>szóval mindennel, ami</w:t>
+      </w:r>
+      <w:r>
+        <w:t>t</w:t>
+      </w:r>
+      <w:r>
+        <w:t xml:space="preserve"> egy teljesen </w:t>
+      </w:r>
+      <w:proofErr w:type="gramStart"/>
+      <w:r>
+        <w:t>funkcionális</w:t>
+      </w:r>
+      <w:proofErr w:type="gramEnd"/>
+      <w:r>
+        <w:t xml:space="preserve"> számítógépnek tartalmaznia kell.</w:t>
+      </w:r>
+      <w:r>
+        <w:t xml:space="preserve"> Ezek általában nagyjából bankkártya méretű kis teljesítményű gépek, amelyeken teljesértékű számítógép</w:t>
+      </w:r>
+      <w:r>
+        <w:t>es operációs rendszerek futnak</w:t>
+      </w:r>
+      <w:r>
+        <w:t xml:space="preserve">, ami általában Linuxnak valamely változata, de már kezdenek megjelenni a </w:t>
+      </w:r>
+      <w:proofErr w:type="spellStart"/>
+      <w:r>
+        <w:t>Win</w:t>
+      </w:r>
+      <w:proofErr w:type="spellEnd"/>
+      <w:r>
+        <w:t xml:space="preserve">, </w:t>
+      </w:r>
+      <w:r>
+        <w:t>valamint változatos IO-</w:t>
+      </w:r>
+      <w:proofErr w:type="spellStart"/>
+      <w:r>
+        <w:t>val</w:t>
+      </w:r>
+      <w:proofErr w:type="spellEnd"/>
+      <w:r>
+        <w:t xml:space="preserve"> szerelik őket. Olcsók, a kis méret miatt könnyen kezelhetők, sok helyre beépíthetők, a </w:t>
+      </w:r>
+      <w:r>
+        <w:t>számítógépes OS miatt pedig a felhasználási lehetőségeinek csak a programozójának képességei szabnak határt.</w:t>
+      </w:r>
+    </w:p>
+    <w:p>
+      <w:pPr>
+        <w:pStyle w:val="Cmsor3"/>
+      </w:pPr>
+      <w:proofErr w:type="spellStart"/>
+      <w:r>
+        <w:t>Raspberry</w:t>
+      </w:r>
+      <w:proofErr w:type="spellEnd"/>
+      <w:r>
+        <w:t xml:space="preserve"> Pi</w:t>
+      </w:r>
+    </w:p>
+    <w:p>
+      <w:r>
+        <w:t xml:space="preserve">A </w:t>
+      </w:r>
+      <w:r>
+        <w:t xml:space="preserve">legelterjedtebb </w:t>
+      </w:r>
+      <w:r>
+        <w:t xml:space="preserve">ilyen </w:t>
+      </w:r>
+      <w:r>
+        <w:t xml:space="preserve">eszköz </w:t>
+      </w:r>
+      <w:r>
+        <w:t xml:space="preserve">a </w:t>
+      </w:r>
+      <w:proofErr w:type="spellStart"/>
+      <w:r>
+        <w:t>Raspberry</w:t>
+      </w:r>
+      <w:proofErr w:type="spellEnd"/>
+      <w:r>
+        <w:t xml:space="preserve"> Pi. </w:t>
+      </w:r>
+      <w:r>
+        <w:t xml:space="preserve">Ezt a kis </w:t>
+      </w:r>
+      <w:proofErr w:type="gramStart"/>
+      <w:r>
+        <w:t>komputert</w:t>
+      </w:r>
+      <w:proofErr w:type="gramEnd"/>
+      <w:r>
+        <w:t xml:space="preserve"> eredetileg oktatási célból fejlesztették ki, hogy bevezessék az iskolásokat a számítástechnika világába, és, hogy olcsóságával a fejlődő országokban is alternatíva legyen az egyszerűbb, számítógépet igénylő feladatok megoldásához. A termék sokkal sikeresebb </w:t>
+      </w:r>
+      <w:r>
+        <w:lastRenderedPageBreak/>
+        <w:t>lett, mint várták, mivel képességei nem csak oktatási célra teszik alkalmassá, hanem akár robotok, beágyazott okos rendszerek alapjának is. 2012-ben adták ki</w:t>
+      </w:r>
+      <w:r>
+        <w:t xml:space="preserve"> az első Pi-t</w:t>
+      </w:r>
+      <w:r>
+        <w:t>,</w:t>
+      </w:r>
+      <w:r>
+        <w:t xml:space="preserve"> és</w:t>
+      </w:r>
+      <w:r>
+        <w:t xml:space="preserve"> öt éves pályafutása alatt </w:t>
+      </w:r>
+      <w:r>
+        <w:t>több mint 12 milliót adtak el belőle, ezzel elnyerve a legtöbbet eladott Brit számítógép, és a világ harmadik legtöbbet eladott á</w:t>
+      </w:r>
+      <w:r>
+        <w:t xml:space="preserve">ltalános célú számítógép címet. Jellemzően a Linuxnak valamelyik </w:t>
+      </w:r>
+      <w:proofErr w:type="gramStart"/>
+      <w:r>
+        <w:t>variánsa</w:t>
+      </w:r>
+      <w:proofErr w:type="gramEnd"/>
+      <w:r>
+        <w:t xml:space="preserve"> fut rajta, de az újabbakra már a Windows 10 </w:t>
+      </w:r>
+      <w:proofErr w:type="spellStart"/>
+      <w:r>
+        <w:t>IoT</w:t>
+      </w:r>
+      <w:proofErr w:type="spellEnd"/>
+      <w:r>
+        <w:t xml:space="preserve"> </w:t>
+      </w:r>
+      <w:proofErr w:type="spellStart"/>
+      <w:r>
+        <w:t>Core</w:t>
+      </w:r>
+      <w:proofErr w:type="spellEnd"/>
+      <w:r>
+        <w:t xml:space="preserve"> operációs rendszert is feltelepíthetjük.</w:t>
+      </w:r>
+    </w:p>
+    <w:p>
+      <w:r>
+        <w:t xml:space="preserve">Többfajta kiadásban találkozhatunk a </w:t>
+      </w:r>
+      <w:proofErr w:type="spellStart"/>
+      <w:r>
+        <w:t>Raspberry</w:t>
+      </w:r>
+      <w:proofErr w:type="spellEnd"/>
+      <w:r>
+        <w:t xml:space="preserve"> Pi</w:t>
+      </w:r>
+      <w:r>
+        <w:t xml:space="preserve">vel. Az általánosabb felhasználásra szánt típus a kezdetekben </w:t>
+      </w:r>
+      <w:proofErr w:type="spellStart"/>
+      <w:r>
+        <w:t>Model</w:t>
+      </w:r>
+      <w:proofErr w:type="spellEnd"/>
+      <w:r>
+        <w:t xml:space="preserve"> </w:t>
+      </w:r>
+      <w:proofErr w:type="gramStart"/>
+      <w:r>
+        <w:t>A</w:t>
+      </w:r>
+      <w:proofErr w:type="gramEnd"/>
+      <w:r>
+        <w:t xml:space="preserve">, majd </w:t>
+      </w:r>
+      <w:proofErr w:type="spellStart"/>
+      <w:r>
+        <w:t>Model</w:t>
+      </w:r>
+      <w:proofErr w:type="spellEnd"/>
+      <w:r>
+        <w:t xml:space="preserve"> B ma a harmadik </w:t>
+      </w:r>
+      <w:r>
+        <w:t xml:space="preserve">iterációnál </w:t>
+      </w:r>
+      <w:r>
+        <w:t xml:space="preserve">jár. Nagyjából bankkártya méretű, </w:t>
+      </w:r>
+      <w:r>
+        <w:t xml:space="preserve">és ő rendelkezik a legtöbb olyan </w:t>
+      </w:r>
+      <w:proofErr w:type="gramStart"/>
+      <w:r>
+        <w:t>input</w:t>
+      </w:r>
+      <w:proofErr w:type="gramEnd"/>
+      <w:r>
+        <w:t xml:space="preserve"> output lehetőséggel, amit megszoktunk egy PC vagy laptop esetében. </w:t>
+      </w:r>
+    </w:p>
+    <w:p>
+      <w:r>
+        <w:t xml:space="preserve">Az első </w:t>
+      </w:r>
+      <w:proofErr w:type="gramStart"/>
+      <w:r>
+        <w:t>generáció</w:t>
+      </w:r>
+      <w:r>
+        <w:t>s</w:t>
+      </w:r>
+      <w:proofErr w:type="gramEnd"/>
+      <w:r>
+        <w:t xml:space="preserve"> modellt</w:t>
+      </w:r>
+      <w:r>
+        <w:t xml:space="preserve"> </w:t>
+      </w:r>
+      <w:r>
+        <w:t xml:space="preserve">egy magos, </w:t>
+      </w:r>
+      <w:r>
+        <w:t xml:space="preserve">700MHz processzorral, 256MB rammal, USB, video és </w:t>
+      </w:r>
+      <w:proofErr w:type="spellStart"/>
+      <w:r>
+        <w:t>audio</w:t>
+      </w:r>
+      <w:proofErr w:type="spellEnd"/>
+      <w:r>
+        <w:t xml:space="preserve"> csatlakozókkal szerelték, kezdetben hálózati port nélkül. Emellett rendelkezett GPIO, azaz általános célú </w:t>
+      </w:r>
+      <w:proofErr w:type="gramStart"/>
+      <w:r>
+        <w:t>input</w:t>
+      </w:r>
+      <w:proofErr w:type="gramEnd"/>
+      <w:r>
+        <w:t xml:space="preserve"> output tűkkel, amelyeknek a viselkedését a felhasználó futási időben vezérelheti, megfigyelheti. Ezen tűk között találhatóak tápellátáshoz szükséges csatlakozók, így alacsonyabb energiaigényű eszközöket könnyen irányíthatunk segítségükkel.</w:t>
+      </w:r>
+      <w:r>
+        <w:t xml:space="preserve"> </w:t>
+      </w:r>
+      <w:r>
+        <w:t xml:space="preserve"> Az operációs rendszer, és háttértár egy cserélhető SD kártyán foglal helyet.</w:t>
+      </w:r>
+    </w:p>
+    <w:p>
+      <w:pPr>
+        <w:jc w:val="center"/>
+      </w:pPr>
+      <w:r>
+        <w:rPr>
+          <w:noProof/>
+          <w:lang w:eastAsia="hu-HU"/>
+        </w:rPr>
+        <w:drawing>
+          <wp:inline distT="0" distB="0" distL="0" distR="0">
+            <wp:extent cx="3381375" cy="2171700"/>
+            <wp:effectExtent l="0" t="0" r="9525" b="0"/>
+            <wp:docPr id="10" name="Kép 10" descr="https://images-na.ssl-images-amazon.com/images/I/91w0ZSOxX2L._SX355_.jpg"/>
+            <wp:cNvGraphicFramePr>
+              <a:graphicFrameLocks xmlns:a="http://schemas.openxmlformats.org/drawingml/2006/main" noChangeAspect="1"/>
+            </wp:cNvGraphicFramePr>
+            <a:graphic xmlns:a="http://schemas.openxmlformats.org/drawingml/2006/main">
+              <a:graphicData uri="http://schemas.openxmlformats.org/drawingml/2006/picture">
+                <pic:pic xmlns:pic="http://schemas.openxmlformats.org/drawingml/2006/picture">
+                  <pic:nvPicPr>
+                    <pic:cNvPr id="0" name="Picture 16" descr="https://images-na.ssl-images-amazon.com/images/I/91w0ZSOxX2L._SX355_.jpg"/>
+                    <pic:cNvPicPr>
+                      <a:picLocks noChangeAspect="1" noChangeArrowheads="1"/>
+                    </pic:cNvPicPr>
+                  </pic:nvPicPr>
+                  <pic:blipFill>
+                    <a:blip r:embed="rId18">
+                      <a:extLst>
+                        <a:ext uri="{28A0092B-C50C-407E-A947-70E740481C1C}">
+                          <a14:useLocalDpi xmlns:a14="http://schemas.microsoft.com/office/drawing/2010/main" val="0"/>
+                        </a:ext>
+                      </a:extLst>
+                    </a:blip>
+                    <a:srcRect/>
+                    <a:stretch>
+                      <a:fillRect/>
+                    </a:stretch>
+                  </pic:blipFill>
+                  <pic:spPr bwMode="auto">
+                    <a:xfrm>
+                      <a:off x="0" y="0"/>
+                      <a:ext cx="3381375" cy="2171700"/>
+                    </a:xfrm>
+                    <a:prstGeom prst="rect">
+                      <a:avLst/>
+                    </a:prstGeom>
+                    <a:noFill/>
+                    <a:ln>
+                      <a:noFill/>
+                    </a:ln>
+                  </pic:spPr>
+                </pic:pic>
+              </a:graphicData>
+            </a:graphic>
+          </wp:inline>
+        </w:drawing>
+      </w:r>
+    </w:p>
+    <w:p>
+      <w:r>
+        <w:t>A</w:t>
+      </w:r>
+      <w:r>
+        <w:t xml:space="preserve"> harmadik </w:t>
+      </w:r>
+      <w:proofErr w:type="gramStart"/>
+      <w:r>
+        <w:t>generációs</w:t>
+      </w:r>
+      <w:proofErr w:type="gramEnd"/>
+      <w:r>
+        <w:t xml:space="preserve"> </w:t>
+      </w:r>
+      <w:proofErr w:type="spellStart"/>
+      <w:r>
+        <w:t>Raspberry</w:t>
+      </w:r>
+      <w:proofErr w:type="spellEnd"/>
+      <w:r>
+        <w:t xml:space="preserve"> Pi már négy magos, 1.2GHz processzorral, 1GB rammal, beépített </w:t>
+      </w:r>
+      <w:proofErr w:type="spellStart"/>
+      <w:r>
+        <w:t>WiFi</w:t>
+      </w:r>
+      <w:proofErr w:type="spellEnd"/>
+      <w:r>
+        <w:t xml:space="preserve"> modullal rendelkezik. </w:t>
+      </w:r>
+      <w:r>
+        <w:t>Fogyasztói ára $35</w:t>
+      </w:r>
+      <w:r>
+        <w:t>, ennyi pénzért egy olyan</w:t>
+      </w:r>
+      <w:r>
+        <w:t xml:space="preserve"> számítógépet kapunk, melynek hardveres képességei </w:t>
+      </w:r>
+      <w:r>
+        <w:t>lehetővé teszik, hogy akár</w:t>
+      </w:r>
+      <w:r>
+        <w:t xml:space="preserve"> </w:t>
+      </w:r>
+      <w:proofErr w:type="spellStart"/>
+      <w:r>
+        <w:t>fullHD</w:t>
+      </w:r>
+      <w:proofErr w:type="spellEnd"/>
+      <w:r>
+        <w:t xml:space="preserve"> média</w:t>
+      </w:r>
+      <w:r>
+        <w:t xml:space="preserve">kiszolgálókén, dedikált </w:t>
+      </w:r>
+      <w:r>
+        <w:t>játék</w:t>
+      </w:r>
+      <w:r>
+        <w:t>gépként használjuk</w:t>
+      </w:r>
+      <w:r>
+        <w:t>, de volt</w:t>
+      </w:r>
+      <w:r>
+        <w:t>,</w:t>
+      </w:r>
+      <w:r>
+        <w:t xml:space="preserve"> aki felhő szervert csinál</w:t>
+      </w:r>
+      <w:r>
+        <w:t>t</w:t>
+      </w:r>
+      <w:r>
+        <w:t xml:space="preserve"> belőle</w:t>
+      </w:r>
+      <w:r>
+        <w:t xml:space="preserve">. </w:t>
+      </w:r>
+      <w:bookmarkStart w:id="4" w:name="_GoBack"/>
+      <w:bookmarkEnd w:id="4"/>
+    </w:p>
+    <w:p>
+      <w:r>
+        <w:t xml:space="preserve">Létezik egy </w:t>
+      </w:r>
+      <w:proofErr w:type="spellStart"/>
+      <w:r>
+        <w:rPr>
+          <w:b/>
+        </w:rPr>
+        <w:t>Zero</w:t>
+      </w:r>
+      <w:proofErr w:type="spellEnd"/>
+      <w:r>
+        <w:t xml:space="preserve"> nevű típus is, ami még kisebb, mint a </w:t>
+      </w:r>
+      <w:proofErr w:type="spellStart"/>
+      <w:r>
+        <w:t>Model</w:t>
+      </w:r>
+      <w:proofErr w:type="spellEnd"/>
+      <w:r>
+        <w:t xml:space="preserve"> </w:t>
+      </w:r>
+      <w:proofErr w:type="gramStart"/>
+      <w:r>
+        <w:t>A</w:t>
+      </w:r>
+      <w:proofErr w:type="gramEnd"/>
+      <w:r>
+        <w:t xml:space="preserve">/B család, </w:t>
+      </w:r>
+      <w:r>
+        <w:t xml:space="preserve">ezáltal kisebb teljesítményű, kevesebb </w:t>
+      </w:r>
+      <w:proofErr w:type="spellStart"/>
+      <w:r>
+        <w:t>porttal</w:t>
+      </w:r>
+      <w:proofErr w:type="spellEnd"/>
+      <w:r>
+        <w:t xml:space="preserve"> rendelkezik</w:t>
+      </w:r>
+      <w:r>
+        <w:t xml:space="preserve">, </w:t>
+      </w:r>
+      <w:r>
+        <w:t xml:space="preserve">kis mérete és súlya viszont </w:t>
+      </w:r>
+      <w:r>
+        <w:lastRenderedPageBreak/>
+        <w:t xml:space="preserve">alkalmassá teszi arra, hogy olyan helyeken alkalmazzuk, ahol szűkek a méret vagy súly korlátok, például okos </w:t>
+      </w:r>
+      <w:proofErr w:type="spellStart"/>
+      <w:r>
+        <w:t>drónok</w:t>
+      </w:r>
+      <w:proofErr w:type="spellEnd"/>
+      <w:r>
+        <w:t xml:space="preserve"> irányítására.</w:t>
+      </w:r>
+      <w:r>
+        <w:t xml:space="preserve"> Ára $5 dollár az alap, és $10 dollár a beépített </w:t>
+      </w:r>
+      <w:proofErr w:type="spellStart"/>
+      <w:r>
+        <w:t>WiFi</w:t>
+      </w:r>
+      <w:proofErr w:type="spellEnd"/>
+      <w:r>
+        <w:t xml:space="preserve"> modullal rendelkező verzióért, szóval </w:t>
+      </w:r>
+      <w:r>
+        <w:t>az okos projektjeink vezérlését olcsón megoldhatjuk</w:t>
+      </w:r>
+      <w:r>
+        <w:t>.</w:t>
+      </w:r>
+    </w:p>
+    <w:p>
+      <w:pPr>
+        <w:jc w:val="center"/>
+      </w:pPr>
+      <w:r>
+        <w:rPr>
+          <w:noProof/>
+          <w:lang w:eastAsia="hu-HU"/>
+        </w:rPr>
+        <w:drawing>
+          <wp:inline distT="0" distB="0" distL="0" distR="0">
+            <wp:extent cx="2400300" cy="1397164"/>
+            <wp:effectExtent l="0" t="0" r="0" b="0"/>
+            <wp:docPr id="11" name="Kép 11" descr="https://cdn.shopify.com/s/files/1/0174/1800/products/Raspberry_Pi_Zero_ver_1.3_1_of_3_1024x1024.JPG?v=1463668883"/>
+            <wp:cNvGraphicFramePr>
+              <a:graphicFrameLocks xmlns:a="http://schemas.openxmlformats.org/drawingml/2006/main" noChangeAspect="1"/>
+            </wp:cNvGraphicFramePr>
+            <a:graphic xmlns:a="http://schemas.openxmlformats.org/drawingml/2006/main">
+              <a:graphicData uri="http://schemas.openxmlformats.org/drawingml/2006/picture">
+                <pic:pic xmlns:pic="http://schemas.openxmlformats.org/drawingml/2006/picture">
+                  <pic:nvPicPr>
+                    <pic:cNvPr id="0" name="Picture 18" descr="https://cdn.shopify.com/s/files/1/0174/1800/products/Raspberry_Pi_Zero_ver_1.3_1_of_3_1024x1024.JPG?v=1463668883"/>
+                    <pic:cNvPicPr>
+                      <a:picLocks noChangeAspect="1" noChangeArrowheads="1"/>
+                    </pic:cNvPicPr>
+                  </pic:nvPicPr>
+                  <pic:blipFill rotWithShape="1">
+                    <a:blip r:embed="rId19" cstate="print">
+                      <a:extLst>
+                        <a:ext uri="{28A0092B-C50C-407E-A947-70E740481C1C}">
+                          <a14:useLocalDpi xmlns:a14="http://schemas.microsoft.com/office/drawing/2010/main" val="0"/>
+                        </a:ext>
+                      </a:extLst>
+                    </a:blip>
+                    <a:srcRect t="20637" b="21155"/>
+                    <a:stretch/>
+                  </pic:blipFill>
+                  <pic:spPr bwMode="auto">
+                    <a:xfrm>
+                      <a:off x="0" y="0"/>
+                      <a:ext cx="2412064" cy="1404012"/>
+                    </a:xfrm>
+                    <a:prstGeom prst="rect">
+                      <a:avLst/>
+                    </a:prstGeom>
+                    <a:noFill/>
+                    <a:ln>
+                      <a:noFill/>
+                    </a:ln>
+                    <a:extLst>
+                      <a:ext uri="{53640926-AAD7-44D8-BBD7-CCE9431645EC}">
+                        <a14:shadowObscured xmlns:a14="http://schemas.microsoft.com/office/drawing/2010/main"/>
+                      </a:ext>
+                    </a:extLst>
+                  </pic:spPr>
+                </pic:pic>
+              </a:graphicData>
+            </a:graphic>
+          </wp:inline>
+        </w:drawing>
+      </w:r>
+    </w:p>
+    <w:p>
+      <w:r>
+        <w:t xml:space="preserve">Ezek mellett </w:t>
+      </w:r>
+      <w:r>
+        <w:t xml:space="preserve">még forgalmaznak egy </w:t>
+      </w:r>
+      <w:proofErr w:type="spellStart"/>
+      <w:r>
+        <w:rPr>
+          <w:b/>
+        </w:rPr>
+        <w:t>Compute</w:t>
+      </w:r>
+      <w:proofErr w:type="spellEnd"/>
+      <w:r>
+        <w:rPr>
+          <w:b/>
+        </w:rPr>
+        <w:t xml:space="preserve"> </w:t>
+      </w:r>
+      <w:proofErr w:type="spellStart"/>
+      <w:r>
+        <w:rPr>
+          <w:b/>
+        </w:rPr>
+        <w:t>Module</w:t>
+      </w:r>
+      <w:proofErr w:type="spellEnd"/>
+      <w:r>
+        <w:t xml:space="preserve"> nevű típust, ami formára megegyezik a SO-DIMM memóriákkal, viszont a lábkiosztása értelemszerűen teljesen más. 4GB beépített tárhellyel rendelkezik, és megvásárlása esetén kapunk mellé egy IO </w:t>
+      </w:r>
+      <w:proofErr w:type="spellStart"/>
+      <w:r>
+        <w:t>Board</w:t>
+      </w:r>
+      <w:proofErr w:type="spellEnd"/>
+      <w:r>
+        <w:t xml:space="preserve"> eszközt, aminek segítségével fel tudjuk programozni. Ezt azok számára fejlesztették ki, akik saját nyomtatott áramkört terveznek, így biztosan a lehetséges </w:t>
+      </w:r>
+      <w:r>
+        <w:t xml:space="preserve">legkisebb </w:t>
+      </w:r>
+      <w:r>
+        <w:t>helyet foglalja el belőle a Pi.</w:t>
+      </w:r>
+      <w:r>
+        <w:t xml:space="preserve"> </w:t>
+      </w:r>
+    </w:p>
+    <w:p>
+      <w:pPr>
+        <w:jc w:val="center"/>
+      </w:pPr>
+      <w:r>
+        <w:rPr>
+          <w:noProof/>
+          <w:lang w:eastAsia="hu-HU"/>
+        </w:rPr>
+        <w:drawing>
+          <wp:inline distT="0" distB="0" distL="0" distR="0">
+            <wp:extent cx="2836591" cy="1571625"/>
+            <wp:effectExtent l="0" t="0" r="1905" b="0"/>
+            <wp:docPr id="12" name="Kép 12" descr="http://media.rs-online.com/t_large/F8268825-01.jpg"/>
+            <wp:cNvGraphicFramePr>
+              <a:graphicFrameLocks xmlns:a="http://schemas.openxmlformats.org/drawingml/2006/main" noChangeAspect="1"/>
+            </wp:cNvGraphicFramePr>
+            <a:graphic xmlns:a="http://schemas.openxmlformats.org/drawingml/2006/main">
+              <a:graphicData uri="http://schemas.openxmlformats.org/drawingml/2006/picture">
+                <pic:pic xmlns:pic="http://schemas.openxmlformats.org/drawingml/2006/picture">
+                  <pic:nvPicPr>
+                    <pic:cNvPr id="0" name="Picture 20" descr="http://media.rs-online.com/t_large/F8268825-01.jpg"/>
+                    <pic:cNvPicPr>
+                      <a:picLocks noChangeAspect="1" noChangeArrowheads="1"/>
+                    </pic:cNvPicPr>
+                  </pic:nvPicPr>
+                  <pic:blipFill>
+                    <a:blip r:embed="rId20">
+                      <a:extLst>
+                        <a:ext uri="{28A0092B-C50C-407E-A947-70E740481C1C}">
+                          <a14:useLocalDpi xmlns:a14="http://schemas.microsoft.com/office/drawing/2010/main" val="0"/>
+                        </a:ext>
+                      </a:extLst>
+                    </a:blip>
+                    <a:srcRect/>
+                    <a:stretch>
+                      <a:fillRect/>
+                    </a:stretch>
+                  </pic:blipFill>
+                  <pic:spPr bwMode="auto">
+                    <a:xfrm>
+                      <a:off x="0" y="0"/>
+                      <a:ext cx="2847569" cy="1577708"/>
+                    </a:xfrm>
+                    <a:prstGeom prst="rect">
+                      <a:avLst/>
+                    </a:prstGeom>
+                    <a:noFill/>
+                    <a:ln>
+                      <a:noFill/>
+                    </a:ln>
+                  </pic:spPr>
+                </pic:pic>
+              </a:graphicData>
+            </a:graphic>
+          </wp:inline>
+        </w:drawing>
+      </w:r>
+    </w:p>
+    <w:p>
+      <w:pPr>
+        <w:pStyle w:val="Cmsor3"/>
+      </w:pPr>
+      <w:proofErr w:type="spellStart"/>
+      <w:r>
+        <w:t>Arduino</w:t>
+      </w:r>
+      <w:proofErr w:type="spellEnd"/>
+    </w:p>
+    <w:p>
+      <w:r>
+        <w:t xml:space="preserve">Sok olyan projekt van, amikor nincs szükség akkora számítási </w:t>
+      </w:r>
+      <w:proofErr w:type="gramStart"/>
+      <w:r>
+        <w:t>kapacitásra</w:t>
+      </w:r>
+      <w:proofErr w:type="gramEnd"/>
+      <w:r>
+        <w:t xml:space="preserve">, mint amivel például a </w:t>
+      </w:r>
+      <w:proofErr w:type="spellStart"/>
+      <w:r>
+        <w:t>Raspberry</w:t>
+      </w:r>
+      <w:proofErr w:type="spellEnd"/>
+      <w:r>
+        <w:t xml:space="preserve"> Pi rendelkezik</w:t>
+      </w:r>
+      <w:r>
+        <w:t xml:space="preserve">, szeretnénk </w:t>
+      </w:r>
+      <w:r>
+        <w:t xml:space="preserve">valami </w:t>
+      </w:r>
+      <w:r>
+        <w:t>egyszerűbben</w:t>
+      </w:r>
+      <w:r>
+        <w:t xml:space="preserve"> programozhatóbb vezérlő egységet</w:t>
+      </w:r>
+      <w:r>
+        <w:t>,</w:t>
+      </w:r>
+      <w:r>
+        <w:t xml:space="preserve"> vagy </w:t>
+      </w:r>
+      <w:r>
+        <w:t xml:space="preserve">nagyobb mennyiségű GPIO tűre van szükségünk, esetleges analóg bemenetekre, amivel a Pi nem rendelkezik. Ilyenkor kerülnek képbe a mikrokontrollerek. </w:t>
+      </w:r>
+    </w:p>
+    <w:p>
+      <w:pPr>
+        <w:ind w:left="720" w:firstLine="0"/>
+      </w:pPr>
+      <w:r>
+        <w:t>Szenzorok</w:t>
+      </w:r>
+      <w:r>
+        <w:t>, beavatkozók</w:t>
+      </w:r>
+    </w:p>
+    <w:p>
+      <w:pPr>
+        <w:ind w:left="720" w:firstLine="0"/>
+      </w:pPr>
+      <w:r>
+        <w:tab/>
+      </w:r>
+    </w:p>
+    <w:p>
+      <w:pPr>
+        <w:pStyle w:val="Cmsor2"/>
+      </w:pPr>
+      <w:r>
+        <w:lastRenderedPageBreak/>
+        <w:t>Kommunikációs technológiák:</w:t>
+      </w:r>
+    </w:p>
+    <w:p>
+      <w:pPr>
+        <w:ind w:left="720" w:firstLine="0"/>
+      </w:pPr>
+      <w:r>
+        <w:t>REST</w:t>
+      </w:r>
+    </w:p>
+    <w:p>
+      <w:pPr>
+        <w:ind w:left="720" w:firstLine="0"/>
+      </w:pPr>
+      <w:r>
+        <w:t>IFTT</w:t>
+      </w:r>
+    </w:p>
+    <w:p>
+      <w:pPr>
+        <w:ind w:left="720" w:firstLine="0"/>
+      </w:pPr>
+      <w:r>
+        <w:t>MQTT</w:t>
+      </w:r>
+    </w:p>
+    <w:p>
+      <w:pPr>
+        <w:ind w:left="720" w:firstLine="0"/>
+      </w:pPr>
+    </w:p>
+    <w:p>
+      <w:pPr>
+        <w:pStyle w:val="Cmsor1"/>
+      </w:pPr>
+      <w:r>
+        <w:lastRenderedPageBreak/>
+        <w:t>Tervezés</w:t>
+      </w:r>
+    </w:p>
+    <w:p/>
+    <w:p>
+      <w:pPr>
+        <w:pStyle w:val="Cmsor1"/>
+      </w:pPr>
+      <w:r>
+        <w:lastRenderedPageBreak/>
+        <w:t>Implementáció</w:t>
+      </w:r>
+    </w:p>
+    <w:p>
+      <w:r>
+        <w:t>Implementáció</w:t>
+      </w:r>
+    </w:p>
+    <w:p>
+      <w:pPr>
+        <w:pStyle w:val="Cmsor1"/>
+      </w:pPr>
+      <w:r>
+        <w:lastRenderedPageBreak/>
+        <w:t>Tesztelés</w:t>
+      </w:r>
+    </w:p>
+    <w:p>
+      <w:proofErr w:type="spellStart"/>
+      <w:r>
+        <w:t>Tettelés</w:t>
+      </w:r>
+      <w:proofErr w:type="spellEnd"/>
     </w:p>
     <w:p>
       <w:r>
@@ -3003,7 +3863,20 @@
         <w:t>Kereszthivatkozások frissítése:</w:t>
       </w:r>
       <w:r>
-        <w:t xml:space="preserve"> miután kijelöltük a teljes szöveget (Ctrl+A), nyomjuk meg az F9 billentyűt, és a Word frissíti az összes kereszthivatkozást. Ilyenkor ellenőrizzük, hogy nem jelent-e meg valahol a "Hiba! A könyvjelző nem létezik." szöveg.</w:t>
+        <w:t xml:space="preserve"> miután kijelöltük a teljes szöveget (</w:t>
+      </w:r>
+      <w:proofErr w:type="spellStart"/>
+      <w:r>
+        <w:t>Ctrl+</w:t>
+      </w:r>
+      <w:proofErr w:type="gramStart"/>
+      <w:r>
+        <w:t>A</w:t>
+      </w:r>
+      <w:proofErr w:type="spellEnd"/>
+      <w:proofErr w:type="gramEnd"/>
+      <w:r>
+        <w:t>), nyomjuk meg az F9 billentyűt, és a Word frissíti az összes kereszthivatkozást. Ilyenkor ellenőrizzük, hogy nem jelent-e meg valahol a "Hiba! A könyvjelző nem létezik." szöveg.</w:t>
       </w:r>
     </w:p>
     <w:p>
@@ -3013,14 +3886,30 @@
           <w:numId w:val="12"/>
         </w:numPr>
       </w:pPr>
+      <w:proofErr w:type="gramStart"/>
       <w:r>
         <w:rPr>
           <w:rStyle w:val="Kiemels"/>
         </w:rPr>
-        <w:t>Dokumentum tulajdonságok megadása:</w:t>
-      </w:r>
-      <w:r>
-        <w:t xml:space="preserve"> a dokumentumhoz tartozó meta adatok kitöltése (szerző, cím, kulcsszavak stb.). Erre való a Dokumentum tulajdonságai panel, mely a Fájl / Információ / Tulajdonságok / Dokumentumpanel megjelenítése úton érhető el.</w:t>
+        <w:t>Dokumentum</w:t>
+      </w:r>
+      <w:proofErr w:type="gramEnd"/>
+      <w:r>
+        <w:rPr>
+          <w:rStyle w:val="Kiemels"/>
+        </w:rPr>
+        <w:t xml:space="preserve"> tulajdonságok megadása:</w:t>
+      </w:r>
+      <w:r>
+        <w:t xml:space="preserve"> a dokumentumhoz tartozó </w:t>
+      </w:r>
+      <w:proofErr w:type="spellStart"/>
+      <w:r>
+        <w:t>meta</w:t>
+      </w:r>
+      <w:proofErr w:type="spellEnd"/>
+      <w:r>
+        <w:t xml:space="preserve"> adatok kitöltése (szerző, cím, kulcsszavak stb.). Erre való a Dokumentum tulajdonságai panel, mely a Fájl / Információ / Tulajdonságok / Dokumentumpanel megjelenítése úton érhető el.</w:t>
       </w:r>
     </w:p>
     <w:p>
@@ -3037,7 +3926,15 @@
         <w:t>Kinézet ellenőrzése PDF-ben:</w:t>
       </w:r>
       <w:r>
-        <w:t xml:space="preserve"> a legjobb teszt a végén, ha PDF-et készítünk a dokumentumból, és azt leellenőrizzük. </w:t>
+        <w:t xml:space="preserve"> a legjobb teszt a végén, ha PDF-et készítünk a </w:t>
+      </w:r>
+      <w:proofErr w:type="gramStart"/>
+      <w:r>
+        <w:t>dokumentumból</w:t>
+      </w:r>
+      <w:proofErr w:type="gramEnd"/>
+      <w:r>
+        <w:t xml:space="preserve">, és azt leellenőrizzük. </w:t>
       </w:r>
     </w:p>
     <w:p/>
@@ -3045,18 +3942,19 @@
       <w:pPr>
         <w:pStyle w:val="Fejezetcimszmozsnlkl"/>
       </w:pPr>
-      <w:bookmarkStart w:id="15" w:name="_Toc332798852"/>
+      <w:bookmarkStart w:id="5" w:name="_Toc332798852"/>
       <w:r>
         <w:lastRenderedPageBreak/>
         <w:t>Irodalomjegyzék</w:t>
       </w:r>
-      <w:bookmarkEnd w:id="15"/>
+      <w:bookmarkEnd w:id="5"/>
     </w:p>
     <w:p>
       <w:pPr>
         <w:pStyle w:val="Irodalomjegyzksor"/>
-      </w:pPr>
-      <w:bookmarkStart w:id="16" w:name="_Ref332797594"/>
+        <w:spacing w:line="360" w:lineRule="auto"/>
+      </w:pPr>
+      <w:bookmarkStart w:id="6" w:name="_Ref332797594"/>
       <w:r>
         <w:t>Levendovszky, J., Jereb, L.,</w:t>
       </w:r>
@@ -3078,11 +3976,12 @@
       <w:r>
         <w:t>, Vol. 48, 2002, pp. 225-236</w:t>
       </w:r>
-      <w:bookmarkEnd w:id="16"/>
+      <w:bookmarkEnd w:id="6"/>
     </w:p>
     <w:p>
       <w:pPr>
         <w:pStyle w:val="Irodalomjegyzksor"/>
+        <w:spacing w:line="360" w:lineRule="auto"/>
       </w:pPr>
       <w:r>
         <w:t>National Istrume</w:t>
@@ -3111,7 +4010,7 @@
       <w:r>
         <w:t xml:space="preserve"> </w:t>
       </w:r>
-      <w:hyperlink r:id="rId19" w:history="1">
+      <w:hyperlink r:id="rId21" w:history="1">
         <w:r>
           <w:rPr>
             <w:rStyle w:val="Hiperhivatkozs"/>
@@ -3132,6 +4031,7 @@
     <w:p>
       <w:pPr>
         <w:pStyle w:val="Irodalomjegyzksor"/>
+        <w:spacing w:line="360" w:lineRule="auto"/>
       </w:pPr>
       <w:r>
         <w:t xml:space="preserve">Fowler, M.: </w:t>
@@ -3149,6 +4049,7 @@
     <w:p>
       <w:pPr>
         <w:pStyle w:val="Irodalomjegyzksor"/>
+        <w:spacing w:line="360" w:lineRule="auto"/>
       </w:pPr>
       <w:r>
         <w:t xml:space="preserve">Wikipedia: </w:t>
@@ -3162,7 +4063,7 @@
       <w:r>
         <w:t xml:space="preserve">, </w:t>
       </w:r>
-      <w:hyperlink r:id="rId20" w:history="1">
+      <w:hyperlink r:id="rId22" w:history="1">
         <w:r>
           <w:rPr>
             <w:rStyle w:val="Hiperhivatkozs"/>
@@ -3181,17 +4082,17 @@
       <w:pPr>
         <w:pStyle w:val="Fejezetcimszmozsnlkl"/>
       </w:pPr>
-      <w:bookmarkStart w:id="17" w:name="_Toc332798853"/>
+      <w:bookmarkStart w:id="7" w:name="_Toc332798853"/>
       <w:r>
         <w:lastRenderedPageBreak/>
         <w:t>Függelék</w:t>
       </w:r>
-      <w:bookmarkEnd w:id="17"/>
+      <w:bookmarkEnd w:id="7"/>
     </w:p>
     <w:p/>
     <w:sectPr>
-      <w:headerReference w:type="even" r:id="rId21"/>
-      <w:footerReference w:type="default" r:id="rId22"/>
+      <w:headerReference w:type="even" r:id="rId23"/>
+      <w:footerReference w:type="default" r:id="rId24"/>
       <w:type w:val="continuous"/>
       <w:pgSz w:w="11907" w:h="16840" w:code="9"/>
       <w:pgMar w:top="1418" w:right="1418" w:bottom="1418" w:left="1418" w:header="709" w:footer="709" w:gutter="567"/>
@@ -3267,7 +4168,7 @@
         <w:rStyle w:val="Oldalszm"/>
         <w:noProof/>
       </w:rPr>
-      <w:t>13</w:t>
+      <w:t>18</w:t>
     </w:r>
     <w:r>
       <w:rPr>
@@ -5175,6 +6076,50 @@
     <w:lsdException w:name="Hyperlink" w:uiPriority="99"/>
     <w:lsdException w:name="Strong" w:qFormat="1"/>
     <w:lsdException w:name="Emphasis" w:qFormat="1"/>
+    <w:lsdException w:name="Normal Table" w:semiHidden="1" w:unhideWhenUsed="1"/>
+    <w:lsdException w:name="Table Simple 1" w:semiHidden="1" w:unhideWhenUsed="1"/>
+    <w:lsdException w:name="Table Simple 2" w:semiHidden="1" w:unhideWhenUsed="1"/>
+    <w:lsdException w:name="Table Simple 3" w:semiHidden="1" w:unhideWhenUsed="1"/>
+    <w:lsdException w:name="Table Classic 1" w:semiHidden="1" w:unhideWhenUsed="1"/>
+    <w:lsdException w:name="Table Classic 2" w:semiHidden="1" w:unhideWhenUsed="1"/>
+    <w:lsdException w:name="Table Classic 3" w:semiHidden="1" w:unhideWhenUsed="1"/>
+    <w:lsdException w:name="Table Classic 4" w:semiHidden="1" w:unhideWhenUsed="1"/>
+    <w:lsdException w:name="Table Colorful 1" w:semiHidden="1" w:unhideWhenUsed="1"/>
+    <w:lsdException w:name="Table Colorful 2" w:semiHidden="1" w:unhideWhenUsed="1"/>
+    <w:lsdException w:name="Table Colorful 3" w:semiHidden="1" w:unhideWhenUsed="1"/>
+    <w:lsdException w:name="Table Columns 1" w:semiHidden="1" w:unhideWhenUsed="1"/>
+    <w:lsdException w:name="Table Columns 2" w:semiHidden="1" w:unhideWhenUsed="1"/>
+    <w:lsdException w:name="Table Columns 3" w:semiHidden="1" w:unhideWhenUsed="1"/>
+    <w:lsdException w:name="Table Columns 4" w:semiHidden="1" w:unhideWhenUsed="1"/>
+    <w:lsdException w:name="Table Columns 5" w:semiHidden="1" w:unhideWhenUsed="1"/>
+    <w:lsdException w:name="Table Grid 1" w:semiHidden="1" w:unhideWhenUsed="1"/>
+    <w:lsdException w:name="Table Grid 2" w:semiHidden="1" w:unhideWhenUsed="1"/>
+    <w:lsdException w:name="Table Grid 3" w:semiHidden="1" w:unhideWhenUsed="1"/>
+    <w:lsdException w:name="Table Grid 4" w:semiHidden="1" w:unhideWhenUsed="1"/>
+    <w:lsdException w:name="Table Grid 5" w:semiHidden="1" w:unhideWhenUsed="1"/>
+    <w:lsdException w:name="Table Grid 6" w:semiHidden="1" w:unhideWhenUsed="1"/>
+    <w:lsdException w:name="Table Grid 7" w:semiHidden="1" w:unhideWhenUsed="1"/>
+    <w:lsdException w:name="Table Grid 8" w:semiHidden="1" w:unhideWhenUsed="1"/>
+    <w:lsdException w:name="Table List 1" w:semiHidden="1" w:unhideWhenUsed="1"/>
+    <w:lsdException w:name="Table List 2" w:semiHidden="1" w:unhideWhenUsed="1"/>
+    <w:lsdException w:name="Table List 3" w:semiHidden="1" w:unhideWhenUsed="1"/>
+    <w:lsdException w:name="Table List 4" w:semiHidden="1" w:unhideWhenUsed="1"/>
+    <w:lsdException w:name="Table List 5" w:semiHidden="1" w:unhideWhenUsed="1"/>
+    <w:lsdException w:name="Table List 6" w:semiHidden="1" w:unhideWhenUsed="1"/>
+    <w:lsdException w:name="Table List 7" w:semiHidden="1" w:unhideWhenUsed="1"/>
+    <w:lsdException w:name="Table List 8" w:semiHidden="1" w:unhideWhenUsed="1"/>
+    <w:lsdException w:name="Table 3D effects 1" w:semiHidden="1" w:unhideWhenUsed="1"/>
+    <w:lsdException w:name="Table 3D effects 2" w:semiHidden="1" w:unhideWhenUsed="1"/>
+    <w:lsdException w:name="Table 3D effects 3" w:semiHidden="1" w:unhideWhenUsed="1"/>
+    <w:lsdException w:name="Table Contemporary" w:semiHidden="1" w:unhideWhenUsed="1"/>
+    <w:lsdException w:name="Table Elegant" w:semiHidden="1" w:unhideWhenUsed="1"/>
+    <w:lsdException w:name="Table Professional" w:semiHidden="1" w:unhideWhenUsed="1"/>
+    <w:lsdException w:name="Table Subtle 1" w:semiHidden="1" w:unhideWhenUsed="1"/>
+    <w:lsdException w:name="Table Subtle 2" w:semiHidden="1" w:unhideWhenUsed="1"/>
+    <w:lsdException w:name="Table Web 1" w:semiHidden="1" w:unhideWhenUsed="1"/>
+    <w:lsdException w:name="Table Web 2" w:semiHidden="1" w:unhideWhenUsed="1"/>
+    <w:lsdException w:name="Table Web 3" w:semiHidden="1" w:unhideWhenUsed="1"/>
+    <w:lsdException w:name="Table Theme" w:semiHidden="1" w:unhideWhenUsed="1"/>
     <w:lsdException w:name="Placeholder Text" w:semiHidden="1" w:uiPriority="99"/>
     <w:lsdException w:name="No Spacing" w:uiPriority="1"/>
     <w:lsdException w:name="Light Shading" w:uiPriority="60"/>
@@ -5588,11 +6533,15 @@
   </w:style>
   <w:style w:type="character" w:default="1" w:styleId="Bekezdsalapbettpusa">
     <w:name w:val="Default Paragraph Font"/>
+    <w:uiPriority w:val="1"/>
     <w:semiHidden/>
+    <w:unhideWhenUsed/>
   </w:style>
   <w:style w:type="table" w:default="1" w:styleId="Normltblzat">
     <w:name w:val="Normal Table"/>
+    <w:uiPriority w:val="99"/>
     <w:semiHidden/>
+    <w:unhideWhenUsed/>
     <w:tblPr>
       <w:tblInd w:w="0" w:type="dxa"/>
       <w:tblCellMar>
@@ -5605,7 +6554,9 @@
   </w:style>
   <w:style w:type="numbering" w:default="1" w:styleId="Nemlista">
     <w:name w:val="No List"/>
+    <w:uiPriority w:val="99"/>
     <w:semiHidden/>
+    <w:unhideWhenUsed/>
   </w:style>
   <w:style w:type="paragraph" w:styleId="lfej">
     <w:name w:val="header"/>
@@ -6679,7 +7630,7 @@
 </file>
 
 <file path=customXml/itemProps1.xml><?xml version="1.0" encoding="utf-8"?>
-<ds:datastoreItem xmlns:ds="http://schemas.openxmlformats.org/officeDocument/2006/customXml" ds:itemID="{6643F9D5-0607-45B8-A6A3-8ADBAFB3426D}">
+<ds:datastoreItem xmlns:ds="http://schemas.openxmlformats.org/officeDocument/2006/customXml" ds:itemID="{0C57518A-3CC4-4EA2-A410-BDDAF1D61671}">
   <ds:schemaRefs>
     <ds:schemaRef ds:uri="http://schemas.openxmlformats.org/officeDocument/2006/bibliography"/>
   </ds:schemaRefs>

</xml_diff>

<commit_message>
tervezes novenygondozas resze kesz
</commit_message>
<xml_diff>
--- a/Szakdolgozat.docx
+++ b/Szakdolgozat.docx
@@ -384,7 +384,7 @@
       <w:pPr>
         <w:pStyle w:val="TJ1"/>
         <w:rPr>
-          <w:rFonts w:ascii="Calibri" w:hAnsi="Calibri"/>
+          <w:rFonts w:asciiTheme="minorHAnsi" w:eastAsiaTheme="minorEastAsia" w:hAnsiTheme="minorHAnsi" w:cstheme="minorBidi"/>
           <w:b w:val="0"/>
           <w:noProof/>
           <w:sz w:val="22"/>
@@ -401,7 +401,7 @@
       <w:r>
         <w:fldChar w:fldCharType="separate"/>
       </w:r>
-      <w:hyperlink w:anchor="_Toc332798843" w:history="1">
+      <w:hyperlink w:anchor="_Toc497913699" w:history="1">
         <w:r>
           <w:rPr>
             <w:rStyle w:val="Hiperhivatkozs"/>
@@ -428,7 +428,7 @@
             <w:noProof/>
             <w:webHidden/>
           </w:rPr>
-          <w:instrText xml:space="preserve"> PAGEREF _Toc332798843 \h </w:instrText>
+          <w:instrText xml:space="preserve"> PAGEREF _Toc497913699 \h </w:instrText>
         </w:r>
         <w:r>
           <w:rPr>
@@ -448,7 +448,7 @@
             <w:noProof/>
             <w:webHidden/>
           </w:rPr>
-          <w:t>3</w:t>
+          <w:t>5</w:t>
         </w:r>
         <w:r>
           <w:rPr>
@@ -463,7 +463,7 @@
       <w:pPr>
         <w:pStyle w:val="TJ1"/>
         <w:rPr>
-          <w:rFonts w:ascii="Calibri" w:hAnsi="Calibri"/>
+          <w:rFonts w:asciiTheme="minorHAnsi" w:eastAsiaTheme="minorEastAsia" w:hAnsiTheme="minorHAnsi" w:cstheme="minorBidi"/>
           <w:b w:val="0"/>
           <w:noProof/>
           <w:sz w:val="22"/>
@@ -471,7 +471,7 @@
           <w:lang w:eastAsia="hu-HU"/>
         </w:rPr>
       </w:pPr>
-      <w:hyperlink w:anchor="_Toc332798844" w:history="1">
+      <w:hyperlink w:anchor="_Toc497913700" w:history="1">
         <w:r>
           <w:rPr>
             <w:rStyle w:val="Hiperhivatkozs"/>
@@ -498,7 +498,7 @@
             <w:noProof/>
             <w:webHidden/>
           </w:rPr>
-          <w:instrText xml:space="preserve"> PAGEREF _Toc332798844 \h </w:instrText>
+          <w:instrText xml:space="preserve"> PAGEREF _Toc497913700 \h </w:instrText>
         </w:r>
         <w:r>
           <w:rPr>
@@ -518,7 +518,7 @@
             <w:noProof/>
             <w:webHidden/>
           </w:rPr>
-          <w:t>4</w:t>
+          <w:t>6</w:t>
         </w:r>
         <w:r>
           <w:rPr>
@@ -533,7 +533,7 @@
       <w:pPr>
         <w:pStyle w:val="TJ1"/>
         <w:rPr>
-          <w:rFonts w:ascii="Calibri" w:hAnsi="Calibri"/>
+          <w:rFonts w:asciiTheme="minorHAnsi" w:eastAsiaTheme="minorEastAsia" w:hAnsiTheme="minorHAnsi" w:cstheme="minorBidi"/>
           <w:b w:val="0"/>
           <w:noProof/>
           <w:sz w:val="22"/>
@@ -541,7 +541,7 @@
           <w:lang w:eastAsia="hu-HU"/>
         </w:rPr>
       </w:pPr>
-      <w:hyperlink w:anchor="_Toc332798845" w:history="1">
+      <w:hyperlink w:anchor="_Toc497913701" w:history="1">
         <w:r>
           <w:rPr>
             <w:rStyle w:val="Hiperhivatkozs"/>
@@ -568,7 +568,7 @@
             <w:noProof/>
             <w:webHidden/>
           </w:rPr>
-          <w:instrText xml:space="preserve"> PAGEREF _Toc332798845 \h </w:instrText>
+          <w:instrText xml:space="preserve"> PAGEREF _Toc497913701 \h </w:instrText>
         </w:r>
         <w:r>
           <w:rPr>
@@ -588,367 +588,7 @@
             <w:noProof/>
             <w:webHidden/>
           </w:rPr>
-          <w:t>4</w:t>
-        </w:r>
-        <w:r>
-          <w:rPr>
-            <w:noProof/>
-            <w:webHidden/>
-          </w:rPr>
-          <w:fldChar w:fldCharType="end"/>
-        </w:r>
-      </w:hyperlink>
-    </w:p>
-    <w:p>
-      <w:pPr>
-        <w:pStyle w:val="TJ2"/>
-        <w:tabs>
-          <w:tab w:val="right" w:leader="dot" w:pos="8494"/>
-        </w:tabs>
-        <w:rPr>
-          <w:rFonts w:ascii="Calibri" w:hAnsi="Calibri"/>
-          <w:noProof/>
-          <w:sz w:val="22"/>
-          <w:szCs w:val="22"/>
-          <w:lang w:eastAsia="hu-HU"/>
-        </w:rPr>
-      </w:pPr>
-      <w:hyperlink w:anchor="_Toc332798846" w:history="1">
-        <w:r>
-          <w:rPr>
-            <w:rStyle w:val="Hiperhivatkozs"/>
-            <w:noProof/>
-          </w:rPr>
-          <w:t>1.1 Formázási tudnivalók</w:t>
-        </w:r>
-        <w:r>
-          <w:rPr>
-            <w:noProof/>
-            <w:webHidden/>
-          </w:rPr>
-          <w:tab/>
-        </w:r>
-        <w:r>
-          <w:rPr>
-            <w:noProof/>
-            <w:webHidden/>
-          </w:rPr>
-          <w:fldChar w:fldCharType="begin"/>
-        </w:r>
-        <w:r>
-          <w:rPr>
-            <w:noProof/>
-            <w:webHidden/>
-          </w:rPr>
-          <w:instrText xml:space="preserve"> PAGEREF _Toc332798846 \h </w:instrText>
-        </w:r>
-        <w:r>
-          <w:rPr>
-            <w:noProof/>
-            <w:webHidden/>
-          </w:rPr>
-        </w:r>
-        <w:r>
-          <w:rPr>
-            <w:noProof/>
-            <w:webHidden/>
-          </w:rPr>
-          <w:fldChar w:fldCharType="separate"/>
-        </w:r>
-        <w:r>
-          <w:rPr>
-            <w:noProof/>
-            <w:webHidden/>
-          </w:rPr>
-          <w:t>4</w:t>
-        </w:r>
-        <w:r>
-          <w:rPr>
-            <w:noProof/>
-            <w:webHidden/>
-          </w:rPr>
-          <w:fldChar w:fldCharType="end"/>
-        </w:r>
-      </w:hyperlink>
-    </w:p>
-    <w:p>
-      <w:pPr>
-        <w:pStyle w:val="TJ3"/>
-        <w:tabs>
-          <w:tab w:val="right" w:leader="dot" w:pos="8494"/>
-        </w:tabs>
-        <w:rPr>
-          <w:rFonts w:ascii="Calibri" w:hAnsi="Calibri"/>
-          <w:noProof/>
-          <w:sz w:val="22"/>
-          <w:szCs w:val="22"/>
-          <w:lang w:eastAsia="hu-HU"/>
-        </w:rPr>
-      </w:pPr>
-      <w:hyperlink w:anchor="_Toc332798847" w:history="1">
-        <w:r>
-          <w:rPr>
-            <w:rStyle w:val="Hiperhivatkozs"/>
-            <w:noProof/>
-          </w:rPr>
-          <w:t>1.1.1 Címsorok</w:t>
-        </w:r>
-        <w:r>
-          <w:rPr>
-            <w:noProof/>
-            <w:webHidden/>
-          </w:rPr>
-          <w:tab/>
-        </w:r>
-        <w:r>
-          <w:rPr>
-            <w:noProof/>
-            <w:webHidden/>
-          </w:rPr>
-          <w:fldChar w:fldCharType="begin"/>
-        </w:r>
-        <w:r>
-          <w:rPr>
-            <w:noProof/>
-            <w:webHidden/>
-          </w:rPr>
-          <w:instrText xml:space="preserve"> PAGEREF _Toc332798847 \h </w:instrText>
-        </w:r>
-        <w:r>
-          <w:rPr>
-            <w:noProof/>
-            <w:webHidden/>
-          </w:rPr>
-        </w:r>
-        <w:r>
-          <w:rPr>
-            <w:noProof/>
-            <w:webHidden/>
-          </w:rPr>
-          <w:fldChar w:fldCharType="separate"/>
-        </w:r>
-        <w:r>
-          <w:rPr>
-            <w:noProof/>
-            <w:webHidden/>
-          </w:rPr>
-          <w:t>4</w:t>
-        </w:r>
-        <w:r>
-          <w:rPr>
-            <w:noProof/>
-            <w:webHidden/>
-          </w:rPr>
-          <w:fldChar w:fldCharType="end"/>
-        </w:r>
-      </w:hyperlink>
-    </w:p>
-    <w:p>
-      <w:pPr>
-        <w:pStyle w:val="TJ3"/>
-        <w:tabs>
-          <w:tab w:val="right" w:leader="dot" w:pos="8494"/>
-        </w:tabs>
-        <w:rPr>
-          <w:rFonts w:ascii="Calibri" w:hAnsi="Calibri"/>
-          <w:noProof/>
-          <w:sz w:val="22"/>
-          <w:szCs w:val="22"/>
-          <w:lang w:eastAsia="hu-HU"/>
-        </w:rPr>
-      </w:pPr>
-      <w:hyperlink w:anchor="_Toc332798848" w:history="1">
-        <w:r>
-          <w:rPr>
-            <w:rStyle w:val="Hiperhivatkozs"/>
-            <w:noProof/>
-          </w:rPr>
-          <w:t>1.1.2 Képek</w:t>
-        </w:r>
-        <w:r>
-          <w:rPr>
-            <w:noProof/>
-            <w:webHidden/>
-          </w:rPr>
-          <w:tab/>
-        </w:r>
-        <w:r>
-          <w:rPr>
-            <w:noProof/>
-            <w:webHidden/>
-          </w:rPr>
-          <w:fldChar w:fldCharType="begin"/>
-        </w:r>
-        <w:r>
-          <w:rPr>
-            <w:noProof/>
-            <w:webHidden/>
-          </w:rPr>
-          <w:instrText xml:space="preserve"> PAGEREF _Toc332798848 \h </w:instrText>
-        </w:r>
-        <w:r>
-          <w:rPr>
-            <w:noProof/>
-            <w:webHidden/>
-          </w:rPr>
-        </w:r>
-        <w:r>
-          <w:rPr>
-            <w:noProof/>
-            <w:webHidden/>
-          </w:rPr>
-          <w:fldChar w:fldCharType="separate"/>
-        </w:r>
-        <w:r>
-          <w:rPr>
-            <w:noProof/>
-            <w:webHidden/>
-          </w:rPr>
-          <w:t>4</w:t>
-        </w:r>
-        <w:r>
-          <w:rPr>
-            <w:noProof/>
-            <w:webHidden/>
-          </w:rPr>
-          <w:fldChar w:fldCharType="end"/>
-        </w:r>
-      </w:hyperlink>
-    </w:p>
-    <w:p>
-      <w:pPr>
-        <w:pStyle w:val="TJ3"/>
-        <w:tabs>
-          <w:tab w:val="right" w:leader="dot" w:pos="8494"/>
-        </w:tabs>
-        <w:rPr>
-          <w:rFonts w:ascii="Calibri" w:hAnsi="Calibri"/>
-          <w:noProof/>
-          <w:sz w:val="22"/>
-          <w:szCs w:val="22"/>
-          <w:lang w:eastAsia="hu-HU"/>
-        </w:rPr>
-      </w:pPr>
-      <w:hyperlink w:anchor="_Toc332798849" w:history="1">
-        <w:r>
-          <w:rPr>
-            <w:rStyle w:val="Hiperhivatkozs"/>
-            <w:noProof/>
-          </w:rPr>
-          <w:t>1.1.3 Kódrészletek</w:t>
-        </w:r>
-        <w:r>
-          <w:rPr>
-            <w:noProof/>
-            <w:webHidden/>
-          </w:rPr>
-          <w:tab/>
-        </w:r>
-        <w:r>
-          <w:rPr>
-            <w:noProof/>
-            <w:webHidden/>
-          </w:rPr>
-          <w:fldChar w:fldCharType="begin"/>
-        </w:r>
-        <w:r>
-          <w:rPr>
-            <w:noProof/>
-            <w:webHidden/>
-          </w:rPr>
-          <w:instrText xml:space="preserve"> PAGEREF _Toc332798849 \h </w:instrText>
-        </w:r>
-        <w:r>
-          <w:rPr>
-            <w:noProof/>
-            <w:webHidden/>
-          </w:rPr>
-        </w:r>
-        <w:r>
-          <w:rPr>
-            <w:noProof/>
-            <w:webHidden/>
-          </w:rPr>
-          <w:fldChar w:fldCharType="separate"/>
-        </w:r>
-        <w:r>
-          <w:rPr>
-            <w:noProof/>
-            <w:webHidden/>
-          </w:rPr>
-          <w:t>4</w:t>
-        </w:r>
-        <w:r>
-          <w:rPr>
-            <w:noProof/>
-            <w:webHidden/>
-          </w:rPr>
-          <w:fldChar w:fldCharType="end"/>
-        </w:r>
-      </w:hyperlink>
-    </w:p>
-    <w:p>
-      <w:pPr>
-        <w:pStyle w:val="TJ3"/>
-        <w:tabs>
-          <w:tab w:val="right" w:leader="dot" w:pos="8494"/>
-        </w:tabs>
-        <w:rPr>
-          <w:rFonts w:ascii="Calibri" w:hAnsi="Calibri"/>
-          <w:noProof/>
-          <w:sz w:val="22"/>
-          <w:szCs w:val="22"/>
-          <w:lang w:eastAsia="hu-HU"/>
-        </w:rPr>
-      </w:pPr>
-      <w:hyperlink w:anchor="_Toc332798850" w:history="1">
-        <w:r>
-          <w:rPr>
-            <w:rStyle w:val="Hiperhivatkozs"/>
-            <w:noProof/>
-          </w:rPr>
-          <w:t>1.1.4 Irodalomjegyzék</w:t>
-        </w:r>
-        <w:r>
-          <w:rPr>
-            <w:noProof/>
-            <w:webHidden/>
-          </w:rPr>
-          <w:tab/>
-        </w:r>
-        <w:r>
-          <w:rPr>
-            <w:noProof/>
-            <w:webHidden/>
-          </w:rPr>
-          <w:fldChar w:fldCharType="begin"/>
-        </w:r>
-        <w:r>
-          <w:rPr>
-            <w:noProof/>
-            <w:webHidden/>
-          </w:rPr>
-          <w:instrText xml:space="preserve"> PAGEREF _Toc332798850 \h </w:instrText>
-        </w:r>
-        <w:r>
-          <w:rPr>
-            <w:noProof/>
-            <w:webHidden/>
-          </w:rPr>
-        </w:r>
-        <w:r>
-          <w:rPr>
-            <w:noProof/>
-            <w:webHidden/>
-          </w:rPr>
-          <w:fldChar w:fldCharType="separate"/>
-        </w:r>
-        <w:r>
-          <w:rPr>
-            <w:noProof/>
-            <w:webHidden/>
-          </w:rPr>
-          <w:t>4</w:t>
+          <w:t>7</w:t>
         </w:r>
         <w:r>
           <w:rPr>
@@ -963,7 +603,7 @@
       <w:pPr>
         <w:pStyle w:val="TJ1"/>
         <w:rPr>
-          <w:rFonts w:ascii="Calibri" w:hAnsi="Calibri"/>
+          <w:rFonts w:asciiTheme="minorHAnsi" w:eastAsiaTheme="minorEastAsia" w:hAnsiTheme="minorHAnsi" w:cstheme="minorBidi"/>
           <w:b w:val="0"/>
           <w:noProof/>
           <w:sz w:val="22"/>
@@ -971,13 +611,13 @@
           <w:lang w:eastAsia="hu-HU"/>
         </w:rPr>
       </w:pPr>
-      <w:hyperlink w:anchor="_Toc332798851" w:history="1">
+      <w:hyperlink w:anchor="_Toc497913702" w:history="1">
         <w:r>
           <w:rPr>
             <w:rStyle w:val="Hiperhivatkozs"/>
             <w:noProof/>
           </w:rPr>
-          <w:t>2 Utolsó simítások</w:t>
+          <w:t>2 Irodalomkutatás</w:t>
         </w:r>
         <w:r>
           <w:rPr>
@@ -998,7 +638,7 @@
             <w:noProof/>
             <w:webHidden/>
           </w:rPr>
-          <w:instrText xml:space="preserve"> PAGEREF _Toc332798851 \h </w:instrText>
+          <w:instrText xml:space="preserve"> PAGEREF _Toc497913702 \h </w:instrText>
         </w:r>
         <w:r>
           <w:rPr>
@@ -1018,7 +658,943 @@
             <w:noProof/>
             <w:webHidden/>
           </w:rPr>
-          <w:t>4</w:t>
+          <w:t>8</w:t>
+        </w:r>
+        <w:r>
+          <w:rPr>
+            <w:noProof/>
+            <w:webHidden/>
+          </w:rPr>
+          <w:fldChar w:fldCharType="end"/>
+        </w:r>
+      </w:hyperlink>
+    </w:p>
+    <w:p>
+      <w:pPr>
+        <w:pStyle w:val="TJ2"/>
+        <w:tabs>
+          <w:tab w:val="right" w:leader="dot" w:pos="8494"/>
+        </w:tabs>
+        <w:rPr>
+          <w:rFonts w:asciiTheme="minorHAnsi" w:eastAsiaTheme="minorEastAsia" w:hAnsiTheme="minorHAnsi" w:cstheme="minorBidi"/>
+          <w:noProof/>
+          <w:sz w:val="22"/>
+          <w:szCs w:val="22"/>
+          <w:lang w:eastAsia="hu-HU"/>
+        </w:rPr>
+      </w:pPr>
+      <w:hyperlink w:anchor="_Toc497913703" w:history="1">
+        <w:r>
+          <w:rPr>
+            <w:rStyle w:val="Hiperhivatkozs"/>
+            <w:noProof/>
+          </w:rPr>
+          <w:t>2.1 Létező megoldások</w:t>
+        </w:r>
+        <w:r>
+          <w:rPr>
+            <w:noProof/>
+            <w:webHidden/>
+          </w:rPr>
+          <w:tab/>
+        </w:r>
+        <w:r>
+          <w:rPr>
+            <w:noProof/>
+            <w:webHidden/>
+          </w:rPr>
+          <w:fldChar w:fldCharType="begin"/>
+        </w:r>
+        <w:r>
+          <w:rPr>
+            <w:noProof/>
+            <w:webHidden/>
+          </w:rPr>
+          <w:instrText xml:space="preserve"> PAGEREF _Toc497913703 \h </w:instrText>
+        </w:r>
+        <w:r>
+          <w:rPr>
+            <w:noProof/>
+            <w:webHidden/>
+          </w:rPr>
+        </w:r>
+        <w:r>
+          <w:rPr>
+            <w:noProof/>
+            <w:webHidden/>
+          </w:rPr>
+          <w:fldChar w:fldCharType="separate"/>
+        </w:r>
+        <w:r>
+          <w:rPr>
+            <w:noProof/>
+            <w:webHidden/>
+          </w:rPr>
+          <w:t>8</w:t>
+        </w:r>
+        <w:r>
+          <w:rPr>
+            <w:noProof/>
+            <w:webHidden/>
+          </w:rPr>
+          <w:fldChar w:fldCharType="end"/>
+        </w:r>
+      </w:hyperlink>
+    </w:p>
+    <w:p>
+      <w:pPr>
+        <w:pStyle w:val="TJ3"/>
+        <w:tabs>
+          <w:tab w:val="right" w:leader="dot" w:pos="8494"/>
+        </w:tabs>
+        <w:rPr>
+          <w:rFonts w:asciiTheme="minorHAnsi" w:eastAsiaTheme="minorEastAsia" w:hAnsiTheme="minorHAnsi" w:cstheme="minorBidi"/>
+          <w:noProof/>
+          <w:sz w:val="22"/>
+          <w:szCs w:val="22"/>
+          <w:lang w:eastAsia="hu-HU"/>
+        </w:rPr>
+      </w:pPr>
+      <w:hyperlink w:anchor="_Toc497913704" w:history="1">
+        <w:r>
+          <w:rPr>
+            <w:rStyle w:val="Hiperhivatkozs"/>
+            <w:noProof/>
+          </w:rPr>
+          <w:t>2.1.1 Edyn</w:t>
+        </w:r>
+        <w:r>
+          <w:rPr>
+            <w:noProof/>
+            <w:webHidden/>
+          </w:rPr>
+          <w:tab/>
+        </w:r>
+        <w:r>
+          <w:rPr>
+            <w:noProof/>
+            <w:webHidden/>
+          </w:rPr>
+          <w:fldChar w:fldCharType="begin"/>
+        </w:r>
+        <w:r>
+          <w:rPr>
+            <w:noProof/>
+            <w:webHidden/>
+          </w:rPr>
+          <w:instrText xml:space="preserve"> PAGEREF _Toc497913704 \h </w:instrText>
+        </w:r>
+        <w:r>
+          <w:rPr>
+            <w:noProof/>
+            <w:webHidden/>
+          </w:rPr>
+        </w:r>
+        <w:r>
+          <w:rPr>
+            <w:noProof/>
+            <w:webHidden/>
+          </w:rPr>
+          <w:fldChar w:fldCharType="separate"/>
+        </w:r>
+        <w:r>
+          <w:rPr>
+            <w:noProof/>
+            <w:webHidden/>
+          </w:rPr>
+          <w:t>8</w:t>
+        </w:r>
+        <w:r>
+          <w:rPr>
+            <w:noProof/>
+            <w:webHidden/>
+          </w:rPr>
+          <w:fldChar w:fldCharType="end"/>
+        </w:r>
+      </w:hyperlink>
+    </w:p>
+    <w:p>
+      <w:pPr>
+        <w:pStyle w:val="TJ3"/>
+        <w:tabs>
+          <w:tab w:val="right" w:leader="dot" w:pos="8494"/>
+        </w:tabs>
+        <w:rPr>
+          <w:rFonts w:asciiTheme="minorHAnsi" w:eastAsiaTheme="minorEastAsia" w:hAnsiTheme="minorHAnsi" w:cstheme="minorBidi"/>
+          <w:noProof/>
+          <w:sz w:val="22"/>
+          <w:szCs w:val="22"/>
+          <w:lang w:eastAsia="hu-HU"/>
+        </w:rPr>
+      </w:pPr>
+      <w:hyperlink w:anchor="_Toc497913705" w:history="1">
+        <w:r>
+          <w:rPr>
+            <w:rStyle w:val="Hiperhivatkozs"/>
+            <w:noProof/>
+          </w:rPr>
+          <w:t>2.1.2 GreenIQ</w:t>
+        </w:r>
+        <w:r>
+          <w:rPr>
+            <w:noProof/>
+            <w:webHidden/>
+          </w:rPr>
+          <w:tab/>
+        </w:r>
+        <w:r>
+          <w:rPr>
+            <w:noProof/>
+            <w:webHidden/>
+          </w:rPr>
+          <w:fldChar w:fldCharType="begin"/>
+        </w:r>
+        <w:r>
+          <w:rPr>
+            <w:noProof/>
+            <w:webHidden/>
+          </w:rPr>
+          <w:instrText xml:space="preserve"> PAGEREF _Toc497913705 \h </w:instrText>
+        </w:r>
+        <w:r>
+          <w:rPr>
+            <w:noProof/>
+            <w:webHidden/>
+          </w:rPr>
+        </w:r>
+        <w:r>
+          <w:rPr>
+            <w:noProof/>
+            <w:webHidden/>
+          </w:rPr>
+          <w:fldChar w:fldCharType="separate"/>
+        </w:r>
+        <w:r>
+          <w:rPr>
+            <w:noProof/>
+            <w:webHidden/>
+          </w:rPr>
+          <w:t>10</w:t>
+        </w:r>
+        <w:r>
+          <w:rPr>
+            <w:noProof/>
+            <w:webHidden/>
+          </w:rPr>
+          <w:fldChar w:fldCharType="end"/>
+        </w:r>
+      </w:hyperlink>
+    </w:p>
+    <w:p>
+      <w:pPr>
+        <w:pStyle w:val="TJ3"/>
+        <w:tabs>
+          <w:tab w:val="right" w:leader="dot" w:pos="8494"/>
+        </w:tabs>
+        <w:rPr>
+          <w:rFonts w:asciiTheme="minorHAnsi" w:eastAsiaTheme="minorEastAsia" w:hAnsiTheme="minorHAnsi" w:cstheme="minorBidi"/>
+          <w:noProof/>
+          <w:sz w:val="22"/>
+          <w:szCs w:val="22"/>
+          <w:lang w:eastAsia="hu-HU"/>
+        </w:rPr>
+      </w:pPr>
+      <w:hyperlink w:anchor="_Toc497913706" w:history="1">
+        <w:r>
+          <w:rPr>
+            <w:rStyle w:val="Hiperhivatkozs"/>
+            <w:noProof/>
+          </w:rPr>
+          <w:t>2.1.3 PlantLink</w:t>
+        </w:r>
+        <w:r>
+          <w:rPr>
+            <w:noProof/>
+            <w:webHidden/>
+          </w:rPr>
+          <w:tab/>
+        </w:r>
+        <w:r>
+          <w:rPr>
+            <w:noProof/>
+            <w:webHidden/>
+          </w:rPr>
+          <w:fldChar w:fldCharType="begin"/>
+        </w:r>
+        <w:r>
+          <w:rPr>
+            <w:noProof/>
+            <w:webHidden/>
+          </w:rPr>
+          <w:instrText xml:space="preserve"> PAGEREF _Toc497913706 \h </w:instrText>
+        </w:r>
+        <w:r>
+          <w:rPr>
+            <w:noProof/>
+            <w:webHidden/>
+          </w:rPr>
+        </w:r>
+        <w:r>
+          <w:rPr>
+            <w:noProof/>
+            <w:webHidden/>
+          </w:rPr>
+          <w:fldChar w:fldCharType="separate"/>
+        </w:r>
+        <w:r>
+          <w:rPr>
+            <w:noProof/>
+            <w:webHidden/>
+          </w:rPr>
+          <w:t>11</w:t>
+        </w:r>
+        <w:r>
+          <w:rPr>
+            <w:noProof/>
+            <w:webHidden/>
+          </w:rPr>
+          <w:fldChar w:fldCharType="end"/>
+        </w:r>
+      </w:hyperlink>
+    </w:p>
+    <w:p>
+      <w:pPr>
+        <w:pStyle w:val="TJ3"/>
+        <w:tabs>
+          <w:tab w:val="right" w:leader="dot" w:pos="8494"/>
+        </w:tabs>
+        <w:rPr>
+          <w:rFonts w:asciiTheme="minorHAnsi" w:eastAsiaTheme="minorEastAsia" w:hAnsiTheme="minorHAnsi" w:cstheme="minorBidi"/>
+          <w:noProof/>
+          <w:sz w:val="22"/>
+          <w:szCs w:val="22"/>
+          <w:lang w:eastAsia="hu-HU"/>
+        </w:rPr>
+      </w:pPr>
+      <w:hyperlink w:anchor="_Toc497913707" w:history="1">
+        <w:r>
+          <w:rPr>
+            <w:rStyle w:val="Hiperhivatkozs"/>
+            <w:noProof/>
+          </w:rPr>
+          <w:t>2.1.4 Grove Smart Plant Care Kit</w:t>
+        </w:r>
+        <w:r>
+          <w:rPr>
+            <w:noProof/>
+            <w:webHidden/>
+          </w:rPr>
+          <w:tab/>
+        </w:r>
+        <w:r>
+          <w:rPr>
+            <w:noProof/>
+            <w:webHidden/>
+          </w:rPr>
+          <w:fldChar w:fldCharType="begin"/>
+        </w:r>
+        <w:r>
+          <w:rPr>
+            <w:noProof/>
+            <w:webHidden/>
+          </w:rPr>
+          <w:instrText xml:space="preserve"> PAGEREF _Toc497913707 \h </w:instrText>
+        </w:r>
+        <w:r>
+          <w:rPr>
+            <w:noProof/>
+            <w:webHidden/>
+          </w:rPr>
+        </w:r>
+        <w:r>
+          <w:rPr>
+            <w:noProof/>
+            <w:webHidden/>
+          </w:rPr>
+          <w:fldChar w:fldCharType="separate"/>
+        </w:r>
+        <w:r>
+          <w:rPr>
+            <w:noProof/>
+            <w:webHidden/>
+          </w:rPr>
+          <w:t>11</w:t>
+        </w:r>
+        <w:r>
+          <w:rPr>
+            <w:noProof/>
+            <w:webHidden/>
+          </w:rPr>
+          <w:fldChar w:fldCharType="end"/>
+        </w:r>
+      </w:hyperlink>
+    </w:p>
+    <w:p>
+      <w:pPr>
+        <w:pStyle w:val="TJ3"/>
+        <w:tabs>
+          <w:tab w:val="right" w:leader="dot" w:pos="8494"/>
+        </w:tabs>
+        <w:rPr>
+          <w:rFonts w:asciiTheme="minorHAnsi" w:eastAsiaTheme="minorEastAsia" w:hAnsiTheme="minorHAnsi" w:cstheme="minorBidi"/>
+          <w:noProof/>
+          <w:sz w:val="22"/>
+          <w:szCs w:val="22"/>
+          <w:lang w:eastAsia="hu-HU"/>
+        </w:rPr>
+      </w:pPr>
+      <w:hyperlink w:anchor="_Toc497913708" w:history="1">
+        <w:r>
+          <w:rPr>
+            <w:rStyle w:val="Hiperhivatkozs"/>
+            <w:noProof/>
+          </w:rPr>
+          <w:t>2.1.5 GardenBot</w:t>
+        </w:r>
+        <w:r>
+          <w:rPr>
+            <w:noProof/>
+            <w:webHidden/>
+          </w:rPr>
+          <w:tab/>
+        </w:r>
+        <w:r>
+          <w:rPr>
+            <w:noProof/>
+            <w:webHidden/>
+          </w:rPr>
+          <w:fldChar w:fldCharType="begin"/>
+        </w:r>
+        <w:r>
+          <w:rPr>
+            <w:noProof/>
+            <w:webHidden/>
+          </w:rPr>
+          <w:instrText xml:space="preserve"> PAGEREF _Toc497913708 \h </w:instrText>
+        </w:r>
+        <w:r>
+          <w:rPr>
+            <w:noProof/>
+            <w:webHidden/>
+          </w:rPr>
+        </w:r>
+        <w:r>
+          <w:rPr>
+            <w:noProof/>
+            <w:webHidden/>
+          </w:rPr>
+          <w:fldChar w:fldCharType="separate"/>
+        </w:r>
+        <w:r>
+          <w:rPr>
+            <w:noProof/>
+            <w:webHidden/>
+          </w:rPr>
+          <w:t>12</w:t>
+        </w:r>
+        <w:r>
+          <w:rPr>
+            <w:noProof/>
+            <w:webHidden/>
+          </w:rPr>
+          <w:fldChar w:fldCharType="end"/>
+        </w:r>
+      </w:hyperlink>
+    </w:p>
+    <w:p>
+      <w:pPr>
+        <w:pStyle w:val="TJ2"/>
+        <w:tabs>
+          <w:tab w:val="right" w:leader="dot" w:pos="8494"/>
+        </w:tabs>
+        <w:rPr>
+          <w:rFonts w:asciiTheme="minorHAnsi" w:eastAsiaTheme="minorEastAsia" w:hAnsiTheme="minorHAnsi" w:cstheme="minorBidi"/>
+          <w:noProof/>
+          <w:sz w:val="22"/>
+          <w:szCs w:val="22"/>
+          <w:lang w:eastAsia="hu-HU"/>
+        </w:rPr>
+      </w:pPr>
+      <w:hyperlink w:anchor="_Toc497913709" w:history="1">
+        <w:r>
+          <w:rPr>
+            <w:rStyle w:val="Hiperhivatkozs"/>
+            <w:noProof/>
+          </w:rPr>
+          <w:t>2.2 Hardver Technológiák</w:t>
+        </w:r>
+        <w:r>
+          <w:rPr>
+            <w:noProof/>
+            <w:webHidden/>
+          </w:rPr>
+          <w:tab/>
+        </w:r>
+        <w:r>
+          <w:rPr>
+            <w:noProof/>
+            <w:webHidden/>
+          </w:rPr>
+          <w:fldChar w:fldCharType="begin"/>
+        </w:r>
+        <w:r>
+          <w:rPr>
+            <w:noProof/>
+            <w:webHidden/>
+          </w:rPr>
+          <w:instrText xml:space="preserve"> PAGEREF _Toc497913709 \h </w:instrText>
+        </w:r>
+        <w:r>
+          <w:rPr>
+            <w:noProof/>
+            <w:webHidden/>
+          </w:rPr>
+        </w:r>
+        <w:r>
+          <w:rPr>
+            <w:noProof/>
+            <w:webHidden/>
+          </w:rPr>
+          <w:fldChar w:fldCharType="separate"/>
+        </w:r>
+        <w:r>
+          <w:rPr>
+            <w:noProof/>
+            <w:webHidden/>
+          </w:rPr>
+          <w:t>12</w:t>
+        </w:r>
+        <w:r>
+          <w:rPr>
+            <w:noProof/>
+            <w:webHidden/>
+          </w:rPr>
+          <w:fldChar w:fldCharType="end"/>
+        </w:r>
+      </w:hyperlink>
+    </w:p>
+    <w:p>
+      <w:pPr>
+        <w:pStyle w:val="TJ3"/>
+        <w:tabs>
+          <w:tab w:val="right" w:leader="dot" w:pos="8494"/>
+        </w:tabs>
+        <w:rPr>
+          <w:rFonts w:asciiTheme="minorHAnsi" w:eastAsiaTheme="minorEastAsia" w:hAnsiTheme="minorHAnsi" w:cstheme="minorBidi"/>
+          <w:noProof/>
+          <w:sz w:val="22"/>
+          <w:szCs w:val="22"/>
+          <w:lang w:eastAsia="hu-HU"/>
+        </w:rPr>
+      </w:pPr>
+      <w:hyperlink w:anchor="_Toc497913710" w:history="1">
+        <w:r>
+          <w:rPr>
+            <w:rStyle w:val="Hiperhivatkozs"/>
+            <w:noProof/>
+          </w:rPr>
+          <w:t>2.2.1 Raspberry Pi</w:t>
+        </w:r>
+        <w:r>
+          <w:rPr>
+            <w:noProof/>
+            <w:webHidden/>
+          </w:rPr>
+          <w:tab/>
+        </w:r>
+        <w:r>
+          <w:rPr>
+            <w:noProof/>
+            <w:webHidden/>
+          </w:rPr>
+          <w:fldChar w:fldCharType="begin"/>
+        </w:r>
+        <w:r>
+          <w:rPr>
+            <w:noProof/>
+            <w:webHidden/>
+          </w:rPr>
+          <w:instrText xml:space="preserve"> PAGEREF _Toc497913710 \h </w:instrText>
+        </w:r>
+        <w:r>
+          <w:rPr>
+            <w:noProof/>
+            <w:webHidden/>
+          </w:rPr>
+        </w:r>
+        <w:r>
+          <w:rPr>
+            <w:noProof/>
+            <w:webHidden/>
+          </w:rPr>
+          <w:fldChar w:fldCharType="separate"/>
+        </w:r>
+        <w:r>
+          <w:rPr>
+            <w:noProof/>
+            <w:webHidden/>
+          </w:rPr>
+          <w:t>12</w:t>
+        </w:r>
+        <w:r>
+          <w:rPr>
+            <w:noProof/>
+            <w:webHidden/>
+          </w:rPr>
+          <w:fldChar w:fldCharType="end"/>
+        </w:r>
+      </w:hyperlink>
+    </w:p>
+    <w:p>
+      <w:pPr>
+        <w:pStyle w:val="TJ3"/>
+        <w:tabs>
+          <w:tab w:val="right" w:leader="dot" w:pos="8494"/>
+        </w:tabs>
+        <w:rPr>
+          <w:rFonts w:asciiTheme="minorHAnsi" w:eastAsiaTheme="minorEastAsia" w:hAnsiTheme="minorHAnsi" w:cstheme="minorBidi"/>
+          <w:noProof/>
+          <w:sz w:val="22"/>
+          <w:szCs w:val="22"/>
+          <w:lang w:eastAsia="hu-HU"/>
+        </w:rPr>
+      </w:pPr>
+      <w:hyperlink w:anchor="_Toc497913711" w:history="1">
+        <w:r>
+          <w:rPr>
+            <w:rStyle w:val="Hiperhivatkozs"/>
+            <w:noProof/>
+          </w:rPr>
+          <w:t>2.2.2 Arduino</w:t>
+        </w:r>
+        <w:r>
+          <w:rPr>
+            <w:noProof/>
+            <w:webHidden/>
+          </w:rPr>
+          <w:tab/>
+        </w:r>
+        <w:r>
+          <w:rPr>
+            <w:noProof/>
+            <w:webHidden/>
+          </w:rPr>
+          <w:fldChar w:fldCharType="begin"/>
+        </w:r>
+        <w:r>
+          <w:rPr>
+            <w:noProof/>
+            <w:webHidden/>
+          </w:rPr>
+          <w:instrText xml:space="preserve"> PAGEREF _Toc497913711 \h </w:instrText>
+        </w:r>
+        <w:r>
+          <w:rPr>
+            <w:noProof/>
+            <w:webHidden/>
+          </w:rPr>
+        </w:r>
+        <w:r>
+          <w:rPr>
+            <w:noProof/>
+            <w:webHidden/>
+          </w:rPr>
+          <w:fldChar w:fldCharType="separate"/>
+        </w:r>
+        <w:r>
+          <w:rPr>
+            <w:noProof/>
+            <w:webHidden/>
+          </w:rPr>
+          <w:t>14</w:t>
+        </w:r>
+        <w:r>
+          <w:rPr>
+            <w:noProof/>
+            <w:webHidden/>
+          </w:rPr>
+          <w:fldChar w:fldCharType="end"/>
+        </w:r>
+      </w:hyperlink>
+    </w:p>
+    <w:p>
+      <w:pPr>
+        <w:pStyle w:val="TJ2"/>
+        <w:tabs>
+          <w:tab w:val="right" w:leader="dot" w:pos="8494"/>
+        </w:tabs>
+        <w:rPr>
+          <w:rFonts w:asciiTheme="minorHAnsi" w:eastAsiaTheme="minorEastAsia" w:hAnsiTheme="minorHAnsi" w:cstheme="minorBidi"/>
+          <w:noProof/>
+          <w:sz w:val="22"/>
+          <w:szCs w:val="22"/>
+          <w:lang w:eastAsia="hu-HU"/>
+        </w:rPr>
+      </w:pPr>
+      <w:hyperlink w:anchor="_Toc497913712" w:history="1">
+        <w:r>
+          <w:rPr>
+            <w:rStyle w:val="Hiperhivatkozs"/>
+            <w:noProof/>
+          </w:rPr>
+          <w:t>2.3 Kommunikációs technológiák</w:t>
+        </w:r>
+        <w:r>
+          <w:rPr>
+            <w:noProof/>
+            <w:webHidden/>
+          </w:rPr>
+          <w:tab/>
+        </w:r>
+        <w:r>
+          <w:rPr>
+            <w:noProof/>
+            <w:webHidden/>
+          </w:rPr>
+          <w:fldChar w:fldCharType="begin"/>
+        </w:r>
+        <w:r>
+          <w:rPr>
+            <w:noProof/>
+            <w:webHidden/>
+          </w:rPr>
+          <w:instrText xml:space="preserve"> PAGEREF _Toc497913712 \h </w:instrText>
+        </w:r>
+        <w:r>
+          <w:rPr>
+            <w:noProof/>
+            <w:webHidden/>
+          </w:rPr>
+        </w:r>
+        <w:r>
+          <w:rPr>
+            <w:noProof/>
+            <w:webHidden/>
+          </w:rPr>
+          <w:fldChar w:fldCharType="separate"/>
+        </w:r>
+        <w:r>
+          <w:rPr>
+            <w:noProof/>
+            <w:webHidden/>
+          </w:rPr>
+          <w:t>15</w:t>
+        </w:r>
+        <w:r>
+          <w:rPr>
+            <w:noProof/>
+            <w:webHidden/>
+          </w:rPr>
+          <w:fldChar w:fldCharType="end"/>
+        </w:r>
+      </w:hyperlink>
+    </w:p>
+    <w:p>
+      <w:pPr>
+        <w:pStyle w:val="TJ3"/>
+        <w:tabs>
+          <w:tab w:val="right" w:leader="dot" w:pos="8494"/>
+        </w:tabs>
+        <w:rPr>
+          <w:rFonts w:asciiTheme="minorHAnsi" w:eastAsiaTheme="minorEastAsia" w:hAnsiTheme="minorHAnsi" w:cstheme="minorBidi"/>
+          <w:noProof/>
+          <w:sz w:val="22"/>
+          <w:szCs w:val="22"/>
+          <w:lang w:eastAsia="hu-HU"/>
+        </w:rPr>
+      </w:pPr>
+      <w:hyperlink w:anchor="_Toc497913713" w:history="1">
+        <w:r>
+          <w:rPr>
+            <w:rStyle w:val="Hiperhivatkozs"/>
+            <w:noProof/>
+          </w:rPr>
+          <w:t>2.3.1 HTTP, HTTP/2</w:t>
+        </w:r>
+        <w:r>
+          <w:rPr>
+            <w:noProof/>
+            <w:webHidden/>
+          </w:rPr>
+          <w:tab/>
+        </w:r>
+        <w:r>
+          <w:rPr>
+            <w:noProof/>
+            <w:webHidden/>
+          </w:rPr>
+          <w:fldChar w:fldCharType="begin"/>
+        </w:r>
+        <w:r>
+          <w:rPr>
+            <w:noProof/>
+            <w:webHidden/>
+          </w:rPr>
+          <w:instrText xml:space="preserve"> PAGEREF _Toc497913713 \h </w:instrText>
+        </w:r>
+        <w:r>
+          <w:rPr>
+            <w:noProof/>
+            <w:webHidden/>
+          </w:rPr>
+        </w:r>
+        <w:r>
+          <w:rPr>
+            <w:noProof/>
+            <w:webHidden/>
+          </w:rPr>
+          <w:fldChar w:fldCharType="separate"/>
+        </w:r>
+        <w:r>
+          <w:rPr>
+            <w:noProof/>
+            <w:webHidden/>
+          </w:rPr>
+          <w:t>15</w:t>
+        </w:r>
+        <w:r>
+          <w:rPr>
+            <w:noProof/>
+            <w:webHidden/>
+          </w:rPr>
+          <w:fldChar w:fldCharType="end"/>
+        </w:r>
+      </w:hyperlink>
+    </w:p>
+    <w:p>
+      <w:pPr>
+        <w:pStyle w:val="TJ3"/>
+        <w:tabs>
+          <w:tab w:val="right" w:leader="dot" w:pos="8494"/>
+        </w:tabs>
+        <w:rPr>
+          <w:rFonts w:asciiTheme="minorHAnsi" w:eastAsiaTheme="minorEastAsia" w:hAnsiTheme="minorHAnsi" w:cstheme="minorBidi"/>
+          <w:noProof/>
+          <w:sz w:val="22"/>
+          <w:szCs w:val="22"/>
+          <w:lang w:eastAsia="hu-HU"/>
+        </w:rPr>
+      </w:pPr>
+      <w:hyperlink w:anchor="_Toc497913714" w:history="1">
+        <w:r>
+          <w:rPr>
+            <w:rStyle w:val="Hiperhivatkozs"/>
+            <w:noProof/>
+          </w:rPr>
+          <w:t>2.3.2 WebSocket</w:t>
+        </w:r>
+        <w:r>
+          <w:rPr>
+            <w:noProof/>
+            <w:webHidden/>
+          </w:rPr>
+          <w:tab/>
+        </w:r>
+        <w:r>
+          <w:rPr>
+            <w:noProof/>
+            <w:webHidden/>
+          </w:rPr>
+          <w:fldChar w:fldCharType="begin"/>
+        </w:r>
+        <w:r>
+          <w:rPr>
+            <w:noProof/>
+            <w:webHidden/>
+          </w:rPr>
+          <w:instrText xml:space="preserve"> PAGEREF _Toc497913714 \h </w:instrText>
+        </w:r>
+        <w:r>
+          <w:rPr>
+            <w:noProof/>
+            <w:webHidden/>
+          </w:rPr>
+        </w:r>
+        <w:r>
+          <w:rPr>
+            <w:noProof/>
+            <w:webHidden/>
+          </w:rPr>
+          <w:fldChar w:fldCharType="separate"/>
+        </w:r>
+        <w:r>
+          <w:rPr>
+            <w:noProof/>
+            <w:webHidden/>
+          </w:rPr>
+          <w:t>16</w:t>
+        </w:r>
+        <w:r>
+          <w:rPr>
+            <w:noProof/>
+            <w:webHidden/>
+          </w:rPr>
+          <w:fldChar w:fldCharType="end"/>
+        </w:r>
+      </w:hyperlink>
+    </w:p>
+    <w:p>
+      <w:pPr>
+        <w:pStyle w:val="TJ3"/>
+        <w:tabs>
+          <w:tab w:val="right" w:leader="dot" w:pos="8494"/>
+        </w:tabs>
+        <w:rPr>
+          <w:rFonts w:asciiTheme="minorHAnsi" w:eastAsiaTheme="minorEastAsia" w:hAnsiTheme="minorHAnsi" w:cstheme="minorBidi"/>
+          <w:noProof/>
+          <w:sz w:val="22"/>
+          <w:szCs w:val="22"/>
+          <w:lang w:eastAsia="hu-HU"/>
+        </w:rPr>
+      </w:pPr>
+      <w:hyperlink w:anchor="_Toc497913715" w:history="1">
+        <w:r>
+          <w:rPr>
+            <w:rStyle w:val="Hiperhivatkozs"/>
+            <w:noProof/>
+          </w:rPr>
+          <w:t>2.3.3 MQTT</w:t>
+        </w:r>
+        <w:r>
+          <w:rPr>
+            <w:noProof/>
+            <w:webHidden/>
+          </w:rPr>
+          <w:tab/>
+        </w:r>
+        <w:r>
+          <w:rPr>
+            <w:noProof/>
+            <w:webHidden/>
+          </w:rPr>
+          <w:fldChar w:fldCharType="begin"/>
+        </w:r>
+        <w:r>
+          <w:rPr>
+            <w:noProof/>
+            <w:webHidden/>
+          </w:rPr>
+          <w:instrText xml:space="preserve"> PAGEREF _Toc497913715 \h </w:instrText>
+        </w:r>
+        <w:r>
+          <w:rPr>
+            <w:noProof/>
+            <w:webHidden/>
+          </w:rPr>
+        </w:r>
+        <w:r>
+          <w:rPr>
+            <w:noProof/>
+            <w:webHidden/>
+          </w:rPr>
+          <w:fldChar w:fldCharType="separate"/>
+        </w:r>
+        <w:r>
+          <w:rPr>
+            <w:noProof/>
+            <w:webHidden/>
+          </w:rPr>
+          <w:t>16</w:t>
         </w:r>
         <w:r>
           <w:rPr>
@@ -1033,7 +1609,7 @@
       <w:pPr>
         <w:pStyle w:val="TJ1"/>
         <w:rPr>
-          <w:rFonts w:ascii="Calibri" w:hAnsi="Calibri"/>
+          <w:rFonts w:asciiTheme="minorHAnsi" w:eastAsiaTheme="minorEastAsia" w:hAnsiTheme="minorHAnsi" w:cstheme="minorBidi"/>
           <w:b w:val="0"/>
           <w:noProof/>
           <w:sz w:val="22"/>
@@ -1041,13 +1617,13 @@
           <w:lang w:eastAsia="hu-HU"/>
         </w:rPr>
       </w:pPr>
-      <w:hyperlink w:anchor="_Toc332798852" w:history="1">
+      <w:hyperlink w:anchor="_Toc497913716" w:history="1">
         <w:r>
           <w:rPr>
             <w:rStyle w:val="Hiperhivatkozs"/>
             <w:noProof/>
           </w:rPr>
-          <w:t>Irodalomjegyzék</w:t>
+          <w:t>3 Tervezés</w:t>
         </w:r>
         <w:r>
           <w:rPr>
@@ -1068,7 +1644,7 @@
             <w:noProof/>
             <w:webHidden/>
           </w:rPr>
-          <w:instrText xml:space="preserve"> PAGEREF _Toc332798852 \h </w:instrText>
+          <w:instrText xml:space="preserve"> PAGEREF _Toc497913716 \h </w:instrText>
         </w:r>
         <w:r>
           <w:rPr>
@@ -1088,7 +1664,7 @@
             <w:noProof/>
             <w:webHidden/>
           </w:rPr>
-          <w:t>5</w:t>
+          <w:t>18</w:t>
         </w:r>
         <w:r>
           <w:rPr>
@@ -1103,7 +1679,7 @@
       <w:pPr>
         <w:pStyle w:val="TJ1"/>
         <w:rPr>
-          <w:rFonts w:ascii="Calibri" w:hAnsi="Calibri"/>
+          <w:rFonts w:asciiTheme="minorHAnsi" w:eastAsiaTheme="minorEastAsia" w:hAnsiTheme="minorHAnsi" w:cstheme="minorBidi"/>
           <w:b w:val="0"/>
           <w:noProof/>
           <w:sz w:val="22"/>
@@ -1111,12 +1687,222 @@
           <w:lang w:eastAsia="hu-HU"/>
         </w:rPr>
       </w:pPr>
-      <w:hyperlink w:anchor="_Toc332798853" w:history="1">
+      <w:hyperlink w:anchor="_Toc497913717" w:history="1">
         <w:r>
           <w:rPr>
             <w:rStyle w:val="Hiperhivatkozs"/>
             <w:noProof/>
           </w:rPr>
+          <w:t>4 Implementáció</w:t>
+        </w:r>
+        <w:r>
+          <w:rPr>
+            <w:noProof/>
+            <w:webHidden/>
+          </w:rPr>
+          <w:tab/>
+        </w:r>
+        <w:r>
+          <w:rPr>
+            <w:noProof/>
+            <w:webHidden/>
+          </w:rPr>
+          <w:fldChar w:fldCharType="begin"/>
+        </w:r>
+        <w:r>
+          <w:rPr>
+            <w:noProof/>
+            <w:webHidden/>
+          </w:rPr>
+          <w:instrText xml:space="preserve"> PAGEREF _Toc497913717 \h </w:instrText>
+        </w:r>
+        <w:r>
+          <w:rPr>
+            <w:noProof/>
+            <w:webHidden/>
+          </w:rPr>
+        </w:r>
+        <w:r>
+          <w:rPr>
+            <w:noProof/>
+            <w:webHidden/>
+          </w:rPr>
+          <w:fldChar w:fldCharType="separate"/>
+        </w:r>
+        <w:r>
+          <w:rPr>
+            <w:noProof/>
+            <w:webHidden/>
+          </w:rPr>
+          <w:t>19</w:t>
+        </w:r>
+        <w:r>
+          <w:rPr>
+            <w:noProof/>
+            <w:webHidden/>
+          </w:rPr>
+          <w:fldChar w:fldCharType="end"/>
+        </w:r>
+      </w:hyperlink>
+    </w:p>
+    <w:p>
+      <w:pPr>
+        <w:pStyle w:val="TJ1"/>
+        <w:rPr>
+          <w:rFonts w:asciiTheme="minorHAnsi" w:eastAsiaTheme="minorEastAsia" w:hAnsiTheme="minorHAnsi" w:cstheme="minorBidi"/>
+          <w:b w:val="0"/>
+          <w:noProof/>
+          <w:sz w:val="22"/>
+          <w:szCs w:val="22"/>
+          <w:lang w:eastAsia="hu-HU"/>
+        </w:rPr>
+      </w:pPr>
+      <w:hyperlink w:anchor="_Toc497913718" w:history="1">
+        <w:r>
+          <w:rPr>
+            <w:rStyle w:val="Hiperhivatkozs"/>
+            <w:noProof/>
+          </w:rPr>
+          <w:t>5 Tesztelés</w:t>
+        </w:r>
+        <w:r>
+          <w:rPr>
+            <w:noProof/>
+            <w:webHidden/>
+          </w:rPr>
+          <w:tab/>
+        </w:r>
+        <w:r>
+          <w:rPr>
+            <w:noProof/>
+            <w:webHidden/>
+          </w:rPr>
+          <w:fldChar w:fldCharType="begin"/>
+        </w:r>
+        <w:r>
+          <w:rPr>
+            <w:noProof/>
+            <w:webHidden/>
+          </w:rPr>
+          <w:instrText xml:space="preserve"> PAGEREF _Toc497913718 \h </w:instrText>
+        </w:r>
+        <w:r>
+          <w:rPr>
+            <w:noProof/>
+            <w:webHidden/>
+          </w:rPr>
+        </w:r>
+        <w:r>
+          <w:rPr>
+            <w:noProof/>
+            <w:webHidden/>
+          </w:rPr>
+          <w:fldChar w:fldCharType="separate"/>
+        </w:r>
+        <w:r>
+          <w:rPr>
+            <w:noProof/>
+            <w:webHidden/>
+          </w:rPr>
+          <w:t>20</w:t>
+        </w:r>
+        <w:r>
+          <w:rPr>
+            <w:noProof/>
+            <w:webHidden/>
+          </w:rPr>
+          <w:fldChar w:fldCharType="end"/>
+        </w:r>
+      </w:hyperlink>
+    </w:p>
+    <w:p>
+      <w:pPr>
+        <w:pStyle w:val="TJ1"/>
+        <w:rPr>
+          <w:rFonts w:asciiTheme="minorHAnsi" w:eastAsiaTheme="minorEastAsia" w:hAnsiTheme="minorHAnsi" w:cstheme="minorBidi"/>
+          <w:b w:val="0"/>
+          <w:noProof/>
+          <w:sz w:val="22"/>
+          <w:szCs w:val="22"/>
+          <w:lang w:eastAsia="hu-HU"/>
+        </w:rPr>
+      </w:pPr>
+      <w:hyperlink w:anchor="_Toc497913719" w:history="1">
+        <w:r>
+          <w:rPr>
+            <w:rStyle w:val="Hiperhivatkozs"/>
+            <w:noProof/>
+          </w:rPr>
+          <w:t>Irodalomjegyzék</w:t>
+        </w:r>
+        <w:r>
+          <w:rPr>
+            <w:noProof/>
+            <w:webHidden/>
+          </w:rPr>
+          <w:tab/>
+        </w:r>
+        <w:r>
+          <w:rPr>
+            <w:noProof/>
+            <w:webHidden/>
+          </w:rPr>
+          <w:fldChar w:fldCharType="begin"/>
+        </w:r>
+        <w:r>
+          <w:rPr>
+            <w:noProof/>
+            <w:webHidden/>
+          </w:rPr>
+          <w:instrText xml:space="preserve"> PAGEREF _Toc497913719 \h </w:instrText>
+        </w:r>
+        <w:r>
+          <w:rPr>
+            <w:noProof/>
+            <w:webHidden/>
+          </w:rPr>
+        </w:r>
+        <w:r>
+          <w:rPr>
+            <w:noProof/>
+            <w:webHidden/>
+          </w:rPr>
+          <w:fldChar w:fldCharType="separate"/>
+        </w:r>
+        <w:r>
+          <w:rPr>
+            <w:noProof/>
+            <w:webHidden/>
+          </w:rPr>
+          <w:t>21</w:t>
+        </w:r>
+        <w:r>
+          <w:rPr>
+            <w:noProof/>
+            <w:webHidden/>
+          </w:rPr>
+          <w:fldChar w:fldCharType="end"/>
+        </w:r>
+      </w:hyperlink>
+    </w:p>
+    <w:p>
+      <w:pPr>
+        <w:pStyle w:val="TJ1"/>
+        <w:rPr>
+          <w:rFonts w:asciiTheme="minorHAnsi" w:eastAsiaTheme="minorEastAsia" w:hAnsiTheme="minorHAnsi" w:cstheme="minorBidi"/>
+          <w:b w:val="0"/>
+          <w:noProof/>
+          <w:sz w:val="22"/>
+          <w:szCs w:val="22"/>
+          <w:lang w:eastAsia="hu-HU"/>
+        </w:rPr>
+      </w:pPr>
+      <w:hyperlink w:anchor="_Toc497913720" w:history="1">
+        <w:r>
+          <w:rPr>
+            <w:rStyle w:val="Hiperhivatkozs"/>
+            <w:noProof/>
+          </w:rPr>
           <w:t>Függelék</w:t>
         </w:r>
         <w:r>
@@ -1138,7 +1924,7 @@
             <w:noProof/>
             <w:webHidden/>
           </w:rPr>
-          <w:instrText xml:space="preserve"> PAGEREF _Toc332798853 \h </w:instrText>
+          <w:instrText xml:space="preserve"> PAGEREF _Toc497913720 \h </w:instrText>
         </w:r>
         <w:r>
           <w:rPr>
@@ -1158,7 +1944,7 @@
             <w:noProof/>
             <w:webHidden/>
           </w:rPr>
-          <w:t>5</w:t>
+          <w:t>22</w:t>
         </w:r>
         <w:r>
           <w:rPr>
@@ -1306,7 +2092,7 @@
         <w:rPr>
           <w:noProof/>
         </w:rPr>
-        <w:t>2017. 11. 04.</w:t>
+        <w:t>2017. 11. 12.</w:t>
       </w:r>
       <w:r>
         <w:fldChar w:fldCharType="end"/>
@@ -1361,7 +2147,7 @@
       <w:pPr>
         <w:pStyle w:val="Fejezetcimszmozsnlkl"/>
       </w:pPr>
-      <w:bookmarkStart w:id="0" w:name="_Toc332798843"/>
+      <w:bookmarkStart w:id="0" w:name="_Toc497913699"/>
       <w:r>
         <w:lastRenderedPageBreak/>
         <w:t>Összefoglaló</w:t>
@@ -1401,7 +2187,7 @@
       <w:pPr>
         <w:pStyle w:val="Fejezetcimszmozsnlkl"/>
       </w:pPr>
-      <w:bookmarkStart w:id="1" w:name="_Toc332798844"/>
+      <w:bookmarkStart w:id="1" w:name="_Toc497913700"/>
       <w:proofErr w:type="spellStart"/>
       <w:r>
         <w:lastRenderedPageBreak/>
@@ -1508,7 +2294,7 @@
         <w:pStyle w:val="Cmsor1"/>
       </w:pPr>
       <w:bookmarkStart w:id="2" w:name="_Toc332797397"/>
-      <w:bookmarkStart w:id="3" w:name="_Toc332798845"/>
+      <w:bookmarkStart w:id="3" w:name="_Toc497913701"/>
       <w:r>
         <w:lastRenderedPageBreak/>
         <w:t>Bevezetés</w:t>
@@ -1685,10 +2471,12 @@
       <w:pPr>
         <w:pStyle w:val="Cmsor1"/>
       </w:pPr>
+      <w:bookmarkStart w:id="4" w:name="_Toc497913702"/>
       <w:r>
         <w:lastRenderedPageBreak/>
         <w:t>Irodalomkutatás</w:t>
       </w:r>
+      <w:bookmarkEnd w:id="4"/>
     </w:p>
     <w:p>
       <w:r>
@@ -1737,21 +2525,25 @@
       <w:pPr>
         <w:pStyle w:val="Cmsor2"/>
       </w:pPr>
+      <w:bookmarkStart w:id="5" w:name="_Toc497913703"/>
       <w:r>
         <w:t xml:space="preserve">Létező </w:t>
       </w:r>
       <w:r>
         <w:t>megoldások</w:t>
       </w:r>
+      <w:bookmarkEnd w:id="5"/>
     </w:p>
     <w:p>
       <w:pPr>
         <w:pStyle w:val="Cmsor3"/>
       </w:pPr>
+      <w:bookmarkStart w:id="6" w:name="_Toc497913704"/>
       <w:proofErr w:type="spellStart"/>
       <w:r>
         <w:t>Edyn</w:t>
       </w:r>
+      <w:bookmarkEnd w:id="6"/>
       <w:proofErr w:type="spellEnd"/>
     </w:p>
     <w:p>
@@ -2090,6 +2882,9 @@
         <w:t>1</w:t>
       </w:r>
       <w:r>
+        <w:rPr>
+          <w:noProof/>
+        </w:rPr>
         <w:fldChar w:fldCharType="end"/>
       </w:r>
       <w:r>
@@ -2193,6 +2988,9 @@
         <w:t>1</w:t>
       </w:r>
       <w:r>
+        <w:rPr>
+          <w:noProof/>
+        </w:rPr>
         <w:fldChar w:fldCharType="end"/>
       </w:r>
       <w:r>
@@ -2231,6 +3029,7 @@
       <w:pPr>
         <w:pStyle w:val="Cmsor3"/>
       </w:pPr>
+      <w:bookmarkStart w:id="7" w:name="_Toc497913705"/>
       <w:proofErr w:type="spellStart"/>
       <w:r>
         <w:lastRenderedPageBreak/>
@@ -2239,6 +3038,7 @@
       <w:r>
         <w:t>reenIQ</w:t>
       </w:r>
+      <w:bookmarkEnd w:id="7"/>
       <w:proofErr w:type="spellEnd"/>
     </w:p>
     <w:p>
@@ -2428,7 +3228,7 @@
       </w:r>
       <w:proofErr w:type="spellEnd"/>
       <w:r>
-        <w:t>)/*, erről később bővebben*/.</w:t>
+        <w:t>).</w:t>
       </w:r>
       <w:r>
         <w:t xml:space="preserve"> </w:t>
@@ -2586,6 +3386,9 @@
         <w:t>1</w:t>
       </w:r>
       <w:r>
+        <w:rPr>
+          <w:noProof/>
+        </w:rPr>
         <w:fldChar w:fldCharType="end"/>
       </w:r>
       <w:r>
@@ -2601,11 +3404,13 @@
       <w:pPr>
         <w:pStyle w:val="Cmsor3"/>
       </w:pPr>
+      <w:bookmarkStart w:id="8" w:name="_Toc497913706"/>
       <w:proofErr w:type="spellStart"/>
       <w:r>
         <w:lastRenderedPageBreak/>
         <w:t>PlantLink</w:t>
       </w:r>
+      <w:bookmarkEnd w:id="8"/>
       <w:proofErr w:type="spellEnd"/>
     </w:p>
     <w:p>
@@ -2733,8 +3538,25 @@
     </w:p>
     <w:p>
       <w:pPr>
+        <w:jc w:val="center"/>
+      </w:pPr>
+      <w:r>
+        <w:t xml:space="preserve">/* közösségi </w:t>
+      </w:r>
+      <w:proofErr w:type="spellStart"/>
+      <w:r>
+        <w:t>opensource</w:t>
+      </w:r>
+      <w:proofErr w:type="spellEnd"/>
+      <w:r>
+        <w:t xml:space="preserve"> dolgok, még gondolkozom, hogy belerakjam-e</w:t>
+      </w:r>
+    </w:p>
+    <w:p>
+      <w:pPr>
         <w:pStyle w:val="Cmsor3"/>
       </w:pPr>
+      <w:bookmarkStart w:id="9" w:name="_Toc497913707"/>
       <w:proofErr w:type="spellStart"/>
       <w:r>
         <w:t>Grove</w:t>
@@ -2767,6 +3589,7 @@
       <w:r>
         <w:t xml:space="preserve"> Kit</w:t>
       </w:r>
+      <w:bookmarkEnd w:id="9"/>
     </w:p>
     <w:p>
       <w:r>
@@ -2841,6 +3664,7 @@
           <w:noProof/>
           <w:lang w:eastAsia="hu-HU"/>
         </w:rPr>
+        <w:lastRenderedPageBreak/>
         <w:drawing>
           <wp:inline distT="0" distB="0" distL="0" distR="0">
             <wp:extent cx="2898475" cy="2174753"/>
@@ -2900,261 +3724,271 @@
           <w:rPr>
             <w:rStyle w:val="Hiperhivatkozs"/>
           </w:rPr>
-          <w:t>https://www</w:t>
-        </w:r>
+          <w:t>https://www.seeedstudio.com/Grove-Smart-Plant-Care-Kit-for-Arduino-p-2528.html</w:t>
+        </w:r>
+      </w:hyperlink>
+    </w:p>
+    <w:p>
+      <w:pPr>
+        <w:pStyle w:val="Cmsor3"/>
+      </w:pPr>
+      <w:bookmarkStart w:id="10" w:name="_Toc497913708"/>
+      <w:proofErr w:type="spellStart"/>
+      <w:r>
+        <w:t>GardenBot</w:t>
+      </w:r>
+      <w:bookmarkEnd w:id="10"/>
+      <w:proofErr w:type="spellEnd"/>
+    </w:p>
+    <w:p>
+      <w:pPr>
+        <w:ind w:left="720" w:hanging="720"/>
+      </w:pPr>
+    </w:p>
+    <w:p>
+      <w:pPr>
+        <w:ind w:left="720" w:hanging="720"/>
+      </w:pPr>
+      <w:hyperlink r:id="rId16" w:history="1">
         <w:r>
           <w:rPr>
             <w:rStyle w:val="Hiperhivatkozs"/>
           </w:rPr>
-          <w:t>.</w:t>
-        </w:r>
+          <w:t>http://gardenbot.org/about/</w:t>
+        </w:r>
+      </w:hyperlink>
+    </w:p>
+    <w:p>
+      <w:pPr>
+        <w:ind w:left="720" w:hanging="720"/>
+      </w:pPr>
+    </w:p>
+    <w:p>
+      <w:pPr>
+        <w:ind w:left="720" w:hanging="720"/>
+        <w:rPr>
+          <w:rStyle w:val="Hiperhivatkozs"/>
+        </w:rPr>
+      </w:pPr>
+      <w:hyperlink r:id="rId17" w:history="1">
         <w:r>
           <w:rPr>
             <w:rStyle w:val="Hiperhivatkozs"/>
           </w:rPr>
-          <w:t>seeedstudio.com/Grove-Smart-Plant-Care-Kit-for-Arduino-p-2528.html</w:t>
+          <w:t>https://www.youtube.com/watch?v=O_Q1WKCtWiA</w:t>
         </w:r>
       </w:hyperlink>
+      <w:r>
+        <w:rPr>
+          <w:rStyle w:val="Hiperhivatkozs"/>
+        </w:rPr>
+        <w:t xml:space="preserve"> </w:t>
+      </w:r>
+    </w:p>
+    <w:p>
+      <w:pPr>
+        <w:ind w:left="720" w:hanging="720"/>
+        <w:rPr>
+          <w:rStyle w:val="Hiperhivatkozs"/>
+        </w:rPr>
+      </w:pPr>
+    </w:p>
+    <w:p>
+      <w:pPr>
+        <w:ind w:left="720" w:hanging="720"/>
+        <w:rPr>
+          <w:rStyle w:val="Hiperhivatkozs"/>
+        </w:rPr>
+      </w:pPr>
+      <w:r>
+        <w:rPr>
+          <w:rStyle w:val="Hiperhivatkozs"/>
+        </w:rPr>
+        <w:t>*/</w:t>
+      </w:r>
+    </w:p>
+    <w:p>
+      <w:pPr>
+        <w:ind w:left="720" w:hanging="720"/>
+        <w:rPr>
+          <w:color w:val="0000FF"/>
+          <w:u w:val="single"/>
+        </w:rPr>
+      </w:pPr>
+    </w:p>
+    <w:p>
+      <w:pPr>
+        <w:pStyle w:val="Cmsor2"/>
+      </w:pPr>
+      <w:bookmarkStart w:id="11" w:name="_Toc497913709"/>
+      <w:r>
+        <w:t xml:space="preserve">Hardver </w:t>
+      </w:r>
+      <w:r>
+        <w:t>Technológiák</w:t>
+      </w:r>
+      <w:bookmarkEnd w:id="11"/>
+    </w:p>
+    <w:p>
+      <w:r>
+        <w:t xml:space="preserve">A fentebb felsorolt termékek már olyan célhardvert használtak, amit kifejezetten ezekre az alkalmazásokra fejlesztett a gyártó. </w:t>
+      </w:r>
+      <w:r>
+        <w:t>Ha nagy mennyiségű termelés a cél, ennek a specifikus hardvernek a megalkotása fontos, mivel azzal, hogy csak a legkisebb szükséges halmazra redukálja a képességeit, nagyban csökkenti az előállítási költséget. Egy egységen a</w:t>
+      </w:r>
+      <w:r>
+        <w:t xml:space="preserve"> fél</w:t>
+      </w:r>
+      <w:r>
+        <w:t xml:space="preserve">dollárnyi költség megtakarítása elsőre nem tűnik </w:t>
+      </w:r>
+      <w:r>
+        <w:t xml:space="preserve">olyan </w:t>
+      </w:r>
+      <w:r>
+        <w:t xml:space="preserve">soknak, viszont ha ebből sikerül eladni mondjuk egy millió darabot, akkor máris fél millió dollárt spórolt a gyártó, amit sok fontos dologra költhet, fejlesztésre, terjeszkedésre, </w:t>
+      </w:r>
+      <w:proofErr w:type="gramStart"/>
+      <w:r>
+        <w:t>reklámra</w:t>
+      </w:r>
+      <w:proofErr w:type="gramEnd"/>
+      <w:r>
+        <w:t>.</w:t>
+      </w:r>
+    </w:p>
+    <w:p>
+      <w:r>
+        <w:t xml:space="preserve">Számomra és a többi </w:t>
+      </w:r>
+      <w:proofErr w:type="spellStart"/>
+      <w:r>
+        <w:t>hobbista</w:t>
+      </w:r>
+      <w:proofErr w:type="spellEnd"/>
+      <w:r>
+        <w:t xml:space="preserve"> építgetni szerető emberek számára más szempontok a</w:t>
+      </w:r>
+      <w:r>
+        <w:t xml:space="preserve">z érdekesek. Fontos általában, hogy az irányító egység sokoldalú legyen, mivel </w:t>
+      </w:r>
+      <w:r>
+        <w:t xml:space="preserve">a projekteknél sok a </w:t>
+      </w:r>
+      <w:r>
+        <w:t xml:space="preserve">próbálkozás, sokszor ki kell próbálni különböző megoldásokat. Emiatt, a </w:t>
+      </w:r>
+      <w:r>
+        <w:t xml:space="preserve">hobbiépítők egyik legjobb barátai a nem régen megjelent kicsi, egyetlen áramköri lapra </w:t>
+      </w:r>
+      <w:r>
+        <w:lastRenderedPageBreak/>
+        <w:t xml:space="preserve">integrált számítógépek. Rendelkeznek processzorral, memóriával, </w:t>
+      </w:r>
+      <w:r>
+        <w:t>háttértárral</w:t>
+      </w:r>
+      <w:r>
+        <w:t xml:space="preserve">, </w:t>
+      </w:r>
+      <w:r>
+        <w:t>szóval mindennel, ami</w:t>
+      </w:r>
+      <w:r>
+        <w:t>t</w:t>
+      </w:r>
+      <w:r>
+        <w:t xml:space="preserve"> egy teljesen </w:t>
+      </w:r>
+      <w:proofErr w:type="gramStart"/>
+      <w:r>
+        <w:t>funkcionális</w:t>
+      </w:r>
+      <w:proofErr w:type="gramEnd"/>
+      <w:r>
+        <w:t xml:space="preserve"> számítógépnek tartalmaznia kell.</w:t>
+      </w:r>
+      <w:r>
+        <w:t xml:space="preserve"> Ezek általában nagyjából bankkártya méretű kis teljesítményű gépek, amelyeken teljesértékű számítógép</w:t>
+      </w:r>
+      <w:r>
+        <w:t>es operációs rendszerek futnak</w:t>
+      </w:r>
+      <w:r>
+        <w:t xml:space="preserve">, ami általában Linuxnak valamely változata, de már kezdenek megjelenni a </w:t>
+      </w:r>
+      <w:proofErr w:type="spellStart"/>
+      <w:r>
+        <w:t>Win</w:t>
+      </w:r>
+      <w:proofErr w:type="spellEnd"/>
+      <w:r>
+        <w:t xml:space="preserve">, </w:t>
+      </w:r>
+      <w:r>
+        <w:t>valamint változatos IO-</w:t>
+      </w:r>
+      <w:proofErr w:type="spellStart"/>
+      <w:r>
+        <w:t>val</w:t>
+      </w:r>
+      <w:proofErr w:type="spellEnd"/>
+      <w:r>
+        <w:t xml:space="preserve"> szerelik őket. Olcsók, a kis méret miatt könnyen kezelhetők, sok helyre beépíthetők, a </w:t>
+      </w:r>
+      <w:r>
+        <w:t>számítógépes OS miatt pedig a felhasználási lehetőségeinek csak a programozójának képességei szabnak határt.</w:t>
+      </w:r>
     </w:p>
     <w:p>
       <w:pPr>
         <w:pStyle w:val="Cmsor3"/>
       </w:pPr>
-      <w:proofErr w:type="spellStart"/>
-      <w:r>
-        <w:t>GardenBot</w:t>
-      </w:r>
-      <w:proofErr w:type="spellEnd"/>
-    </w:p>
-    <w:p>
-      <w:pPr>
-        <w:ind w:left="720" w:hanging="720"/>
-      </w:pPr>
-    </w:p>
-    <w:p>
-      <w:pPr>
-        <w:ind w:left="720" w:hanging="720"/>
-      </w:pPr>
-      <w:hyperlink r:id="rId16" w:history="1">
-        <w:r>
-          <w:rPr>
-            <w:rStyle w:val="Hiperhivatkozs"/>
-          </w:rPr>
-          <w:t>http://gar</w:t>
-        </w:r>
-        <w:r>
-          <w:rPr>
-            <w:rStyle w:val="Hiperhivatkozs"/>
-          </w:rPr>
-          <w:t>d</w:t>
-        </w:r>
-        <w:r>
-          <w:rPr>
-            <w:rStyle w:val="Hiperhivatkozs"/>
-          </w:rPr>
-          <w:t>enbot.org/about/</w:t>
-        </w:r>
-      </w:hyperlink>
-    </w:p>
-    <w:p>
-      <w:pPr>
-        <w:ind w:left="720" w:hanging="720"/>
-      </w:pPr>
-    </w:p>
-    <w:p>
-      <w:pPr>
-        <w:ind w:left="720" w:hanging="720"/>
-      </w:pPr>
-      <w:hyperlink r:id="rId17" w:history="1">
-        <w:r>
-          <w:rPr>
-            <w:rStyle w:val="Hiperhivatkozs"/>
-          </w:rPr>
-          <w:t>https://www.youtube.com/watch?v=O_Q1W</w:t>
-        </w:r>
-        <w:r>
-          <w:rPr>
-            <w:rStyle w:val="Hiperhivatkozs"/>
-          </w:rPr>
-          <w:t>K</w:t>
-        </w:r>
-        <w:r>
-          <w:rPr>
-            <w:rStyle w:val="Hiperhivatkozs"/>
-          </w:rPr>
-          <w:t>CtWiA</w:t>
-        </w:r>
-      </w:hyperlink>
-    </w:p>
-    <w:p>
-      <w:pPr>
-        <w:pStyle w:val="Cmsor2"/>
-      </w:pPr>
-      <w:r>
-        <w:t xml:space="preserve">Hardver </w:t>
-      </w:r>
-      <w:r>
-        <w:t>Technológiák</w:t>
-      </w:r>
-    </w:p>
-    <w:p>
-      <w:r>
-        <w:t xml:space="preserve">A fentebb felsorolt termékek már olyan célhardvert használtak, amit kifejezetten ezekre az alkalmazásokra fejlesztett a gyártó. </w:t>
-      </w:r>
-      <w:r>
-        <w:t>Ha nagy mennyiségű termelés a cél, ennek a specifikus hardvernek a megalkotása fontos, mivel azzal, hogy csak a legkisebb szükséges halmazra redukálja a képességeit, nagyban csökkenti az előállítási költséget. Egy egységen a</w:t>
-      </w:r>
-      <w:r>
-        <w:t xml:space="preserve"> fél</w:t>
-      </w:r>
-      <w:r>
-        <w:t xml:space="preserve">dollárnyi költség megtakarítása elsőre nem tűnik </w:t>
-      </w:r>
-      <w:r>
-        <w:t xml:space="preserve">olyan </w:t>
-      </w:r>
-      <w:r>
-        <w:t xml:space="preserve">soknak, viszont ha ebből sikerül eladni mondjuk egy millió darabot, akkor máris fél millió dollárt spórolt a gyártó, amit sok fontos dologra költhet, fejlesztésre, terjeszkedésre, </w:t>
+      <w:bookmarkStart w:id="12" w:name="_Toc497913710"/>
+      <w:proofErr w:type="spellStart"/>
+      <w:r>
+        <w:t>Raspberry</w:t>
+      </w:r>
+      <w:proofErr w:type="spellEnd"/>
+      <w:r>
+        <w:t xml:space="preserve"> Pi</w:t>
+      </w:r>
+      <w:bookmarkEnd w:id="12"/>
+    </w:p>
+    <w:p>
+      <w:r>
+        <w:t xml:space="preserve">A </w:t>
+      </w:r>
+      <w:r>
+        <w:t xml:space="preserve">legelterjedtebb </w:t>
+      </w:r>
+      <w:r>
+        <w:t xml:space="preserve">ilyen </w:t>
+      </w:r>
+      <w:r>
+        <w:t xml:space="preserve">eszköz </w:t>
+      </w:r>
+      <w:r>
+        <w:t xml:space="preserve">a </w:t>
+      </w:r>
+      <w:proofErr w:type="spellStart"/>
+      <w:r>
+        <w:t>Raspberry</w:t>
+      </w:r>
+      <w:proofErr w:type="spellEnd"/>
+      <w:r>
+        <w:t xml:space="preserve"> Pi. </w:t>
+      </w:r>
+      <w:r>
+        <w:t xml:space="preserve">Ezt a kis </w:t>
       </w:r>
       <w:proofErr w:type="gramStart"/>
       <w:r>
-        <w:t>reklámra</w:t>
+        <w:t>komputert</w:t>
       </w:r>
       <w:proofErr w:type="gramEnd"/>
       <w:r>
-        <w:t>.</w:t>
-      </w:r>
-    </w:p>
-    <w:p>
-      <w:r>
-        <w:t xml:space="preserve">Számomra és a többi </w:t>
-      </w:r>
-      <w:proofErr w:type="spellStart"/>
-      <w:r>
-        <w:t>hobbista</w:t>
-      </w:r>
-      <w:proofErr w:type="spellEnd"/>
-      <w:r>
-        <w:t xml:space="preserve"> építgetni szerető emberek számára más szempontok a</w:t>
-      </w:r>
-      <w:r>
-        <w:t xml:space="preserve">z érdekesek. Fontos általában, hogy az irányító egység sokoldalú legyen, mivel </w:t>
-      </w:r>
-      <w:r>
-        <w:t xml:space="preserve">a projekteknél sok a </w:t>
-      </w:r>
-      <w:r>
-        <w:t xml:space="preserve">próbálkozás, sokszor ki kell próbálni különböző megoldásokat. Emiatt, a </w:t>
-      </w:r>
-      <w:r>
-        <w:t xml:space="preserve">hobbiépítők egyik legjobb barátai a nem régen megjelent kicsi, egyetlen áramköri lapra integrált számítógépek. Rendelkeznek processzorral, memóriával, </w:t>
-      </w:r>
-      <w:r>
-        <w:t>háttértárral</w:t>
-      </w:r>
-      <w:r>
-        <w:t xml:space="preserve">, </w:t>
-      </w:r>
-      <w:r>
-        <w:t>szóval mindennel, ami</w:t>
-      </w:r>
-      <w:r>
-        <w:t>t</w:t>
-      </w:r>
-      <w:r>
-        <w:t xml:space="preserve"> egy teljesen </w:t>
-      </w:r>
-      <w:proofErr w:type="gramStart"/>
-      <w:r>
-        <w:t>funkcionális</w:t>
-      </w:r>
-      <w:proofErr w:type="gramEnd"/>
-      <w:r>
-        <w:t xml:space="preserve"> számítógépnek tartalmaznia kell.</w:t>
-      </w:r>
-      <w:r>
-        <w:t xml:space="preserve"> Ezek általában nagyjából bankkártya méretű kis teljesítményű gépek, amelyeken teljesértékű számítógép</w:t>
-      </w:r>
-      <w:r>
-        <w:t>es operációs rendszerek futnak</w:t>
-      </w:r>
-      <w:r>
-        <w:t xml:space="preserve">, ami általában Linuxnak valamely változata, de már kezdenek megjelenni a </w:t>
-      </w:r>
-      <w:proofErr w:type="spellStart"/>
-      <w:r>
-        <w:t>Win</w:t>
-      </w:r>
-      <w:proofErr w:type="spellEnd"/>
-      <w:r>
-        <w:t xml:space="preserve">, </w:t>
-      </w:r>
-      <w:r>
-        <w:t>valamint változatos IO-</w:t>
-      </w:r>
-      <w:proofErr w:type="spellStart"/>
-      <w:r>
-        <w:t>val</w:t>
-      </w:r>
-      <w:proofErr w:type="spellEnd"/>
-      <w:r>
-        <w:t xml:space="preserve"> szerelik őket. Olcsók, a kis méret miatt könnyen kezelhetők, sok helyre beépíthetők, a </w:t>
-      </w:r>
-      <w:r>
-        <w:t>számítógépes OS miatt pedig a felhasználási lehetőségeinek csak a programozójának képességei szabnak határt.</w:t>
-      </w:r>
-    </w:p>
-    <w:p>
-      <w:pPr>
-        <w:pStyle w:val="Cmsor3"/>
-      </w:pPr>
-      <w:proofErr w:type="spellStart"/>
-      <w:r>
-        <w:t>Raspberry</w:t>
-      </w:r>
-      <w:proofErr w:type="spellEnd"/>
-      <w:r>
-        <w:t xml:space="preserve"> Pi</w:t>
-      </w:r>
-    </w:p>
-    <w:p>
-      <w:r>
-        <w:t xml:space="preserve">A </w:t>
-      </w:r>
-      <w:r>
-        <w:t xml:space="preserve">legelterjedtebb </w:t>
-      </w:r>
-      <w:r>
-        <w:t xml:space="preserve">ilyen </w:t>
-      </w:r>
-      <w:r>
-        <w:t xml:space="preserve">eszköz </w:t>
-      </w:r>
-      <w:r>
-        <w:t xml:space="preserve">a </w:t>
-      </w:r>
-      <w:proofErr w:type="spellStart"/>
-      <w:r>
-        <w:t>Raspberry</w:t>
-      </w:r>
-      <w:proofErr w:type="spellEnd"/>
-      <w:r>
-        <w:t xml:space="preserve"> Pi. </w:t>
-      </w:r>
-      <w:r>
-        <w:t xml:space="preserve">Ezt a kis </w:t>
-      </w:r>
-      <w:proofErr w:type="gramStart"/>
-      <w:r>
-        <w:t>komputert</w:t>
-      </w:r>
-      <w:proofErr w:type="gramEnd"/>
-      <w:r>
-        <w:t xml:space="preserve"> eredetileg oktatási célból fejlesztették ki, hogy bevezessék az iskolásokat a számítástechnika világába, és, hogy olcsóságával a fejlődő országokban is alternatíva legyen az egyszerűbb, számítógépet igénylő feladatok megoldásához. A termék sokkal sikeresebb </w:t>
-      </w:r>
-      <w:r>
-        <w:lastRenderedPageBreak/>
-        <w:t>lett, mint várták, mivel képességei nem csak oktatási célra teszik alkalmassá, hanem akár robotok, beágyazott okos rendszerek alapjának is. 2012-ben adták ki</w:t>
+        <w:t xml:space="preserve"> eredetileg oktatási célból fejlesztették ki, hogy bevezessék az iskolásokat a számítástechnika világába, és, hogy olcsóságával a fejlődő országokban is alternatíva legyen az egyszerűbb, számítógépet igénylő feladatok megoldásához. A termék sokkal sikeresebb lett, mint várták, mivel képességei nem csak oktatási célra teszik alkalmassá, hanem akár robotok, beágyazott okos rendszerek alapjának is. 2012-ben adták ki</w:t>
       </w:r>
       <w:r>
         <w:t xml:space="preserve"> az első Pi-t</w:t>
@@ -3312,6 +4146,7 @@
           <w:noProof/>
           <w:lang w:eastAsia="hu-HU"/>
         </w:rPr>
+        <w:lastRenderedPageBreak/>
         <w:drawing>
           <wp:inline distT="0" distB="0" distL="0" distR="0">
             <wp:extent cx="3381375" cy="2171700"/>
@@ -3443,8 +4278,6 @@
       <w:r>
         <w:t xml:space="preserve">. </w:t>
       </w:r>
-      <w:bookmarkStart w:id="4" w:name="_GoBack"/>
-      <w:bookmarkEnd w:id="4"/>
     </w:p>
     <w:p>
       <w:r>
@@ -3492,11 +4325,7 @@
         <w:t xml:space="preserve">, </w:t>
       </w:r>
       <w:r>
-        <w:t xml:space="preserve">kis mérete és súlya viszont </w:t>
-      </w:r>
-      <w:r>
-        <w:lastRenderedPageBreak/>
-        <w:t xml:space="preserve">alkalmassá teszi arra, hogy olyan helyeken alkalmazzuk, ahol szűkek a méret vagy súly korlátok, például okos </w:t>
+        <w:t xml:space="preserve">kis mérete és súlya viszont alkalmassá teszi arra, hogy olyan helyeken alkalmazzuk, ahol szűkek a méret vagy súly korlátok, például okos </w:t>
       </w:r>
       <w:proofErr w:type="spellStart"/>
       <w:r>
@@ -3624,13 +4453,7 @@
       </w:r>
       <w:proofErr w:type="spellEnd"/>
       <w:r>
-        <w:t xml:space="preserve"> eszközt, aminek segítségével fel tudjuk programozni. Ezt azok számára fejlesztették ki, akik saját nyomtatott áramkört terveznek, így biztosan a lehetséges </w:t>
-      </w:r>
-      <w:r>
-        <w:t xml:space="preserve">legkisebb </w:t>
-      </w:r>
-      <w:r>
-        <w:t>helyet foglalja el belőle a Pi.</w:t>
+        <w:t xml:space="preserve"> eszközt, aminek segítségével fel tudjuk programozni. Ezt azok számára fejlesztették ki, akik saját nyomtatott áramkört terveznek, így biztosan a lehetséges legkisebb helyet foglalja el belőle a Pi.</w:t>
       </w:r>
       <w:r>
         <w:t xml:space="preserve"> </w:t>
@@ -3645,6 +4468,7 @@
           <w:noProof/>
           <w:lang w:eastAsia="hu-HU"/>
         </w:rPr>
+        <w:lastRenderedPageBreak/>
         <w:drawing>
           <wp:inline distT="0" distB="0" distL="0" distR="0">
             <wp:extent cx="2836591" cy="1571625"/>
@@ -3699,10 +4523,12 @@
       <w:pPr>
         <w:pStyle w:val="Cmsor3"/>
       </w:pPr>
+      <w:bookmarkStart w:id="13" w:name="_Toc497913711"/>
       <w:proofErr w:type="spellStart"/>
       <w:r>
         <w:t>Arduino</w:t>
       </w:r>
+      <w:bookmarkEnd w:id="13"/>
       <w:proofErr w:type="spellEnd"/>
     </w:p>
     <w:p>
@@ -3726,102 +4552,1315 @@
         <w:t xml:space="preserve"> Pi rendelkezik</w:t>
       </w:r>
       <w:r>
-        <w:t xml:space="preserve">, szeretnénk </w:t>
-      </w:r>
-      <w:r>
-        <w:t xml:space="preserve">valami </w:t>
-      </w:r>
-      <w:r>
-        <w:t>egyszerűbben</w:t>
-      </w:r>
-      <w:r>
-        <w:t xml:space="preserve"> programozhatóbb vezérlő egységet</w:t>
-      </w:r>
-      <w:r>
-        <w:t>,</w:t>
-      </w:r>
-      <w:r>
-        <w:t xml:space="preserve"> vagy </w:t>
-      </w:r>
-      <w:r>
-        <w:t xml:space="preserve">nagyobb mennyiségű GPIO tűre van szükségünk, esetleges analóg bemenetekre, amivel a Pi nem rendelkezik. Ilyenkor kerülnek képbe a mikrokontrollerek. </w:t>
-      </w:r>
-    </w:p>
-    <w:p>
-      <w:pPr>
-        <w:ind w:left="720" w:firstLine="0"/>
+        <w:t xml:space="preserve">, szeretnénk valami </w:t>
+      </w:r>
+      <w:r>
+        <w:t>egyszerűbben programozhatóbb vezérlő egységet</w:t>
+      </w:r>
+      <w:r>
+        <w:t>, kevesebb a hely a vezérlőnek</w:t>
+      </w:r>
+      <w:r>
+        <w:t xml:space="preserve">, vagy </w:t>
+      </w:r>
+      <w:r>
+        <w:t>nagyobb mennyiségű GPIO tűre van szükségünk, esetleges analóg bemenetekre, amivel a Pi nem rendelkezik. Ilyenkor kerülnek képbe a mikrokontrollerek.</w:t>
+      </w:r>
+      <w:r>
+        <w:t xml:space="preserve"> </w:t>
+      </w:r>
+    </w:p>
+    <w:p>
+      <w:r>
+        <w:t xml:space="preserve">Általában olyan helyeken alkalmazzák, amikor a környezetben belépő változásra gyorsan kell </w:t>
+      </w:r>
+      <w:proofErr w:type="gramStart"/>
+      <w:r>
+        <w:t>reagálni</w:t>
+      </w:r>
+      <w:proofErr w:type="gramEnd"/>
+      <w:r>
+        <w:t xml:space="preserve">. Általában operációs rendszer, hanem az adott feladatra készített program fut rajtuk. A régebbi mikrokontrollerek egyszer voltak </w:t>
+      </w:r>
+      <w:proofErr w:type="spellStart"/>
+      <w:r>
+        <w:t>programozhatóak</w:t>
+      </w:r>
+      <w:proofErr w:type="spellEnd"/>
+      <w:r>
+        <w:t>, az újabb eszközök programtára legtöbb esetben újraírható. Programozásuk történhet gépi kódok, saját programnyelv, vagy magas szintű programnyelven keresztül, ezt típus válogatja.</w:t>
+      </w:r>
+    </w:p>
+    <w:p>
+      <w:pPr>
+        <w:rPr>
+          <w:noProof/>
+          <w:lang w:eastAsia="hu-HU"/>
+        </w:rPr>
+      </w:pPr>
+    </w:p>
+    <w:p>
+      <w:pPr>
+        <w:jc w:val="center"/>
+      </w:pPr>
+      <w:r>
+        <w:rPr>
+          <w:noProof/>
+          <w:lang w:eastAsia="hu-HU"/>
+        </w:rPr>
+        <w:drawing>
+          <wp:inline distT="0" distB="0" distL="0" distR="0">
+            <wp:extent cx="3231497" cy="2483076"/>
+            <wp:effectExtent l="0" t="0" r="7620" b="0"/>
+            <wp:docPr id="7" name="Kép 7" descr="https://static.rapidonline.com/catalogueimages/Product/S73-4440P01WL.jpg"/>
+            <wp:cNvGraphicFramePr>
+              <a:graphicFrameLocks xmlns:a="http://schemas.openxmlformats.org/drawingml/2006/main" noChangeAspect="1"/>
+            </wp:cNvGraphicFramePr>
+            <a:graphic xmlns:a="http://schemas.openxmlformats.org/drawingml/2006/main">
+              <a:graphicData uri="http://schemas.openxmlformats.org/drawingml/2006/picture">
+                <pic:pic xmlns:pic="http://schemas.openxmlformats.org/drawingml/2006/picture">
+                  <pic:nvPicPr>
+                    <pic:cNvPr id="0" name="Picture 3" descr="https://static.rapidonline.com/catalogueimages/Product/S73-4440P01WL.jpg"/>
+                    <pic:cNvPicPr>
+                      <a:picLocks noChangeAspect="1" noChangeArrowheads="1"/>
+                    </pic:cNvPicPr>
+                  </pic:nvPicPr>
+                  <pic:blipFill rotWithShape="1">
+                    <a:blip r:embed="rId21">
+                      <a:extLst>
+                        <a:ext uri="{28A0092B-C50C-407E-A947-70E740481C1C}">
+                          <a14:useLocalDpi xmlns:a14="http://schemas.microsoft.com/office/drawing/2010/main" val="0"/>
+                        </a:ext>
+                      </a:extLst>
+                    </a:blip>
+                    <a:srcRect t="11372" b="11787"/>
+                    <a:stretch/>
+                  </pic:blipFill>
+                  <pic:spPr bwMode="auto">
+                    <a:xfrm>
+                      <a:off x="0" y="0"/>
+                      <a:ext cx="3254042" cy="2500400"/>
+                    </a:xfrm>
+                    <a:prstGeom prst="rect">
+                      <a:avLst/>
+                    </a:prstGeom>
+                    <a:noFill/>
+                    <a:ln>
+                      <a:noFill/>
+                    </a:ln>
+                    <a:extLst>
+                      <a:ext uri="{53640926-AAD7-44D8-BBD7-CCE9431645EC}">
+                        <a14:shadowObscured xmlns:a14="http://schemas.microsoft.com/office/drawing/2010/main"/>
+                      </a:ext>
+                    </a:extLst>
+                  </pic:spPr>
+                </pic:pic>
+              </a:graphicData>
+            </a:graphic>
+          </wp:inline>
+        </w:drawing>
+      </w:r>
+    </w:p>
+    <w:p>
+      <w:r>
+        <w:t xml:space="preserve">A ma leginkább elterjedt mikrokontroller-lapka az </w:t>
+      </w:r>
+      <w:proofErr w:type="spellStart"/>
+      <w:r>
+        <w:t>Arduino</w:t>
+      </w:r>
+      <w:proofErr w:type="spellEnd"/>
+      <w:r>
+        <w:t xml:space="preserve">. </w:t>
+      </w:r>
+      <w:proofErr w:type="spellStart"/>
+      <w:r>
+        <w:t>Atmel</w:t>
+      </w:r>
+      <w:proofErr w:type="spellEnd"/>
+      <w:r>
+        <w:t xml:space="preserve"> 8-bites </w:t>
+      </w:r>
+      <w:proofErr w:type="spellStart"/>
+      <w:r>
+        <w:t>mikrokontrollerei</w:t>
+      </w:r>
+      <w:proofErr w:type="spellEnd"/>
+      <w:r>
+        <w:t xml:space="preserve"> köré épülnek. Egyszerűen programozható az </w:t>
+      </w:r>
+      <w:proofErr w:type="spellStart"/>
+      <w:r>
+        <w:t>Arduino</w:t>
+      </w:r>
+      <w:proofErr w:type="spellEnd"/>
+      <w:r>
+        <w:t xml:space="preserve"> IDE </w:t>
+      </w:r>
+      <w:r>
+        <w:lastRenderedPageBreak/>
+        <w:t xml:space="preserve">segítségével, ami felismeri a számítógéphez csatlakoztatott </w:t>
+      </w:r>
+      <w:proofErr w:type="spellStart"/>
+      <w:r>
+        <w:t>Arduino</w:t>
+      </w:r>
+      <w:proofErr w:type="spellEnd"/>
+      <w:r>
+        <w:t xml:space="preserve"> eszközöket, a kód </w:t>
+      </w:r>
+      <w:proofErr w:type="spellStart"/>
+      <w:r>
+        <w:t>validálása</w:t>
+      </w:r>
+      <w:proofErr w:type="spellEnd"/>
+      <w:r>
+        <w:t xml:space="preserve"> után pedig fel is tölthetjük a programunkat rajta keresztül. </w:t>
+      </w:r>
+    </w:p>
+    <w:p>
+      <w:r>
+        <w:t xml:space="preserve">Egy </w:t>
+      </w:r>
+      <w:proofErr w:type="spellStart"/>
+      <w:r>
+        <w:t>Arduino</w:t>
+      </w:r>
+      <w:proofErr w:type="spellEnd"/>
+      <w:r>
+        <w:t xml:space="preserve"> program minimum két függvényből áll, ez a </w:t>
+      </w:r>
+      <w:proofErr w:type="spellStart"/>
+      <w:proofErr w:type="gramStart"/>
+      <w:r>
+        <w:t>setup</w:t>
+      </w:r>
+      <w:proofErr w:type="spellEnd"/>
+      <w:r>
+        <w:t>(</w:t>
+      </w:r>
+      <w:proofErr w:type="gramEnd"/>
+      <w:r>
+        <w:t xml:space="preserve">) és a </w:t>
+      </w:r>
+      <w:proofErr w:type="spellStart"/>
+      <w:r>
+        <w:t>loop</w:t>
+      </w:r>
+      <w:proofErr w:type="spellEnd"/>
+      <w:r>
+        <w:t xml:space="preserve">(). A </w:t>
+      </w:r>
+      <w:proofErr w:type="spellStart"/>
+      <w:proofErr w:type="gramStart"/>
+      <w:r>
+        <w:t>setup</w:t>
+      </w:r>
+      <w:proofErr w:type="spellEnd"/>
+      <w:r>
+        <w:t>(</w:t>
+      </w:r>
+      <w:proofErr w:type="gramEnd"/>
+      <w:r>
+        <w:t xml:space="preserve">) egyszer fut le, a program indulásakor, itt konfiguráljuk a mikrokontroller lábainak viselkedését. A </w:t>
+      </w:r>
+      <w:proofErr w:type="spellStart"/>
+      <w:proofErr w:type="gramStart"/>
+      <w:r>
+        <w:t>loop</w:t>
+      </w:r>
+      <w:proofErr w:type="spellEnd"/>
+      <w:r>
+        <w:t>(</w:t>
+      </w:r>
+      <w:proofErr w:type="gramEnd"/>
+      <w:r>
+        <w:t>) függvény tartalmazza a végrehajtandó parancsokat, folyamatosan fut.</w:t>
+      </w:r>
+    </w:p>
+    <w:p>
+      <w:r>
+        <w:t xml:space="preserve">A </w:t>
+      </w:r>
+      <w:proofErr w:type="spellStart"/>
+      <w:r>
+        <w:t>Raspberryhez</w:t>
+      </w:r>
+      <w:proofErr w:type="spellEnd"/>
+      <w:r>
+        <w:t xml:space="preserve"> hasonlóan az </w:t>
+      </w:r>
+      <w:proofErr w:type="spellStart"/>
+      <w:r>
+        <w:t>Arduino</w:t>
+      </w:r>
+      <w:proofErr w:type="spellEnd"/>
+      <w:r>
+        <w:t xml:space="preserve"> is megkapható több formában, eltérő </w:t>
+      </w:r>
+      <w:proofErr w:type="gramStart"/>
+      <w:r>
+        <w:t>specifikációkkal</w:t>
+      </w:r>
+      <w:proofErr w:type="gramEnd"/>
+      <w:r>
+        <w:t xml:space="preserve">. Az alap </w:t>
+      </w:r>
+      <w:proofErr w:type="spellStart"/>
+      <w:r>
+        <w:t>Uno</w:t>
+      </w:r>
+      <w:proofErr w:type="spellEnd"/>
+      <w:r>
+        <w:t xml:space="preserve"> mellett létezik például a </w:t>
+      </w:r>
+      <w:proofErr w:type="spellStart"/>
+      <w:r>
+        <w:t>Nano</w:t>
+      </w:r>
+      <w:proofErr w:type="spellEnd"/>
+      <w:r>
+        <w:t xml:space="preserve">, ami sokkal kisebb helyet foglal, a Mega, ami nagyobb, és sokkal több lábkivezetést tartalmaz, vagy az Ethernet, ami beépített internetes interfésszel rendelkezik. </w:t>
+      </w:r>
+    </w:p>
+    <w:p>
+      <w:pPr>
+        <w:pStyle w:val="Cmsor3"/>
       </w:pPr>
       <w:r>
         <w:t>Szenzorok</w:t>
       </w:r>
       <w:r>
-        <w:t>, beavatkozók</w:t>
-      </w:r>
-    </w:p>
-    <w:p>
-      <w:pPr>
-        <w:ind w:left="720" w:firstLine="0"/>
-      </w:pPr>
-      <w:r>
         <w:tab/>
       </w:r>
     </w:p>
     <w:p>
+      <w:proofErr w:type="spellStart"/>
+      <w:r>
+        <w:t>asdasd</w:t>
+      </w:r>
+      <w:proofErr w:type="spellEnd"/>
+    </w:p>
+    <w:p>
       <w:pPr>
         <w:pStyle w:val="Cmsor2"/>
       </w:pPr>
+      <w:bookmarkStart w:id="14" w:name="_Toc497913712"/>
+      <w:r>
+        <w:t>Kommunikációs technológiák</w:t>
+      </w:r>
+      <w:bookmarkEnd w:id="14"/>
+    </w:p>
+    <w:p>
+      <w:r>
+        <w:t xml:space="preserve">Amikor olyan eszközöket készítünk, amivel interneten keresztül szeretnénk kommunikálni </w:t>
+      </w:r>
+      <w:proofErr w:type="gramStart"/>
+      <w:r>
+        <w:t>gondolnunk</w:t>
+      </w:r>
+      <w:proofErr w:type="gramEnd"/>
+      <w:r>
+        <w:t xml:space="preserve"> kell arra, hogy mi a legmegfelelőbb technológia erre a feladatra.</w:t>
+      </w:r>
+    </w:p>
+    <w:p>
+      <w:r>
+        <w:t>/*</w:t>
+      </w:r>
+      <w:r>
+        <w:t xml:space="preserve"> </w:t>
+      </w:r>
+    </w:p>
+    <w:p>
+      <w:hyperlink r:id="rId22" w:history="1">
+        <w:r>
+          <w:rPr>
+            <w:rStyle w:val="Hiperhivatkozs"/>
+          </w:rPr>
+          <w:t>https://www.linkedin.com/pulse/internet-things-http-vs-websockets-mqtt-ronak-singh-cspo</w:t>
+        </w:r>
+      </w:hyperlink>
+    </w:p>
+    <w:p>
+      <w:hyperlink r:id="rId23" w:history="1">
+        <w:r>
+          <w:rPr>
+            <w:rStyle w:val="Hiperhivatkozs"/>
+          </w:rPr>
+          <w:t>https://hu.wikipedia.org/wiki/HTTP</w:t>
+        </w:r>
+      </w:hyperlink>
+    </w:p>
+    <w:p>
+      <w:r>
+        <w:t>*/</w:t>
+      </w:r>
+    </w:p>
+    <w:p>
+      <w:pPr>
+        <w:pStyle w:val="Cmsor3"/>
+      </w:pPr>
+      <w:bookmarkStart w:id="15" w:name="_Toc497913713"/>
+      <w:r>
+        <w:t>HTTP</w:t>
+      </w:r>
+      <w:r>
+        <w:t>, HTTP/2</w:t>
+      </w:r>
+      <w:bookmarkEnd w:id="15"/>
+      <w:r>
+        <w:t xml:space="preserve"> </w:t>
+      </w:r>
+    </w:p>
+    <w:p>
+      <w:r>
+        <w:t xml:space="preserve">A </w:t>
+      </w:r>
+      <w:proofErr w:type="spellStart"/>
+      <w:r>
+        <w:t>HyperText</w:t>
+      </w:r>
+      <w:proofErr w:type="spellEnd"/>
+      <w:r>
+        <w:t xml:space="preserve"> </w:t>
+      </w:r>
+      <w:proofErr w:type="spellStart"/>
+      <w:r>
+        <w:t>Transfer</w:t>
+      </w:r>
+      <w:proofErr w:type="spellEnd"/>
+      <w:r>
+        <w:t xml:space="preserve"> </w:t>
+      </w:r>
+      <w:proofErr w:type="spellStart"/>
+      <w:r>
+        <w:t>Protocol</w:t>
+      </w:r>
+      <w:proofErr w:type="spellEnd"/>
+      <w:r>
+        <w:t xml:space="preserve"> </w:t>
+      </w:r>
+      <w:r>
+        <w:t xml:space="preserve">egy kérés-válasz alapú kommunikációs protokoll </w:t>
+      </w:r>
+      <w:proofErr w:type="gramStart"/>
+      <w:r>
+        <w:t>kliens</w:t>
+      </w:r>
+      <w:proofErr w:type="gramEnd"/>
+      <w:r>
+        <w:t xml:space="preserve"> és szerver között. </w:t>
+      </w:r>
+      <w:r>
+        <w:t>Első verzióját 1991-ben alkották meg, a legfrissebb a 2015-ben kiadott HTTP/2. A</w:t>
+      </w:r>
+      <w:r>
+        <w:t xml:space="preserve"> </w:t>
+      </w:r>
+      <w:proofErr w:type="gramStart"/>
+      <w:r>
+        <w:t>kliens</w:t>
+      </w:r>
+      <w:proofErr w:type="gramEnd"/>
+      <w:r>
+        <w:t xml:space="preserve"> egy kérést küld a szerver felé, a végrehajtani kívánt metódussal és paraméterekkel. Ezt a kérést a szerver feldolgozza, majd az eredményt válaszüzenetben visszaküldi a </w:t>
+      </w:r>
+      <w:proofErr w:type="gramStart"/>
+      <w:r>
+        <w:t>kliensnek</w:t>
+      </w:r>
+      <w:proofErr w:type="gramEnd"/>
+      <w:r>
+        <w:t xml:space="preserve">. Ez az üzenet tartalmazza a státuszt a kérés teljesítéséről, valamint a kért tartalmat, és egyéb információkat. Egy megbízható szállítási protokollt igényel, ez a legtöbb esetben a TCP, így a </w:t>
+      </w:r>
+      <w:proofErr w:type="spellStart"/>
+      <w:r>
+        <w:t>QoS</w:t>
+      </w:r>
+      <w:proofErr w:type="spellEnd"/>
+      <w:r>
+        <w:t xml:space="preserve"> (</w:t>
+      </w:r>
+      <w:proofErr w:type="spellStart"/>
+      <w:r>
+        <w:t>Quality</w:t>
+      </w:r>
+      <w:proofErr w:type="spellEnd"/>
+      <w:r>
+        <w:t xml:space="preserve"> of Service) felelősséget nem vállal. </w:t>
+      </w:r>
+    </w:p>
+    <w:p>
       <w:r>
         <w:lastRenderedPageBreak/>
-        <w:t>Kommunikációs technológiák:</w:t>
-      </w:r>
-    </w:p>
-    <w:p>
-      <w:pPr>
-        <w:ind w:left="720" w:firstLine="0"/>
-      </w:pPr>
-      <w:r>
-        <w:t>REST</w:t>
-      </w:r>
-    </w:p>
-    <w:p>
-      <w:pPr>
-        <w:ind w:left="720" w:firstLine="0"/>
-      </w:pPr>
-      <w:r>
-        <w:t>IFTT</w:t>
-      </w:r>
-    </w:p>
-    <w:p>
-      <w:pPr>
-        <w:ind w:left="720" w:firstLine="0"/>
-      </w:pPr>
+        <w:t xml:space="preserve">A régebbi HTTP protokollok szöveges üzenetekkel, és soros üzenetfeldolgozással működtek, viszont az új HTTP/2 már bináris adatot használ, és a kéréseket </w:t>
+      </w:r>
+      <w:proofErr w:type="spellStart"/>
+      <w:r>
+        <w:t>multiplexálással</w:t>
+      </w:r>
+      <w:proofErr w:type="spellEnd"/>
+      <w:r>
+        <w:t xml:space="preserve"> dolgozza fel. Ezáltal csökken az üzenet mérete, és a feldolgozás ideje. Újdonság még a HTTP/2-ben a szerver oldali „</w:t>
+      </w:r>
+      <w:proofErr w:type="spellStart"/>
+      <w:r>
+        <w:t>push</w:t>
+      </w:r>
+      <w:proofErr w:type="spellEnd"/>
+      <w:r>
+        <w:t xml:space="preserve">” művelet, aminek segítségével lehetőség van arra, hogy akkor is küldjünk adatot a </w:t>
+      </w:r>
+      <w:proofErr w:type="gramStart"/>
+      <w:r>
+        <w:t>kliensnek</w:t>
+      </w:r>
+      <w:proofErr w:type="gramEnd"/>
+      <w:r>
+        <w:t>, amikor nem érkezett kérés.</w:t>
+      </w:r>
+    </w:p>
+    <w:p>
+      <w:r>
+        <w:t xml:space="preserve">Bár a HTTP/1 is használható volt az </w:t>
+      </w:r>
+      <w:proofErr w:type="spellStart"/>
+      <w:r>
+        <w:t>IoT</w:t>
+      </w:r>
+      <w:proofErr w:type="spellEnd"/>
+      <w:r>
+        <w:t xml:space="preserve"> eszközök esetében, az új HTTP/2 verzió alkalmasabb a feladatra, tekintve, hogy sokkal kisebb az erőforrásigénye, ami fontos, ha egy gyenge hardverű, vagy akkumulátorral szerelt eszközről van szó.</w:t>
+      </w:r>
+    </w:p>
+    <w:p>
+      <w:pPr>
+        <w:pStyle w:val="Cmsor3"/>
+      </w:pPr>
+      <w:bookmarkStart w:id="16" w:name="_Toc497913714"/>
+      <w:proofErr w:type="spellStart"/>
+      <w:r>
+        <w:t>WebSocket</w:t>
+      </w:r>
+      <w:bookmarkEnd w:id="16"/>
+      <w:proofErr w:type="spellEnd"/>
+    </w:p>
+    <w:p>
+      <w:r>
+        <w:t xml:space="preserve">A </w:t>
+      </w:r>
+      <w:proofErr w:type="spellStart"/>
+      <w:r>
+        <w:t>WebSocket</w:t>
+      </w:r>
+      <w:proofErr w:type="spellEnd"/>
+      <w:r>
+        <w:t xml:space="preserve"> protokoll a kliens és a szerver között létesít kétirányú kapcsolatot, ezáltal ideálissá </w:t>
+      </w:r>
+      <w:proofErr w:type="gramStart"/>
+      <w:r>
+        <w:t>teszi</w:t>
+      </w:r>
+      <w:proofErr w:type="gramEnd"/>
+      <w:r>
+        <w:t xml:space="preserve"> ha egy rendszer állapotát szeretnénk folyamatosan megfigyelni, vagy ha egy kliensnek rendszeresen, és gyors frissítésekre van szüksége. Ahhoz hogy létrejöjjön egy ilyen kapcsolat, a </w:t>
+      </w:r>
+      <w:proofErr w:type="gramStart"/>
+      <w:r>
+        <w:t>kliens</w:t>
+      </w:r>
+      <w:proofErr w:type="gramEnd"/>
+      <w:r>
+        <w:t xml:space="preserve"> egy „kézfogás” üzenetet küld a szervernek HTTP-n keresztül, a szerver válaszával pedig felépül a közvetlen kapcsolat a kliensalkalmazás és a szerver között.</w:t>
+      </w:r>
+    </w:p>
+    <w:p>
+      <w:r>
+        <w:t xml:space="preserve">2008-ban kezdték a használatát, a fő motiváció a létrejöttére az volt, hogy, a HTTP/1-ből hiányzott a kétirányú kapcsolat. Bár a HTTP/2-ben ez bevezetésre került, a </w:t>
+      </w:r>
+      <w:proofErr w:type="spellStart"/>
+      <w:r>
+        <w:t>WebSocket</w:t>
+      </w:r>
+      <w:proofErr w:type="spellEnd"/>
+      <w:r>
+        <w:t xml:space="preserve"> így sem válik szükségtelenné, mivel bár a HTTP/2 </w:t>
+      </w:r>
+      <w:proofErr w:type="spellStart"/>
+      <w:r>
+        <w:t>push</w:t>
+      </w:r>
+      <w:proofErr w:type="spellEnd"/>
+      <w:r>
+        <w:t xml:space="preserve"> művelete eljuttatja a kliensgépre az üzenetet, de nem a kliensalkalmazáshoz, a </w:t>
+      </w:r>
+      <w:proofErr w:type="spellStart"/>
+      <w:r>
+        <w:t>WebSockettel</w:t>
+      </w:r>
+      <w:proofErr w:type="spellEnd"/>
+      <w:r>
+        <w:t xml:space="preserve"> ellentétben, így még egy lépésre szükség van. </w:t>
+      </w:r>
+    </w:p>
+    <w:p>
+      <w:pPr>
+        <w:pStyle w:val="Cmsor3"/>
+      </w:pPr>
+      <w:bookmarkStart w:id="17" w:name="_Toc497913715"/>
       <w:r>
         <w:t>MQTT</w:t>
       </w:r>
-    </w:p>
-    <w:p>
-      <w:pPr>
-        <w:ind w:left="720" w:firstLine="0"/>
-      </w:pPr>
+      <w:bookmarkEnd w:id="17"/>
+      <w:r>
+        <w:t xml:space="preserve"> </w:t>
+      </w:r>
+    </w:p>
+    <w:p>
+      <w:pPr>
+        <w:ind w:firstLine="851"/>
+      </w:pPr>
+      <w:r>
+        <w:t xml:space="preserve">A </w:t>
+      </w:r>
+      <w:proofErr w:type="spellStart"/>
+      <w:r>
+        <w:t>Message</w:t>
+      </w:r>
+      <w:proofErr w:type="spellEnd"/>
+      <w:r>
+        <w:t xml:space="preserve"> </w:t>
+      </w:r>
+      <w:proofErr w:type="spellStart"/>
+      <w:r>
+        <w:t>Queue</w:t>
+      </w:r>
+      <w:proofErr w:type="spellEnd"/>
+      <w:r>
+        <w:t xml:space="preserve"> </w:t>
+      </w:r>
+      <w:proofErr w:type="spellStart"/>
+      <w:r>
+        <w:t>Telemetry</w:t>
+      </w:r>
+      <w:proofErr w:type="spellEnd"/>
+      <w:r>
+        <w:t xml:space="preserve"> </w:t>
+      </w:r>
+      <w:proofErr w:type="spellStart"/>
+      <w:r>
+        <w:t>Transport</w:t>
+      </w:r>
+      <w:proofErr w:type="spellEnd"/>
+      <w:r>
+        <w:t xml:space="preserve"> egy kis lábnyomú protokoll, amit az IBM fejlesztett ki a gép-gép közötti kommunikáció megkönnyítésére, azokra az esetekre, amikor fontos, hogy a kapcsolat fenntartásához a lehető legkisebb kódot használjuk, vagy a sávszélesség erősen korlátozott. Működéséhez szükség van egy harmadik, köztes szereplőre, az üzenetközvetítőre. Az ő szerepe az, hogy a küldő által alkalmazott üzenetküldési protokollról átfordítsa az üzenetet a fogadó protokolljára.</w:t>
+      </w:r>
+    </w:p>
+    <w:p>
+      <w:pPr>
+        <w:ind w:firstLine="851"/>
+      </w:pPr>
+      <w:r>
+        <w:t xml:space="preserve">Háromszintű </w:t>
+      </w:r>
+      <w:proofErr w:type="spellStart"/>
+      <w:r>
+        <w:t>QoS</w:t>
+      </w:r>
+      <w:proofErr w:type="spellEnd"/>
+      <w:r>
+        <w:t xml:space="preserve">-t </w:t>
+      </w:r>
+      <w:proofErr w:type="gramStart"/>
+      <w:r>
+        <w:t>definiál</w:t>
+      </w:r>
+      <w:proofErr w:type="gramEnd"/>
+      <w:r>
+        <w:t xml:space="preserve">, arra vonatkozóan, hogy az üzenetközvetítő/kliens mennyi felelősséget vállal az üzenet kézbesítésére. </w:t>
+      </w:r>
+    </w:p>
+    <w:p>
+      <w:pPr>
+        <w:pStyle w:val="Listaszerbekezds"/>
+        <w:numPr>
+          <w:ilvl w:val="0"/>
+          <w:numId w:val="25"/>
+        </w:numPr>
+      </w:pPr>
+      <w:r>
+        <w:t>A közvetítő/</w:t>
+      </w:r>
+      <w:proofErr w:type="gramStart"/>
+      <w:r>
+        <w:t>kliens</w:t>
+      </w:r>
+      <w:proofErr w:type="gramEnd"/>
+      <w:r>
+        <w:t xml:space="preserve"> egyszer küldi el az üzenetet, nem vár megerősítésre.</w:t>
+      </w:r>
+    </w:p>
+    <w:p>
+      <w:pPr>
+        <w:pStyle w:val="Listaszerbekezds"/>
+        <w:numPr>
+          <w:ilvl w:val="0"/>
+          <w:numId w:val="25"/>
+        </w:numPr>
+      </w:pPr>
+      <w:r>
+        <w:lastRenderedPageBreak/>
+        <w:t>A közvetítő/</w:t>
+      </w:r>
+      <w:proofErr w:type="gramStart"/>
+      <w:r>
+        <w:t>kliens</w:t>
+      </w:r>
+      <w:proofErr w:type="gramEnd"/>
+      <w:r>
+        <w:t xml:space="preserve"> legalább egyszer elküldi, és megerősítésre vár.</w:t>
+      </w:r>
+    </w:p>
+    <w:p>
+      <w:pPr>
+        <w:pStyle w:val="Listaszerbekezds"/>
+        <w:numPr>
+          <w:ilvl w:val="0"/>
+          <w:numId w:val="25"/>
+        </w:numPr>
+      </w:pPr>
+      <w:r>
+        <w:t>A közvetítő/</w:t>
+      </w:r>
+      <w:proofErr w:type="gramStart"/>
+      <w:r>
+        <w:t>kliens</w:t>
+      </w:r>
+      <w:proofErr w:type="gramEnd"/>
+      <w:r>
+        <w:t xml:space="preserve"> egyszer küldi el az üzenetet, négy-utas kézfogást alkalmazva a biztos átvitel érdekében.</w:t>
+      </w:r>
+    </w:p>
+    <w:p>
+      <w:pPr>
+        <w:ind w:firstLine="851"/>
+      </w:pPr>
+      <w:r>
+        <w:t xml:space="preserve">Az üzeneteket akármilyen szinten lehet küldeni, és a </w:t>
+      </w:r>
+      <w:proofErr w:type="gramStart"/>
+      <w:r>
+        <w:t>kliensek</w:t>
+      </w:r>
+      <w:proofErr w:type="gramEnd"/>
+      <w:r>
+        <w:t xml:space="preserve"> akármilyen szintű „témára” feliratkozhatnak. Ez azt jelenti, hogy ha a </w:t>
+      </w:r>
+      <w:proofErr w:type="gramStart"/>
+      <w:r>
+        <w:t>kliens</w:t>
+      </w:r>
+      <w:proofErr w:type="gramEnd"/>
+      <w:r>
+        <w:t xml:space="preserve"> </w:t>
+      </w:r>
+      <w:proofErr w:type="spellStart"/>
+      <w:r>
+        <w:t>QoS</w:t>
+      </w:r>
+      <w:proofErr w:type="spellEnd"/>
+      <w:r>
+        <w:t xml:space="preserve"> 0 szinten iratkozott fel, de </w:t>
+      </w:r>
+      <w:proofErr w:type="spellStart"/>
+      <w:r>
+        <w:t>QoS</w:t>
+      </w:r>
+      <w:proofErr w:type="spellEnd"/>
+      <w:r>
+        <w:t xml:space="preserve"> 2 szintű az üzenet, azt </w:t>
+      </w:r>
+      <w:proofErr w:type="spellStart"/>
+      <w:r>
+        <w:t>QoS</w:t>
+      </w:r>
+      <w:proofErr w:type="spellEnd"/>
+      <w:r>
+        <w:t xml:space="preserve"> 0 szinten fogja megkapni.</w:t>
+      </w:r>
+    </w:p>
+    <w:p>
+      <w:pPr>
+        <w:ind w:firstLine="851"/>
+      </w:pPr>
+      <w:r>
+        <w:t>Jelenleg ez a legkisebb erőforrásigényű a széles körben elterjedtek protokollok között, így ha erősen korlátoltak az eszköz hardveres képességei, esetleg akkumulátorról működik, vagy gyenge, megbízhatatlan az adatkapcsolat érdemes számításba venni.</w:t>
+      </w:r>
     </w:p>
     <w:p>
       <w:pPr>
         <w:pStyle w:val="Cmsor1"/>
       </w:pPr>
+      <w:bookmarkStart w:id="18" w:name="_Toc497913716"/>
       <w:r>
         <w:lastRenderedPageBreak/>
         <w:t>Tervezés</w:t>
       </w:r>
+      <w:bookmarkEnd w:id="18"/>
+    </w:p>
+    <w:p>
+      <w:r>
+        <w:t xml:space="preserve">A célom ezzel a projekttel egyrészt az volt, hogy megismerkedjek az </w:t>
+      </w:r>
+      <w:proofErr w:type="spellStart"/>
+      <w:r>
+        <w:t>IoT</w:t>
+      </w:r>
+      <w:proofErr w:type="spellEnd"/>
+      <w:r>
+        <w:t xml:space="preserve"> világával, </w:t>
+      </w:r>
+      <w:r>
+        <w:t xml:space="preserve">és </w:t>
+      </w:r>
+      <w:r>
+        <w:t>kipróbáljak pár olyan technológiát, amivel eddig még nem volt szerencsém foglalkozni</w:t>
+      </w:r>
+      <w:r>
+        <w:t xml:space="preserve">, ezért lehet, hogy a megoldásom nem lesz a legoptimálisabb. Van, hogy csak azért választottam egy adott technológiát, mert még nem foglalkoztam vele, pedig lett volna más, </w:t>
+      </w:r>
+      <w:r>
+        <w:t xml:space="preserve">ami </w:t>
+      </w:r>
+      <w:proofErr w:type="gramStart"/>
+      <w:r>
+        <w:t>kurrensebb</w:t>
+      </w:r>
+      <w:proofErr w:type="gramEnd"/>
+      <w:r>
+        <w:t xml:space="preserve">, vagy megfelelőbb </w:t>
+      </w:r>
+      <w:r>
+        <w:t>lett volna.</w:t>
+      </w:r>
+      <w:r>
+        <w:t xml:space="preserve"> </w:t>
+      </w:r>
+    </w:p>
+    <w:p>
+      <w:r>
+        <w:t xml:space="preserve">A feladat egy olyan rendszer megtervezése, </w:t>
+      </w:r>
+      <w:r>
+        <w:t xml:space="preserve">ami önállóan </w:t>
+      </w:r>
+      <w:r>
+        <w:t xml:space="preserve">képes </w:t>
+      </w:r>
+      <w:r>
+        <w:t xml:space="preserve">több növény felügyelésére és gondozására. Ezen felül legyen lehetőség a növények állapotát távolról megfigyelni, beavatkozni. </w:t>
+      </w:r>
+    </w:p>
+    <w:p>
+      <w:r>
+        <w:t>Ezek szerint két részből kell állni a rendszernek, egy egységből, ami a növények mellett van, és egy webszerverből. A növény mellé telepített egység kötelességei a növény állapotának folyamatos rögzítése, ezek alapján a gondozási teendők elvégzése, az adatok továbbítása a webszerver felé. A webszerver feladata az adatok tárolása, megjelenítése könnyen értelmezhető formában, és felhasználói tevékenységek kezelése.</w:t>
+      </w:r>
+    </w:p>
+    <w:p>
+      <w:pPr>
+        <w:pStyle w:val="Cmsor2"/>
+      </w:pPr>
+      <w:r>
+        <w:t>A növények gondozása</w:t>
+      </w:r>
+    </w:p>
+    <w:p>
+      <w:r>
+        <w:t xml:space="preserve">A két legfontosabb dolog a növény számára a víz, és a fény, ezeket kell egy optimális szinten tartani, ahhoz, hogy megfelelő legyen a növekedés. </w:t>
+      </w:r>
+      <w:r>
+        <w:t xml:space="preserve">Ahhoz, hogy megállapítsuk a környezet alapján a gondozási teendőket, szükség lesz érzékelőkre, egy talajnedvességmérőre, és egy fényszenzorra növényenként. </w:t>
+      </w:r>
+    </w:p>
+    <w:p>
+      <w:r>
+        <w:t>Ezekből</w:t>
+      </w:r>
+      <w:r>
+        <w:t xml:space="preserve"> van olyan, aminek csak digitális kimenettel rendelkezik, és van, amelynek van </w:t>
+      </w:r>
+      <w:proofErr w:type="gramStart"/>
+      <w:r>
+        <w:t>analóg</w:t>
+      </w:r>
+      <w:proofErr w:type="gramEnd"/>
+      <w:r>
+        <w:t xml:space="preserve"> kimenete is. Nekem az utóbbira lesz szükségem, a digitálisnál ugyanis csak 0 és 1 értékeket ad vissza. A potenciométerrel meg lehet adni azt a szintet, ami felett 1-es jelet ad, így jó lehet olyan alkalmazások esetén, amikor ez a szint nem változik. Az én rendszeremet úgy tervezem, hogy többféle növény gondozására is képes legyen, ezért az </w:t>
+      </w:r>
+      <w:proofErr w:type="gramStart"/>
+      <w:r>
+        <w:t>analóg</w:t>
+      </w:r>
+      <w:proofErr w:type="gramEnd"/>
+      <w:r>
+        <w:t xml:space="preserve"> szenzort választom, ami 0-tól 1024-ig ad vissza értéket. Ezeknél a szenzoroknál általában 0 a legnagyobb és 1024 a legkisebb.</w:t>
+      </w:r>
+      <w:r>
+        <w:t xml:space="preserve"> </w:t>
+      </w:r>
+    </w:p>
+    <w:p>
+      <w:r>
+        <w:t xml:space="preserve">A talajnedvesség nem változik hirtelen, ezért úgy gondolom, hogy ha 10 percenként mérem meg, az bőven elegendő. </w:t>
+      </w:r>
     </w:p>
     <w:p/>
     <w:p>
       <w:pPr>
+        <w:jc w:val="center"/>
+      </w:pPr>
+      <w:r>
+        <w:rPr>
+          <w:noProof/>
+          <w:lang w:eastAsia="hu-HU"/>
+        </w:rPr>
+        <w:lastRenderedPageBreak/>
+        <w:drawing>
+          <wp:inline distT="0" distB="0" distL="0" distR="0" wp14:anchorId="680A08D0" wp14:editId="6400F471">
+            <wp:extent cx="1956196" cy="1956196"/>
+            <wp:effectExtent l="0" t="0" r="6350" b="6350"/>
+            <wp:docPr id="13" name="Kép 13" descr="https://images-na.ssl-images-amazon.com/images/I/51YJV7u7mYL._SL1000_.jpg"/>
+            <wp:cNvGraphicFramePr>
+              <a:graphicFrameLocks xmlns:a="http://schemas.openxmlformats.org/drawingml/2006/main" noChangeAspect="1"/>
+            </wp:cNvGraphicFramePr>
+            <a:graphic xmlns:a="http://schemas.openxmlformats.org/drawingml/2006/main">
+              <a:graphicData uri="http://schemas.openxmlformats.org/drawingml/2006/picture">
+                <pic:pic xmlns:pic="http://schemas.openxmlformats.org/drawingml/2006/picture">
+                  <pic:nvPicPr>
+                    <pic:cNvPr id="0" name="Picture 1" descr="https://images-na.ssl-images-amazon.com/images/I/51YJV7u7mYL._SL1000_.jpg"/>
+                    <pic:cNvPicPr>
+                      <a:picLocks noChangeAspect="1" noChangeArrowheads="1"/>
+                    </pic:cNvPicPr>
+                  </pic:nvPicPr>
+                  <pic:blipFill>
+                    <a:blip r:embed="rId24" cstate="print">
+                      <a:extLst>
+                        <a:ext uri="{28A0092B-C50C-407E-A947-70E740481C1C}">
+                          <a14:useLocalDpi xmlns:a14="http://schemas.microsoft.com/office/drawing/2010/main" val="0"/>
+                        </a:ext>
+                      </a:extLst>
+                    </a:blip>
+                    <a:srcRect/>
+                    <a:stretch>
+                      <a:fillRect/>
+                    </a:stretch>
+                  </pic:blipFill>
+                  <pic:spPr bwMode="auto">
+                    <a:xfrm>
+                      <a:off x="0" y="0"/>
+                      <a:ext cx="1961105" cy="1961105"/>
+                    </a:xfrm>
+                    <a:prstGeom prst="rect">
+                      <a:avLst/>
+                    </a:prstGeom>
+                    <a:noFill/>
+                    <a:ln>
+                      <a:noFill/>
+                    </a:ln>
+                  </pic:spPr>
+                </pic:pic>
+              </a:graphicData>
+            </a:graphic>
+          </wp:inline>
+        </w:drawing>
+      </w:r>
+    </w:p>
+    <w:p>
+      <w:r>
+        <w:t xml:space="preserve">A fénymérés már nem ilyen egyszerű. A növény állapotának tárolásához egy táblázatot tervezek használni, viszont ha a fényt csupán 10 percenként mérem meg, akkor könnyen lehet, hogy az adatok </w:t>
+      </w:r>
+      <w:proofErr w:type="gramStart"/>
+      <w:r>
+        <w:t>fals</w:t>
+      </w:r>
+      <w:proofErr w:type="gramEnd"/>
+      <w:r>
+        <w:t xml:space="preserve"> eredményhez vezetnének. Például ha folyamatosan szépen süt a nap, de egy-egy felhő eltakarja arra a másodpercre, amikor éppen mintát veszünk, vagy ha javarészt borult az idő, de a mérés esetén pont kisüt a nap, akkor olyan adatok kerülnek be az adatbázisba, amikből a rendszer csak rossz következtetést tud levonni. Ezért úgy terveztem, hogy a fényt sokkal sűrűbben mérem, mint a talajnedvességet, </w:t>
+      </w:r>
+      <w:r>
+        <w:t>10</w:t>
+      </w:r>
+      <w:r>
+        <w:t xml:space="preserve"> másodpercenként, majd 10 percenként </w:t>
+      </w:r>
+      <w:r>
+        <w:t xml:space="preserve">megnézem hány százaléka van a mintáknak azon érték felett, ami már megfelelő a növény számára. Ez a százalék elég pontosan visszaadja, hogy a 10 perc alatt hány percig sütött a nap megfelelő mértékben, mivel 10 </w:t>
+      </w:r>
+      <w:r>
+        <w:t xml:space="preserve">másodperc alatt </w:t>
+      </w:r>
+      <w:r>
+        <w:t xml:space="preserve">ritkán változnak </w:t>
+      </w:r>
+      <w:proofErr w:type="gramStart"/>
+      <w:r>
+        <w:t>drasztikusan</w:t>
+      </w:r>
+      <w:proofErr w:type="gramEnd"/>
+      <w:r>
+        <w:t xml:space="preserve"> a fényviszonyok.</w:t>
+      </w:r>
+      <w:r>
+        <w:t xml:space="preserve"> </w:t>
+      </w:r>
+      <w:r>
+        <w:t>Ehhez a 10 másodperces mérésekhez egy külön táblázatot hozok létre, amiből 10 percenként törlöm az értékeket.</w:t>
+      </w:r>
+      <w:r>
+        <w:t xml:space="preserve"> </w:t>
+      </w:r>
+    </w:p>
+    <w:p>
+      <w:pPr>
+        <w:jc w:val="center"/>
+      </w:pPr>
+      <w:r>
+        <w:rPr>
+          <w:noProof/>
+          <w:lang w:eastAsia="hu-HU"/>
+        </w:rPr>
+        <w:drawing>
+          <wp:inline distT="0" distB="0" distL="0" distR="0" wp14:anchorId="4F50E9FA" wp14:editId="6E2D05B1">
+            <wp:extent cx="1995055" cy="1995055"/>
+            <wp:effectExtent l="0" t="0" r="5715" b="5715"/>
+            <wp:docPr id="14" name="Kép 14" descr="http://osoyoo.com/wp-content/uploads/2017/03/14.jpg"/>
+            <wp:cNvGraphicFramePr>
+              <a:graphicFrameLocks xmlns:a="http://schemas.openxmlformats.org/drawingml/2006/main" noChangeAspect="1"/>
+            </wp:cNvGraphicFramePr>
+            <a:graphic xmlns:a="http://schemas.openxmlformats.org/drawingml/2006/main">
+              <a:graphicData uri="http://schemas.openxmlformats.org/drawingml/2006/picture">
+                <pic:pic xmlns:pic="http://schemas.openxmlformats.org/drawingml/2006/picture">
+                  <pic:nvPicPr>
+                    <pic:cNvPr id="0" name="Picture 3" descr="http://osoyoo.com/wp-content/uploads/2017/03/14.jpg"/>
+                    <pic:cNvPicPr>
+                      <a:picLocks noChangeAspect="1" noChangeArrowheads="1"/>
+                    </pic:cNvPicPr>
+                  </pic:nvPicPr>
+                  <pic:blipFill>
+                    <a:blip r:embed="rId25" cstate="print">
+                      <a:extLst>
+                        <a:ext uri="{28A0092B-C50C-407E-A947-70E740481C1C}">
+                          <a14:useLocalDpi xmlns:a14="http://schemas.microsoft.com/office/drawing/2010/main" val="0"/>
+                        </a:ext>
+                      </a:extLst>
+                    </a:blip>
+                    <a:srcRect/>
+                    <a:stretch>
+                      <a:fillRect/>
+                    </a:stretch>
+                  </pic:blipFill>
+                  <pic:spPr bwMode="auto">
+                    <a:xfrm>
+                      <a:off x="0" y="0"/>
+                      <a:ext cx="2006171" cy="2006171"/>
+                    </a:xfrm>
+                    <a:prstGeom prst="rect">
+                      <a:avLst/>
+                    </a:prstGeom>
+                    <a:noFill/>
+                    <a:ln>
+                      <a:noFill/>
+                    </a:ln>
+                  </pic:spPr>
+                </pic:pic>
+              </a:graphicData>
+            </a:graphic>
+          </wp:inline>
+        </w:drawing>
+      </w:r>
+    </w:p>
+    <w:p>
+      <w:r>
+        <w:t xml:space="preserve">Az öntözést </w:t>
+      </w:r>
+      <w:r>
+        <w:t xml:space="preserve">napi szinten fogja végrehajtani a </w:t>
+      </w:r>
+      <w:r>
+        <w:t>rendszer, ha szükség van rá, akkor, ha a talaj nedvesége egy bizonyos szint alatt van. E</w:t>
+      </w:r>
+      <w:r>
+        <w:t xml:space="preserve">lőször úgy terveztem, hogy egy keret tetején lesz a tartály, amiből egy elektromos szelep segítségével engedem ki a vizet, viszont </w:t>
+      </w:r>
+      <w:r>
+        <w:t xml:space="preserve">a megvalósítás során rájöttem, hogy ez túlságosan körülményes, bekorlátozza a </w:t>
+      </w:r>
+      <w:r>
+        <w:lastRenderedPageBreak/>
+        <w:t xml:space="preserve">növény magasságát, és az se mindig egyértelmű, hogy mennyi vizet ereszt át. Ezért inkább </w:t>
+      </w:r>
+      <w:r>
+        <w:t>a növény mellé helyezem a tartályt, és egy kisméretű szivattyúval szívom fel belőle a vizet. Ahhoz, hogy a felhasználó tudja, mikor kell tölteni a tartályba, egy ultrahangos távolságmérőt helyezek a tetejére, ami a kibocsát egy hullámot, és a visszaverődő hullám beérkezési ideje alapján kiszámítja a távolságot, emiatt ügyelni kell arra, hogy merőleges legyen a vízfelszínre az elhelyezése.</w:t>
+      </w:r>
+    </w:p>
+    <w:p>
+      <w:pPr>
+        <w:rPr>
+          <w:noProof/>
+          <w:lang w:eastAsia="hu-HU"/>
+        </w:rPr>
+      </w:pPr>
+    </w:p>
+    <w:p>
+      <w:pPr>
+        <w:jc w:val="center"/>
+      </w:pPr>
+      <w:r>
+        <w:rPr>
+          <w:noProof/>
+          <w:lang w:eastAsia="hu-HU"/>
+        </w:rPr>
+        <w:drawing>
+          <wp:inline distT="0" distB="0" distL="0" distR="0">
+            <wp:extent cx="2350869" cy="1385517"/>
+            <wp:effectExtent l="0" t="0" r="0" b="5715"/>
+            <wp:docPr id="15" name="Kép 15" descr="http://img.dxcdn.com/productimages/sku_418349_1.jpg"/>
+            <wp:cNvGraphicFramePr>
+              <a:graphicFrameLocks xmlns:a="http://schemas.openxmlformats.org/drawingml/2006/main" noChangeAspect="1"/>
+            </wp:cNvGraphicFramePr>
+            <a:graphic xmlns:a="http://schemas.openxmlformats.org/drawingml/2006/main">
+              <a:graphicData uri="http://schemas.openxmlformats.org/drawingml/2006/picture">
+                <pic:pic xmlns:pic="http://schemas.openxmlformats.org/drawingml/2006/picture">
+                  <pic:nvPicPr>
+                    <pic:cNvPr id="0" name="Picture 5" descr="http://img.dxcdn.com/productimages/sku_418349_1.jpg"/>
+                    <pic:cNvPicPr>
+                      <a:picLocks noChangeAspect="1" noChangeArrowheads="1"/>
+                    </pic:cNvPicPr>
+                  </pic:nvPicPr>
+                  <pic:blipFill rotWithShape="1">
+                    <a:blip r:embed="rId26" cstate="print">
+                      <a:extLst>
+                        <a:ext uri="{28A0092B-C50C-407E-A947-70E740481C1C}">
+                          <a14:useLocalDpi xmlns:a14="http://schemas.microsoft.com/office/drawing/2010/main" val="0"/>
+                        </a:ext>
+                      </a:extLst>
+                    </a:blip>
+                    <a:srcRect l="-880" t="20452" r="880" b="20611"/>
+                    <a:stretch/>
+                  </pic:blipFill>
+                  <pic:spPr bwMode="auto">
+                    <a:xfrm>
+                      <a:off x="0" y="0"/>
+                      <a:ext cx="2413879" cy="1422653"/>
+                    </a:xfrm>
+                    <a:prstGeom prst="rect">
+                      <a:avLst/>
+                    </a:prstGeom>
+                    <a:noFill/>
+                    <a:ln>
+                      <a:noFill/>
+                    </a:ln>
+                    <a:extLst>
+                      <a:ext uri="{53640926-AAD7-44D8-BBD7-CCE9431645EC}">
+                        <a14:shadowObscured xmlns:a14="http://schemas.microsoft.com/office/drawing/2010/main"/>
+                      </a:ext>
+                    </a:extLst>
+                  </pic:spPr>
+                </pic:pic>
+              </a:graphicData>
+            </a:graphic>
+          </wp:inline>
+        </w:drawing>
+      </w:r>
+    </w:p>
+    <w:p>
+      <w:r>
+        <w:t xml:space="preserve">Arra az esetre, ha nem volt elegendő a napi fénymennyiség, a hiányzó részt egy </w:t>
+      </w:r>
+      <w:proofErr w:type="gramStart"/>
+      <w:r>
+        <w:t>növény</w:t>
+      </w:r>
+      <w:r>
+        <w:t xml:space="preserve"> </w:t>
+      </w:r>
+      <w:r>
+        <w:t>nevelő</w:t>
+      </w:r>
+      <w:proofErr w:type="gramEnd"/>
+      <w:r>
+        <w:t xml:space="preserve"> lámpával biztosítanám. A növényhez tárolva lesz a kívánt a napsütéses órák száma, így az adatokból könnyen kiszámítható, mennyi fényre van még szüksége. </w:t>
+      </w:r>
+    </w:p>
+    <w:p>
+      <w:r>
+        <w:t>A fotoszintézisnek két szakasza van, a fényszakasz és a sötétszakasz</w:t>
+      </w:r>
+      <w:r>
+        <w:t xml:space="preserve">, a sötétszakasz a fényszakaszban megtermelt anyagok felhasználásával állítja elő a glükózt, ami a növény tápanyaga. </w:t>
+      </w:r>
+      <w:r>
+        <w:t xml:space="preserve">Ahhoz, hogy ez a leghatékonyabban működjön, arra kell törekedni, hogy az egyes szakaszok ne váltogassák egymást túl sűrűn, azaz, ha a növényről elkerül a fény, mondjuk </w:t>
+      </w:r>
+      <w:r>
+        <w:t>19:00-kor</w:t>
+      </w:r>
+      <w:r>
+        <w:t xml:space="preserve">, ne </w:t>
+      </w:r>
+      <w:r>
+        <w:t xml:space="preserve">23:00-kor </w:t>
+      </w:r>
+      <w:r>
+        <w:t xml:space="preserve">kapcsoljuk be a világítást, ezzel kirángatva a növényt a </w:t>
+      </w:r>
+      <w:r>
+        <w:t>sötét szakaszból. Ezt úgy oldom meg, hogy minden növényhez be lehet állítani, mikor van a napfelkelte, mikor a naplemente, és ezek közötti számolja az a</w:t>
+      </w:r>
+      <w:bookmarkStart w:id="19" w:name="_GoBack"/>
+      <w:bookmarkEnd w:id="19"/>
+      <w:r>
+        <w:t xml:space="preserve">znapi fénymennyiséget. A naplemente időpontjában összegzem a fénymennyiséget, és ha kell, bekapcsolom a lámpát, így nagyobb az esély, hogy a növény folytatni tudja a fényszakaszt. Azért nem éjféltől </w:t>
+      </w:r>
+      <w:r>
+        <w:t>kezdem az összegzést</w:t>
+      </w:r>
+      <w:r>
+        <w:t xml:space="preserve">, mivel ha mondjuk </w:t>
+      </w:r>
+      <w:r>
+        <w:t xml:space="preserve">egyik </w:t>
+      </w:r>
+      <w:r>
+        <w:t>nap egy</w:t>
+      </w:r>
+      <w:r>
+        <w:t>általán nem sütött a nap, és este 19:00-kor elindít egy 8 órás világítást, akkor az már átcsúszik a következő napra, így az összegbe is beleszámítana.</w:t>
+      </w:r>
+    </w:p>
+    <w:p/>
+    <w:p>
+      <w:pPr>
+        <w:jc w:val="center"/>
+      </w:pPr>
+    </w:p>
+    <w:p>
+      <w:pPr>
+        <w:pStyle w:val="Cmsor2"/>
+      </w:pPr>
+      <w:r>
+        <w:lastRenderedPageBreak/>
+        <w:t>Telepített egység</w:t>
+      </w:r>
+    </w:p>
+    <w:p>
+      <w:r>
+        <w:t xml:space="preserve">A telepített egység </w:t>
+      </w:r>
+      <w:r>
+        <w:t>iránt támaszt</w:t>
+      </w:r>
+      <w:r>
+        <w:t xml:space="preserve">ott követelmények a következők. </w:t>
+      </w:r>
+      <w:r>
+        <w:t>Képesnek kell lennie kapcsolódni az in</w:t>
+      </w:r>
+      <w:r>
+        <w:t>ternetre. V</w:t>
+      </w:r>
+      <w:r>
+        <w:t>iszonylag nagy tárhellyel kell, hogy rendelkezzen, hogy tárolni tudja az adatokat</w:t>
+      </w:r>
+      <w:r>
+        <w:t xml:space="preserve">. Az adatokat </w:t>
+      </w:r>
+      <w:r>
+        <w:t>valamilyen adatbázisban</w:t>
+      </w:r>
+      <w:r>
+        <w:t xml:space="preserve"> kell tárolni, hogy könnyű legyen vele dolgozni, és megfelelően legyen strukturálva</w:t>
+      </w:r>
+      <w:r>
+        <w:t xml:space="preserve">. </w:t>
+      </w:r>
+      <w:r>
+        <w:t xml:space="preserve">Tudni kell adatokat gyűjteni a növényről, ehhez érzékelőkre lesz szükség. </w:t>
+      </w:r>
+      <w:r>
+        <w:t xml:space="preserve">A növénygondozási feladatokhoz szükség lesz pumpára, vagy szelepre, valamint a megvilágításhoz lámpára, ezeket tudni kell ki-be kapcsolni. </w:t>
+      </w:r>
+    </w:p>
+    <w:p>
+      <w:pPr>
+        <w:jc w:val="center"/>
+      </w:pPr>
+      <w:r>
+        <w:rPr>
+          <w:noProof/>
+          <w:lang w:eastAsia="hu-HU"/>
+        </w:rPr>
+        <w:drawing>
+          <wp:inline distT="0" distB="0" distL="0" distR="0" wp14:anchorId="4EC9F9CC" wp14:editId="3580F8ED">
+            <wp:extent cx="4239491" cy="2593559"/>
+            <wp:effectExtent l="0" t="0" r="8890" b="0"/>
+            <wp:docPr id="2" name="Kép 2" descr="D:\Dokumentumok\Dokumentumok\önlab\reduced.jpg"/>
+            <wp:cNvGraphicFramePr>
+              <a:graphicFrameLocks xmlns:a="http://schemas.openxmlformats.org/drawingml/2006/main" noChangeAspect="1"/>
+            </wp:cNvGraphicFramePr>
+            <a:graphic xmlns:a="http://schemas.openxmlformats.org/drawingml/2006/main">
+              <a:graphicData uri="http://schemas.openxmlformats.org/drawingml/2006/picture">
+                <pic:pic xmlns:pic="http://schemas.openxmlformats.org/drawingml/2006/picture">
+                  <pic:nvPicPr>
+                    <pic:cNvPr id="0" name="Picture 1" descr="D:\Dokumentumok\Dokumentumok\önlab\reduced.jpg"/>
+                    <pic:cNvPicPr>
+                      <a:picLocks noChangeAspect="1" noChangeArrowheads="1"/>
+                    </pic:cNvPicPr>
+                  </pic:nvPicPr>
+                  <pic:blipFill>
+                    <a:blip r:embed="rId27">
+                      <a:extLst>
+                        <a:ext uri="{28A0092B-C50C-407E-A947-70E740481C1C}">
+                          <a14:useLocalDpi xmlns:a14="http://schemas.microsoft.com/office/drawing/2010/main" val="0"/>
+                        </a:ext>
+                      </a:extLst>
+                    </a:blip>
+                    <a:srcRect/>
+                    <a:stretch>
+                      <a:fillRect/>
+                    </a:stretch>
+                  </pic:blipFill>
+                  <pic:spPr bwMode="auto">
+                    <a:xfrm>
+                      <a:off x="0" y="0"/>
+                      <a:ext cx="4265719" cy="2609604"/>
+                    </a:xfrm>
+                    <a:prstGeom prst="rect">
+                      <a:avLst/>
+                    </a:prstGeom>
+                    <a:noFill/>
+                    <a:ln>
+                      <a:noFill/>
+                    </a:ln>
+                  </pic:spPr>
+                </pic:pic>
+              </a:graphicData>
+            </a:graphic>
+          </wp:inline>
+        </w:drawing>
+      </w:r>
+    </w:p>
+    <w:p>
+      <w:pPr>
         <w:pStyle w:val="Cmsor1"/>
       </w:pPr>
+      <w:bookmarkStart w:id="20" w:name="_Toc497913717"/>
       <w:r>
         <w:lastRenderedPageBreak/>
         <w:t>Implementáció</w:t>
       </w:r>
+      <w:bookmarkEnd w:id="20"/>
     </w:p>
     <w:p>
       <w:r>
@@ -3832,10 +5871,12 @@
       <w:pPr>
         <w:pStyle w:val="Cmsor1"/>
       </w:pPr>
+      <w:bookmarkStart w:id="21" w:name="_Toc497913718"/>
       <w:r>
         <w:lastRenderedPageBreak/>
         <w:t>Tesztelés</w:t>
       </w:r>
+      <w:bookmarkEnd w:id="21"/>
     </w:p>
     <w:p>
       <w:proofErr w:type="spellStart"/>
@@ -3942,19 +5983,19 @@
       <w:pPr>
         <w:pStyle w:val="Fejezetcimszmozsnlkl"/>
       </w:pPr>
-      <w:bookmarkStart w:id="5" w:name="_Toc332798852"/>
+      <w:bookmarkStart w:id="22" w:name="_Toc497913719"/>
       <w:r>
         <w:lastRenderedPageBreak/>
         <w:t>Irodalomjegyzék</w:t>
       </w:r>
-      <w:bookmarkEnd w:id="5"/>
+      <w:bookmarkEnd w:id="22"/>
     </w:p>
     <w:p>
       <w:pPr>
         <w:pStyle w:val="Irodalomjegyzksor"/>
         <w:spacing w:line="360" w:lineRule="auto"/>
       </w:pPr>
-      <w:bookmarkStart w:id="6" w:name="_Ref332797594"/>
+      <w:bookmarkStart w:id="23" w:name="_Ref332797594"/>
       <w:r>
         <w:t>Levendovszky, J., Jereb, L.,</w:t>
       </w:r>
@@ -3976,7 +6017,7 @@
       <w:r>
         <w:t>, Vol. 48, 2002, pp. 225-236</w:t>
       </w:r>
-      <w:bookmarkEnd w:id="6"/>
+      <w:bookmarkEnd w:id="23"/>
     </w:p>
     <w:p>
       <w:pPr>
@@ -4010,7 +6051,7 @@
       <w:r>
         <w:t xml:space="preserve"> </w:t>
       </w:r>
-      <w:hyperlink r:id="rId21" w:history="1">
+      <w:hyperlink r:id="rId28" w:history="1">
         <w:r>
           <w:rPr>
             <w:rStyle w:val="Hiperhivatkozs"/>
@@ -4063,7 +6104,7 @@
       <w:r>
         <w:t xml:space="preserve">, </w:t>
       </w:r>
-      <w:hyperlink r:id="rId22" w:history="1">
+      <w:hyperlink r:id="rId29" w:history="1">
         <w:r>
           <w:rPr>
             <w:rStyle w:val="Hiperhivatkozs"/>
@@ -4082,17 +6123,17 @@
       <w:pPr>
         <w:pStyle w:val="Fejezetcimszmozsnlkl"/>
       </w:pPr>
-      <w:bookmarkStart w:id="7" w:name="_Toc332798853"/>
+      <w:bookmarkStart w:id="24" w:name="_Toc497913720"/>
       <w:r>
         <w:lastRenderedPageBreak/>
         <w:t>Függelék</w:t>
       </w:r>
-      <w:bookmarkEnd w:id="7"/>
+      <w:bookmarkEnd w:id="24"/>
     </w:p>
     <w:p/>
     <w:sectPr>
-      <w:headerReference w:type="even" r:id="rId23"/>
-      <w:footerReference w:type="default" r:id="rId24"/>
+      <w:headerReference w:type="even" r:id="rId30"/>
+      <w:footerReference w:type="default" r:id="rId31"/>
       <w:type w:val="continuous"/>
       <w:pgSz w:w="11907" w:h="16840" w:code="9"/>
       <w:pgMar w:top="1418" w:right="1418" w:bottom="1418" w:left="1418" w:header="709" w:footer="709" w:gutter="567"/>
@@ -4168,7 +6209,7 @@
         <w:rStyle w:val="Oldalszm"/>
         <w:noProof/>
       </w:rPr>
-      <w:t>18</w:t>
+      <w:t>25</w:t>
     </w:r>
     <w:r>
       <w:rPr>
@@ -5265,6 +7306,92 @@
     </w:lvl>
   </w:abstractNum>
   <w:abstractNum w:abstractNumId="18" w15:restartNumberingAfterBreak="0">
+    <w:nsid w:val="418D7071"/>
+    <w:multiLevelType w:val="hybridMultilevel"/>
+    <w:tmpl w:val="024423CA"/>
+    <w:lvl w:ilvl="0" w:tplc="040E000F">
+      <w:start w:val="1"/>
+      <w:numFmt w:val="decimal"/>
+      <w:lvlText w:val="%1."/>
+      <w:lvlJc w:val="left"/>
+      <w:pPr>
+        <w:ind w:left="1571" w:hanging="360"/>
+      </w:pPr>
+    </w:lvl>
+    <w:lvl w:ilvl="1" w:tplc="040E0019" w:tentative="1">
+      <w:start w:val="1"/>
+      <w:numFmt w:val="lowerLetter"/>
+      <w:lvlText w:val="%2."/>
+      <w:lvlJc w:val="left"/>
+      <w:pPr>
+        <w:ind w:left="2291" w:hanging="360"/>
+      </w:pPr>
+    </w:lvl>
+    <w:lvl w:ilvl="2" w:tplc="040E001B" w:tentative="1">
+      <w:start w:val="1"/>
+      <w:numFmt w:val="lowerRoman"/>
+      <w:lvlText w:val="%3."/>
+      <w:lvlJc w:val="right"/>
+      <w:pPr>
+        <w:ind w:left="3011" w:hanging="180"/>
+      </w:pPr>
+    </w:lvl>
+    <w:lvl w:ilvl="3" w:tplc="040E000F" w:tentative="1">
+      <w:start w:val="1"/>
+      <w:numFmt w:val="decimal"/>
+      <w:lvlText w:val="%4."/>
+      <w:lvlJc w:val="left"/>
+      <w:pPr>
+        <w:ind w:left="3731" w:hanging="360"/>
+      </w:pPr>
+    </w:lvl>
+    <w:lvl w:ilvl="4" w:tplc="040E0019" w:tentative="1">
+      <w:start w:val="1"/>
+      <w:numFmt w:val="lowerLetter"/>
+      <w:lvlText w:val="%5."/>
+      <w:lvlJc w:val="left"/>
+      <w:pPr>
+        <w:ind w:left="4451" w:hanging="360"/>
+      </w:pPr>
+    </w:lvl>
+    <w:lvl w:ilvl="5" w:tplc="040E001B" w:tentative="1">
+      <w:start w:val="1"/>
+      <w:numFmt w:val="lowerRoman"/>
+      <w:lvlText w:val="%6."/>
+      <w:lvlJc w:val="right"/>
+      <w:pPr>
+        <w:ind w:left="5171" w:hanging="180"/>
+      </w:pPr>
+    </w:lvl>
+    <w:lvl w:ilvl="6" w:tplc="040E000F" w:tentative="1">
+      <w:start w:val="1"/>
+      <w:numFmt w:val="decimal"/>
+      <w:lvlText w:val="%7."/>
+      <w:lvlJc w:val="left"/>
+      <w:pPr>
+        <w:ind w:left="5891" w:hanging="360"/>
+      </w:pPr>
+    </w:lvl>
+    <w:lvl w:ilvl="7" w:tplc="040E0019" w:tentative="1">
+      <w:start w:val="1"/>
+      <w:numFmt w:val="lowerLetter"/>
+      <w:lvlText w:val="%8."/>
+      <w:lvlJc w:val="left"/>
+      <w:pPr>
+        <w:ind w:left="6611" w:hanging="360"/>
+      </w:pPr>
+    </w:lvl>
+    <w:lvl w:ilvl="8" w:tplc="040E001B" w:tentative="1">
+      <w:start w:val="1"/>
+      <w:numFmt w:val="lowerRoman"/>
+      <w:lvlText w:val="%9."/>
+      <w:lvlJc w:val="right"/>
+      <w:pPr>
+        <w:ind w:left="7331" w:hanging="180"/>
+      </w:pPr>
+    </w:lvl>
+  </w:abstractNum>
+  <w:abstractNum w:abstractNumId="19" w15:restartNumberingAfterBreak="0">
     <w:nsid w:val="43AD1628"/>
     <w:multiLevelType w:val="multilevel"/>
     <w:tmpl w:val="907A15EC"/>
@@ -5408,7 +7535,95 @@
       </w:rPr>
     </w:lvl>
   </w:abstractNum>
-  <w:abstractNum w:abstractNumId="19" w15:restartNumberingAfterBreak="0">
+  <w:abstractNum w:abstractNumId="20" w15:restartNumberingAfterBreak="0">
+    <w:nsid w:val="495C15F8"/>
+    <w:multiLevelType w:val="hybridMultilevel"/>
+    <w:tmpl w:val="026EA250"/>
+    <w:lvl w:ilvl="0" w:tplc="F38A7AAC">
+      <w:numFmt w:val="decimal"/>
+      <w:lvlText w:val="%1."/>
+      <w:lvlJc w:val="left"/>
+      <w:pPr>
+        <w:ind w:left="1571" w:hanging="360"/>
+      </w:pPr>
+      <w:rPr>
+        <w:rFonts w:hint="default"/>
+      </w:rPr>
+    </w:lvl>
+    <w:lvl w:ilvl="1" w:tplc="040E0019" w:tentative="1">
+      <w:start w:val="1"/>
+      <w:numFmt w:val="lowerLetter"/>
+      <w:lvlText w:val="%2."/>
+      <w:lvlJc w:val="left"/>
+      <w:pPr>
+        <w:ind w:left="1440" w:hanging="360"/>
+      </w:pPr>
+    </w:lvl>
+    <w:lvl w:ilvl="2" w:tplc="040E001B" w:tentative="1">
+      <w:start w:val="1"/>
+      <w:numFmt w:val="lowerRoman"/>
+      <w:lvlText w:val="%3."/>
+      <w:lvlJc w:val="right"/>
+      <w:pPr>
+        <w:ind w:left="2160" w:hanging="180"/>
+      </w:pPr>
+    </w:lvl>
+    <w:lvl w:ilvl="3" w:tplc="040E000F" w:tentative="1">
+      <w:start w:val="1"/>
+      <w:numFmt w:val="decimal"/>
+      <w:lvlText w:val="%4."/>
+      <w:lvlJc w:val="left"/>
+      <w:pPr>
+        <w:ind w:left="2880" w:hanging="360"/>
+      </w:pPr>
+    </w:lvl>
+    <w:lvl w:ilvl="4" w:tplc="040E0019" w:tentative="1">
+      <w:start w:val="1"/>
+      <w:numFmt w:val="lowerLetter"/>
+      <w:lvlText w:val="%5."/>
+      <w:lvlJc w:val="left"/>
+      <w:pPr>
+        <w:ind w:left="3600" w:hanging="360"/>
+      </w:pPr>
+    </w:lvl>
+    <w:lvl w:ilvl="5" w:tplc="040E001B" w:tentative="1">
+      <w:start w:val="1"/>
+      <w:numFmt w:val="lowerRoman"/>
+      <w:lvlText w:val="%6."/>
+      <w:lvlJc w:val="right"/>
+      <w:pPr>
+        <w:ind w:left="4320" w:hanging="180"/>
+      </w:pPr>
+    </w:lvl>
+    <w:lvl w:ilvl="6" w:tplc="040E000F" w:tentative="1">
+      <w:start w:val="1"/>
+      <w:numFmt w:val="decimal"/>
+      <w:lvlText w:val="%7."/>
+      <w:lvlJc w:val="left"/>
+      <w:pPr>
+        <w:ind w:left="5040" w:hanging="360"/>
+      </w:pPr>
+    </w:lvl>
+    <w:lvl w:ilvl="7" w:tplc="040E0019" w:tentative="1">
+      <w:start w:val="1"/>
+      <w:numFmt w:val="lowerLetter"/>
+      <w:lvlText w:val="%8."/>
+      <w:lvlJc w:val="left"/>
+      <w:pPr>
+        <w:ind w:left="5760" w:hanging="360"/>
+      </w:pPr>
+    </w:lvl>
+    <w:lvl w:ilvl="8" w:tplc="040E001B" w:tentative="1">
+      <w:start w:val="1"/>
+      <w:numFmt w:val="lowerRoman"/>
+      <w:lvlText w:val="%9."/>
+      <w:lvlJc w:val="right"/>
+      <w:pPr>
+        <w:ind w:left="6480" w:hanging="180"/>
+      </w:pPr>
+    </w:lvl>
+  </w:abstractNum>
+  <w:abstractNum w:abstractNumId="21" w15:restartNumberingAfterBreak="0">
     <w:nsid w:val="53535320"/>
     <w:multiLevelType w:val="multilevel"/>
     <w:tmpl w:val="907A15EC"/>
@@ -5552,7 +7767,7 @@
       </w:rPr>
     </w:lvl>
   </w:abstractNum>
-  <w:abstractNum w:abstractNumId="20" w15:restartNumberingAfterBreak="0">
+  <w:abstractNum w:abstractNumId="22" w15:restartNumberingAfterBreak="0">
     <w:nsid w:val="6AFC1994"/>
     <w:multiLevelType w:val="multilevel"/>
     <w:tmpl w:val="907A15EC"/>
@@ -5695,7 +7910,7 @@
       </w:rPr>
     </w:lvl>
   </w:abstractNum>
-  <w:abstractNum w:abstractNumId="21" w15:restartNumberingAfterBreak="0">
+  <w:abstractNum w:abstractNumId="23" w15:restartNumberingAfterBreak="0">
     <w:nsid w:val="799C3B84"/>
     <w:multiLevelType w:val="multilevel"/>
     <w:tmpl w:val="C3565810"/>
@@ -5836,7 +8051,7 @@
       </w:rPr>
     </w:lvl>
   </w:abstractNum>
-  <w:abstractNum w:abstractNumId="22" w15:restartNumberingAfterBreak="0">
+  <w:abstractNum w:abstractNumId="24" w15:restartNumberingAfterBreak="0">
     <w:nsid w:val="7CE6451A"/>
     <w:multiLevelType w:val="multilevel"/>
     <w:tmpl w:val="907A15EC"/>
@@ -5983,7 +8198,7 @@
     <w:abstractNumId w:val="10"/>
   </w:num>
   <w:num w:numId="2">
-    <w:abstractNumId w:val="21"/>
+    <w:abstractNumId w:val="23"/>
   </w:num>
   <w:num w:numId="3">
     <w:abstractNumId w:val="12"/>
@@ -5992,10 +8207,10 @@
     <w:abstractNumId w:val="17"/>
   </w:num>
   <w:num w:numId="5">
-    <w:abstractNumId w:val="18"/>
+    <w:abstractNumId w:val="19"/>
   </w:num>
   <w:num w:numId="6">
-    <w:abstractNumId w:val="19"/>
+    <w:abstractNumId w:val="21"/>
   </w:num>
   <w:num w:numId="7">
     <w:abstractNumId w:val="13"/>
@@ -6007,13 +8222,13 @@
     <w:abstractNumId w:val="15"/>
   </w:num>
   <w:num w:numId="10">
-    <w:abstractNumId w:val="22"/>
+    <w:abstractNumId w:val="24"/>
   </w:num>
   <w:num w:numId="11">
     <w:abstractNumId w:val="16"/>
   </w:num>
   <w:num w:numId="12">
-    <w:abstractNumId w:val="20"/>
+    <w:abstractNumId w:val="22"/>
   </w:num>
   <w:num w:numId="13">
     <w:abstractNumId w:val="9"/>
@@ -6047,6 +8262,12 @@
   </w:num>
   <w:num w:numId="23">
     <w:abstractNumId w:val="14"/>
+  </w:num>
+  <w:num w:numId="24">
+    <w:abstractNumId w:val="18"/>
+  </w:num>
+  <w:num w:numId="25">
+    <w:abstractNumId w:val="20"/>
   </w:num>
   <w:numIdMacAtCleanup w:val="12"/>
 </w:numbering>
@@ -7630,7 +9851,7 @@
 </file>
 
 <file path=customXml/itemProps1.xml><?xml version="1.0" encoding="utf-8"?>
-<ds:datastoreItem xmlns:ds="http://schemas.openxmlformats.org/officeDocument/2006/customXml" ds:itemID="{0C57518A-3CC4-4EA2-A410-BDDAF1D61671}">
+<ds:datastoreItem xmlns:ds="http://schemas.openxmlformats.org/officeDocument/2006/customXml" ds:itemID="{2710CD80-B496-421E-BBA4-7250A87D95CA}">
   <ds:schemaRefs>
     <ds:schemaRef ds:uri="http://schemas.openxmlformats.org/officeDocument/2006/bibliography"/>
   </ds:schemaRefs>

</xml_diff>

<commit_message>
hibák nagy része javítva
</commit_message>
<xml_diff>
--- a/Szakdolgozat.docx
+++ b/Szakdolgozat.docx
@@ -2259,18 +2259,16 @@
     </w:p>
     <w:p>
       <w:r>
-        <w:t>Az információ</w:t>
-      </w:r>
-      <w:ins w:id="6" w:author="Predi" w:date="2017-11-14T22:45:00Z">
-        <w:r>
-          <w:t xml:space="preserve"> </w:t>
-        </w:r>
-      </w:ins>
-      <w:del w:id="7" w:author="Predi" w:date="2017-11-14T22:45:00Z">
-        <w:r>
-          <w:delText>s</w:delText>
-        </w:r>
-      </w:del>
+        <w:t xml:space="preserve">Az </w:t>
+      </w:r>
+      <w:proofErr w:type="gramStart"/>
+      <w:r>
+        <w:t>információ</w:t>
+      </w:r>
+      <w:proofErr w:type="gramEnd"/>
+      <w:r>
+        <w:t xml:space="preserve"> </w:t>
+      </w:r>
       <w:r>
         <w:t>technológia fejlődésével egyre mélyebben szivárog bele az embe</w:t>
       </w:r>
@@ -2280,11 +2278,9 @@
       <w:r>
         <w:t>Ahogy</w:t>
       </w:r>
-      <w:ins w:id="8" w:author="Predi" w:date="2017-11-14T22:46:00Z">
-        <w:r>
-          <w:t xml:space="preserve"> ezek az eszközök</w:t>
-        </w:r>
-      </w:ins>
+      <w:r>
+        <w:t xml:space="preserve"> ezek az eszközök</w:t>
+      </w:r>
       <w:r>
         <w:t xml:space="preserve"> egyre több mindenre képesek, kényelmesebb a használatuk, az embereknek is megnövekedett az ilyen irányú igényük. Először a számítógép terjedt el a háztartásokban, amit leginkább szórakozásra használtunk, közben az járműgyártásába is beivódott, ahol rengeteg olyan kényelmi és biztonsági funkciót valósítottak meg vele, amik nélkül ma már igazán el se lehetne adni autót.</w:t>
       </w:r>
@@ -2292,18 +2288,22 @@
         <w:t xml:space="preserve"> </w:t>
       </w:r>
       <w:r>
-        <w:t xml:space="preserve">A </w:t>
-      </w:r>
-      <w:commentRangeStart w:id="9"/>
-      <w:r>
-        <w:t xml:space="preserve">századforduló </w:t>
-      </w:r>
-      <w:commentRangeEnd w:id="9"/>
+        <w:t>A</w:t>
+      </w:r>
+      <w:r>
+        <w:t>z</w:t>
+      </w:r>
+      <w:r>
+        <w:t xml:space="preserve"> </w:t>
+      </w:r>
+      <w:r>
+        <w:t xml:space="preserve">ezredfordulú </w:t>
+      </w:r>
       <w:r>
         <w:rPr>
           <w:rStyle w:val="Jegyzethivatkozs"/>
         </w:rPr>
-        <w:commentReference w:id="9"/>
+        <w:commentReference w:id="6"/>
       </w:r>
       <w:r>
         <w:t>környékén</w:t>
@@ -2398,12 +2398,12 @@
       <w:pPr>
         <w:pStyle w:val="Cmsor1"/>
       </w:pPr>
-      <w:bookmarkStart w:id="10" w:name="_Toc497913702"/>
+      <w:bookmarkStart w:id="7" w:name="_Toc497913702"/>
       <w:r>
         <w:lastRenderedPageBreak/>
         <w:t>Irodalomkutatás</w:t>
       </w:r>
-      <w:bookmarkEnd w:id="10"/>
+      <w:bookmarkEnd w:id="7"/>
     </w:p>
     <w:p>
       <w:r>
@@ -2427,16 +2427,16 @@
       <w:r>
         <w:t xml:space="preserve">hobby </w:t>
       </w:r>
-      <w:commentRangeStart w:id="11"/>
+      <w:commentRangeStart w:id="8"/>
       <w:r>
         <w:t>kertész</w:t>
       </w:r>
-      <w:commentRangeEnd w:id="11"/>
+      <w:commentRangeEnd w:id="8"/>
       <w:r>
         <w:rPr>
           <w:rStyle w:val="Jegyzethivatkozs"/>
         </w:rPr>
-        <w:commentReference w:id="11"/>
+        <w:commentReference w:id="8"/>
       </w:r>
       <w:r>
         <w:t xml:space="preserve"> könnyebben elindulhat az automatizálás útján.</w:t>
@@ -2444,7 +2444,7 @@
       <w:r>
         <w:t xml:space="preserve"> Néhány terméket a </w:t>
       </w:r>
-      <w:commentRangeStart w:id="12"/>
+      <w:commentRangeStart w:id="9"/>
       <w:r>
         <w:t xml:space="preserve">közösségi </w:t>
       </w:r>
@@ -2453,7 +2453,7 @@
         <w:t>finanszírozás</w:t>
       </w:r>
       <w:proofErr w:type="gramEnd"/>
-      <w:ins w:id="13" w:author="Windows-felhasználó" w:date="2017-11-15T12:01:00Z">
+      <w:ins w:id="10" w:author="Windows-felhasználó" w:date="2017-11-15T12:01:00Z">
         <w:r>
           <w:rPr>
             <w:rStyle w:val="Lbjegyzet-hivatkozs"/>
@@ -2464,12 +2464,12 @@
       <w:r>
         <w:t xml:space="preserve"> útján </w:t>
       </w:r>
-      <w:commentRangeEnd w:id="12"/>
+      <w:commentRangeEnd w:id="9"/>
       <w:r>
         <w:rPr>
           <w:rStyle w:val="Jegyzethivatkozs"/>
         </w:rPr>
-        <w:commentReference w:id="12"/>
+        <w:commentReference w:id="9"/>
       </w:r>
       <w:r>
         <w:t xml:space="preserve">akarták piacra dobni, a pénzt sikerült is megszerezni hozzá – szóval a vásárlói igény meg van - viszont </w:t>
@@ -2497,26 +2497,26 @@
       <w:pPr>
         <w:pStyle w:val="Cmsor2"/>
       </w:pPr>
-      <w:bookmarkStart w:id="14" w:name="_Toc497913703"/>
+      <w:bookmarkStart w:id="11" w:name="_Toc497913703"/>
       <w:r>
         <w:t xml:space="preserve">Létező </w:t>
       </w:r>
       <w:r>
         <w:t>megoldások</w:t>
       </w:r>
-      <w:bookmarkEnd w:id="14"/>
+      <w:bookmarkEnd w:id="11"/>
     </w:p>
     <w:p>
       <w:pPr>
         <w:pStyle w:val="Cmsor3"/>
       </w:pPr>
-      <w:bookmarkStart w:id="15" w:name="_Toc497913704"/>
-      <w:commentRangeStart w:id="16"/>
+      <w:bookmarkStart w:id="12" w:name="_Toc497913704"/>
+      <w:commentRangeStart w:id="13"/>
       <w:r>
         <w:t>Edyn</w:t>
       </w:r>
-      <w:bookmarkEnd w:id="15"/>
-      <w:commentRangeEnd w:id="16"/>
+      <w:bookmarkEnd w:id="12"/>
+      <w:commentRangeEnd w:id="13"/>
       <w:r>
         <w:rPr>
           <w:rStyle w:val="Jegyzethivatkozs"/>
@@ -2524,9 +2524,9 @@
           <w:b w:val="0"/>
           <w:bCs w:val="0"/>
         </w:rPr>
-        <w:commentReference w:id="16"/>
-      </w:r>
-      <w:ins w:id="17" w:author="Windows-felhasználó" w:date="2017-11-15T12:23:00Z">
+        <w:commentReference w:id="13"/>
+      </w:r>
+      <w:ins w:id="14" w:author="Windows-felhasználó" w:date="2017-11-15T12:23:00Z">
         <w:r>
           <w:fldChar w:fldCharType="begin"/>
         </w:r>
@@ -2537,7 +2537,7 @@
       <w:r>
         <w:fldChar w:fldCharType="separate"/>
       </w:r>
-      <w:ins w:id="18" w:author="Windows-felhasználó" w:date="2017-11-15T12:23:00Z">
+      <w:ins w:id="15" w:author="Windows-felhasználó" w:date="2017-11-15T12:23:00Z">
         <w:r>
           <w:t>[</w:t>
         </w:r>
@@ -2803,7 +2803,7 @@
         </w:drawing>
       </w:r>
     </w:p>
-    <w:commentRangeStart w:id="19"/>
+    <w:commentRangeStart w:id="16"/>
     <w:p>
       <w:pPr>
         <w:pStyle w:val="Kpalrs"/>
@@ -2841,14 +2841,14 @@
       <w:r>
         <w:t xml:space="preserve"> </w:t>
       </w:r>
-      <w:commentRangeEnd w:id="19"/>
+      <w:commentRangeEnd w:id="16"/>
       <w:r>
         <w:rPr>
           <w:rStyle w:val="Jegyzethivatkozs"/>
           <w:b w:val="0"/>
           <w:bCs w:val="0"/>
         </w:rPr>
-        <w:commentReference w:id="19"/>
+        <w:commentReference w:id="16"/>
       </w:r>
     </w:p>
     <w:p>
@@ -2951,7 +2951,7 @@
       <w:pPr>
         <w:pStyle w:val="Cmsor3"/>
       </w:pPr>
-      <w:bookmarkStart w:id="20" w:name="_Toc497913705"/>
+      <w:bookmarkStart w:id="17" w:name="_Toc497913705"/>
       <w:r>
         <w:lastRenderedPageBreak/>
         <w:t>G</w:t>
@@ -2959,7 +2959,7 @@
       <w:r>
         <w:t>reenIQ</w:t>
       </w:r>
-      <w:bookmarkEnd w:id="20"/>
+      <w:bookmarkEnd w:id="17"/>
       <w:r>
         <w:t xml:space="preserve"> </w:t>
       </w:r>
@@ -3007,7 +3007,7 @@
       <w:r>
         <w:t xml:space="preserve"> Wi</w:t>
       </w:r>
-      <w:del w:id="21" w:author="Predi" w:date="2017-11-14T22:57:00Z">
+      <w:del w:id="18" w:author="Predi" w:date="2017-11-14T22:57:00Z">
         <w:r>
           <w:delText>-</w:delText>
         </w:r>
@@ -3015,7 +3015,7 @@
       <w:r>
         <w:t>Fi</w:t>
       </w:r>
-      <w:ins w:id="22" w:author="Predi" w:date="2017-11-14T22:57:00Z">
+      <w:ins w:id="19" w:author="Predi" w:date="2017-11-14T22:57:00Z">
         <w:r>
           <w:t>-</w:t>
         </w:r>
@@ -3034,118 +3034,124 @@
       </w:r>
     </w:p>
     <w:p>
+      <w:r>
+        <w:t>A</w:t>
+      </w:r>
+      <w:r>
+        <w:t>z</w:t>
+      </w:r>
+      <w:r>
+        <w:t xml:space="preserve"> </w:t>
+      </w:r>
+      <w:r>
+        <w:t xml:space="preserve">IoT </w:t>
+      </w:r>
+      <w:r>
+        <w:rPr>
+          <w:rStyle w:val="Jegyzethivatkozs"/>
+        </w:rPr>
+        <w:commentReference w:id="20"/>
+      </w:r>
       <w:proofErr w:type="gramStart"/>
       <w:r>
-        <w:t>A</w:t>
+        <w:t>koncepciót</w:t>
       </w:r>
       <w:proofErr w:type="gramEnd"/>
       <w:r>
+        <w:t xml:space="preserve"> magas szinten valósítja meg.</w:t>
+      </w:r>
+      <w:r>
+        <w:t xml:space="preserve"> Létezik </w:t>
+      </w:r>
+      <w:proofErr w:type="gramStart"/>
+      <w:r>
+        <w:t>kliense</w:t>
+      </w:r>
+      <w:proofErr w:type="gramEnd"/>
+      <w:r>
+        <w:t xml:space="preserve"> a </w:t>
+      </w:r>
+      <w:commentRangeStart w:id="21"/>
+      <w:r>
+        <w:t xml:space="preserve">nagyobb </w:t>
+      </w:r>
+      <w:commentRangeEnd w:id="21"/>
+      <w:r>
+        <w:rPr>
+          <w:rStyle w:val="Jegyzethivatkozs"/>
+        </w:rPr>
+        <w:commentReference w:id="21"/>
+      </w:r>
+      <w:r>
+        <w:t>platformokra</w:t>
+      </w:r>
+      <w:r>
+        <w:t>, mint IOS, Android, és webböngészőn keresztül is használhatjuk</w:t>
+      </w:r>
+      <w:r>
+        <w:t>.</w:t>
+      </w:r>
+      <w:r>
+        <w:t xml:space="preserve"> Nem csak egyszerű szenzorok (talajnedvesség, vízfolyás érzékelő)</w:t>
+      </w:r>
+      <w:r>
+        <w:t xml:space="preserve"> jeleit használhatja </w:t>
+      </w:r>
+      <w:r>
+        <w:t xml:space="preserve">a legkedvezőbb öntözés meghatározásához, a helyi legközelebbi, vagy </w:t>
+      </w:r>
+      <w:r>
+        <w:t xml:space="preserve">az esetleges </w:t>
+      </w:r>
+      <w:r>
+        <w:t xml:space="preserve">saját </w:t>
+      </w:r>
+      <w:r>
+        <w:t xml:space="preserve">időjárás állomás adatait is képes lekérdezni. Ezeken felül irányítható Amazon Echo, és Google Home segítségével is, ehhez az </w:t>
+      </w:r>
+      <w:r>
+        <w:rPr>
+          <w:b/>
+        </w:rPr>
+        <w:t>IFTTT</w:t>
+      </w:r>
+      <w:r>
+        <w:t xml:space="preserve"> technológiát használja. Ez</w:t>
+      </w:r>
+      <w:r>
+        <w:t xml:space="preserve"> a </w:t>
+      </w:r>
+      <w:r>
+        <w:rPr>
+          <w:b/>
+        </w:rPr>
+        <w:t>If This</w:t>
+      </w:r>
+      <w:r>
+        <w:rPr>
+          <w:b/>
+        </w:rPr>
+        <w:t xml:space="preserve"> Than That</w:t>
+      </w:r>
+      <w:r>
+        <w:t xml:space="preserve"> rövidítése</w:t>
+      </w:r>
+      <w:r>
+        <w:t xml:space="preserve">, ami egy web-alapú technológia, ha valami (this) </w:t>
+      </w:r>
+      <w:r>
+        <w:t>történik, akkor végrehajtja az u</w:t>
+      </w:r>
+      <w:r>
+        <w:t>tasítást (that).</w:t>
+      </w:r>
+      <w:r>
         <w:t xml:space="preserve"> </w:t>
       </w:r>
       <w:r>
-        <w:t xml:space="preserve">IoT </w:t>
-      </w:r>
-      <w:r>
-        <w:rPr>
-          <w:rStyle w:val="Jegyzethivatkozs"/>
-        </w:rPr>
-        <w:commentReference w:id="23"/>
-      </w:r>
-      <w:r>
-        <w:t>koncepciót magas szinten valósítja meg.</w:t>
-      </w:r>
-      <w:r>
-        <w:t xml:space="preserve"> Létezik </w:t>
-      </w:r>
-      <w:proofErr w:type="gramStart"/>
-      <w:r>
-        <w:t>kliense</w:t>
-      </w:r>
-      <w:proofErr w:type="gramEnd"/>
-      <w:r>
-        <w:t xml:space="preserve"> a </w:t>
-      </w:r>
-      <w:commentRangeStart w:id="24"/>
-      <w:r>
-        <w:t xml:space="preserve">nagyobb </w:t>
-      </w:r>
-      <w:commentRangeEnd w:id="24"/>
-      <w:r>
-        <w:rPr>
-          <w:rStyle w:val="Jegyzethivatkozs"/>
-        </w:rPr>
-        <w:commentReference w:id="24"/>
-      </w:r>
-      <w:r>
-        <w:t>platformokra</w:t>
-      </w:r>
-      <w:r>
-        <w:t>, mint IOS, Android, és webböngészőn keresztül is használhatjuk</w:t>
-      </w:r>
-      <w:r>
-        <w:t>.</w:t>
-      </w:r>
-      <w:r>
-        <w:t xml:space="preserve"> Nem csak egyszerű szenzorok (talajnedvesség, vízfolyás érzékelő)</w:t>
-      </w:r>
-      <w:r>
-        <w:t xml:space="preserve"> jeleit használhatja </w:t>
-      </w:r>
-      <w:r>
-        <w:t xml:space="preserve">a legkedvezőbb öntözés meghatározásához, a helyi legközelebbi, vagy </w:t>
-      </w:r>
-      <w:r>
-        <w:t xml:space="preserve">az esetleges </w:t>
-      </w:r>
-      <w:r>
-        <w:t xml:space="preserve">saját </w:t>
-      </w:r>
-      <w:r>
-        <w:t xml:space="preserve">időjárás állomás adatait is képes lekérdezni. Ezeken felül irányítható Amazon Echo, és Google Home segítségével is, ehhez az </w:t>
-      </w:r>
-      <w:r>
-        <w:rPr>
-          <w:b/>
-        </w:rPr>
-        <w:t>IFTTT</w:t>
-      </w:r>
-      <w:r>
-        <w:t xml:space="preserve"> technológiát használja. Ez</w:t>
-      </w:r>
-      <w:r>
-        <w:t xml:space="preserve"> a </w:t>
-      </w:r>
-      <w:r>
-        <w:rPr>
-          <w:b/>
-        </w:rPr>
-        <w:t>If This</w:t>
-      </w:r>
-      <w:r>
-        <w:rPr>
-          <w:b/>
-        </w:rPr>
-        <w:t xml:space="preserve"> Than That</w:t>
-      </w:r>
-      <w:r>
-        <w:t xml:space="preserve"> rövidítése</w:t>
-      </w:r>
-      <w:r>
-        <w:t xml:space="preserve">, ami egy web-alapú technológia, ha valami (this) </w:t>
-      </w:r>
-      <w:r>
-        <w:t>történik, akkor végrehajtja az u</w:t>
-      </w:r>
-      <w:r>
-        <w:t>tasítást (that).</w:t>
-      </w:r>
-      <w:r>
-        <w:t xml:space="preserve"> </w:t>
-      </w:r>
-      <w:r>
         <w:t xml:space="preserve">Összekapcsolható okosotthon vezérlő alkalmazásokkal, mint a </w:t>
       </w:r>
-      <w:commentRangeStart w:id="25"/>
+      <w:commentRangeStart w:id="22"/>
       <w:r>
         <w:rPr>
           <w:b/>
@@ -3165,12 +3171,12 @@
         </w:rPr>
         <w:t xml:space="preserve"> </w:t>
       </w:r>
-      <w:commentRangeEnd w:id="25"/>
+      <w:commentRangeEnd w:id="22"/>
       <w:r>
         <w:rPr>
           <w:rStyle w:val="Jegyzethivatkozs"/>
         </w:rPr>
-        <w:commentReference w:id="25"/>
+        <w:commentReference w:id="22"/>
       </w:r>
       <w:r>
         <w:t xml:space="preserve">vagy a </w:t>
@@ -3276,11 +3282,11 @@
       <w:pPr>
         <w:pStyle w:val="Cmsor3"/>
       </w:pPr>
-      <w:bookmarkStart w:id="26" w:name="_Toc497913706"/>
+      <w:bookmarkStart w:id="23" w:name="_Toc497913706"/>
       <w:r>
         <w:t>PlantLink</w:t>
       </w:r>
-      <w:bookmarkEnd w:id="26"/>
+      <w:bookmarkEnd w:id="23"/>
       <w:r>
         <w:t xml:space="preserve"> </w:t>
       </w:r>
@@ -3349,7 +3355,13 @@
     </w:p>
     <w:p>
       <w:pPr>
+        <w:keepNext/>
         <w:jc w:val="center"/>
+        <w:pPrChange w:id="24" w:author="Windows-felhasználó" w:date="2017-11-15T15:01:00Z">
+          <w:pPr>
+            <w:jc w:val="center"/>
+          </w:pPr>
+        </w:pPrChange>
       </w:pPr>
       <w:r>
         <w:rPr>
@@ -3408,60 +3420,83 @@
     </w:p>
     <w:p>
       <w:pPr>
+        <w:pStyle w:val="Kpalrs"/>
+        <w:pPrChange w:id="25" w:author="Windows-felhasználó" w:date="2017-11-15T15:01:00Z">
+          <w:pPr>
+            <w:jc w:val="center"/>
+          </w:pPr>
+        </w:pPrChange>
+      </w:pPr>
+      <w:r>
+        <w:t>4. ábra: PlantLink</w:t>
+      </w:r>
+    </w:p>
+    <w:p>
+      <w:pPr>
+        <w:pStyle w:val="Cmsor3"/>
+      </w:pPr>
+      <w:bookmarkStart w:id="26" w:name="_Toc497913707"/>
+      <w:r>
+        <w:t>Grove Smart Plant Care Kit</w:t>
+      </w:r>
+      <w:bookmarkEnd w:id="26"/>
+    </w:p>
+    <w:p>
+      <w:r>
+        <w:t xml:space="preserve">A következő példa inkább azoknak szól, akik szívesen barkácsolnak. A Grove Smart Plant Care Kit egy kevés részből álló készlet, amit a meglévő Arduino </w:t>
+      </w:r>
+      <w:del w:id="27" w:author="Windows-felhasználó" w:date="2017-11-15T15:02:00Z">
+        <w:r>
+          <w:delText xml:space="preserve"> </w:delText>
+        </w:r>
+      </w:del>
+      <w:r>
+        <w:t xml:space="preserve">mikrokontrolleres fejlesztőkártyánkhoz </w:t>
+      </w:r>
+      <w:r>
+        <w:t>vásárolhatunk meg.</w:t>
+      </w:r>
+      <w:r>
+        <w:t xml:space="preserve"> Azoknak ajánlott, akik most ismerkednek az Arduino világával. Aki megvásárolja, kézhez kap egy csomagot, ami </w:t>
+      </w:r>
+      <w:r>
+        <w:lastRenderedPageBreak/>
+        <w:t xml:space="preserve">tartalmazza a </w:t>
+      </w:r>
+      <w:proofErr w:type="gramStart"/>
+      <w:r>
+        <w:t>komponenseket</w:t>
+      </w:r>
+      <w:proofErr w:type="gramEnd"/>
+      <w:r>
+        <w:t>, ami egy egyszerű öntöző és állapotmegfigyelő rendszerhez szükséges.</w:t>
+      </w:r>
+      <w:del w:id="28" w:author="Windows-felhasználó" w:date="2017-11-15T15:08:00Z">
+        <w:r>
+          <w:delText xml:space="preserve"> </w:delText>
+        </w:r>
+      </w:del>
+    </w:p>
+    <w:p>
+      <w:r>
+        <w:t>Nyílt forráskódú projekt, így tökéletes lehet olyan emberek számára, akik szeretnék megérteni egy ilyen rendszer működését, hogyan</w:t>
+      </w:r>
+      <w:r>
+        <w:t xml:space="preserve"> működik együtt az Arduino a szenzorokkal és beavatkozókkal, hogyan kell rá programot írni.</w:t>
+      </w:r>
+      <w:r>
+        <w:t xml:space="preserve"> </w:t>
+      </w:r>
+    </w:p>
+    <w:p>
+      <w:pPr>
+        <w:keepNext/>
         <w:jc w:val="center"/>
-      </w:pPr>
-      <w:r>
-        <w:t>/* közösségi opensource dolgok, még gondolkozom, hogy belerakjam-e</w:t>
-      </w:r>
-    </w:p>
-    <w:p>
-      <w:pPr>
-        <w:pStyle w:val="Cmsor3"/>
-      </w:pPr>
-      <w:bookmarkStart w:id="27" w:name="_Toc497913707"/>
-      <w:r>
-        <w:t>Grove Smart Plant Care Kit</w:t>
-      </w:r>
-      <w:bookmarkEnd w:id="27"/>
-    </w:p>
-    <w:p>
-      <w:r>
-        <w:t xml:space="preserve">A következő példa inkább azoknak szól, akik szívesen barkácsolnak. A Grove Smart Plant Care Kit egy kevés részből álló készlet, amit a meglévő Arduino </w:t>
-      </w:r>
-      <w:del w:id="28" w:author="Predi" w:date="2017-11-14T23:03:00Z">
-        <w:r>
-          <w:delText xml:space="preserve">mikrokontrollerünkhöz </w:delText>
-        </w:r>
-      </w:del>
-      <w:ins w:id="29" w:author="Predi" w:date="2017-11-14T23:04:00Z">
-        <w:r>
-          <w:t xml:space="preserve"> mikrokontrolleres fejlesztőkártyánkhoz </w:t>
-        </w:r>
-      </w:ins>
-      <w:r>
-        <w:t xml:space="preserve">vásárolhatunk meg. </w:t>
-      </w:r>
-      <w:r>
-        <w:lastRenderedPageBreak/>
-        <w:t xml:space="preserve">Célja csupán annyi, hogy a beágyazott rendszerekkel és Arduinoval ismerkedő embereknek </w:t>
-      </w:r>
-      <w:proofErr w:type="gramStart"/>
-      <w:r>
-        <w:t xml:space="preserve">egy </w:t>
-      </w:r>
-      <w:ins w:id="30" w:author="Predi" w:date="2017-11-14T23:04:00Z">
-        <w:r>
-          <w:t>?</w:t>
-        </w:r>
-        <w:proofErr w:type="gramEnd"/>
-        <w:r>
-          <w:t>??</w:t>
-        </w:r>
-      </w:ins>
-    </w:p>
-    <w:p>
-      <w:pPr>
-        <w:jc w:val="center"/>
+        <w:pPrChange w:id="29" w:author="Windows-felhasználó" w:date="2017-11-15T15:20:00Z">
+          <w:pPr>
+            <w:jc w:val="center"/>
+          </w:pPr>
+        </w:pPrChange>
       </w:pPr>
       <w:r>
         <w:rPr>
@@ -3520,97 +3555,23 @@
     </w:p>
     <w:p>
       <w:pPr>
-        <w:ind w:firstLine="0"/>
-      </w:pPr>
-      <w:hyperlink r:id="rId17" w:history="1">
-        <w:r>
-          <w:rPr>
-            <w:rStyle w:val="Hiperhivatkozs"/>
-          </w:rPr>
-          <w:t>https://www.seeedstudio.com/Grove-Smart-Plant-Care-Kit-for-Arduino-p-2528.html</w:t>
-        </w:r>
-      </w:hyperlink>
-    </w:p>
-    <w:p>
-      <w:pPr>
-        <w:pStyle w:val="Cmsor3"/>
-      </w:pPr>
-      <w:bookmarkStart w:id="31" w:name="_Toc497913708"/>
-      <w:r>
-        <w:t>GardenBot</w:t>
-      </w:r>
-      <w:bookmarkEnd w:id="31"/>
-    </w:p>
-    <w:p>
-      <w:pPr>
-        <w:ind w:left="720" w:hanging="720"/>
-      </w:pPr>
-    </w:p>
-    <w:p>
-      <w:pPr>
-        <w:ind w:left="720" w:hanging="720"/>
-      </w:pPr>
-      <w:hyperlink r:id="rId18" w:history="1">
-        <w:r>
-          <w:rPr>
-            <w:rStyle w:val="Hiperhivatkozs"/>
-          </w:rPr>
-          <w:t>http://gardenbot.org/about/</w:t>
-        </w:r>
-      </w:hyperlink>
-    </w:p>
-    <w:p>
-      <w:pPr>
-        <w:ind w:left="720" w:hanging="720"/>
-      </w:pPr>
-    </w:p>
-    <w:p>
-      <w:pPr>
-        <w:ind w:left="720" w:hanging="720"/>
-        <w:rPr>
-          <w:rStyle w:val="Hiperhivatkozs"/>
-        </w:rPr>
-      </w:pPr>
-      <w:hyperlink r:id="rId19" w:history="1">
-        <w:r>
-          <w:rPr>
-            <w:rStyle w:val="Hiperhivatkozs"/>
-          </w:rPr>
-          <w:t>https://www.youtube.com/watch?v=O_Q1WKCtWiA</w:t>
-        </w:r>
-      </w:hyperlink>
-      <w:r>
-        <w:rPr>
-          <w:rStyle w:val="Hiperhivatkozs"/>
-        </w:rPr>
-        <w:t xml:space="preserve"> </w:t>
-      </w:r>
-    </w:p>
-    <w:p>
-      <w:pPr>
-        <w:ind w:left="720" w:hanging="720"/>
-        <w:rPr>
-          <w:rStyle w:val="Hiperhivatkozs"/>
-        </w:rPr>
-      </w:pPr>
-    </w:p>
-    <w:p>
-      <w:pPr>
-        <w:ind w:left="720" w:hanging="720"/>
-        <w:rPr>
-          <w:rStyle w:val="Hiperhivatkozs"/>
-        </w:rPr>
-      </w:pPr>
-      <w:r>
-        <w:rPr>
-          <w:rStyle w:val="Hiperhivatkozs"/>
-        </w:rPr>
-        <w:t>*/</w:t>
-      </w:r>
-    </w:p>
-    <w:p>
-      <w:pPr>
-        <w:ind w:left="720" w:hanging="720"/>
+        <w:pStyle w:val="Kpalrs"/>
+        <w:rPr>
+          <w:del w:id="30" w:author="Windows-felhasználó" w:date="2017-11-15T15:13:00Z"/>
+        </w:rPr>
+        <w:pPrChange w:id="31" w:author="Windows-felhasználó" w:date="2017-11-15T15:20:00Z">
+          <w:pPr>
+            <w:jc w:val="center"/>
+          </w:pPr>
+        </w:pPrChange>
+      </w:pPr>
+      <w:r>
+        <w:t>5. ábra: Grove Smart Plant Care Kit</w:t>
+      </w:r>
+    </w:p>
+    <w:p>
+      <w:pPr>
+        <w:jc w:val="center"/>
         <w:rPr>
           <w:color w:val="0000FF"/>
           <w:u w:val="single"/>
@@ -3660,49 +3621,52 @@
     </w:p>
     <w:p>
       <w:r>
+        <w:t xml:space="preserve">Számomra és a többi </w:t>
+      </w:r>
+      <w:r>
+        <w:t>hobbista</w:t>
+      </w:r>
+      <w:ins w:id="33" w:author="Predi" w:date="2017-11-14T23:05:00Z">
+        <w:r>
+          <w:t>,</w:t>
+        </w:r>
+      </w:ins>
+      <w:r>
+        <w:t xml:space="preserve"> építgetni szerető emberek számára más szempontok a</w:t>
+      </w:r>
+      <w:r>
+        <w:t xml:space="preserve">z érdekesek. Fontos általában, hogy az irányító egység sokoldalú legyen, mivel </w:t>
+      </w:r>
+      <w:r>
+        <w:t xml:space="preserve">a projekteknél sok a </w:t>
+      </w:r>
+      <w:r>
+        <w:t xml:space="preserve">próbálkozás, sokszor ki kell próbálni különböző megoldásokat. Emiatt, a </w:t>
+      </w:r>
+      <w:r>
+        <w:t xml:space="preserve">hobbiépítők egyik legjobb barátai a nem régen megjelent kicsi, egyetlen áramköri lapra integrált számítógépek. Rendelkeznek processzorral, memóriával, </w:t>
+      </w:r>
+      <w:r>
+        <w:t>háttértárral</w:t>
+      </w:r>
+      <w:r>
+        <w:t xml:space="preserve">, </w:t>
+      </w:r>
+      <w:r>
+        <w:t>szóval mindennel, ami</w:t>
+      </w:r>
+      <w:r>
+        <w:t>t</w:t>
+      </w:r>
+      <w:r>
+        <w:t xml:space="preserve"> egy teljesen funkcionális számítógépnek tartalmaznia kell.</w:t>
+      </w:r>
+      <w:r>
+        <w:t xml:space="preserve"> Ezek általában nagyjából bankkártya méretű kis teljesítményű gépek, amelyeken </w:t>
+      </w:r>
+      <w:r>
         <w:lastRenderedPageBreak/>
-        <w:t xml:space="preserve">Számomra és a többi </w:t>
-      </w:r>
-      <w:r>
-        <w:t>hobbista</w:t>
-      </w:r>
-      <w:ins w:id="33" w:author="Predi" w:date="2017-11-14T23:05:00Z">
-        <w:r>
-          <w:t>,</w:t>
-        </w:r>
-      </w:ins>
-      <w:r>
-        <w:t xml:space="preserve"> építgetni szerető emberek számára más szempontok a</w:t>
-      </w:r>
-      <w:r>
-        <w:t xml:space="preserve">z érdekesek. Fontos általában, hogy az irányító egység sokoldalú legyen, mivel </w:t>
-      </w:r>
-      <w:r>
-        <w:t xml:space="preserve">a projekteknél sok a </w:t>
-      </w:r>
-      <w:r>
-        <w:t xml:space="preserve">próbálkozás, sokszor ki kell próbálni különböző megoldásokat. Emiatt, a </w:t>
-      </w:r>
-      <w:r>
-        <w:t xml:space="preserve">hobbiépítők egyik legjobb barátai a nem régen megjelent kicsi, egyetlen áramköri lapra integrált számítógépek. Rendelkeznek processzorral, memóriával, </w:t>
-      </w:r>
-      <w:r>
-        <w:t>háttértárral</w:t>
-      </w:r>
-      <w:r>
-        <w:t xml:space="preserve">, </w:t>
-      </w:r>
-      <w:r>
-        <w:t>szóval mindennel, ami</w:t>
-      </w:r>
-      <w:r>
-        <w:t>t</w:t>
-      </w:r>
-      <w:r>
-        <w:t xml:space="preserve"> egy teljesen funkcionális számítógépnek tartalmaznia kell.</w:t>
-      </w:r>
-      <w:r>
-        <w:t xml:space="preserve"> Ezek általában nagyjából bankkártya méretű kis teljesítményű gépek, amelyeken teljesértékű számítógép</w:t>
+        <w:t>teljesértékű számítógép</w:t>
       </w:r>
       <w:r>
         <w:t>es operációs rendszerek futnak</w:t>
@@ -3938,11 +3902,7 @@
         <w:t xml:space="preserve">tüskék </w:t>
       </w:r>
       <w:r>
-        <w:t xml:space="preserve">között találhatóak tápellátáshoz szükséges csatlakozók, így alacsonyabb energiaigényű </w:t>
-      </w:r>
-      <w:r>
-        <w:lastRenderedPageBreak/>
-        <w:t xml:space="preserve">eszközöket könnyen </w:t>
+        <w:t xml:space="preserve">között találhatóak tápellátáshoz szükséges csatlakozók, így alacsonyabb energiaigényű eszközöket könnyen </w:t>
       </w:r>
       <w:commentRangeStart w:id="43"/>
       <w:r>
@@ -3967,13 +3927,20 @@
     </w:p>
     <w:p>
       <w:pPr>
+        <w:keepNext/>
         <w:jc w:val="center"/>
+        <w:pPrChange w:id="44" w:author="Windows-felhasználó" w:date="2017-11-15T17:07:00Z">
+          <w:pPr>
+            <w:jc w:val="center"/>
+          </w:pPr>
+        </w:pPrChange>
       </w:pPr>
       <w:r>
         <w:rPr>
           <w:noProof/>
           <w:lang w:eastAsia="hu-HU"/>
         </w:rPr>
+        <w:lastRenderedPageBreak/>
         <w:drawing>
           <wp:inline distT="0" distB="0" distL="0" distR="0" wp14:anchorId="46EB17F1" wp14:editId="44024175">
             <wp:extent cx="3381375" cy="2171700"/>
@@ -3992,7 +3959,7 @@
                     </pic:cNvPicPr>
                   </pic:nvPicPr>
                   <pic:blipFill>
-                    <a:blip r:embed="rId20">
+                    <a:blip r:embed="rId17">
                       <a:extLst>
                         <a:ext uri="{28A0092B-C50C-407E-A947-70E740481C1C}">
                           <a14:useLocalDpi xmlns:a14="http://schemas.microsoft.com/office/drawing/2010/main" val="0"/>
@@ -4025,6 +3992,19 @@
       </w:r>
     </w:p>
     <w:p>
+      <w:pPr>
+        <w:pStyle w:val="Kpalrs"/>
+        <w:pPrChange w:id="45" w:author="Windows-felhasználó" w:date="2017-11-15T17:07:00Z">
+          <w:pPr>
+            <w:jc w:val="center"/>
+          </w:pPr>
+        </w:pPrChange>
+      </w:pPr>
+      <w:r>
+        <w:t>6. ábra: Raspberry Pi 3</w:t>
+      </w:r>
+    </w:p>
+    <w:p>
       <w:r>
         <w:t>A</w:t>
       </w:r>
@@ -4039,7 +4019,7 @@
       <w:r>
         <w:t xml:space="preserve"> Raspberry Pi már négy magos, 1.2</w:t>
       </w:r>
-      <w:ins w:id="44" w:author="Predi" w:date="2017-11-14T23:10:00Z">
+      <w:ins w:id="46" w:author="Predi" w:date="2017-11-14T23:10:00Z">
         <w:r>
           <w:t xml:space="preserve"> </w:t>
         </w:r>
@@ -4080,7 +4060,7 @@
       <w:r>
         <w:t>kiszolgálókén</w:t>
       </w:r>
-      <w:ins w:id="45" w:author="Predi" w:date="2017-11-14T23:11:00Z">
+      <w:ins w:id="47" w:author="Predi" w:date="2017-11-14T23:11:00Z">
         <w:r>
           <w:t>t</w:t>
         </w:r>
@@ -4153,7 +4133,13 @@
     </w:p>
     <w:p>
       <w:pPr>
+        <w:keepNext/>
         <w:jc w:val="center"/>
+        <w:pPrChange w:id="48" w:author="Windows-felhasználó" w:date="2017-11-15T17:07:00Z">
+          <w:pPr>
+            <w:jc w:val="center"/>
+          </w:pPr>
+        </w:pPrChange>
       </w:pPr>
       <w:r>
         <w:rPr>
@@ -4178,7 +4164,7 @@
                     </pic:cNvPicPr>
                   </pic:nvPicPr>
                   <pic:blipFill rotWithShape="1">
-                    <a:blip r:embed="rId21" cstate="print">
+                    <a:blip r:embed="rId18" cstate="print">
                       <a:extLst>
                         <a:ext uri="{28A0092B-C50C-407E-A947-70E740481C1C}">
                           <a14:useLocalDpi xmlns:a14="http://schemas.microsoft.com/office/drawing/2010/main" val="0"/>
@@ -4214,6 +4200,19 @@
       </w:r>
     </w:p>
     <w:p>
+      <w:pPr>
+        <w:pStyle w:val="Kpalrs"/>
+        <w:pPrChange w:id="49" w:author="Windows-felhasználó" w:date="2017-11-15T17:07:00Z">
+          <w:pPr>
+            <w:jc w:val="center"/>
+          </w:pPr>
+        </w:pPrChange>
+      </w:pPr>
+      <w:r>
+        <w:t>7. ábra: Raspberry Pi Zero</w:t>
+      </w:r>
+    </w:p>
+    <w:p>
       <w:r>
         <w:t xml:space="preserve">Ezek mellett </w:t>
       </w:r>
@@ -4227,7 +4226,11 @@
         <w:t>Compute Module</w:t>
       </w:r>
       <w:r>
-        <w:t xml:space="preserve"> nevű típust, ami formára megegyezik a SO-DIMM memóriákkal, viszont a lábkiosztása értelemszerűen teljesen más. 4GB beépített tárhellyel rendelkezik, és megvásárlása esetén kapunk mellé egy IO Board eszközt, aminek segítségével fel tudjuk programozni. Ezt azok számára fejlesztették ki, akik saját nyomtatott áramkört terveznek, így biztosan a lehetséges legkisebb helyet foglalja el belőle a Pi.</w:t>
+        <w:t xml:space="preserve"> nevű típust, ami formára megegyezik a SO-DIMM memóriákkal, viszont a lábkiosztása értelemszerűen teljesen más. 4GB beépített tárhellyel rendelkezik, és megvásárlása esetén kapunk mellé egy IO Board eszközt, aminek segítségével fel tudjuk programozni. Ezt azok számára </w:t>
+      </w:r>
+      <w:r>
+        <w:lastRenderedPageBreak/>
+        <w:t>fejlesztették ki, akik saját nyomtatott áramkört terveznek, így biztosan a lehetséges legkisebb helyet foglalja el belőle a Pi.</w:t>
       </w:r>
       <w:r>
         <w:t xml:space="preserve"> </w:t>
@@ -4235,14 +4238,19 @@
     </w:p>
     <w:p>
       <w:pPr>
+        <w:keepNext/>
         <w:jc w:val="center"/>
+        <w:pPrChange w:id="50" w:author="Windows-felhasználó" w:date="2017-11-15T17:08:00Z">
+          <w:pPr>
+            <w:jc w:val="center"/>
+          </w:pPr>
+        </w:pPrChange>
       </w:pPr>
       <w:r>
         <w:rPr>
           <w:noProof/>
           <w:lang w:eastAsia="hu-HU"/>
         </w:rPr>
-        <w:lastRenderedPageBreak/>
         <w:drawing>
           <wp:inline distT="0" distB="0" distL="0" distR="0" wp14:anchorId="29A429BB" wp14:editId="19E1ACF3">
             <wp:extent cx="2836591" cy="1571625"/>
@@ -4261,7 +4269,7 @@
                     </pic:cNvPicPr>
                   </pic:nvPicPr>
                   <pic:blipFill>
-                    <a:blip r:embed="rId22">
+                    <a:blip r:embed="rId19">
                       <a:extLst>
                         <a:ext uri="{28A0092B-C50C-407E-A947-70E740481C1C}">
                           <a14:useLocalDpi xmlns:a14="http://schemas.microsoft.com/office/drawing/2010/main" val="0"/>
@@ -4295,13 +4303,26 @@
     </w:p>
     <w:p>
       <w:pPr>
+        <w:pStyle w:val="Kpalrs"/>
+        <w:pPrChange w:id="51" w:author="Windows-felhasználó" w:date="2017-11-15T17:08:00Z">
+          <w:pPr>
+            <w:jc w:val="center"/>
+          </w:pPr>
+        </w:pPrChange>
+      </w:pPr>
+      <w:r>
+        <w:t>8. ábra: Raspberry Pi Compute Module</w:t>
+      </w:r>
+    </w:p>
+    <w:p>
+      <w:pPr>
         <w:pStyle w:val="Cmsor3"/>
       </w:pPr>
-      <w:bookmarkStart w:id="46" w:name="_Toc497913711"/>
+      <w:bookmarkStart w:id="52" w:name="_Toc497913711"/>
       <w:r>
         <w:t>Arduino</w:t>
       </w:r>
-      <w:bookmarkEnd w:id="46"/>
+      <w:bookmarkEnd w:id="52"/>
     </w:p>
     <w:p>
       <w:r>
@@ -4321,7 +4342,7 @@
       <w:r>
         <w:t xml:space="preserve">egyszerűbben </w:t>
       </w:r>
-      <w:commentRangeStart w:id="47"/>
+      <w:commentRangeStart w:id="53"/>
       <w:r>
         <w:t>programozhatóbb vezérlő egységet</w:t>
       </w:r>
@@ -4332,33 +4353,27 @@
         <w:t>,</w:t>
       </w:r>
       <w:r>
+        <w:t xml:space="preserve"> valós időben beavatkozásra képes alkalmazást szeretnénk írni,</w:t>
+      </w:r>
+      <w:r>
+        <w:t xml:space="preserve"> vagy </w:t>
+      </w:r>
+      <w:r>
+        <w:t>nagyobb mennyiségű GPIO tűre van szükségünk, esetleges analóg bemenetekre, amivel a Pi nem rendelkezik</w:t>
+      </w:r>
+      <w:commentRangeEnd w:id="53"/>
+      <w:r>
+        <w:rPr>
+          <w:rStyle w:val="Jegyzethivatkozs"/>
+        </w:rPr>
+        <w:commentReference w:id="53"/>
+      </w:r>
+      <w:r>
+        <w:t>. Ilyenkor kerülnek képbe a mikrokontrollerek.</w:t>
+      </w:r>
+      <w:r>
         <w:t xml:space="preserve"> </w:t>
       </w:r>
-      <w:r>
-        <w:t>valós időben beavatkozásra képes alkalmazást szeretnénk írni,</w:t>
-      </w:r>
-      <w:r>
-        <w:t xml:space="preserve"> </w:t>
-      </w:r>
-      <w:r>
-        <w:t xml:space="preserve">vagy </w:t>
-      </w:r>
-      <w:r>
-        <w:t>nagyobb mennyiségű GPIO tűre van szükségünk, esetleges analóg bemenetekre, amivel a Pi nem rendelkezik</w:t>
-      </w:r>
-      <w:commentRangeEnd w:id="47"/>
-      <w:r>
-        <w:rPr>
-          <w:rStyle w:val="Jegyzethivatkozs"/>
-        </w:rPr>
-        <w:commentReference w:id="47"/>
-      </w:r>
-      <w:r>
-        <w:t>. Ilyenkor kerülnek képbe a mikrokontrollerek.</w:t>
-      </w:r>
-      <w:r>
-        <w:t xml:space="preserve"> </w:t>
-      </w:r>
     </w:p>
     <w:p>
       <w:r>
@@ -4368,21 +4383,7 @@
         <w:t xml:space="preserve">nem </w:t>
       </w:r>
       <w:r>
-        <w:t xml:space="preserve">operációs rendszer, hanem az adott feladatra készített program fut rajtuk. </w:t>
-      </w:r>
-      <w:commentRangeStart w:id="48"/>
-      <w:r>
-        <w:t xml:space="preserve">A régebbi mikrokontrollerek egyszer voltak programozhatóak, az újabb eszközök programtára legtöbb esetben újraírható. </w:t>
-      </w:r>
-      <w:commentRangeEnd w:id="48"/>
-      <w:r>
-        <w:rPr>
-          <w:rStyle w:val="Jegyzethivatkozs"/>
-        </w:rPr>
-        <w:commentReference w:id="48"/>
-      </w:r>
-      <w:r>
-        <w:t>Programozásuk történhet gépi kód</w:t>
+        <w:t>operációs rendszer, hanem az adott feladatra készített program fut rajtuk. Programozásuk történhet gépi kód</w:t>
       </w:r>
       <w:r>
         <w:t>on</w:t>
@@ -4407,13 +4408,20 @@
     </w:p>
     <w:p>
       <w:pPr>
+        <w:keepNext/>
         <w:jc w:val="center"/>
+        <w:pPrChange w:id="54" w:author="Windows-felhasználó" w:date="2017-11-15T17:08:00Z">
+          <w:pPr>
+            <w:jc w:val="center"/>
+          </w:pPr>
+        </w:pPrChange>
       </w:pPr>
       <w:r>
         <w:rPr>
           <w:noProof/>
           <w:lang w:eastAsia="hu-HU"/>
         </w:rPr>
+        <w:lastRenderedPageBreak/>
         <w:drawing>
           <wp:inline distT="0" distB="0" distL="0" distR="0" wp14:anchorId="01B49ABB" wp14:editId="08A0B11C">
             <wp:extent cx="3231497" cy="2483076"/>
@@ -4432,7 +4440,7 @@
                     </pic:cNvPicPr>
                   </pic:nvPicPr>
                   <pic:blipFill rotWithShape="1">
-                    <a:blip r:embed="rId23">
+                    <a:blip r:embed="rId20">
                       <a:extLst>
                         <a:ext uri="{28A0092B-C50C-407E-A947-70E740481C1C}">
                           <a14:useLocalDpi xmlns:a14="http://schemas.microsoft.com/office/drawing/2010/main" val="0"/>
@@ -4468,260 +4476,438 @@
       </w:r>
     </w:p>
     <w:p>
+      <w:pPr>
+        <w:pStyle w:val="Kpalrs"/>
+        <w:pPrChange w:id="55" w:author="Windows-felhasználó" w:date="2017-11-15T17:08:00Z">
+          <w:pPr>
+            <w:jc w:val="center"/>
+          </w:pPr>
+        </w:pPrChange>
+      </w:pPr>
+      <w:r>
+        <w:t>9. ábra: Arduino Uno</w:t>
+      </w:r>
+    </w:p>
+    <w:p>
+      <w:r>
+        <w:t>A ma leginkább elterjedt mikrokontroller</w:t>
+      </w:r>
+      <w:r>
+        <w:t xml:space="preserve">es fejlesztőkártya </w:t>
+      </w:r>
+      <w:r>
+        <w:t xml:space="preserve">az Arduino. </w:t>
+      </w:r>
+      <w:r>
+        <w:t xml:space="preserve">Ezek az </w:t>
+      </w:r>
+      <w:r>
+        <w:t xml:space="preserve">Atmel 8-bites mikrokontrollerei köré épülnek. Egyszerűen programozható az Arduino IDE segítségével, ami felismeri a számítógéphez csatlakoztatott Arduino eszközöket, a kód validálása után pedig fel is tölthetjük a programunkat rajta keresztül. </w:t>
+      </w:r>
+    </w:p>
+    <w:p>
+      <w:r>
+        <w:t>Népszerűségét több dolognak is köszönhet. Egyik ilyen, hogy nem kell hozzá külön programozó áramkör. A bootloader egy olyan program, ami minden bekapcsolás után lefut, egy bizonyos byteszekvenciát</w:t>
+      </w:r>
+      <w:r>
+        <w:t xml:space="preserve"> vár a soros porton. Ha megérkezik ez a bytesorozat, akkor programozza a mikrokontrollert,</w:t>
+      </w:r>
+      <w:r>
+        <w:t xml:space="preserve"> ha ezt nem </w:t>
+      </w:r>
+      <w:r>
+        <w:t>érkezik meg</w:t>
+      </w:r>
+      <w:r>
+        <w:t>, akkor betölti a már rátelepített programot.</w:t>
+      </w:r>
+      <w:r>
+        <w:t xml:space="preserve"> Ezáltal könnyebb a fejlesztés, viszont érdemes figyelembe venni, hogy ez minden indításnál késleltetést jelent, ami valós idejű alkalmazások esetén fontos lehet.</w:t>
+      </w:r>
+    </w:p>
+    <w:p>
+      <w:r>
+        <w:t xml:space="preserve">Egy Arduino program minimum két függvényből áll, ez a </w:t>
+      </w:r>
+      <w:proofErr w:type="gramStart"/>
+      <w:r>
+        <w:t>setup(</w:t>
+      </w:r>
+      <w:proofErr w:type="gramEnd"/>
+      <w:r>
+        <w:t xml:space="preserve">) és a loop(). A </w:t>
+      </w:r>
+      <w:proofErr w:type="gramStart"/>
+      <w:r>
+        <w:t>setup(</w:t>
+      </w:r>
+      <w:proofErr w:type="gramEnd"/>
+      <w:r>
+        <w:t xml:space="preserve">) egyszer fut le, a program indulásakor, itt konfiguráljuk a mikrokontroller lábainak viselkedését. A </w:t>
+      </w:r>
+      <w:proofErr w:type="gramStart"/>
+      <w:r>
+        <w:t>loop(</w:t>
+      </w:r>
+      <w:proofErr w:type="gramEnd"/>
+      <w:r>
+        <w:t>) függvény tartalmazza a végrehajtandó parancsokat, folyamatosan fut.</w:t>
+      </w:r>
+      <w:r>
+        <w:t xml:space="preserve"> </w:t>
+      </w:r>
+    </w:p>
+    <w:p>
+      <w:r>
+        <w:t xml:space="preserve">Rengetegen használják, emiatt nagyon sok open-source library található hozzá mindenféle részfeladatra, amik segítségével néhány sor kód segítségével egészen </w:t>
+      </w:r>
+      <w:proofErr w:type="gramStart"/>
+      <w:r>
+        <w:t>komplex</w:t>
+      </w:r>
+      <w:proofErr w:type="gramEnd"/>
+      <w:r>
+        <w:t xml:space="preserve"> rendszereket lehet megvalósítani.</w:t>
+      </w:r>
+    </w:p>
+    <w:p>
+      <w:r>
+        <w:t xml:space="preserve">Ha kevésnek találnánk az Arduino képességeit, könnyen bővíthetjük az úgynevezett Shieldek segítségével. A Shieldek egyszerű interfacet adnak az Arduino számára </w:t>
+      </w:r>
+      <w:proofErr w:type="gramStart"/>
+      <w:r>
+        <w:t>komplex</w:t>
+      </w:r>
+      <w:proofErr w:type="gramEnd"/>
+      <w:r>
+        <w:t xml:space="preserve"> hardveres technológiák használatához, mint például Bluetooth, WiFi, </w:t>
+      </w:r>
       <w:r>
         <w:lastRenderedPageBreak/>
-        <w:t>A ma leginkább elterjedt mikrokontroller</w:t>
-      </w:r>
-      <w:r>
-        <w:t xml:space="preserve">es fejlesztőkártya </w:t>
-      </w:r>
-      <w:r>
-        <w:t xml:space="preserve">az Arduino. </w:t>
-      </w:r>
-      <w:r>
-        <w:t xml:space="preserve">Ezek az </w:t>
-      </w:r>
-      <w:r>
-        <w:t xml:space="preserve">Atmel 8-bites mikrokontrollerei köré épülnek. Egyszerűen programozható az Arduino IDE segítségével, ami felismeri a számítógéphez csatlakoztatott Arduino eszközöket, a kód validálása után pedig fel is tölthetjük a programunkat rajta keresztül. </w:t>
-      </w:r>
-    </w:p>
-    <w:p>
-      <w:r>
-        <w:t xml:space="preserve">Egy Arduino program minimum két függvényből áll, ez a </w:t>
+        <w:t xml:space="preserve">LCD kijelző. Olyan áramköri lapok, amik méretre és lábkiosztásra megegyeznek az Arduinoval, így csak rá kell helyezni, és akár több ilyen Shieldet is használhatunk egyszerre. </w:t>
+      </w:r>
+    </w:p>
+    <w:p>
+      <w:pPr>
+        <w:rPr>
+          <w:ins w:id="56" w:author="Windows-felhasználó" w:date="2017-11-15T17:09:00Z"/>
+        </w:rPr>
+      </w:pPr>
+      <w:r>
+        <w:t xml:space="preserve">A Raspberryhez hasonlóan az Arduino is megkapható több formában, eltérő </w:t>
       </w:r>
       <w:proofErr w:type="gramStart"/>
       <w:r>
-        <w:t>setup(</w:t>
+        <w:t>specifikációkkal</w:t>
       </w:r>
       <w:proofErr w:type="gramEnd"/>
       <w:r>
-        <w:t xml:space="preserve">) és a loop(). A </w:t>
+        <w:t>. Az alap Uno mellett létezik például a Nano, ami sokkal kisebb helyet foglal, a Mega, ami nagyobb, és sokkal több lábkivezetést tartalmaz, vagy az Ethernet, ami beépített internetes interfésszel rendelkezik.</w:t>
+      </w:r>
+      <w:r>
+        <w:t xml:space="preserve"> Az eredeti Arduino is elég olcsó, </w:t>
+      </w:r>
+      <w:r>
+        <w:t>€20</w:t>
+      </w:r>
+      <w:r>
+        <w:t xml:space="preserve"> körül kapható</w:t>
+      </w:r>
+      <w:r>
+        <w:t>, viszont mivel nyilvánosak a hardveres tervrajzai, sokan gyártanak belőle másolatokat,</w:t>
+      </w:r>
+      <w:r>
+        <w:t xml:space="preserve"> amik ennek akár az ötödébe is kerülhetnek.</w:t>
+      </w:r>
+      <w:del w:id="57" w:author="Windows-felhasználó" w:date="2017-11-15T16:44:00Z">
+        <w:r>
+          <w:delText xml:space="preserve"> </w:delText>
+        </w:r>
+      </w:del>
+    </w:p>
+    <w:p>
+      <w:pPr>
+        <w:keepNext/>
+        <w:jc w:val="center"/>
+        <w:rPr>
+          <w:ins w:id="58" w:author="Windows-felhasználó" w:date="2017-11-15T17:09:00Z"/>
+        </w:rPr>
+      </w:pPr>
+      <w:r>
+        <w:rPr>
+          <w:noProof/>
+          <w:lang w:eastAsia="hu-HU"/>
+        </w:rPr>
+        <w:drawing>
+          <wp:inline distT="0" distB="0" distL="0" distR="0" wp14:anchorId="6CFB2208" wp14:editId="40912907">
+            <wp:extent cx="2314575" cy="1841275"/>
+            <wp:effectExtent l="0" t="0" r="0" b="6985"/>
+            <wp:docPr id="17" name="Kép 17" descr="http://www.etechpk.net/wp-content/uploads/2016/02/ARDUINO_NANO_03.png"/>
+            <wp:cNvGraphicFramePr>
+              <a:graphicFrameLocks xmlns:a="http://schemas.openxmlformats.org/drawingml/2006/main" noChangeAspect="1"/>
+            </wp:cNvGraphicFramePr>
+            <a:graphic xmlns:a="http://schemas.openxmlformats.org/drawingml/2006/main">
+              <a:graphicData uri="http://schemas.openxmlformats.org/drawingml/2006/picture">
+                <pic:pic xmlns:pic="http://schemas.openxmlformats.org/drawingml/2006/picture">
+                  <pic:nvPicPr>
+                    <pic:cNvPr id="0" name="Picture 1" descr="http://www.etechpk.net/wp-content/uploads/2016/02/ARDUINO_NANO_03.png"/>
+                    <pic:cNvPicPr>
+                      <a:picLocks noChangeAspect="1" noChangeArrowheads="1"/>
+                    </pic:cNvPicPr>
+                  </pic:nvPicPr>
+                  <pic:blipFill>
+                    <a:blip r:embed="rId21" cstate="print">
+                      <a:extLst>
+                        <a:ext uri="{28A0092B-C50C-407E-A947-70E740481C1C}">
+                          <a14:useLocalDpi xmlns:a14="http://schemas.microsoft.com/office/drawing/2010/main" val="0"/>
+                        </a:ext>
+                      </a:extLst>
+                    </a:blip>
+                    <a:srcRect/>
+                    <a:stretch>
+                      <a:fillRect/>
+                    </a:stretch>
+                  </pic:blipFill>
+                  <pic:spPr bwMode="auto">
+                    <a:xfrm>
+                      <a:off x="0" y="0"/>
+                      <a:ext cx="2328648" cy="1852470"/>
+                    </a:xfrm>
+                    <a:prstGeom prst="rect">
+                      <a:avLst/>
+                    </a:prstGeom>
+                    <a:noFill/>
+                    <a:ln>
+                      <a:noFill/>
+                    </a:ln>
+                  </pic:spPr>
+                </pic:pic>
+              </a:graphicData>
+            </a:graphic>
+          </wp:inline>
+        </w:drawing>
+      </w:r>
+    </w:p>
+    <w:p>
+      <w:pPr>
+        <w:pStyle w:val="Kpalrs"/>
+      </w:pPr>
+      <w:fldSimple w:instr=" SEQ ábra \* ARABIC ">
+        <w:r>
+          <w:rPr>
+            <w:noProof/>
+          </w:rPr>
+          <w:t>1</w:t>
+        </w:r>
+      </w:fldSimple>
+      <w:r>
+        <w:t>0. ábra: Arduino Nano</w:t>
+      </w:r>
+    </w:p>
+    <w:p>
+      <w:pPr>
+        <w:pStyle w:val="Cmsor3"/>
+      </w:pPr>
+      <w:r>
+        <w:t>Szenzorok</w:t>
+      </w:r>
+      <w:r>
+        <w:tab/>
+      </w:r>
+    </w:p>
+    <w:p>
+      <w:r>
+        <w:t>asdasd</w:t>
+      </w:r>
+    </w:p>
+    <w:p>
+      <w:pPr>
+        <w:pStyle w:val="Cmsor2"/>
+      </w:pPr>
+      <w:bookmarkStart w:id="59" w:name="_Toc497913712"/>
+      <w:r>
+        <w:t>Kommunikációs technológiák</w:t>
+      </w:r>
+      <w:bookmarkEnd w:id="59"/>
+    </w:p>
+    <w:p>
+      <w:r>
+        <w:t>Amikor olyan eszközöket készítünk, amivel interneten keresztül szeretnénk kommunikálni gondolnunk kell arra, hogy mi a legmegfelelőbb technológia erre a feladatra.</w:t>
+      </w:r>
+    </w:p>
+    <w:p>
+      <w:r>
+        <w:t>/*</w:t>
+      </w:r>
+      <w:r>
+        <w:t xml:space="preserve"> </w:t>
+      </w:r>
+    </w:p>
+    <w:p>
+      <w:hyperlink r:id="rId22" w:history="1">
+        <w:r>
+          <w:rPr>
+            <w:rStyle w:val="Hiperhivatkozs"/>
+          </w:rPr>
+          <w:t>https://www.linkedin.com/pulse/internet-things-http-vs-websockets-mqtt-ronak-singh-cspo</w:t>
+        </w:r>
+      </w:hyperlink>
+    </w:p>
+    <w:p>
+      <w:hyperlink r:id="rId23" w:history="1">
+        <w:r>
+          <w:rPr>
+            <w:rStyle w:val="Hiperhivatkozs"/>
+          </w:rPr>
+          <w:t>https://hu.wikipedia.org/wiki/HTTP</w:t>
+        </w:r>
+      </w:hyperlink>
+    </w:p>
+    <w:p>
+      <w:r>
+        <w:t>*/</w:t>
+      </w:r>
+    </w:p>
+    <w:p>
+      <w:pPr>
+        <w:pStyle w:val="Cmsor3"/>
+      </w:pPr>
+      <w:bookmarkStart w:id="60" w:name="_Toc497913713"/>
+      <w:r>
+        <w:lastRenderedPageBreak/>
+        <w:t>HTTP</w:t>
+      </w:r>
+      <w:r>
+        <w:t>, HTTP/2</w:t>
+      </w:r>
+      <w:bookmarkEnd w:id="60"/>
+      <w:r>
+        <w:t xml:space="preserve"> </w:t>
+      </w:r>
+    </w:p>
+    <w:p>
+      <w:r>
+        <w:t xml:space="preserve">A </w:t>
+      </w:r>
+      <w:r>
+        <w:t xml:space="preserve">HyperText Transfer Protocol </w:t>
+      </w:r>
+      <w:r>
+        <w:t xml:space="preserve">egy kérés-válasz alapú kommunikációs protokoll kliens és szerver között. </w:t>
+      </w:r>
+      <w:r>
+        <w:t>Első verzióját 1991-ben alkották meg, a legfrissebb a 2015-ben kiadott HTTP/2. A</w:t>
+      </w:r>
+      <w:r>
+        <w:t xml:space="preserve"> kliens egy kérést küld a szerver felé, a végrehajtani kívánt metódussal és paraméterekkel. Ezt a kérést a szerver feldolgozza, majd az eredményt válaszüzenetben visszaküldi a kliensnek. Ez az üzenet tartalmazza a státuszt a kérés teljesítéséről, valamint a kért tartalmat, és egyéb információkat. Egy megbízható szállítási protokollt igényel, ez a legtöbb esetben a TCP, így a QoS (Quality of Service) felelősséget nem vállal. </w:t>
+      </w:r>
+    </w:p>
+    <w:p>
+      <w:r>
+        <w:t>A régebbi HTTP protokollok szöveges üzenetekkel, és soros üzenetfeldolgozással működtek, viszont az új HTTP/2 már bináris adatot használ, és a kéréseket multiplexálással dolgozza fel. Ezáltal csökken az üzenet mérete, és a feldolgozás ideje. Újdonság még a HTTP/2-ben a szerver oldali „push” művelet, aminek segítségével lehetőség van arra, hogy akkor is küldjünk adatot a kliensnek, amikor nem érkezett kérés.</w:t>
+      </w:r>
+    </w:p>
+    <w:p>
+      <w:r>
+        <w:t xml:space="preserve">Bár a HTTP/1 is használható volt az IoT eszközök esetében, az új HTTP/2 verzió alkalmasabb a feladatra, tekintve, hogy sokkal kisebb az erőforrásigénye, ami fontos, ha egy </w:t>
+      </w:r>
+      <w:r>
+        <w:t xml:space="preserve">kis teljesítményű </w:t>
+      </w:r>
+      <w:del w:id="61" w:author="Windows-felhasználó" w:date="2017-11-15T13:21:00Z">
+        <w:r>
+          <w:rPr>
+            <w:rStyle w:val="Jegyzethivatkozs"/>
+          </w:rPr>
+          <w:commentReference w:id="62"/>
+        </w:r>
+      </w:del>
+      <w:r>
+        <w:t>hardver</w:t>
+      </w:r>
+      <w:r>
+        <w:t>rel</w:t>
+      </w:r>
+      <w:r>
+        <w:t>, vagy akkumulátorral szerelt eszközről van szó.</w:t>
+      </w:r>
+    </w:p>
+    <w:p>
+      <w:pPr>
+        <w:pStyle w:val="Cmsor3"/>
+      </w:pPr>
+      <w:bookmarkStart w:id="63" w:name="_Toc497913714"/>
+      <w:r>
+        <w:t>WebSocket</w:t>
+      </w:r>
+      <w:bookmarkEnd w:id="63"/>
+    </w:p>
+    <w:p>
+      <w:r>
+        <w:t>A WebSocket protokoll a kliens és a szerver között létesít kétirányú kapcsolatot, ezáltal ideálissá teszi</w:t>
+      </w:r>
+      <w:ins w:id="64" w:author="Predi" w:date="2017-11-14T23:18:00Z">
+        <w:r>
+          <w:t>,</w:t>
+        </w:r>
+      </w:ins>
+      <w:r>
+        <w:t xml:space="preserve"> ha egy rendszer állapotát szeretnénk folyamatosan megfigyelni, vagy ha egy kliensnek rendszeresen, és gyors frissítésekre van szüksége. Ahhoz hogy létrejöjjön egy ilyen kapcsolat, a </w:t>
       </w:r>
       <w:proofErr w:type="gramStart"/>
       <w:r>
-        <w:t>setup(</w:t>
+        <w:t>kliens</w:t>
       </w:r>
       <w:proofErr w:type="gramEnd"/>
       <w:r>
-        <w:t xml:space="preserve">) egyszer fut le, a program indulásakor, itt konfiguráljuk a mikrokontroller lábainak viselkedését. A </w:t>
-      </w:r>
-      <w:proofErr w:type="gramStart"/>
-      <w:r>
-        <w:t>loop(</w:t>
-      </w:r>
-      <w:proofErr w:type="gramEnd"/>
-      <w:r>
-        <w:t>) függvény tartalmazza a végrehajtandó parancsokat, folyamatosan fut.</w:t>
-      </w:r>
-    </w:p>
-    <w:p>
-      <w:r>
-        <w:t xml:space="preserve">A Raspberryhez hasonlóan az Arduino is megkapható több formában, eltérő specifikációkkal. Az alap Uno mellett létezik például a Nano, ami sokkal kisebb helyet foglal, a Mega, ami nagyobb, és sokkal több lábkivezetést tartalmaz, vagy az Ethernet, ami beépített internetes interfésszel rendelkezik. </w:t>
+        <w:t xml:space="preserve"> egy „kézfogás” üzenetet küld a szervernek HTTP-n keresztül, a szerver válaszával pedig felépül a közvetlen kapcsolat a kliensalkalmazás és a szerver között.</w:t>
+      </w:r>
+    </w:p>
+    <w:p>
+      <w:r>
+        <w:t xml:space="preserve">2008-ban kezdték a használatát, a fő motiváció a létrejöttére az volt, hogy, a HTTP/1-ből hiányzott a kétirányú kapcsolat. Bár a HTTP/2-ben ez bevezetésre került, a WebSocket így sem válik szükségtelenné, mivel bár a HTTP/2 push művelete eljuttatja a kliensgépre az üzenetet, de nem a kliensalkalmazáshoz, a WebSockettel ellentétben, így még egy lépésre szükség van. </w:t>
       </w:r>
     </w:p>
     <w:p>
       <w:pPr>
         <w:pStyle w:val="Cmsor3"/>
       </w:pPr>
-      <w:r>
-        <w:t>Szenzorok</w:t>
-      </w:r>
-      <w:r>
-        <w:tab/>
-      </w:r>
-    </w:p>
-    <w:p>
-      <w:r>
-        <w:t>asdasd</w:t>
-      </w:r>
-    </w:p>
-    <w:p>
-      <w:pPr>
-        <w:pStyle w:val="Cmsor2"/>
-      </w:pPr>
-      <w:bookmarkStart w:id="49" w:name="_Toc497913712"/>
-      <w:r>
-        <w:t>Kommunikációs technológiák</w:t>
-      </w:r>
-      <w:bookmarkEnd w:id="49"/>
-    </w:p>
-    <w:p>
-      <w:r>
-        <w:t>Amikor olyan eszközöket készítünk, amivel interneten keresztül szeretnénk kommunikálni gondolnunk kell arra, hogy mi a legmegfelelőbb technológia erre a feladatra.</w:t>
-      </w:r>
-    </w:p>
-    <w:p>
-      <w:r>
-        <w:t>/*</w:t>
-      </w:r>
+      <w:bookmarkStart w:id="65" w:name="_Toc497913715"/>
+      <w:r>
+        <w:t>MQTT</w:t>
+      </w:r>
+      <w:bookmarkEnd w:id="65"/>
       <w:r>
         <w:t xml:space="preserve"> </w:t>
       </w:r>
     </w:p>
     <w:p>
-      <w:hyperlink r:id="rId24" w:history="1">
-        <w:r>
-          <w:rPr>
-            <w:rStyle w:val="Hiperhivatkozs"/>
-          </w:rPr>
-          <w:t>https://www.linkedin.com/pulse/internet-things-http-vs-websockets-mqtt-ronak-singh-cspo</w:t>
-        </w:r>
-      </w:hyperlink>
-    </w:p>
-    <w:p>
-      <w:hyperlink r:id="rId25" w:history="1">
-        <w:r>
-          <w:rPr>
-            <w:rStyle w:val="Hiperhivatkozs"/>
-          </w:rPr>
-          <w:t>https://hu.wikipedia.org/wiki/HTTP</w:t>
-        </w:r>
-      </w:hyperlink>
-    </w:p>
-    <w:p>
-      <w:r>
-        <w:t>*/</w:t>
-      </w:r>
-    </w:p>
-    <w:p>
-      <w:pPr>
-        <w:pStyle w:val="Cmsor3"/>
-      </w:pPr>
-      <w:bookmarkStart w:id="50" w:name="_Toc497913713"/>
-      <w:r>
-        <w:t>HTTP</w:t>
-      </w:r>
-      <w:r>
-        <w:t>, HTTP/2</w:t>
-      </w:r>
-      <w:bookmarkEnd w:id="50"/>
+      <w:pPr>
+        <w:ind w:firstLine="851"/>
+      </w:pPr>
+      <w:r>
+        <w:t xml:space="preserve">A Message Queue Telemetry Transport egy kis </w:t>
+      </w:r>
+      <w:r>
+        <w:t>erőforrásigényű</w:t>
+      </w:r>
+      <w:commentRangeStart w:id="66"/>
       <w:r>
         <w:t xml:space="preserve"> </w:t>
       </w:r>
-    </w:p>
-    <w:p>
-      <w:r>
-        <w:t xml:space="preserve">A </w:t>
-      </w:r>
-      <w:r>
-        <w:t xml:space="preserve">HyperText Transfer Protocol </w:t>
-      </w:r>
-      <w:r>
-        <w:t xml:space="preserve">egy kérés-válasz alapú kommunikációs protokoll kliens és szerver között. </w:t>
-      </w:r>
-      <w:r>
-        <w:t>Első verzióját 1991-ben alkották meg, a legfrissebb a 2015-ben kiadott HTTP/2. A</w:t>
-      </w:r>
-      <w:r>
-        <w:t xml:space="preserve"> kliens egy kérést küld a szerver felé, a végrehajtani kívánt metódussal és paraméterekkel. Ezt a kérést a szerver feldolgozza, majd az eredményt válaszüzenetben visszaküldi a kliensnek. Ez az üzenet tartalmazza a státuszt a kérés teljesítéséről, valamint </w:t>
+      <w:commentRangeEnd w:id="66"/>
+      <w:r>
+        <w:rPr>
+          <w:rStyle w:val="Jegyzethivatkozs"/>
+        </w:rPr>
+        <w:commentReference w:id="66"/>
+      </w:r>
+      <w:r>
+        <w:t xml:space="preserve">protokoll, amit az IBM fejlesztett ki a gép-gép közötti kommunikáció megkönnyítésére, azokra az </w:t>
       </w:r>
       <w:r>
         <w:lastRenderedPageBreak/>
-        <w:t xml:space="preserve">a kért tartalmat, és egyéb információkat. Egy megbízható szállítási protokollt igényel, ez a legtöbb esetben a TCP, így a QoS (Quality of Service) felelősséget nem vállal. </w:t>
-      </w:r>
-    </w:p>
-    <w:p>
-      <w:r>
-        <w:t>A régebbi HTTP protokollok szöveges üzenetekkel, és soros üzenetfeldolgozással működtek, viszont az új HTTP/2 már bináris adatot használ, és a kéréseket multiplexálással dolgozza fel. Ezáltal csökken az üzenet mérete, és a feldolgozás ideje. Újdonság még a HTTP/2-ben a szerver oldali „push” művelet, aminek segítségével lehetőség van arra, hogy akkor is küldjünk adatot a kliensnek, amikor nem érkezett kérés.</w:t>
-      </w:r>
-    </w:p>
-    <w:p>
-      <w:r>
-        <w:t xml:space="preserve">Bár a HTTP/1 is használható volt az IoT eszközök esetében, az új HTTP/2 verzió alkalmasabb a feladatra, tekintve, hogy sokkal kisebb az erőforrásigénye, ami fontos, ha egy </w:t>
-      </w:r>
-      <w:r>
-        <w:t xml:space="preserve">kis teljesítményű </w:t>
-      </w:r>
-      <w:del w:id="51" w:author="Windows-felhasználó" w:date="2017-11-15T13:21:00Z">
-        <w:r>
-          <w:rPr>
-            <w:rStyle w:val="Jegyzethivatkozs"/>
-          </w:rPr>
-          <w:commentReference w:id="52"/>
-        </w:r>
-      </w:del>
-      <w:r>
-        <w:t>hardver</w:t>
-      </w:r>
-      <w:r>
-        <w:t>rel</w:t>
-      </w:r>
-      <w:r>
-        <w:t>, vagy akkumulátorral szerelt eszközről van szó.</w:t>
-      </w:r>
-    </w:p>
-    <w:p>
-      <w:pPr>
-        <w:pStyle w:val="Cmsor3"/>
-      </w:pPr>
-      <w:bookmarkStart w:id="53" w:name="_Toc497913714"/>
-      <w:r>
-        <w:t>WebSocket</w:t>
-      </w:r>
-      <w:bookmarkEnd w:id="53"/>
-    </w:p>
-    <w:p>
-      <w:r>
-        <w:t>A WebSocket protokoll a kliens és a szerver között létesít kétirányú kapcsolatot, ezáltal ideálissá teszi</w:t>
-      </w:r>
-      <w:ins w:id="54" w:author="Predi" w:date="2017-11-14T23:18:00Z">
-        <w:r>
-          <w:t>,</w:t>
-        </w:r>
-      </w:ins>
-      <w:r>
-        <w:t xml:space="preserve"> ha egy rendszer állapotát szeretnénk folyamatosan megfigyelni, vagy ha egy kliensnek rendszeresen, és gyors frissítésekre van szüksége. Ahhoz hogy létrejöjjön egy ilyen kapcsolat, a </w:t>
-      </w:r>
-      <w:proofErr w:type="gramStart"/>
-      <w:r>
-        <w:t>kliens</w:t>
-      </w:r>
-      <w:proofErr w:type="gramEnd"/>
-      <w:r>
-        <w:t xml:space="preserve"> egy „kézfogás” üzenetet küld a szervernek HTTP-n keresztül, a szerver válaszával pedig felépül a közvetlen kapcsolat a kliensalkalmazás és a szerver között.</w:t>
-      </w:r>
-    </w:p>
-    <w:p>
-      <w:r>
-        <w:t xml:space="preserve">2008-ban kezdték a használatát, a fő motiváció a létrejöttére az volt, hogy, a HTTP/1-ből hiányzott a kétirányú kapcsolat. Bár a HTTP/2-ben ez bevezetésre került, a WebSocket így sem válik szükségtelenné, mivel bár a HTTP/2 push művelete eljuttatja a kliensgépre az üzenetet, de nem a kliensalkalmazáshoz, a WebSockettel ellentétben, így még egy lépésre szükség van. </w:t>
-      </w:r>
-    </w:p>
-    <w:p>
-      <w:pPr>
-        <w:pStyle w:val="Cmsor3"/>
-      </w:pPr>
-      <w:bookmarkStart w:id="55" w:name="_Toc497913715"/>
-      <w:r>
-        <w:t>MQTT</w:t>
-      </w:r>
-      <w:bookmarkEnd w:id="55"/>
-      <w:r>
-        <w:t xml:space="preserve"> </w:t>
-      </w:r>
-    </w:p>
-    <w:p>
-      <w:pPr>
-        <w:ind w:firstLine="851"/>
-      </w:pPr>
-      <w:r>
-        <w:t xml:space="preserve">A Message Queue Telemetry Transport egy kis </w:t>
-      </w:r>
-      <w:r>
-        <w:t>erőforrásigényű</w:t>
-      </w:r>
-      <w:commentRangeStart w:id="56"/>
-      <w:r>
-        <w:t xml:space="preserve"> </w:t>
-      </w:r>
-      <w:commentRangeEnd w:id="56"/>
-      <w:r>
-        <w:rPr>
-          <w:rStyle w:val="Jegyzethivatkozs"/>
-        </w:rPr>
-        <w:commentReference w:id="56"/>
-      </w:r>
-      <w:r>
-        <w:t>protokoll, amit az IBM fejlesztett ki a gép-gép közötti kommunikáció megkönnyítésére, azokra az esetekre, amikor fontos, hogy a kapcsolat fenntartásához a lehető legkisebb kódot használjuk, vagy a sávszélesség erősen korlátozott. Működéséhez szükség van egy harmadik, köztes szereplőre, az üzenetközvetítőre. Az ő szerepe az, hogy a küldő által alkalmazott üzenetküldési protokollról átfordítsa az üzenetet a fogadó protokolljára.</w:t>
+        <w:t>esetekre, amikor fontos, hogy a kapcsolat fenntartásához a lehető legkisebb kódot használjuk, vagy a sávszélesség erősen korlátozott. Működéséhez szükség van egy harmadik, köztes szereplőre, az üzenetközvetítőre. Az ő szerepe az, hogy a küldő által alkalmazott üzenetküldési protokollról átfordítsa az üzenetet a fogadó protokolljára.</w:t>
       </w:r>
     </w:p>
     <w:p>
@@ -4741,7 +4927,6 @@
         </w:numPr>
       </w:pPr>
       <w:r>
-        <w:lastRenderedPageBreak/>
         <w:t>A közvetítő/kliens egyszer küldi el az üzenetet, nem vár megerősítésre.</w:t>
       </w:r>
     </w:p>
@@ -4776,7 +4961,7 @@
       <w:r>
         <w:t xml:space="preserve"> egyszer küldi el az üzenetet, </w:t>
       </w:r>
-      <w:commentRangeStart w:id="57"/>
+      <w:commentRangeStart w:id="67"/>
       <w:r>
         <w:t>négy-utas</w:t>
       </w:r>
@@ -4789,12 +4974,12 @@
       <w:r>
         <w:t xml:space="preserve"> </w:t>
       </w:r>
-      <w:commentRangeEnd w:id="57"/>
+      <w:commentRangeEnd w:id="67"/>
       <w:r>
         <w:rPr>
           <w:rStyle w:val="Jegyzethivatkozs"/>
         </w:rPr>
-        <w:commentReference w:id="57"/>
+        <w:commentReference w:id="67"/>
       </w:r>
       <w:r>
         <w:t>kézfogást alkalmazva a biztos átvitel érdekében.</w:t>
@@ -4808,10 +4993,7 @@
         <w:t xml:space="preserve">Az üzeneteket </w:t>
       </w:r>
       <w:r>
-        <w:t>bármilyen</w:t>
-      </w:r>
-      <w:r>
-        <w:t xml:space="preserve"> </w:t>
+        <w:t xml:space="preserve">bármilyen </w:t>
       </w:r>
       <w:r>
         <w:t xml:space="preserve">szinten lehet küldeni, és a </w:t>
@@ -4830,24 +5012,19 @@
         <w:ind w:firstLine="851"/>
       </w:pPr>
       <w:r>
-        <w:t>Jelenleg ez a legkisebb erőforrásigényű a széles körben elterjedtek protokollok között, így ha erősen korlátoltak az eszköz hardveres képességei, esetleg akkumulátorról működik, vagy gyenge, me</w:t>
-      </w:r>
-      <w:bookmarkStart w:id="58" w:name="_GoBack"/>
-      <w:bookmarkEnd w:id="58"/>
-      <w:r>
-        <w:t>gbízhatatlan az adatkapcsolat érdemes számításba venni.</w:t>
+        <w:t>Jelenleg ez a legkisebb erőforrásigényű a széles körben elterjedtek protokollok között, így ha erősen korlátoltak az eszköz hardveres képességei, esetleg akkumulátorról működik, vagy gyenge, megbízhatatlan az adatkapcsolat érdemes számításba venni.</w:t>
       </w:r>
     </w:p>
     <w:p>
       <w:pPr>
         <w:pStyle w:val="Cmsor1"/>
       </w:pPr>
-      <w:bookmarkStart w:id="59" w:name="_Toc497913716"/>
+      <w:bookmarkStart w:id="68" w:name="_Toc497913716"/>
       <w:r>
         <w:lastRenderedPageBreak/>
         <w:t>Tervezés</w:t>
       </w:r>
-      <w:bookmarkEnd w:id="59"/>
+      <w:bookmarkEnd w:id="68"/>
     </w:p>
     <w:p>
       <w:r>
@@ -4883,22 +5060,22 @@
     <w:p>
       <w:pPr>
         <w:rPr>
-          <w:ins w:id="60" w:author="Windows-felhasználó" w:date="2017-11-15T14:16:00Z"/>
+          <w:ins w:id="69" w:author="Windows-felhasználó" w:date="2017-11-15T14:16:00Z"/>
         </w:rPr>
       </w:pPr>
       <w:r>
         <w:t xml:space="preserve">Ezek szerint </w:t>
       </w:r>
-      <w:commentRangeStart w:id="61"/>
+      <w:commentRangeStart w:id="70"/>
       <w:r>
         <w:t xml:space="preserve">két részből </w:t>
       </w:r>
-      <w:commentRangeEnd w:id="61"/>
+      <w:commentRangeEnd w:id="70"/>
       <w:r>
         <w:rPr>
           <w:rStyle w:val="Jegyzethivatkozs"/>
         </w:rPr>
-        <w:commentReference w:id="61"/>
+        <w:commentReference w:id="70"/>
       </w:r>
       <w:r>
         <w:t>kell állni a rendszernek, egy egységből, ami a növények mellett van, és egy webszerverből. A növény mellé telepített egység kötelességei a növény állapotának folyamatos rögzítése, ezek alapján a gondozási teendők elvégzése, az adatok továbbítása a webszerver felé. A webszerver feladata az adatok tárolása, megjelenítése könnyen értelmezhető formában, és felhasználói tevékenységek kezelése.</w:t>
@@ -4906,6 +5083,7 @@
     </w:p>
     <w:p>
       <w:pPr>
+        <w:keepNext/>
         <w:jc w:val="center"/>
       </w:pPr>
       <w:r>
@@ -4931,7 +5109,7 @@
                     </pic:cNvPicPr>
                   </pic:nvPicPr>
                   <pic:blipFill>
-                    <a:blip r:embed="rId26">
+                    <a:blip r:embed="rId24">
                       <a:extLst>
                         <a:ext uri="{28A0092B-C50C-407E-A947-70E740481C1C}">
                           <a14:useLocalDpi xmlns:a14="http://schemas.microsoft.com/office/drawing/2010/main" val="0"/>
@@ -4965,6 +5143,17 @@
     </w:p>
     <w:p>
       <w:pPr>
+        <w:pStyle w:val="Kpalrs"/>
+      </w:pPr>
+      <w:r>
+        <w:t>11. ábra</w:t>
+      </w:r>
+      <w:r>
+        <w:t>: Kommunikációs diagram</w:t>
+      </w:r>
+    </w:p>
+    <w:p>
+      <w:pPr>
         <w:pStyle w:val="Cmsor2"/>
       </w:pPr>
       <w:r>
@@ -4976,52 +5165,39 @@
         <w:t xml:space="preserve">A két legfontosabb dolog a növény számára a víz, és a fény, ezeket kell egy optimális szinten tartani, ahhoz, hogy megfelelő legyen a növekedés. </w:t>
       </w:r>
       <w:r>
-        <w:t xml:space="preserve">Ahhoz, hogy megállapítsuk a környezet alapján a gondozási teendőket, szükség lesz érzékelőkre, egy talajnedvességmérőre, és egy </w:t>
-      </w:r>
-      <w:commentRangeStart w:id="62"/>
-      <w:r>
-        <w:t xml:space="preserve">fényszenzorra növényenként. </w:t>
-      </w:r>
-      <w:commentRangeEnd w:id="62"/>
+        <w:t xml:space="preserve">Ahhoz, hogy megállapítsuk a környezet alapján a gondozási teendőket, szükség lesz érzékelőkre, egy talajnedvességmérőre, és egy fényszenzorra </w:t>
+      </w:r>
+      <w:r>
+        <w:t>növényenként, valamint hőmérséklet mérőre megfigyelés szempontjából.</w:t>
+      </w:r>
+    </w:p>
+    <w:p>
+      <w:commentRangeStart w:id="71"/>
+      <w:r>
+        <w:lastRenderedPageBreak/>
+        <w:t>Ezekből</w:t>
+      </w:r>
+      <w:commentRangeEnd w:id="71"/>
       <w:r>
         <w:rPr>
           <w:rStyle w:val="Jegyzethivatkozs"/>
         </w:rPr>
-        <w:commentReference w:id="62"/>
-      </w:r>
-    </w:p>
-    <w:p>
-      <w:commentRangeStart w:id="63"/>
-      <w:r>
-        <w:t>Ezekből</w:t>
-      </w:r>
-      <w:commentRangeEnd w:id="63"/>
+        <w:commentReference w:id="71"/>
+      </w:r>
+      <w:r>
+        <w:t xml:space="preserve"> van olyan, aminek csak </w:t>
+      </w:r>
+      <w:r>
+        <w:t xml:space="preserve">bináris </w:t>
+      </w:r>
       <w:r>
         <w:rPr>
           <w:rStyle w:val="Jegyzethivatkozs"/>
         </w:rPr>
-        <w:commentReference w:id="63"/>
-      </w:r>
-      <w:r>
-        <w:t xml:space="preserve"> van olyan, aminek csak </w:t>
-      </w:r>
-      <w:commentRangeStart w:id="64"/>
-      <w:r>
-        <w:t xml:space="preserve">digitális </w:t>
-      </w:r>
-      <w:commentRangeEnd w:id="64"/>
-      <w:r>
-        <w:rPr>
-          <w:rStyle w:val="Jegyzethivatkozs"/>
-        </w:rPr>
-        <w:commentReference w:id="64"/>
-      </w:r>
-      <w:r>
-        <w:t xml:space="preserve">kimenettel rendelkezik, és van, amelynek van analóg kimenete is. Nekem az utóbbira lesz szükségem, a digitálisnál ugyanis csak 0 és 1 értékeket ad vissza. A potenciométerrel meg lehet adni azt a szintet, </w:t>
-      </w:r>
-      <w:r>
-        <w:lastRenderedPageBreak/>
-        <w:t xml:space="preserve">ami felett 1-es jelet ad, így jó lehet olyan alkalmazások esetén, amikor ez a szint nem változik. Az én rendszeremet úgy tervezem, hogy többféle növény gondozására is képes legyen, ezért az </w:t>
+        <w:commentReference w:id="72"/>
+      </w:r>
+      <w:r>
+        <w:t xml:space="preserve">kimenettel rendelkezik, és van, amelynek van </w:t>
       </w:r>
       <w:proofErr w:type="gramStart"/>
       <w:r>
@@ -5029,6 +5205,20 @@
       </w:r>
       <w:proofErr w:type="gramEnd"/>
       <w:r>
+        <w:t xml:space="preserve"> kimenete is. Nekem az utóbbira lesz szükségem, a </w:t>
+      </w:r>
+      <w:r>
+        <w:t xml:space="preserve">bináris </w:t>
+      </w:r>
+      <w:r>
+        <w:t xml:space="preserve">ugyanis csak 0 és 1 értékeket ad vissza. A potenciométerrel meg lehet adni azt a szintet, ami felett 1-es jelet ad, így jó lehet olyan alkalmazások esetén, amikor ez a szint nem változik. Az én rendszeremet úgy tervezem, hogy többféle növény gondozására is képes legyen, ezért az </w:t>
+      </w:r>
+      <w:proofErr w:type="gramStart"/>
+      <w:r>
+        <w:t>analóg</w:t>
+      </w:r>
+      <w:proofErr w:type="gramEnd"/>
+      <w:r>
         <w:t xml:space="preserve"> szenzort választom,</w:t>
       </w:r>
       <w:r>
@@ -5037,7 +5227,7 @@
       <w:r>
         <w:t>analóg jelet ad vissza, amit a fogadó eszköz ADC-je alakít át digitális jellé</w:t>
       </w:r>
-      <w:del w:id="65" w:author="Windows-felhasználó" w:date="2017-11-15T14:20:00Z">
+      <w:del w:id="73" w:author="Windows-felhasználó" w:date="2017-11-15T14:20:00Z">
         <w:r>
           <w:delText>.</w:delText>
         </w:r>
@@ -5063,7 +5253,13 @@
     <w:p/>
     <w:p>
       <w:pPr>
+        <w:keepNext/>
         <w:jc w:val="center"/>
+        <w:pPrChange w:id="74" w:author="Windows-felhasználó" w:date="2017-11-15T17:14:00Z">
+          <w:pPr>
+            <w:jc w:val="center"/>
+          </w:pPr>
+        </w:pPrChange>
       </w:pPr>
       <w:r>
         <w:rPr>
@@ -5088,7 +5284,7 @@
                     </pic:cNvPicPr>
                   </pic:nvPicPr>
                   <pic:blipFill>
-                    <a:blip r:embed="rId27" cstate="print">
+                    <a:blip r:embed="rId25" cstate="print">
                       <a:extLst>
                         <a:ext uri="{28A0092B-C50C-407E-A947-70E740481C1C}">
                           <a14:useLocalDpi xmlns:a14="http://schemas.microsoft.com/office/drawing/2010/main" val="0"/>
@@ -5121,10 +5317,23 @@
       </w:r>
     </w:p>
     <w:p>
+      <w:pPr>
+        <w:pStyle w:val="Kpalrs"/>
+        <w:pPrChange w:id="75" w:author="Windows-felhasználó" w:date="2017-11-15T17:14:00Z">
+          <w:pPr>
+            <w:jc w:val="center"/>
+          </w:pPr>
+        </w:pPrChange>
+      </w:pPr>
+      <w:r>
+        <w:t>12. ábra: Talajnedvesség érzékelő</w:t>
+      </w:r>
+    </w:p>
+    <w:p>
       <w:r>
         <w:t xml:space="preserve">A fénymérés már nem ilyen egyszerű. A növény állapotának tárolásához egy táblázatot tervezek használni, viszont ha a fényt csupán 10 percenként mérem meg, </w:t>
       </w:r>
-      <w:commentRangeStart w:id="66"/>
+      <w:commentRangeStart w:id="76"/>
       <w:r>
         <w:t xml:space="preserve">akkor könnyen lehet, hogy az adatok </w:t>
       </w:r>
@@ -5134,14 +5343,20 @@
       </w:r>
       <w:proofErr w:type="gramEnd"/>
       <w:r>
-        <w:t xml:space="preserve"> eredményhez vezetnének. Például ha folyamatosan szépen süt a nap, de egy-egy felhő eltakarja arra a másodpercre, amikor éppen mintát veszünk, vagy ha javarészt borult az idő, de a mérés esetén pont kisüt a nap, akkor olyan adatok kerülnek be az adatbázisba, amikből a rendszer csak rossz következtetést tud levonni. </w:t>
-      </w:r>
-      <w:commentRangeEnd w:id="66"/>
+        <w:t xml:space="preserve"> eredményhez vezetnének. </w:t>
+      </w:r>
+      <w:r>
+        <w:t>A nap általi megvilágítás a felhők vonulása miatt gyakrabban változhat, mint a talajnedvesség, azaz a mért jel frekvenciája nagyobb, így nagyobb mintavételi frekvenciára van szükség.</w:t>
+      </w:r>
+      <w:r>
+        <w:t xml:space="preserve"> </w:t>
+      </w:r>
+      <w:commentRangeEnd w:id="76"/>
       <w:r>
         <w:rPr>
           <w:rStyle w:val="Jegyzethivatkozs"/>
         </w:rPr>
-        <w:commentReference w:id="66"/>
+        <w:commentReference w:id="76"/>
       </w:r>
       <w:r>
         <w:t xml:space="preserve">Ezért úgy terveztem, hogy a fényt sokkal sűrűbben mérem, mint a talajnedvességet, </w:t>
@@ -5170,9 +5385,10 @@
     </w:p>
     <w:p>
       <w:pPr>
+        <w:keepNext/>
         <w:jc w:val="center"/>
       </w:pPr>
-      <w:commentRangeStart w:id="67"/>
+      <w:commentRangeStart w:id="77"/>
       <w:r>
         <w:rPr>
           <w:noProof/>
@@ -5197,7 +5413,7 @@
                     </pic:cNvPicPr>
                   </pic:nvPicPr>
                   <pic:blipFill>
-                    <a:blip r:embed="rId28" cstate="print">
+                    <a:blip r:embed="rId26" cstate="print">
                       <a:extLst>
                         <a:ext uri="{28A0092B-C50C-407E-A947-70E740481C1C}">
                           <a14:useLocalDpi xmlns:a14="http://schemas.microsoft.com/office/drawing/2010/main" val="0"/>
@@ -5228,34 +5444,38 @@
           </wp:inline>
         </w:drawing>
       </w:r>
-      <w:commentRangeEnd w:id="67"/>
-      <w:r>
-        <w:rPr>
-          <w:rStyle w:val="Jegyzethivatkozs"/>
-        </w:rPr>
-        <w:commentReference w:id="67"/>
-      </w:r>
-    </w:p>
-    <w:p>
-      <w:commentRangeStart w:id="68"/>
-      <w:r>
-        <w:t xml:space="preserve">Az öntözést </w:t>
-      </w:r>
-      <w:r>
-        <w:t xml:space="preserve">napi szinten fogja végrehajtani a </w:t>
-      </w:r>
-      <w:r>
-        <w:t>rendszer</w:t>
-      </w:r>
-      <w:commentRangeEnd w:id="68"/>
-      <w:r>
-        <w:rPr>
-          <w:rStyle w:val="Jegyzethivatkozs"/>
-        </w:rPr>
-        <w:commentReference w:id="68"/>
-      </w:r>
-      <w:r>
-        <w:t>, ha szükség van rá, akkor, ha a talaj nedvesége egy bizonyos szint alatt van. E</w:t>
+      <w:commentRangeEnd w:id="77"/>
+    </w:p>
+    <w:p>
+      <w:pPr>
+        <w:pStyle w:val="Kpalrs"/>
+      </w:pPr>
+      <w:r>
+        <w:t>13. ábra: Fényérzékelő</w:t>
+      </w:r>
+      <w:del w:id="78" w:author="Windows-felhasználó" w:date="2017-11-15T17:15:00Z">
+        <w:r>
+          <w:rPr>
+            <w:rStyle w:val="Jegyzethivatkozs"/>
+          </w:rPr>
+          <w:commentReference w:id="77"/>
+        </w:r>
+      </w:del>
+    </w:p>
+    <w:p>
+      <w:pPr>
+        <w:rPr>
+          <w:del w:id="80" w:author="Windows-felhasználó" w:date="2017-11-15T17:16:00Z"/>
+        </w:rPr>
+      </w:pPr>
+      <w:r>
+        <w:t>Az öntözéshez a vízellátást</w:t>
+      </w:r>
+      <w:r>
+        <w:t xml:space="preserve"> </w:t>
+      </w:r>
+      <w:r>
+        <w:t>e</w:t>
       </w:r>
       <w:r>
         <w:t xml:space="preserve">lőször úgy terveztem, hogy egy keret tetején lesz a tartály, amiből egy elektromos szelep segítségével engedem ki a vizet, viszont </w:t>
@@ -5277,6 +5497,7 @@
     </w:p>
     <w:p>
       <w:pPr>
+        <w:keepNext/>
         <w:jc w:val="center"/>
       </w:pPr>
       <w:r>
@@ -5285,9 +5506,9 @@
           <w:lang w:eastAsia="hu-HU"/>
         </w:rPr>
         <w:drawing>
-          <wp:inline distT="0" distB="0" distL="0" distR="0" wp14:anchorId="32979FA1" wp14:editId="7DD3A1C0">
-            <wp:extent cx="2350869" cy="1385517"/>
-            <wp:effectExtent l="0" t="0" r="0" b="5715"/>
+          <wp:inline distT="0" distB="0" distL="0" distR="0" wp14:anchorId="32979FA1" wp14:editId="014A589D">
+            <wp:extent cx="2171700" cy="1384698"/>
+            <wp:effectExtent l="0" t="0" r="0" b="6350"/>
             <wp:docPr id="15" name="Kép 15" descr="http://img.dxcdn.com/productimages/sku_418349_1.jpg"/>
             <wp:cNvGraphicFramePr>
               <a:graphicFrameLocks xmlns:a="http://schemas.openxmlformats.org/drawingml/2006/main" noChangeAspect="1"/>
@@ -5302,20 +5523,20 @@
                     </pic:cNvPicPr>
                   </pic:nvPicPr>
                   <pic:blipFill rotWithShape="1">
-                    <a:blip r:embed="rId29" cstate="print">
+                    <a:blip r:embed="rId27" cstate="print">
                       <a:extLst>
                         <a:ext uri="{28A0092B-C50C-407E-A947-70E740481C1C}">
                           <a14:useLocalDpi xmlns:a14="http://schemas.microsoft.com/office/drawing/2010/main" val="0"/>
                         </a:ext>
                       </a:extLst>
                     </a:blip>
-                    <a:srcRect l="-880" t="20452" r="880" b="20611"/>
+                    <a:srcRect l="4389" t="20452" r="3178" b="20611"/>
                     <a:stretch/>
                   </pic:blipFill>
                   <pic:spPr bwMode="auto">
                     <a:xfrm>
                       <a:off x="0" y="0"/>
-                      <a:ext cx="2413879" cy="1422653"/>
+                      <a:ext cx="2231228" cy="1422653"/>
                     </a:xfrm>
                     <a:prstGeom prst="rect">
                       <a:avLst/>
@@ -5338,14 +5559,30 @@
       </w:r>
     </w:p>
     <w:p>
-      <w:r>
-        <w:t>Arra az esetre, ha nem volt elegendő a napi fénymennyiség, a hiányzó részt egy növény</w:t>
+      <w:pPr>
+        <w:pStyle w:val="Kpalrs"/>
+      </w:pPr>
+      <w:r>
+        <w:t>14. ábra: Ultrahangos távolságérzékelő</w:t>
+      </w:r>
+    </w:p>
+    <w:p>
+      <w:r>
+        <w:t xml:space="preserve">Arra az esetre, ha nem volt elegendő a napi fénymennyiség, a hiányzó részt egy </w:t>
+      </w:r>
+      <w:proofErr w:type="gramStart"/>
+      <w:r>
+        <w:t>növény</w:t>
       </w:r>
       <w:r>
         <w:t xml:space="preserve"> </w:t>
       </w:r>
       <w:r>
-        <w:t xml:space="preserve">nevelő lámpával biztosítanám. A növényhez tárolva lesz a kívánt a napsütéses órák száma, így az adatokból könnyen kiszámítható, mennyi fényre van még szüksége. </w:t>
+        <w:t>nevelő</w:t>
+      </w:r>
+      <w:proofErr w:type="gramEnd"/>
+      <w:r>
+        <w:t xml:space="preserve"> lámpával biztosítanám. A növényhez tárolva lesz a kívánt a napsütéses órák száma, így az adatokból könnyen kiszámítható, mennyi fényre van még szüksége. </w:t>
       </w:r>
     </w:p>
     <w:p>
@@ -5356,7 +5593,11 @@
         <w:t xml:space="preserve">, a sötétszakasz a fényszakaszban megtermelt anyagok felhasználásával állítja elő a glükózt, ami a növény tápanyaga. </w:t>
       </w:r>
       <w:r>
-        <w:t xml:space="preserve">Ahhoz, hogy ez a leghatékonyabban működjön, arra kell törekedni, hogy az egyes szakaszok ne váltogassák egymást túl sűrűn, azaz, ha a növényről elkerül a fény, mondjuk </w:t>
+        <w:t xml:space="preserve">Ahhoz, hogy ez a leghatékonyabban működjön, arra kell </w:t>
+      </w:r>
+      <w:r>
+        <w:lastRenderedPageBreak/>
+        <w:t xml:space="preserve">törekedni, hogy az egyes szakaszok ne váltogassák egymást túl sűrűn, azaz, ha a növényről elkerül a fény, mondjuk </w:t>
       </w:r>
       <w:r>
         <w:t>19:00-kor</w:t>
@@ -5368,11 +5609,7 @@
         <w:t xml:space="preserve">23:00-kor </w:t>
       </w:r>
       <w:r>
-        <w:t xml:space="preserve">kapcsoljuk be a világítást, </w:t>
-      </w:r>
-      <w:r>
-        <w:lastRenderedPageBreak/>
-        <w:t xml:space="preserve">ezzel kirángatva a növényt a </w:t>
+        <w:t xml:space="preserve">kapcsoljuk be a világítást, ezzel kirángatva a növényt a </w:t>
       </w:r>
       <w:r>
         <w:t xml:space="preserve">sötét szakaszból. Ezt úgy oldom meg, hogy minden növényhez be lehet állítani, mikor van a napfelkelte, mikor a naplemente, és ezek közötti számolja az aznapi fénymennyiséget. A naplemente időpontjában összegzem a fénymennyiséget, és ha kell, bekapcsolom a lámpát, így nagyobb az esély, hogy a növény folytatni tudja a fényszakaszt. Azért nem éjféltől </w:t>
@@ -5454,12 +5691,12 @@
       <w:pPr>
         <w:pStyle w:val="Cmsor1"/>
       </w:pPr>
-      <w:bookmarkStart w:id="69" w:name="_Toc497913717"/>
+      <w:bookmarkStart w:id="81" w:name="_Toc497913717"/>
       <w:r>
         <w:lastRenderedPageBreak/>
         <w:t>Implementáció</w:t>
       </w:r>
-      <w:bookmarkEnd w:id="69"/>
+      <w:bookmarkEnd w:id="81"/>
     </w:p>
     <w:p>
       <w:r>
@@ -5470,12 +5707,12 @@
       <w:pPr>
         <w:pStyle w:val="Cmsor1"/>
       </w:pPr>
-      <w:bookmarkStart w:id="70" w:name="_Toc497913718"/>
+      <w:bookmarkStart w:id="82" w:name="_Toc497913718"/>
       <w:r>
         <w:lastRenderedPageBreak/>
         <w:t>Tesztelés</w:t>
       </w:r>
-      <w:bookmarkEnd w:id="70"/>
+      <w:bookmarkEnd w:id="82"/>
     </w:p>
     <w:p>
       <w:r>
@@ -5543,105 +5780,126 @@
       <w:pPr>
         <w:pStyle w:val="Fejezetcimszmozsnlkl"/>
       </w:pPr>
-      <w:bookmarkStart w:id="71" w:name="_Toc497913719"/>
+      <w:bookmarkStart w:id="83" w:name="_Toc497913719"/>
       <w:r>
         <w:lastRenderedPageBreak/>
         <w:t>Irodalomjegyzék</w:t>
       </w:r>
-      <w:bookmarkEnd w:id="71"/>
+      <w:bookmarkEnd w:id="83"/>
     </w:p>
     <w:p>
       <w:pPr>
         <w:pStyle w:val="Irodalomjegyzksor"/>
       </w:pPr>
-      <w:bookmarkStart w:id="72" w:name="_Ref498511917"/>
+      <w:bookmarkStart w:id="84" w:name="_Ref498511917"/>
       <w:r>
         <w:t xml:space="preserve">Edyn: </w:t>
       </w:r>
+      <w:hyperlink r:id="rId28" w:history="1">
+        <w:r>
+          <w:rPr>
+            <w:rStyle w:val="Hiperhivatkozs"/>
+          </w:rPr>
+          <w:t>https://www.edyn.com/</w:t>
+        </w:r>
+      </w:hyperlink>
+      <w:bookmarkEnd w:id="84"/>
+    </w:p>
+    <w:p>
+      <w:pPr>
+        <w:pStyle w:val="Irodalomjegyzksor"/>
+      </w:pPr>
+      <w:bookmarkStart w:id="85" w:name="_Ref498512775"/>
+      <w:r>
+        <w:t xml:space="preserve">GreenIQ: </w:t>
+      </w:r>
+      <w:hyperlink r:id="rId29" w:history="1">
+        <w:r>
+          <w:rPr>
+            <w:rStyle w:val="Hiperhivatkozs"/>
+          </w:rPr>
+          <w:t>http://greeniq.co/</w:t>
+        </w:r>
+      </w:hyperlink>
+      <w:bookmarkEnd w:id="85"/>
+      <w:r>
+        <w:t xml:space="preserve"> </w:t>
+      </w:r>
+    </w:p>
+    <w:p>
+      <w:pPr>
+        <w:pStyle w:val="Irodalomjegyzksor"/>
+      </w:pPr>
+      <w:bookmarkStart w:id="86" w:name="_Ref498513877"/>
+      <w:r>
+        <w:t xml:space="preserve">Plantlink: </w:t>
+      </w:r>
       <w:hyperlink r:id="rId30" w:history="1">
         <w:r>
           <w:rPr>
             <w:rStyle w:val="Hiperhivatkozs"/>
           </w:rPr>
-          <w:t>https://www.edyn.com/</w:t>
+          <w:t>http://myplantlink.com/</w:t>
         </w:r>
       </w:hyperlink>
-      <w:bookmarkEnd w:id="72"/>
+      <w:bookmarkEnd w:id="86"/>
     </w:p>
     <w:p>
       <w:pPr>
         <w:pStyle w:val="Irodalomjegyzksor"/>
       </w:pPr>
-      <w:bookmarkStart w:id="73" w:name="_Ref498512775"/>
-      <w:r>
-        <w:t xml:space="preserve">GreenIQ: </w:t>
+      <w:bookmarkStart w:id="87" w:name="_Ref498513833"/>
+      <w:r>
+        <w:t xml:space="preserve">Gideon: </w:t>
       </w:r>
       <w:hyperlink r:id="rId31" w:history="1">
         <w:r>
           <w:rPr>
             <w:rStyle w:val="Hiperhivatkozs"/>
           </w:rPr>
-          <w:t>http://greeniq.co/</w:t>
+          <w:t>http://www.gideon.ai/</w:t>
         </w:r>
       </w:hyperlink>
-      <w:bookmarkEnd w:id="73"/>
-      <w:r>
-        <w:t xml:space="preserve"> </w:t>
-      </w:r>
+      <w:bookmarkEnd w:id="87"/>
     </w:p>
     <w:p>
       <w:pPr>
         <w:pStyle w:val="Irodalomjegyzksor"/>
       </w:pPr>
-      <w:bookmarkStart w:id="74" w:name="_Ref498513877"/>
-      <w:r>
-        <w:t xml:space="preserve">Plantlink: </w:t>
+      <w:bookmarkStart w:id="88" w:name="_Ref498513840"/>
+      <w:r>
+        <w:t xml:space="preserve">Muzzley: </w:t>
       </w:r>
       <w:hyperlink r:id="rId32" w:history="1">
         <w:r>
           <w:rPr>
             <w:rStyle w:val="Hiperhivatkozs"/>
           </w:rPr>
-          <w:t>http://myplantlink.com/</w:t>
+          <w:t>https://smarthome.muzzley.com/</w:t>
         </w:r>
       </w:hyperlink>
-      <w:bookmarkEnd w:id="74"/>
+      <w:bookmarkEnd w:id="88"/>
     </w:p>
     <w:p>
       <w:pPr>
         <w:pStyle w:val="Irodalomjegyzksor"/>
       </w:pPr>
-      <w:bookmarkStart w:id="75" w:name="_Ref498513833"/>
-      <w:r>
-        <w:t xml:space="preserve">Gideon: </w:t>
+      <w:r>
+        <w:t xml:space="preserve">Grove Smart Plant Care Kit: </w:t>
       </w:r>
       <w:hyperlink r:id="rId33" w:history="1">
         <w:r>
           <w:rPr>
             <w:rStyle w:val="Hiperhivatkozs"/>
           </w:rPr>
-          <w:t>http://www.gideon.ai/</w:t>
+          <w:t>https://www.seeedstudio.com/Grove-Smart-Plant-Care-Kit-for-Arduino-p-2528.html</w:t>
         </w:r>
       </w:hyperlink>
-      <w:bookmarkEnd w:id="75"/>
     </w:p>
     <w:p>
       <w:pPr>
         <w:pStyle w:val="Irodalomjegyzksor"/>
       </w:pPr>
-      <w:bookmarkStart w:id="76" w:name="_Ref498513840"/>
-      <w:r>
-        <w:t xml:space="preserve">Muzzley: </w:t>
-      </w:r>
-      <w:hyperlink r:id="rId34" w:history="1">
-        <w:r>
-          <w:rPr>
-            <w:rStyle w:val="Hiperhivatkozs"/>
-          </w:rPr>
-          <w:t>https://smarthome.muzzley.com/</w:t>
-        </w:r>
-      </w:hyperlink>
-      <w:bookmarkEnd w:id="76"/>
     </w:p>
     <w:p>
       <w:pPr>
@@ -5660,7 +5918,7 @@
       <w:r>
         <w:t xml:space="preserve">, </w:t>
       </w:r>
-      <w:hyperlink r:id="rId35" w:history="1">
+      <w:hyperlink r:id="rId34" w:history="1">
         <w:r>
           <w:rPr>
             <w:rStyle w:val="Hiperhivatkozs"/>
@@ -5679,17 +5937,17 @@
       <w:pPr>
         <w:pStyle w:val="Fejezetcimszmozsnlkl"/>
       </w:pPr>
-      <w:bookmarkStart w:id="77" w:name="_Toc497913720"/>
+      <w:bookmarkStart w:id="89" w:name="_Toc497913720"/>
       <w:r>
         <w:lastRenderedPageBreak/>
         <w:t>Függelék</w:t>
       </w:r>
-      <w:bookmarkEnd w:id="77"/>
+      <w:bookmarkEnd w:id="89"/>
     </w:p>
     <w:p/>
     <w:sectPr>
-      <w:headerReference w:type="even" r:id="rId36"/>
-      <w:footerReference w:type="default" r:id="rId37"/>
+      <w:headerReference w:type="even" r:id="rId35"/>
+      <w:footerReference w:type="default" r:id="rId36"/>
       <w:type w:val="continuous"/>
       <w:pgSz w:w="11907" w:h="16840" w:code="9"/>
       <w:pgMar w:top="1418" w:right="1418" w:bottom="1418" w:left="1418" w:header="709" w:footer="709" w:gutter="567"/>
@@ -5703,7 +5961,7 @@
 
 <file path=word/comments.xml><?xml version="1.0" encoding="utf-8"?>
 <w:comments xmlns:wpc="http://schemas.microsoft.com/office/word/2010/wordprocessingCanvas" xmlns:cx="http://schemas.microsoft.com/office/drawing/2014/chartex" xmlns:mc="http://schemas.openxmlformats.org/markup-compatibility/2006" xmlns:o="urn:schemas-microsoft-com:office:office" xmlns:r="http://schemas.openxmlformats.org/officeDocument/2006/relationships" xmlns:m="http://schemas.openxmlformats.org/officeDocument/2006/math" xmlns:v="urn:schemas-microsoft-com:vml" xmlns:wp14="http://schemas.microsoft.com/office/word/2010/wordprocessingDrawing" xmlns:wp="http://schemas.openxmlformats.org/drawingml/2006/wordprocessingDrawing" xmlns:w10="urn:schemas-microsoft-com:office:word" xmlns:w="http://schemas.openxmlformats.org/wordprocessingml/2006/main" xmlns:w14="http://schemas.microsoft.com/office/word/2010/wordml" xmlns:w15="http://schemas.microsoft.com/office/word/2012/wordml" xmlns:w16se="http://schemas.microsoft.com/office/word/2015/wordml/symex" xmlns:wpg="http://schemas.microsoft.com/office/word/2010/wordprocessingGroup" xmlns:wpi="http://schemas.microsoft.com/office/word/2010/wordprocessingInk" xmlns:wne="http://schemas.microsoft.com/office/word/2006/wordml" xmlns:wps="http://schemas.microsoft.com/office/word/2010/wordprocessingShape" mc:Ignorable="w14 w15 w16se wp14">
-  <w:comment w:id="9" w:author="Predi" w:date="2017-11-14T22:47:00Z" w:initials="P">
+  <w:comment w:id="6" w:author="Predi" w:date="2017-11-14T22:47:00Z" w:initials="P">
     <w:p>
       <w:pPr>
         <w:pStyle w:val="Jegyzetszveg"/>
@@ -5719,7 +5977,7 @@
       </w:r>
     </w:p>
   </w:comment>
-  <w:comment w:id="11" w:author="Predi" w:date="2017-11-14T22:51:00Z" w:initials="P">
+  <w:comment w:id="8" w:author="Predi" w:date="2017-11-14T22:51:00Z" w:initials="P">
     <w:p>
       <w:pPr>
         <w:pStyle w:val="Jegyzetszveg"/>
@@ -5740,7 +5998,7 @@
       </w:r>
     </w:p>
   </w:comment>
-  <w:comment w:id="12" w:author="Predi" w:date="2017-11-14T22:52:00Z" w:initials="P">
+  <w:comment w:id="9" w:author="Predi" w:date="2017-11-14T22:52:00Z" w:initials="P">
     <w:p>
       <w:pPr>
         <w:pStyle w:val="Jegyzetszveg"/>
@@ -5756,7 +6014,7 @@
       </w:r>
     </w:p>
   </w:comment>
-  <w:comment w:id="16" w:author="Predi" w:date="2017-11-14T23:02:00Z" w:initials="P">
+  <w:comment w:id="13" w:author="Predi" w:date="2017-11-14T23:02:00Z" w:initials="P">
     <w:p>
       <w:pPr>
         <w:pStyle w:val="Jegyzetszveg"/>
@@ -5780,7 +6038,7 @@
       </w:r>
     </w:p>
   </w:comment>
-  <w:comment w:id="19" w:author="Predi" w:date="2017-11-14T22:56:00Z" w:initials="P">
+  <w:comment w:id="16" w:author="Predi" w:date="2017-11-14T22:56:00Z" w:initials="P">
     <w:p>
       <w:pPr>
         <w:pStyle w:val="Jegyzetszveg"/>
@@ -5796,7 +6054,7 @@
       </w:r>
     </w:p>
   </w:comment>
-  <w:comment w:id="23" w:author="Predi" w:date="2017-11-14T22:59:00Z" w:initials="P">
+  <w:comment w:id="20" w:author="Predi" w:date="2017-11-14T22:59:00Z" w:initials="P">
     <w:p>
       <w:pPr>
         <w:pStyle w:val="Jegyzetszveg"/>
@@ -5812,7 +6070,7 @@
       </w:r>
     </w:p>
   </w:comment>
-  <w:comment w:id="24" w:author="Predi" w:date="2017-11-14T22:59:00Z" w:initials="P">
+  <w:comment w:id="21" w:author="Predi" w:date="2017-11-14T22:59:00Z" w:initials="P">
     <w:p>
       <w:pPr>
         <w:pStyle w:val="Jegyzetszveg"/>
@@ -5828,7 +6086,7 @@
       </w:r>
     </w:p>
   </w:comment>
-  <w:comment w:id="25" w:author="Predi" w:date="2017-11-14T23:00:00Z" w:initials="P">
+  <w:comment w:id="22" w:author="Predi" w:date="2017-11-14T23:00:00Z" w:initials="P">
     <w:p>
       <w:pPr>
         <w:pStyle w:val="Jegyzetszveg"/>
@@ -5924,7 +6182,7 @@
       </w:r>
     </w:p>
   </w:comment>
-  <w:comment w:id="47" w:author="Predi" w:date="2017-11-14T23:13:00Z" w:initials="P">
+  <w:comment w:id="53" w:author="Predi" w:date="2017-11-14T23:13:00Z" w:initials="P">
     <w:p>
       <w:pPr>
         <w:pStyle w:val="Jegyzetszveg"/>
@@ -5940,7 +6198,7 @@
       </w:r>
     </w:p>
   </w:comment>
-  <w:comment w:id="48" w:author="Predi" w:date="2017-11-14T23:13:00Z" w:initials="P">
+  <w:comment w:id="62" w:author="Predi" w:date="2017-11-14T23:17:00Z" w:initials="P">
     <w:p>
       <w:pPr>
         <w:pStyle w:val="Jegyzetszveg"/>
@@ -5952,11 +6210,16 @@
         <w:annotationRef/>
       </w:r>
       <w:r>
-        <w:t>Ez annyira régen volt, hogy szerintem meg sem kellene említeni.</w:t>
-      </w:r>
+        <w:t xml:space="preserve">kis teljesítményű/ kis számítási </w:t>
+      </w:r>
+      <w:proofErr w:type="gramStart"/>
+      <w:r>
+        <w:t>kapacitású</w:t>
+      </w:r>
+      <w:proofErr w:type="gramEnd"/>
     </w:p>
   </w:comment>
-  <w:comment w:id="52" w:author="Predi" w:date="2017-11-14T23:17:00Z" w:initials="P">
+  <w:comment w:id="66" w:author="Predi" w:date="2017-11-14T23:18:00Z" w:initials="P">
     <w:p>
       <w:pPr>
         <w:pStyle w:val="Jegyzetszveg"/>
@@ -5968,16 +6231,11 @@
         <w:annotationRef/>
       </w:r>
       <w:r>
-        <w:t xml:space="preserve">kis teljesítményű/ kis számítási </w:t>
-      </w:r>
-      <w:proofErr w:type="gramStart"/>
-      <w:r>
-        <w:t>kapacitású</w:t>
-      </w:r>
-      <w:proofErr w:type="gramEnd"/>
+        <w:t>Ezt használják így magyarul? Sosem hallottam.</w:t>
+      </w:r>
     </w:p>
   </w:comment>
-  <w:comment w:id="56" w:author="Predi" w:date="2017-11-14T23:18:00Z" w:initials="P">
+  <w:comment w:id="67" w:author="Predi" w:date="2017-11-14T23:19:00Z" w:initials="P">
     <w:p>
       <w:pPr>
         <w:pStyle w:val="Jegyzetszveg"/>
@@ -5989,11 +6247,11 @@
         <w:annotationRef/>
       </w:r>
       <w:r>
-        <w:t>Ezt használják így magyarul? Sosem hallottam.</w:t>
+        <w:t>Ha ezt megemlíted, akkor lábjegyzetben ki kellene fejteni, hogy mit jelent.</w:t>
       </w:r>
     </w:p>
   </w:comment>
-  <w:comment w:id="57" w:author="Predi" w:date="2017-11-14T23:19:00Z" w:initials="P">
+  <w:comment w:id="70" w:author="Predi" w:date="2017-11-14T23:22:00Z" w:initials="P">
     <w:p>
       <w:pPr>
         <w:pStyle w:val="Jegyzetszveg"/>
@@ -6005,11 +6263,11 @@
         <w:annotationRef/>
       </w:r>
       <w:r>
-        <w:t>Ha ezt megemlíted, akkor lábjegyzetben ki kellene fejteni, hogy mit jelent.</w:t>
+        <w:t>Ide akkor kapásból kívánkozik egy blokkdiagram.</w:t>
       </w:r>
     </w:p>
   </w:comment>
-  <w:comment w:id="61" w:author="Predi" w:date="2017-11-14T23:22:00Z" w:initials="P">
+  <w:comment w:id="71" w:author="Predi" w:date="2017-11-14T23:23:00Z" w:initials="P">
     <w:p>
       <w:pPr>
         <w:pStyle w:val="Jegyzetszveg"/>
@@ -6021,11 +6279,11 @@
         <w:annotationRef/>
       </w:r>
       <w:r>
-        <w:t>Ide akkor kapásból kívánkozik egy blokkdiagram.</w:t>
+        <w:t>Most melyik szenzorról van szó?</w:t>
       </w:r>
     </w:p>
   </w:comment>
-  <w:comment w:id="62" w:author="Predi" w:date="2017-11-14T23:23:00Z" w:initials="P">
+  <w:comment w:id="72" w:author="Predi" w:date="2017-11-14T23:24:00Z" w:initials="P">
     <w:p>
       <w:pPr>
         <w:pStyle w:val="Jegyzetszveg"/>
@@ -6037,11 +6295,11 @@
         <w:annotationRef/>
       </w:r>
       <w:r>
-        <w:t>A páratartalom nem fontos?</w:t>
+        <w:t>Szerintem binárisra gondolsz. Digitális kimenet lehet 24 bites is…. soros is, lásd hőmérő…</w:t>
       </w:r>
     </w:p>
   </w:comment>
-  <w:comment w:id="63" w:author="Predi" w:date="2017-11-14T23:23:00Z" w:initials="P">
+  <w:comment w:id="76" w:author="Predi" w:date="2017-11-14T23:26:00Z" w:initials="P">
     <w:p>
       <w:pPr>
         <w:pStyle w:val="Jegyzetszveg"/>
@@ -6053,15 +6311,16 @@
         <w:annotationRef/>
       </w:r>
       <w:r>
-        <w:t>Most melyik szenzorról van szó?</w:t>
+        <w:t>Az alábbi rizsa helyett csodálatos lenne a „tudományos” megfogalmazás, hogy a mért jel nagyobb frekvenciájú, tehát nagyobb mintavételi frekvencia szükséges.</w:t>
       </w:r>
     </w:p>
   </w:comment>
-  <w:comment w:id="64" w:author="Predi" w:date="2017-11-14T23:24:00Z" w:initials="P">
+  <w:comment w:id="77" w:author="Predi" w:date="2017-11-14T23:28:00Z" w:initials="P">
     <w:p>
       <w:pPr>
         <w:pStyle w:val="Jegyzetszveg"/>
       </w:pPr>
+      <w:bookmarkStart w:id="79" w:name="_GoBack"/>
       <w:r>
         <w:rPr>
           <w:rStyle w:val="Jegyzethivatkozs"/>
@@ -6069,56 +6328,9 @@
         <w:annotationRef/>
       </w:r>
       <w:r>
-        <w:t>Szerintem binárisra gondolsz. Digitális kimenet lehet 24 bites is…. soros is, lásd hőmérő…</w:t>
-      </w:r>
-    </w:p>
-  </w:comment>
-  <w:comment w:id="66" w:author="Predi" w:date="2017-11-14T23:26:00Z" w:initials="P">
-    <w:p>
-      <w:pPr>
-        <w:pStyle w:val="Jegyzetszveg"/>
-      </w:pPr>
-      <w:r>
-        <w:rPr>
-          <w:rStyle w:val="Jegyzethivatkozs"/>
-        </w:rPr>
-        <w:annotationRef/>
-      </w:r>
-      <w:r>
-        <w:t>Az alábbi rizsa helyett csodálatos lenne a „tudományos” megfogalmazás, hogy a mért jel nagyobb frekvenciájú, tehát nagyobb mintavételi frekvencia szükséges.</w:t>
-      </w:r>
-    </w:p>
-  </w:comment>
-  <w:comment w:id="67" w:author="Predi" w:date="2017-11-14T23:28:00Z" w:initials="P">
-    <w:p>
-      <w:pPr>
-        <w:pStyle w:val="Jegyzetszveg"/>
-      </w:pPr>
-      <w:r>
-        <w:rPr>
-          <w:rStyle w:val="Jegyzethivatkozs"/>
-        </w:rPr>
-        <w:annotationRef/>
-      </w:r>
-      <w:r>
         <w:t>Ábraaláírások majd persze ide is, mindenhova.</w:t>
       </w:r>
-    </w:p>
-  </w:comment>
-  <w:comment w:id="68" w:author="Predi" w:date="2017-11-14T23:28:00Z" w:initials="P">
-    <w:p>
-      <w:pPr>
-        <w:pStyle w:val="Jegyzetszveg"/>
-      </w:pPr>
-      <w:r>
-        <w:rPr>
-          <w:rStyle w:val="Jegyzethivatkozs"/>
-        </w:rPr>
-        <w:annotationRef/>
-      </w:r>
-      <w:r>
-        <w:t>Na várjunk, eddig a szenzorokról volt szó, most már arról beszélünk, hogy vezérel a rendszer. Kell valami átkötés!</w:t>
-      </w:r>
+      <w:bookmarkEnd w:id="79"/>
     </w:p>
   </w:comment>
 </w:comments>
@@ -6126,7 +6338,7 @@
 
 <file path=word/commentsExtended.xml><?xml version="1.0" encoding="utf-8"?>
 <w15:commentsEx xmlns:wpc="http://schemas.microsoft.com/office/word/2010/wordprocessingCanvas" xmlns:cx="http://schemas.microsoft.com/office/drawing/2014/chartex" xmlns:mc="http://schemas.openxmlformats.org/markup-compatibility/2006" xmlns:o="urn:schemas-microsoft-com:office:office" xmlns:r="http://schemas.openxmlformats.org/officeDocument/2006/relationships" xmlns:m="http://schemas.openxmlformats.org/officeDocument/2006/math" xmlns:v="urn:schemas-microsoft-com:vml" xmlns:wp14="http://schemas.microsoft.com/office/word/2010/wordprocessingDrawing" xmlns:wp="http://schemas.openxmlformats.org/drawingml/2006/wordprocessingDrawing" xmlns:w10="urn:schemas-microsoft-com:office:word" xmlns:w="http://schemas.openxmlformats.org/wordprocessingml/2006/main" xmlns:w14="http://schemas.microsoft.com/office/word/2010/wordml" xmlns:w15="http://schemas.microsoft.com/office/word/2012/wordml" xmlns:w16se="http://schemas.microsoft.com/office/word/2015/wordml/symex" xmlns:wpg="http://schemas.microsoft.com/office/word/2010/wordprocessingGroup" xmlns:wpi="http://schemas.microsoft.com/office/word/2010/wordprocessingInk" xmlns:wne="http://schemas.microsoft.com/office/word/2006/wordml" xmlns:wps="http://schemas.microsoft.com/office/word/2010/wordprocessingShape" mc:Ignorable="w14 w15 w16se wp14">
-  <w15:commentEx w15:paraId="1535E845" w15:done="0"/>
+  <w15:commentEx w15:paraId="1535E845" w15:done="1"/>
   <w15:commentEx w15:paraId="501C5EAE" w15:done="1"/>
   <w15:commentEx w15:paraId="6B691B37" w15:done="1"/>
   <w15:commentEx w15:paraId="3877982B" w15:done="1"/>
@@ -6139,17 +6351,14 @@
   <w15:commentEx w15:paraId="7394DF5C" w15:done="1"/>
   <w15:commentEx w15:paraId="11966D37" w15:done="0"/>
   <w15:commentEx w15:paraId="6ABBBE40" w15:done="1"/>
-  <w15:commentEx w15:paraId="56FD3EC0" w15:done="0"/>
   <w15:commentEx w15:paraId="66ACBBE2" w15:done="1"/>
-  <w15:commentEx w15:paraId="0908435B" w15:done="0"/>
+  <w15:commentEx w15:paraId="0908435B" w15:done="1"/>
   <w15:commentEx w15:paraId="7B80502E" w15:done="1"/>
   <w15:commentEx w15:paraId="4610F3A3" w15:done="1"/>
-  <w15:commentEx w15:paraId="2C0E0595" w15:done="0"/>
   <w15:commentEx w15:paraId="1854D2DE" w15:done="0"/>
-  <w15:commentEx w15:paraId="155D600F" w15:done="0"/>
-  <w15:commentEx w15:paraId="7D47A3F6" w15:done="0"/>
-  <w15:commentEx w15:paraId="04FA4C5D" w15:done="0"/>
-  <w15:commentEx w15:paraId="17485395" w15:done="0"/>
+  <w15:commentEx w15:paraId="155D600F" w15:done="1"/>
+  <w15:commentEx w15:paraId="7D47A3F6" w15:done="1"/>
+  <w15:commentEx w15:paraId="04FA4C5D" w15:done="1"/>
 </w15:commentsEx>
 </file>
 
@@ -6217,7 +6426,7 @@
         <w:rStyle w:val="Oldalszm"/>
         <w:noProof/>
       </w:rPr>
-      <w:t>26</w:t>
+      <w:t>21</w:t>
     </w:r>
     <w:r>
       <w:rPr>
@@ -6257,10 +6466,7 @@
         <w:footnoteRef/>
       </w:r>
       <w:r>
-        <w:t xml:space="preserve"> </w:t>
-      </w:r>
-      <w:r>
-        <w:t xml:space="preserve">Közösségi </w:t>
+        <w:t xml:space="preserve"> Közösségi </w:t>
       </w:r>
       <w:proofErr w:type="gramStart"/>
       <w:r>
@@ -6268,13 +6474,7 @@
       </w:r>
       <w:proofErr w:type="gramEnd"/>
       <w:r>
-        <w:t xml:space="preserve"> beszélünk, amikor egy projektre úgy gyűjtik össze a szükséges pénzt, hogy sok ember </w:t>
-      </w:r>
-      <w:r>
-        <w:t>járul hozzá kisebb összeggel, tipikusan interneten keresztül.</w:t>
-      </w:r>
-      <w:r>
-        <w:t xml:space="preserve"> </w:t>
+        <w:t xml:space="preserve"> beszélünk, amikor egy projektre úgy gyűjtik össze a szükséges pénzt, hogy sok ember járul hozzá kisebb összeggel, tipikusan interneten keresztül. </w:t>
       </w:r>
     </w:p>
   </w:footnote>
@@ -6290,10 +6490,7 @@
         <w:footnoteRef/>
       </w:r>
       <w:r>
-        <w:t xml:space="preserve"> Gideon</w:t>
-      </w:r>
-      <w:r>
-        <w:t xml:space="preserve"> </w:t>
+        <w:t xml:space="preserve"> Gideon </w:t>
       </w:r>
       <w:r>
         <w:fldChar w:fldCharType="begin"/>
@@ -6311,10 +6508,7 @@
         <w:fldChar w:fldCharType="end"/>
       </w:r>
       <w:r>
-        <w:t xml:space="preserve"> és Muzzley</w:t>
-      </w:r>
-      <w:r>
-        <w:t xml:space="preserve"> </w:t>
+        <w:t xml:space="preserve"> és Muzzley </w:t>
       </w:r>
       <w:r>
         <w:fldChar w:fldCharType="begin"/>
@@ -6348,16 +6542,7 @@
         <w:footnoteRef/>
       </w:r>
       <w:r>
-        <w:t xml:space="preserve"> </w:t>
-      </w:r>
-      <w:r>
-        <w:t>A négy-utas kézfogás</w:t>
-      </w:r>
-      <w:r>
-        <w:t xml:space="preserve"> során egy üzenet küldése, amikor a fogadó egy PUBLISH üzenetet kap, visszaküld egy PUBREC (publish redeived) üzenetet, és eltárolja az üzenetben kapott csomag azonosítóját, hogy elkerülje az esetleges dupla feldolgozást, ha többször kapná meg az üzenetet. A küldő a PUBREC üzenetre egy PUBREL (publish release) üzenettel válaszol,</w:t>
-      </w:r>
-      <w:r>
-        <w:t xml:space="preserve"> amint ezt a fogadó megkapja, törölheti a tárolt állapotokat, és visszaküldi a PUBCOMP (publish completed) üzenetet. Amikor a küldő megkapja, ezt az üzenetet, ő is törölheti az üzenet adatait.</w:t>
+        <w:t xml:space="preserve"> A négy-utas kézfogás során egy üzenet küldése, amikor a fogadó egy PUBLISH üzenetet kap, visszaküld egy PUBREC (publish redeived) üzenetet, és eltárolja az üzenetben kapott csomag azonosítóját, hogy elkerülje az esetleges dupla feldolgozást, ha többször kapná meg az üzenetet. A küldő a PUBREC üzenetre egy PUBREL (publish release) üzenettel válaszol, amint ezt a fogadó megkapja, törölheti a tárolt állapotokat, és visszaküldi a PUBCOMP (publish completed) üzenetet. Amikor a küldő megkapja, ezt az üzenetet, ő is törölheti az üzenet adatait.</w:t>
       </w:r>
     </w:p>
   </w:footnote>
@@ -10044,7 +10229,7 @@
 </file>
 
 <file path=customXml/itemProps1.xml><?xml version="1.0" encoding="utf-8"?>
-<ds:datastoreItem xmlns:ds="http://schemas.openxmlformats.org/officeDocument/2006/customXml" ds:itemID="{973793F8-2DE8-4DCE-838E-F458E5626315}">
+<ds:datastoreItem xmlns:ds="http://schemas.openxmlformats.org/officeDocument/2006/customXml" ds:itemID="{3FB967A1-E475-4AF9-8BAC-E1352ECA3126}">
   <ds:schemaRefs>
     <ds:schemaRef ds:uri="http://schemas.openxmlformats.org/officeDocument/2006/bibliography"/>
   </ds:schemaRefs>

</xml_diff>